<commit_message>
Modification par rapport à l'image de l'actualité. L'utilisateur indiquera le type de jeu pour l'événement et non le jeu. L'utilisateur pourra uploader sa propre image ou prendre une image de la liste des jeu en base de donnée sinon l'image par défaut sera celle du type de jeu. (c'est en chantier)
Mise à jour de la table event (ajout de la colonne image_event et remplacement : id_jeu devenu id_type_jeu)
</commit_message>
<xml_diff>
--- a/documentation_machiavel.docx
+++ b/documentation_machiavel.docx
@@ -1353,15 +1353,7 @@
         <w:jc w:val="both"/>
       </w:pPr>
       <w:r>
-        <w:t xml:space="preserve">L’association des Clayes </w:t>
-      </w:r>
-      <w:proofErr w:type="spellStart"/>
-      <w:r>
-        <w:t>sous Bois</w:t>
-      </w:r>
-      <w:proofErr w:type="spellEnd"/>
-      <w:r>
-        <w:t xml:space="preserve">, Machiavel Fantasy à besoin d’un nouveau site internet pour pouvoir </w:t>
+        <w:t xml:space="preserve">L’association des Clayes sous Bois, Machiavel Fantasy à besoin d’un nouveau site internet pour pouvoir </w:t>
       </w:r>
       <w:r>
         <w:t>de communiquer via un forum, d’afficher les jeux du club, d</w:t>
@@ -1529,10 +1521,7 @@
         <w:t>nt s’inscrire sur le site et accéder à certaine partie du forum</w:t>
       </w:r>
       <w:r>
-        <w:t xml:space="preserve">  pour lire et écrire</w:t>
-      </w:r>
-      <w:r>
-        <w:t xml:space="preserve"> des messages</w:t>
+        <w:t xml:space="preserve">  pour lire et écrire des messages</w:t>
       </w:r>
       <w:r>
         <w:t xml:space="preserve"> </w:t>
@@ -1547,13 +1536,7 @@
         <w:t>l’administrateur</w:t>
       </w:r>
       <w:r>
-        <w:t xml:space="preserve"> et</w:t>
-      </w:r>
-      <w:r>
-        <w:t xml:space="preserve"> s’inscrire à certains événements </w:t>
-      </w:r>
-      <w:r>
-        <w:t>selon les adhérents</w:t>
+        <w:t xml:space="preserve"> et s’inscrire à certains événements selon les adhérents</w:t>
       </w:r>
       <w:r>
         <w:t>.</w:t>
@@ -1734,76 +1717,160 @@
         <w:jc w:val="both"/>
       </w:pPr>
       <w:r>
-        <w:t>Les jeux pourront être ajouté, modifié ou supprimé de la base de données. L’utilisateur devra renseigner le titre du jeu, la catégorie à laquelle il appartient</w:t>
-      </w:r>
-      <w:r>
-        <w:t>, mettre l’</w:t>
-      </w:r>
-      <w:r>
-        <w:t xml:space="preserve">image du jeu </w:t>
-      </w:r>
-      <w:r>
-        <w:t xml:space="preserve">ou laisser l’image par défaut </w:t>
-      </w:r>
-      <w:r>
-        <w:t>qui sera redimensionné en rectangle avec une couleur de fond</w:t>
-      </w:r>
-      <w:r>
-        <w:t xml:space="preserve"> choisi par l’utilisateur</w:t>
-      </w:r>
-      <w:r>
-        <w:t xml:space="preserve"> lorsque l’image n’est pas assez haute ou </w:t>
-      </w:r>
-      <w:r>
-        <w:t xml:space="preserve">pas </w:t>
-      </w:r>
-      <w:r>
-        <w:t>assez large</w:t>
-      </w:r>
-      <w:r>
-        <w:t>.</w:t>
-      </w:r>
-      <w:r>
-        <w:t xml:space="preserve"> Si un utilisateur ne remplis pas tous les champs obligatoire un message d’erreur apparaitra et l’utilisateur devra remplir le champ manquant. L’utilisateur pourra seulement </w:t>
-      </w:r>
-      <w:r>
-        <w:t>modifier ou supprimer</w:t>
-      </w:r>
-      <w:r>
-        <w:t xml:space="preserve"> les jeux qu’il a ajoutés sauf si il est administrateur, alors il pourra </w:t>
-      </w:r>
-      <w:r>
-        <w:t xml:space="preserve">modifier ou supprimer tous les jeux du club. Les jeux seront </w:t>
-      </w:r>
-      <w:r>
-        <w:t>accessibles</w:t>
-      </w:r>
-      <w:r>
-        <w:t xml:space="preserve"> depuis la barre </w:t>
-      </w:r>
-      <w:r>
-        <w:t xml:space="preserve">de menu </w:t>
-      </w:r>
-      <w:r>
-        <w:t xml:space="preserve">où </w:t>
-      </w:r>
-      <w:r>
-        <w:t>toutes les catégories</w:t>
-      </w:r>
-      <w:r>
-        <w:t xml:space="preserve"> seront </w:t>
-      </w:r>
-      <w:r>
-        <w:t>représentées. Lorsque l’utilisateur sélectionnera une catégorie alors tous jeux correspondant à cette catégorie seront affichés  à raison de 5 jeux par pages. D</w:t>
-      </w:r>
-      <w:r>
-        <w:t>es catégories de jeux pourront être ajoutées depuis le panneau d’administration. Une catégorie sera caractérisée</w:t>
-      </w:r>
-      <w:r>
-        <w:t xml:space="preserve"> par sa miniature, son titre, sa description, sa couleur de titre pour chaque jeu afficher dans cette catégorie et une image qui représentera sa catégorie pour l’affichage de l’ensemble des catégories et de leur description.</w:t>
+        <w:t>Les jeux pourront être ajouté, modifié ou supprimé de l</w:t>
+      </w:r>
+      <w:r>
+        <w:t>a base de données</w:t>
+      </w:r>
+      <w:r>
+        <w:t xml:space="preserve"> depuis le panneau d’administration</w:t>
+      </w:r>
+      <w:r>
+        <w:t>. L’administrateur</w:t>
       </w:r>
       <w:bookmarkStart w:id="0" w:name="_GoBack"/>
       <w:bookmarkEnd w:id="0"/>
+      <w:r>
+        <w:t xml:space="preserve"> devra renseigner le titre du jeu, la catégorie à laquelle il appartient</w:t>
+      </w:r>
+      <w:r>
+        <w:t>, mettre l’</w:t>
+      </w:r>
+      <w:r>
+        <w:t xml:space="preserve">image du jeu </w:t>
+      </w:r>
+      <w:r>
+        <w:t xml:space="preserve">ou laisser l’image par défaut </w:t>
+      </w:r>
+      <w:r>
+        <w:t>qui sera redimensionné en rectangle avec une couleur de fond</w:t>
+      </w:r>
+      <w:r>
+        <w:t xml:space="preserve"> choisi par l’utilisateur</w:t>
+      </w:r>
+      <w:r>
+        <w:t xml:space="preserve"> lorsque l’image n’est pas assez haute ou </w:t>
+      </w:r>
+      <w:r>
+        <w:t xml:space="preserve">pas </w:t>
+      </w:r>
+      <w:r>
+        <w:t>assez large</w:t>
+      </w:r>
+      <w:r>
+        <w:t>.</w:t>
+      </w:r>
+      <w:r>
+        <w:t xml:space="preserve"> Si un utilisateur ne remplis pas tous les champs obligatoire un message d’erreur apparaitra et l’utilisateur devra remplir le </w:t>
+      </w:r>
+      <w:r>
+        <w:t xml:space="preserve">ou les </w:t>
+      </w:r>
+      <w:r>
+        <w:t>champ</w:t>
+      </w:r>
+      <w:r>
+        <w:t>s</w:t>
+      </w:r>
+      <w:r>
+        <w:t xml:space="preserve"> manquant. L’utilisateur pourra seulement modifier ou supprimer les jeux qu’il a ajoutés sauf si il est administrateur, alors il pourra </w:t>
+      </w:r>
+      <w:r>
+        <w:t xml:space="preserve">modifier ou supprimer tous les jeux du club. Les jeux seront </w:t>
+      </w:r>
+      <w:r>
+        <w:t>accessibles</w:t>
+      </w:r>
+      <w:r>
+        <w:t xml:space="preserve"> depuis la barre </w:t>
+      </w:r>
+      <w:r>
+        <w:t xml:space="preserve">de menu </w:t>
+      </w:r>
+      <w:r>
+        <w:t xml:space="preserve">où </w:t>
+      </w:r>
+      <w:r>
+        <w:t>toutes les catégories</w:t>
+      </w:r>
+      <w:r>
+        <w:t xml:space="preserve"> seront </w:t>
+      </w:r>
+      <w:r>
+        <w:t>représentées. Lorsque l’utilisateur sélectionnera une catégorie alors</w:t>
+      </w:r>
+      <w:r>
+        <w:t xml:space="preserve"> une partie de la description, le titre avec en couleur de fond la catégorie du jeu</w:t>
+      </w:r>
+      <w:r>
+        <w:t xml:space="preserve"> et</w:t>
+      </w:r>
+      <w:r>
+        <w:t xml:space="preserve"> l’image de</w:t>
+      </w:r>
+      <w:r>
+        <w:t xml:space="preserve"> tous jeux correspondant à c</w:t>
+      </w:r>
+      <w:r>
+        <w:t xml:space="preserve">ette catégorie seront affichés </w:t>
+      </w:r>
+      <w:r>
+        <w:t>à raison de 5 jeux par pages.</w:t>
+      </w:r>
+      <w:r>
+        <w:t xml:space="preserve"> Sur chaque description de jeu, un bouton « lire plus » sera affiché pour rediriger l’utilisateur qui cliquera dessus vers la description complète</w:t>
+      </w:r>
+      <w:r>
+        <w:t xml:space="preserve"> </w:t>
+      </w:r>
+      <w:r>
+        <w:t xml:space="preserve">du jeu. </w:t>
+      </w:r>
+      <w:r>
+        <w:t>D</w:t>
+      </w:r>
+      <w:r>
+        <w:t>e nouvelles</w:t>
+      </w:r>
+      <w:r>
+        <w:t xml:space="preserve"> catégories de jeux pourront être ajoutées depuis le panneau d’ad</w:t>
+      </w:r>
+      <w:r>
+        <w:t>ministration. Une catégorie est</w:t>
+      </w:r>
+      <w:r>
+        <w:t xml:space="preserve"> caractérisée</w:t>
+      </w:r>
+      <w:r>
+        <w:t xml:space="preserve"> par </w:t>
+      </w:r>
+      <w:r>
+        <w:t>son titre, sa description,</w:t>
+      </w:r>
+      <w:r>
+        <w:t xml:space="preserve"> </w:t>
+      </w:r>
+      <w:r>
+        <w:t xml:space="preserve">son </w:t>
+      </w:r>
+      <w:r>
+        <w:t>icône</w:t>
+      </w:r>
+      <w:r>
+        <w:t xml:space="preserve"> lors de l’affichage de la liste des jeux d’une catégorie</w:t>
+      </w:r>
+      <w:r>
+        <w:t xml:space="preserve">, </w:t>
+      </w:r>
+      <w:r>
+        <w:t xml:space="preserve">sa couleur </w:t>
+      </w:r>
+      <w:r>
+        <w:t>de titre pour chaque jeu affiché</w:t>
+      </w:r>
+      <w:r>
+        <w:t xml:space="preserve"> dans cette catégorie et une image qui représentera sa catégorie pour l’affichage de l’ensemble des catégories et de leur description.</w:t>
+      </w:r>
     </w:p>
     <w:p>
       <w:pPr>
@@ -1885,6 +1952,7 @@
         <w:rPr>
           <w:u w:val="single"/>
         </w:rPr>
+        <w:lastRenderedPageBreak/>
         <w:t>Inscription</w:t>
       </w:r>
       <w:r>
@@ -2034,82 +2102,39 @@
         <w:ind w:left="1080"/>
         <w:jc w:val="both"/>
       </w:pPr>
-      <w:proofErr w:type="gramStart"/>
-      <w:r>
-        <w:t>utilisation</w:t>
-      </w:r>
-      <w:proofErr w:type="gramEnd"/>
-      <w:r>
-        <w:t xml:space="preserve"> de </w:t>
-      </w:r>
-      <w:proofErr w:type="spellStart"/>
-      <w:r>
-        <w:t>Wampserver</w:t>
-      </w:r>
-      <w:proofErr w:type="spellEnd"/>
-      <w:r>
-        <w:t xml:space="preserve"> pour tester le site en local</w:t>
-      </w:r>
-    </w:p>
-    <w:p>
-      <w:pPr>
-        <w:pStyle w:val="Paragraphedeliste"/>
-        <w:ind w:left="1080"/>
-        <w:jc w:val="both"/>
-      </w:pPr>
-      <w:proofErr w:type="gramStart"/>
-      <w:r>
-        <w:t>utilisation</w:t>
-      </w:r>
-      <w:proofErr w:type="gramEnd"/>
-      <w:r>
-        <w:t xml:space="preserve"> de </w:t>
-      </w:r>
-      <w:proofErr w:type="spellStart"/>
-      <w:r>
-        <w:t>phpstorm</w:t>
-      </w:r>
-      <w:proofErr w:type="spellEnd"/>
-      <w:r>
-        <w:t xml:space="preserve"> et de </w:t>
-      </w:r>
-      <w:proofErr w:type="spellStart"/>
-      <w:r>
-        <w:t>notepad</w:t>
-      </w:r>
-      <w:proofErr w:type="spellEnd"/>
-      <w:r>
-        <w:t>++ pour écrire les programmes</w:t>
-      </w:r>
-    </w:p>
-    <w:p>
-      <w:pPr>
-        <w:pStyle w:val="Paragraphedeliste"/>
-        <w:ind w:left="1080"/>
-        <w:jc w:val="both"/>
-      </w:pPr>
-      <w:proofErr w:type="spellStart"/>
-      <w:proofErr w:type="gramStart"/>
+      <w:r>
+        <w:t>utilisation de Wampserver pour tester le site en local</w:t>
+      </w:r>
+    </w:p>
+    <w:p>
+      <w:pPr>
+        <w:pStyle w:val="Paragraphedeliste"/>
+        <w:ind w:left="1080"/>
+        <w:jc w:val="both"/>
+      </w:pPr>
+      <w:r>
+        <w:t>utilisation de phpstorm et de notepad++ pour écrire les programmes</w:t>
+      </w:r>
+    </w:p>
+    <w:p>
+      <w:pPr>
+        <w:pStyle w:val="Paragraphedeliste"/>
+        <w:ind w:left="1080"/>
+        <w:jc w:val="both"/>
+      </w:pPr>
       <w:r>
         <w:t>bootstrap</w:t>
       </w:r>
-      <w:proofErr w:type="spellEnd"/>
-      <w:proofErr w:type="gramEnd"/>
-    </w:p>
-    <w:p>
-      <w:pPr>
-        <w:pStyle w:val="Paragraphedeliste"/>
-        <w:ind w:left="1080"/>
-        <w:jc w:val="both"/>
-      </w:pPr>
-      <w:r>
-        <w:t xml:space="preserve">MySQL </w:t>
-      </w:r>
-      <w:proofErr w:type="spellStart"/>
-      <w:r>
-        <w:t>workbench</w:t>
-      </w:r>
-      <w:proofErr w:type="spellEnd"/>
+    </w:p>
+    <w:p>
+      <w:pPr>
+        <w:pStyle w:val="Paragraphedeliste"/>
+        <w:ind w:left="1080"/>
+        <w:jc w:val="both"/>
+      </w:pPr>
+      <w:r>
+        <w:t>MySQL workbench</w:t>
+      </w:r>
     </w:p>
     <w:p>
       <w:pPr>
@@ -2271,15 +2296,7 @@
         <w:jc w:val="both"/>
       </w:pPr>
       <w:r>
-        <w:t xml:space="preserve">Création de </w:t>
-      </w:r>
-      <w:proofErr w:type="gramStart"/>
-      <w:r>
-        <w:t>toute les redirections</w:t>
-      </w:r>
-      <w:proofErr w:type="gramEnd"/>
-      <w:r>
-        <w:t xml:space="preserve"> pour la partie administration du site</w:t>
+        <w:t>Création de toute les redirections pour la partie administration du site</w:t>
       </w:r>
     </w:p>
     <w:p>
@@ -2301,14 +2318,12 @@
           <w:b/>
         </w:rPr>
       </w:pPr>
-      <w:proofErr w:type="spellStart"/>
       <w:r>
         <w:rPr>
           <w:b/>
         </w:rPr>
         <w:t>Backlog</w:t>
       </w:r>
-      <w:proofErr w:type="spellEnd"/>
     </w:p>
     <w:p>
       <w:pPr>
@@ -3206,7 +3221,7 @@
 </file>
 
 <file path=customXml/itemProps2.xml><?xml version="1.0" encoding="utf-8"?>
-<ds:datastoreItem xmlns:ds="http://schemas.openxmlformats.org/officeDocument/2006/customXml" ds:itemID="{2AA07424-201C-49DE-A8A8-3404B331906D}">
+<ds:datastoreItem xmlns:ds="http://schemas.openxmlformats.org/officeDocument/2006/customXml" ds:itemID="{0C494451-1B1D-49F3-8574-6B777D29CDA0}">
   <ds:schemaRefs>
     <ds:schemaRef ds:uri="http://schemas.openxmlformats.org/officeDocument/2006/bibliography"/>
   </ds:schemaRefs>

</xml_diff>

<commit_message>
Déplacement du mini calendrier à droite sur toutes les pages. Redimentionement du footer
</commit_message>
<xml_diff>
--- a/documentation_machiavel.docx
+++ b/documentation_machiavel.docx
@@ -1353,7 +1353,15 @@
         <w:jc w:val="both"/>
       </w:pPr>
       <w:r>
-        <w:t xml:space="preserve">L’association des Clayes sous Bois, Machiavel Fantasy à besoin d’un nouveau site internet pour pouvoir </w:t>
+        <w:t xml:space="preserve">L’association des Clayes </w:t>
+      </w:r>
+      <w:proofErr w:type="spellStart"/>
+      <w:r>
+        <w:t>sous Bois</w:t>
+      </w:r>
+      <w:proofErr w:type="spellEnd"/>
+      <w:r>
+        <w:t xml:space="preserve">, Machiavel Fantasy à besoin d’un nouveau site internet pour pouvoir </w:t>
       </w:r>
       <w:r>
         <w:t>de communiquer via un forum, d’afficher les jeux du club, d</w:t>
@@ -1623,16 +1631,20 @@
         <w:jc w:val="both"/>
       </w:pPr>
       <w:r>
-        <w:t xml:space="preserve">Les </w:t>
+        <w:t>Les</w:t>
       </w:r>
       <w:r>
         <w:rPr>
           <w:b/>
+          <w:i/>
           <w:color w:val="C00000"/>
         </w:rPr>
-        <w:t>administrateurs</w:t>
-      </w:r>
-      <w:r>
+        <w:t xml:space="preserve"> administrateurs</w:t>
+      </w:r>
+      <w:r>
+        <w:rPr>
+          <w:i/>
+        </w:rPr>
         <w:t xml:space="preserve"> </w:t>
       </w:r>
       <w:r>
@@ -1726,10 +1738,16 @@
         <w:t xml:space="preserve"> depuis le panneau d’administration</w:t>
       </w:r>
       <w:r>
-        <w:t>. L’administrateur</w:t>
-      </w:r>
-      <w:bookmarkStart w:id="0" w:name="_GoBack"/>
-      <w:bookmarkEnd w:id="0"/>
+        <w:t>. L’</w:t>
+      </w:r>
+      <w:r>
+        <w:rPr>
+          <w:b/>
+          <w:i/>
+          <w:color w:val="C00000"/>
+        </w:rPr>
+        <w:t>administrateur</w:t>
+      </w:r>
       <w:r>
         <w:t xml:space="preserve"> devra renseigner le titre du jeu, la catégorie à laquelle il appartient</w:t>
       </w:r>
@@ -1773,10 +1791,10 @@
         <w:t>s</w:t>
       </w:r>
       <w:r>
-        <w:t xml:space="preserve"> manquant. L’utilisateur pourra seulement modifier ou supprimer les jeux qu’il a ajoutés sauf si il est administrateur, alors il pourra </w:t>
-      </w:r>
-      <w:r>
-        <w:t xml:space="preserve">modifier ou supprimer tous les jeux du club. Les jeux seront </w:t>
+        <w:t xml:space="preserve"> manquant. </w:t>
+      </w:r>
+      <w:r>
+        <w:t xml:space="preserve">Les jeux seront </w:t>
       </w:r>
       <w:r>
         <w:t>accessibles</w:t>
@@ -1912,10 +1930,54 @@
         <w:pStyle w:val="Paragraphedeliste"/>
         <w:ind w:left="1080"/>
         <w:jc w:val="both"/>
-        <w:rPr>
-          <w:u w:val="single"/>
-        </w:rPr>
-      </w:pPr>
+      </w:pPr>
+      <w:r>
+        <w:t xml:space="preserve">Les </w:t>
+      </w:r>
+      <w:r>
+        <w:rPr>
+          <w:b/>
+          <w:i/>
+          <w:color w:val="385623" w:themeColor="accent6" w:themeShade="80"/>
+        </w:rPr>
+        <w:t>adhérents</w:t>
+      </w:r>
+      <w:r>
+        <w:t xml:space="preserve"> auront la possibilité de créer des événements et de laisser d’autres</w:t>
+      </w:r>
+      <w:r>
+        <w:rPr>
+          <w:color w:val="385623" w:themeColor="accent6" w:themeShade="80"/>
+        </w:rPr>
+        <w:t xml:space="preserve"> </w:t>
+      </w:r>
+      <w:r>
+        <w:rPr>
+          <w:b/>
+          <w:i/>
+          <w:color w:val="385623" w:themeColor="accent6" w:themeShade="80"/>
+        </w:rPr>
+        <w:t>adhérents</w:t>
+      </w:r>
+      <w:r>
+        <w:rPr>
+          <w:b/>
+          <w:i/>
+          <w:color w:val="385623" w:themeColor="accent6" w:themeShade="80"/>
+        </w:rPr>
+        <w:t xml:space="preserve"> </w:t>
+      </w:r>
+      <w:r>
+        <w:t xml:space="preserve">s’y inscrire. </w:t>
+      </w:r>
+      <w:r>
+        <w:t xml:space="preserve">Un événement est composé, </w:t>
+      </w:r>
+      <w:r>
+        <w:t>d’un titre, d’une image</w:t>
+      </w:r>
+      <w:bookmarkStart w:id="0" w:name="_GoBack"/>
+      <w:bookmarkEnd w:id="0"/>
     </w:p>
     <w:p>
       <w:pPr>
@@ -1952,7 +2014,6 @@
         <w:rPr>
           <w:u w:val="single"/>
         </w:rPr>
-        <w:lastRenderedPageBreak/>
         <w:t>Inscription</w:t>
       </w:r>
       <w:r>
@@ -1978,6 +2039,7 @@
         <w:rPr>
           <w:u w:val="single"/>
         </w:rPr>
+        <w:lastRenderedPageBreak/>
         <w:t>Profil</w:t>
       </w:r>
     </w:p>
@@ -2102,39 +2164,82 @@
         <w:ind w:left="1080"/>
         <w:jc w:val="both"/>
       </w:pPr>
-      <w:r>
-        <w:t>utilisation de Wampserver pour tester le site en local</w:t>
-      </w:r>
-    </w:p>
-    <w:p>
-      <w:pPr>
-        <w:pStyle w:val="Paragraphedeliste"/>
-        <w:ind w:left="1080"/>
-        <w:jc w:val="both"/>
-      </w:pPr>
-      <w:r>
-        <w:t>utilisation de phpstorm et de notepad++ pour écrire les programmes</w:t>
-      </w:r>
-    </w:p>
-    <w:p>
-      <w:pPr>
-        <w:pStyle w:val="Paragraphedeliste"/>
-        <w:ind w:left="1080"/>
-        <w:jc w:val="both"/>
-      </w:pPr>
+      <w:proofErr w:type="gramStart"/>
+      <w:r>
+        <w:t>utilisation</w:t>
+      </w:r>
+      <w:proofErr w:type="gramEnd"/>
+      <w:r>
+        <w:t xml:space="preserve"> de </w:t>
+      </w:r>
+      <w:proofErr w:type="spellStart"/>
+      <w:r>
+        <w:t>Wampserver</w:t>
+      </w:r>
+      <w:proofErr w:type="spellEnd"/>
+      <w:r>
+        <w:t xml:space="preserve"> pour tester le site en local</w:t>
+      </w:r>
+    </w:p>
+    <w:p>
+      <w:pPr>
+        <w:pStyle w:val="Paragraphedeliste"/>
+        <w:ind w:left="1080"/>
+        <w:jc w:val="both"/>
+      </w:pPr>
+      <w:proofErr w:type="gramStart"/>
+      <w:r>
+        <w:t>utilisation</w:t>
+      </w:r>
+      <w:proofErr w:type="gramEnd"/>
+      <w:r>
+        <w:t xml:space="preserve"> de </w:t>
+      </w:r>
+      <w:proofErr w:type="spellStart"/>
+      <w:r>
+        <w:t>phpstorm</w:t>
+      </w:r>
+      <w:proofErr w:type="spellEnd"/>
+      <w:r>
+        <w:t xml:space="preserve"> et de </w:t>
+      </w:r>
+      <w:proofErr w:type="spellStart"/>
+      <w:r>
+        <w:t>notepad</w:t>
+      </w:r>
+      <w:proofErr w:type="spellEnd"/>
+      <w:r>
+        <w:t>++ pour écrire les programmes</w:t>
+      </w:r>
+    </w:p>
+    <w:p>
+      <w:pPr>
+        <w:pStyle w:val="Paragraphedeliste"/>
+        <w:ind w:left="1080"/>
+        <w:jc w:val="both"/>
+      </w:pPr>
+      <w:proofErr w:type="spellStart"/>
+      <w:proofErr w:type="gramStart"/>
       <w:r>
         <w:t>bootstrap</w:t>
       </w:r>
-    </w:p>
-    <w:p>
-      <w:pPr>
-        <w:pStyle w:val="Paragraphedeliste"/>
-        <w:ind w:left="1080"/>
-        <w:jc w:val="both"/>
-      </w:pPr>
-      <w:r>
-        <w:t>MySQL workbench</w:t>
-      </w:r>
+      <w:proofErr w:type="spellEnd"/>
+      <w:proofErr w:type="gramEnd"/>
+    </w:p>
+    <w:p>
+      <w:pPr>
+        <w:pStyle w:val="Paragraphedeliste"/>
+        <w:ind w:left="1080"/>
+        <w:jc w:val="both"/>
+      </w:pPr>
+      <w:r>
+        <w:t xml:space="preserve">MySQL </w:t>
+      </w:r>
+      <w:proofErr w:type="spellStart"/>
+      <w:r>
+        <w:t>workbench</w:t>
+      </w:r>
+      <w:proofErr w:type="spellEnd"/>
     </w:p>
     <w:p>
       <w:pPr>
@@ -2296,7 +2401,15 @@
         <w:jc w:val="both"/>
       </w:pPr>
       <w:r>
-        <w:t>Création de toute les redirections pour la partie administration du site</w:t>
+        <w:t xml:space="preserve">Création de </w:t>
+      </w:r>
+      <w:proofErr w:type="gramStart"/>
+      <w:r>
+        <w:t>toute les redirections</w:t>
+      </w:r>
+      <w:proofErr w:type="gramEnd"/>
+      <w:r>
+        <w:t xml:space="preserve"> pour la partie administration du site</w:t>
       </w:r>
     </w:p>
     <w:p>
@@ -2318,12 +2431,14 @@
           <w:b/>
         </w:rPr>
       </w:pPr>
+      <w:proofErr w:type="spellStart"/>
       <w:r>
         <w:rPr>
           <w:b/>
         </w:rPr>
         <w:t>Backlog</w:t>
       </w:r>
+      <w:proofErr w:type="spellEnd"/>
     </w:p>
     <w:p>
       <w:pPr>
@@ -3221,7 +3336,7 @@
 </file>
 
 <file path=customXml/itemProps2.xml><?xml version="1.0" encoding="utf-8"?>
-<ds:datastoreItem xmlns:ds="http://schemas.openxmlformats.org/officeDocument/2006/customXml" ds:itemID="{0C494451-1B1D-49F3-8574-6B777D29CDA0}">
+<ds:datastoreItem xmlns:ds="http://schemas.openxmlformats.org/officeDocument/2006/customXml" ds:itemID="{8E9A2F71-3649-46A0-8666-5BBE2E9E42F2}">
   <ds:schemaRefs>
     <ds:schemaRef ds:uri="http://schemas.openxmlformats.org/officeDocument/2006/bibliography"/>
   </ds:schemaRefs>

</xml_diff>

<commit_message>
Ajout des images du site de toute les pages du site (sauf partie admin). Ajout du html pour afficher l'image de l'événement (pas de php). Ajout de la documentation du l'événement
</commit_message>
<xml_diff>
--- a/documentation_machiavel.docx
+++ b/documentation_machiavel.docx
@@ -1011,7 +1011,17 @@
                                           <w:sz w:val="72"/>
                                           <w:szCs w:val="72"/>
                                         </w:rPr>
-                                        <w:t>Site internet de Machiavel Fantasy</w:t>
+                                        <w:t xml:space="preserve">Site internet de </w:t>
+                                      </w:r>
+                                      <w:r>
+                                        <w:rPr>
+                                          <w:b/>
+                                          <w:bCs/>
+                                          <w:color w:val="44546A" w:themeColor="text2"/>
+                                          <w:sz w:val="72"/>
+                                          <w:szCs w:val="72"/>
+                                        </w:rPr>
+                                        <w:t>Machiavel Fantasy</w:t>
                                       </w:r>
                                     </w:p>
                                   </w:sdtContent>
@@ -1216,7 +1226,17 @@
                                     <w:sz w:val="72"/>
                                     <w:szCs w:val="72"/>
                                   </w:rPr>
-                                  <w:t>Site internet de Machiavel Fantasy</w:t>
+                                  <w:t xml:space="preserve">Site internet de </w:t>
+                                </w:r>
+                                <w:r>
+                                  <w:rPr>
+                                    <w:b/>
+                                    <w:bCs/>
+                                    <w:color w:val="44546A" w:themeColor="text2"/>
+                                    <w:sz w:val="72"/>
+                                    <w:szCs w:val="72"/>
+                                  </w:rPr>
+                                  <w:t>Machiavel Fantasy</w:t>
                                 </w:r>
                               </w:p>
                             </w:sdtContent>
@@ -1325,6 +1345,8 @@
             <w:br w:type="page"/>
           </w:r>
         </w:p>
+        <w:bookmarkStart w:id="0" w:name="_GoBack" w:displacedByCustomXml="next"/>
+        <w:bookmarkEnd w:id="0" w:displacedByCustomXml="next"/>
       </w:sdtContent>
     </w:sdt>
     <w:p>
@@ -1351,31 +1373,58 @@
       <w:pPr>
         <w:pStyle w:val="Paragraphedeliste"/>
         <w:jc w:val="both"/>
-      </w:pPr>
-      <w:r>
+        <w:rPr>
+          <w:sz w:val="20"/>
+        </w:rPr>
+      </w:pPr>
+      <w:r>
+        <w:rPr>
+          <w:sz w:val="20"/>
+        </w:rPr>
         <w:t xml:space="preserve">L’association des Clayes </w:t>
       </w:r>
       <w:proofErr w:type="spellStart"/>
       <w:r>
+        <w:rPr>
+          <w:sz w:val="20"/>
+        </w:rPr>
         <w:t>sous Bois</w:t>
       </w:r>
       <w:proofErr w:type="spellEnd"/>
       <w:r>
+        <w:rPr>
+          <w:sz w:val="20"/>
+        </w:rPr>
         <w:t xml:space="preserve">, Machiavel Fantasy à besoin d’un nouveau site internet pour pouvoir </w:t>
       </w:r>
       <w:r>
+        <w:rPr>
+          <w:sz w:val="20"/>
+        </w:rPr>
         <w:t>de communiquer via un forum, d’afficher les jeux du club, d</w:t>
       </w:r>
       <w:r>
+        <w:rPr>
+          <w:sz w:val="20"/>
+        </w:rPr>
         <w:t xml:space="preserve">e créer des </w:t>
       </w:r>
       <w:r>
+        <w:rPr>
+          <w:sz w:val="20"/>
+        </w:rPr>
         <w:t>événements</w:t>
       </w:r>
       <w:r>
+        <w:rPr>
+          <w:sz w:val="20"/>
+        </w:rPr>
         <w:t xml:space="preserve"> de s’</w:t>
       </w:r>
       <w:r>
+        <w:rPr>
+          <w:sz w:val="20"/>
+        </w:rPr>
         <w:t>y inscrire.</w:t>
       </w:r>
     </w:p>
@@ -1431,15 +1480,25 @@
         <w:jc w:val="both"/>
         <w:rPr>
           <w:i/>
-        </w:rPr>
-      </w:pPr>
-      <w:r>
+          <w:sz w:val="20"/>
+        </w:rPr>
+      </w:pPr>
+      <w:r>
+        <w:rPr>
+          <w:sz w:val="20"/>
+        </w:rPr>
         <w:t>L</w:t>
       </w:r>
       <w:r>
+        <w:rPr>
+          <w:sz w:val="20"/>
+        </w:rPr>
         <w:t>es utilisateurs s</w:t>
       </w:r>
       <w:r>
+        <w:rPr>
+          <w:sz w:val="20"/>
+        </w:rPr>
         <w:t xml:space="preserve">ont différenciés par 3 rangs : </w:t>
       </w:r>
       <w:r>
@@ -1447,16 +1506,21 @@
           <w:b/>
           <w:i/>
           <w:color w:val="1F4E79" w:themeColor="accent1" w:themeShade="80"/>
+          <w:sz w:val="20"/>
         </w:rPr>
         <w:t>utilisateur</w:t>
       </w:r>
       <w:r>
+        <w:rPr>
+          <w:sz w:val="20"/>
+        </w:rPr>
         <w:t>,</w:t>
       </w:r>
       <w:r>
         <w:rPr>
           <w:i/>
           <w:color w:val="1F4E79" w:themeColor="accent1" w:themeShade="80"/>
+          <w:sz w:val="20"/>
         </w:rPr>
         <w:t xml:space="preserve"> </w:t>
       </w:r>
@@ -1465,21 +1529,27 @@
           <w:b/>
           <w:i/>
           <w:color w:val="385623" w:themeColor="accent6" w:themeShade="80"/>
+          <w:sz w:val="20"/>
         </w:rPr>
         <w:t>adhérent</w:t>
       </w:r>
       <w:r>
         <w:rPr>
           <w:i/>
+          <w:sz w:val="20"/>
         </w:rPr>
         <w:t xml:space="preserve"> </w:t>
       </w:r>
       <w:r>
+        <w:rPr>
+          <w:sz w:val="20"/>
+        </w:rPr>
         <w:t>et</w:t>
       </w:r>
       <w:r>
         <w:rPr>
           <w:i/>
+          <w:sz w:val="20"/>
         </w:rPr>
         <w:t xml:space="preserve"> </w:t>
       </w:r>
@@ -1488,12 +1558,14 @@
           <w:b/>
           <w:i/>
           <w:color w:val="C00000"/>
+          <w:sz w:val="20"/>
         </w:rPr>
         <w:t>administrateur</w:t>
       </w:r>
       <w:r>
         <w:rPr>
           <w:i/>
+          <w:sz w:val="20"/>
         </w:rPr>
         <w:t>.</w:t>
       </w:r>
@@ -1503,15 +1575,24 @@
         <w:pStyle w:val="Paragraphedeliste"/>
         <w:ind w:left="1080"/>
         <w:jc w:val="both"/>
-      </w:pPr>
-    </w:p>
-    <w:p>
-      <w:pPr>
-        <w:pStyle w:val="Paragraphedeliste"/>
-        <w:ind w:left="1080"/>
-        <w:jc w:val="both"/>
-      </w:pPr>
-      <w:r>
+        <w:rPr>
+          <w:sz w:val="20"/>
+        </w:rPr>
+      </w:pPr>
+    </w:p>
+    <w:p>
+      <w:pPr>
+        <w:pStyle w:val="Paragraphedeliste"/>
+        <w:ind w:left="1080"/>
+        <w:jc w:val="both"/>
+        <w:rPr>
+          <w:sz w:val="20"/>
+        </w:rPr>
+      </w:pPr>
+      <w:r>
+        <w:rPr>
+          <w:sz w:val="20"/>
+        </w:rPr>
         <w:t>Les</w:t>
       </w:r>
       <w:r>
@@ -1519,34 +1600,62 @@
           <w:b/>
           <w:i/>
           <w:color w:val="1F4E79" w:themeColor="accent1" w:themeShade="80"/>
+          <w:sz w:val="20"/>
         </w:rPr>
         <w:t xml:space="preserve"> utilisateurs </w:t>
       </w:r>
       <w:r>
+        <w:rPr>
+          <w:sz w:val="20"/>
+        </w:rPr>
         <w:t>peuve</w:t>
       </w:r>
       <w:r>
+        <w:rPr>
+          <w:sz w:val="20"/>
+        </w:rPr>
         <w:t>nt s’inscrire sur le site et accéder à certaine partie du forum</w:t>
       </w:r>
       <w:r>
+        <w:rPr>
+          <w:sz w:val="20"/>
+        </w:rPr>
         <w:t xml:space="preserve">  pour lire et écrire des messages</w:t>
       </w:r>
       <w:r>
+        <w:rPr>
+          <w:sz w:val="20"/>
+        </w:rPr>
         <w:t xml:space="preserve"> </w:t>
       </w:r>
       <w:r>
+        <w:rPr>
+          <w:sz w:val="20"/>
+        </w:rPr>
         <w:t>selon les droits accordés sur les différents forums par</w:t>
       </w:r>
       <w:r>
+        <w:rPr>
+          <w:sz w:val="20"/>
+        </w:rPr>
         <w:t xml:space="preserve"> </w:t>
       </w:r>
       <w:r>
+        <w:rPr>
+          <w:sz w:val="20"/>
+        </w:rPr>
         <w:t>l’administrateur</w:t>
       </w:r>
       <w:r>
+        <w:rPr>
+          <w:sz w:val="20"/>
+        </w:rPr>
         <w:t xml:space="preserve"> et s’inscrire à certains événements selon les adhérents</w:t>
       </w:r>
       <w:r>
+        <w:rPr>
+          <w:sz w:val="20"/>
+        </w:rPr>
         <w:t>.</w:t>
       </w:r>
     </w:p>
@@ -1555,15 +1664,24 @@
         <w:pStyle w:val="Paragraphedeliste"/>
         <w:ind w:left="1080"/>
         <w:jc w:val="both"/>
-      </w:pPr>
-    </w:p>
-    <w:p>
-      <w:pPr>
-        <w:pStyle w:val="Paragraphedeliste"/>
-        <w:ind w:left="1080"/>
-        <w:jc w:val="both"/>
-      </w:pPr>
-      <w:r>
+        <w:rPr>
+          <w:sz w:val="20"/>
+        </w:rPr>
+      </w:pPr>
+    </w:p>
+    <w:p>
+      <w:pPr>
+        <w:pStyle w:val="Paragraphedeliste"/>
+        <w:ind w:left="1080"/>
+        <w:jc w:val="both"/>
+        <w:rPr>
+          <w:sz w:val="20"/>
+        </w:rPr>
+      </w:pPr>
+      <w:r>
+        <w:rPr>
+          <w:sz w:val="20"/>
+        </w:rPr>
         <w:t xml:space="preserve">Les </w:t>
       </w:r>
       <w:r>
@@ -1571,49 +1689,92 @@
           <w:b/>
           <w:i/>
           <w:color w:val="385623" w:themeColor="accent6" w:themeShade="80"/>
+          <w:sz w:val="20"/>
         </w:rPr>
         <w:t>adhérents</w:t>
       </w:r>
       <w:r>
+        <w:rPr>
+          <w:sz w:val="20"/>
+        </w:rPr>
         <w:t xml:space="preserve"> sont des utilisateurs ayant la possibilité de pouvoir </w:t>
       </w:r>
       <w:r>
+        <w:rPr>
+          <w:sz w:val="20"/>
+        </w:rPr>
         <w:t>créer des événements, de les modifier et</w:t>
       </w:r>
       <w:r>
+        <w:rPr>
+          <w:sz w:val="20"/>
+        </w:rPr>
         <w:t xml:space="preserve"> de les supprimer. Ils peuven</w:t>
       </w:r>
       <w:r>
+        <w:rPr>
+          <w:sz w:val="20"/>
+        </w:rPr>
         <w:t xml:space="preserve">t s’inscrire à tous les événements </w:t>
       </w:r>
       <w:r>
+        <w:rPr>
+          <w:sz w:val="20"/>
+        </w:rPr>
         <w:t>organisé</w:t>
       </w:r>
       <w:r>
+        <w:rPr>
+          <w:sz w:val="20"/>
+        </w:rPr>
         <w:t>s par le club</w:t>
       </w:r>
       <w:r>
+        <w:rPr>
+          <w:sz w:val="20"/>
+        </w:rPr>
         <w:t xml:space="preserve"> et consulter la liste des adhér</w:t>
       </w:r>
       <w:r>
+        <w:rPr>
+          <w:sz w:val="20"/>
+        </w:rPr>
         <w:t>ents ainsi que leur</w:t>
       </w:r>
       <w:r>
+        <w:rPr>
+          <w:sz w:val="20"/>
+        </w:rPr>
         <w:t>s</w:t>
       </w:r>
       <w:r>
+        <w:rPr>
+          <w:sz w:val="20"/>
+        </w:rPr>
         <w:t xml:space="preserve"> information</w:t>
       </w:r>
       <w:r>
+        <w:rPr>
+          <w:sz w:val="20"/>
+        </w:rPr>
         <w:t>s</w:t>
       </w:r>
       <w:r>
+        <w:rPr>
+          <w:sz w:val="20"/>
+        </w:rPr>
         <w:t xml:space="preserve">. Ils </w:t>
       </w:r>
       <w:r>
+        <w:rPr>
+          <w:sz w:val="20"/>
+        </w:rPr>
         <w:t>peuvent aussi</w:t>
       </w:r>
       <w:r>
+        <w:rPr>
+          <w:sz w:val="20"/>
+        </w:rPr>
         <w:t xml:space="preserve"> lire et écrire sur tous les forums à l’exception des parties réservées aux administrateurs.</w:t>
       </w:r>
     </w:p>
@@ -1622,15 +1783,24 @@
         <w:pStyle w:val="Paragraphedeliste"/>
         <w:ind w:left="1080"/>
         <w:jc w:val="both"/>
-      </w:pPr>
-    </w:p>
-    <w:p>
-      <w:pPr>
-        <w:pStyle w:val="Paragraphedeliste"/>
-        <w:ind w:left="1080"/>
-        <w:jc w:val="both"/>
-      </w:pPr>
-      <w:r>
+        <w:rPr>
+          <w:sz w:val="20"/>
+        </w:rPr>
+      </w:pPr>
+    </w:p>
+    <w:p>
+      <w:pPr>
+        <w:pStyle w:val="Paragraphedeliste"/>
+        <w:ind w:left="1080"/>
+        <w:jc w:val="both"/>
+        <w:rPr>
+          <w:sz w:val="20"/>
+        </w:rPr>
+      </w:pPr>
+      <w:r>
+        <w:rPr>
+          <w:sz w:val="20"/>
+        </w:rPr>
         <w:t>Les</w:t>
       </w:r>
       <w:r>
@@ -1638,55 +1808,99 @@
           <w:b/>
           <w:i/>
           <w:color w:val="C00000"/>
+          <w:sz w:val="20"/>
         </w:rPr>
         <w:t xml:space="preserve"> administrateurs</w:t>
       </w:r>
       <w:r>
         <w:rPr>
           <w:i/>
+          <w:sz w:val="20"/>
         </w:rPr>
         <w:t xml:space="preserve"> </w:t>
       </w:r>
       <w:r>
+        <w:rPr>
+          <w:sz w:val="20"/>
+        </w:rPr>
         <w:t>sont des adhérent</w:t>
       </w:r>
       <w:r>
+        <w:rPr>
+          <w:sz w:val="20"/>
+        </w:rPr>
         <w:t>s</w:t>
       </w:r>
       <w:r>
+        <w:rPr>
+          <w:sz w:val="20"/>
+        </w:rPr>
         <w:t xml:space="preserve"> </w:t>
       </w:r>
       <w:r>
+        <w:rPr>
+          <w:sz w:val="20"/>
+        </w:rPr>
         <w:t xml:space="preserve">qui </w:t>
       </w:r>
       <w:r>
+        <w:rPr>
+          <w:sz w:val="20"/>
+        </w:rPr>
         <w:t>peuvent</w:t>
       </w:r>
       <w:r>
+        <w:rPr>
+          <w:sz w:val="20"/>
+        </w:rPr>
         <w:t xml:space="preserve"> lire et écrire sur tous les forums sans exception.</w:t>
       </w:r>
       <w:r>
+        <w:rPr>
+          <w:sz w:val="20"/>
+        </w:rPr>
         <w:t xml:space="preserve"> </w:t>
       </w:r>
       <w:r>
+        <w:rPr>
+          <w:sz w:val="20"/>
+        </w:rPr>
         <w:t>Il</w:t>
       </w:r>
       <w:r>
+        <w:rPr>
+          <w:sz w:val="20"/>
+        </w:rPr>
         <w:t>s peuvent</w:t>
       </w:r>
       <w:r>
+        <w:rPr>
+          <w:sz w:val="20"/>
+        </w:rPr>
         <w:t xml:space="preserve"> </w:t>
       </w:r>
       <w:r>
+        <w:rPr>
+          <w:sz w:val="20"/>
+        </w:rPr>
         <w:t>accéder</w:t>
       </w:r>
       <w:r>
+        <w:rPr>
+          <w:sz w:val="20"/>
+        </w:rPr>
         <w:t xml:space="preserve"> au panneau d’administration</w:t>
       </w:r>
       <w:r>
+        <w:rPr>
+          <w:sz w:val="20"/>
+        </w:rPr>
         <w:t xml:space="preserve"> leur permettant de consulter les modifications apportées par les utilisateurs (modification, suppression, déplacement etc..), de gérer la liste des jeux du club ainsi que les différentes catégories, de changer les configurations du</w:t>
       </w:r>
       <w:r>
+        <w:rPr>
+          <w:sz w:val="20"/>
+        </w:rPr>
         <w:t xml:space="preserve"> site, de gérer la liste des utilisateurs pour changer leur statut.</w:t>
       </w:r>
     </w:p>
@@ -1727,17 +1941,32 @@
         <w:pStyle w:val="Paragraphedeliste"/>
         <w:ind w:left="1080"/>
         <w:jc w:val="both"/>
-      </w:pPr>
-      <w:r>
+        <w:rPr>
+          <w:sz w:val="20"/>
+        </w:rPr>
+      </w:pPr>
+      <w:r>
+        <w:rPr>
+          <w:sz w:val="20"/>
+        </w:rPr>
         <w:t>Les jeux pourront être ajouté, modifié ou supprimé de l</w:t>
       </w:r>
       <w:r>
+        <w:rPr>
+          <w:sz w:val="20"/>
+        </w:rPr>
         <w:t>a base de données</w:t>
       </w:r>
       <w:r>
+        <w:rPr>
+          <w:sz w:val="20"/>
+        </w:rPr>
         <w:t xml:space="preserve"> depuis le panneau d’administration</w:t>
       </w:r>
       <w:r>
+        <w:rPr>
+          <w:sz w:val="20"/>
+        </w:rPr>
         <w:t>. L’</w:t>
       </w:r>
       <w:r>
@@ -1745,148 +1974,266 @@
           <w:b/>
           <w:i/>
           <w:color w:val="C00000"/>
+          <w:sz w:val="20"/>
         </w:rPr>
         <w:t>administrateur</w:t>
       </w:r>
       <w:r>
+        <w:rPr>
+          <w:sz w:val="20"/>
+        </w:rPr>
         <w:t xml:space="preserve"> devra renseigner le titre du jeu, la catégorie à laquelle il appartient</w:t>
       </w:r>
       <w:r>
+        <w:rPr>
+          <w:sz w:val="20"/>
+        </w:rPr>
         <w:t>, mettre l’</w:t>
       </w:r>
       <w:r>
+        <w:rPr>
+          <w:sz w:val="20"/>
+        </w:rPr>
         <w:t xml:space="preserve">image du jeu </w:t>
       </w:r>
       <w:r>
+        <w:rPr>
+          <w:sz w:val="20"/>
+        </w:rPr>
         <w:t xml:space="preserve">ou laisser l’image par défaut </w:t>
       </w:r>
       <w:r>
+        <w:rPr>
+          <w:sz w:val="20"/>
+        </w:rPr>
         <w:t>qui sera redimensionné en rectangle avec une couleur de fond</w:t>
       </w:r>
       <w:r>
+        <w:rPr>
+          <w:sz w:val="20"/>
+        </w:rPr>
         <w:t xml:space="preserve"> choisi par l’utilisateur</w:t>
       </w:r>
       <w:r>
+        <w:rPr>
+          <w:sz w:val="20"/>
+        </w:rPr>
         <w:t xml:space="preserve"> lorsque l’image n’est pas assez haute ou </w:t>
       </w:r>
       <w:r>
+        <w:rPr>
+          <w:sz w:val="20"/>
+        </w:rPr>
         <w:t xml:space="preserve">pas </w:t>
       </w:r>
       <w:r>
+        <w:rPr>
+          <w:sz w:val="20"/>
+        </w:rPr>
         <w:t>assez large</w:t>
       </w:r>
       <w:r>
+        <w:rPr>
+          <w:sz w:val="20"/>
+        </w:rPr>
         <w:t>.</w:t>
       </w:r>
       <w:r>
+        <w:rPr>
+          <w:sz w:val="20"/>
+        </w:rPr>
         <w:t xml:space="preserve"> Si un utilisateur ne remplis pas tous les champs obligatoire un message d’erreur apparaitra et l’utilisateur devra remplir le </w:t>
       </w:r>
       <w:r>
+        <w:rPr>
+          <w:sz w:val="20"/>
+        </w:rPr>
         <w:t xml:space="preserve">ou les </w:t>
       </w:r>
       <w:r>
+        <w:rPr>
+          <w:sz w:val="20"/>
+        </w:rPr>
         <w:t>champ</w:t>
       </w:r>
       <w:r>
+        <w:rPr>
+          <w:sz w:val="20"/>
+        </w:rPr>
         <w:t>s</w:t>
       </w:r>
       <w:r>
+        <w:rPr>
+          <w:sz w:val="20"/>
+        </w:rPr>
         <w:t xml:space="preserve"> manquant. </w:t>
       </w:r>
       <w:r>
+        <w:rPr>
+          <w:sz w:val="20"/>
+        </w:rPr>
         <w:t xml:space="preserve">Les jeux seront </w:t>
       </w:r>
       <w:r>
+        <w:rPr>
+          <w:sz w:val="20"/>
+        </w:rPr>
         <w:t>accessibles</w:t>
       </w:r>
       <w:r>
+        <w:rPr>
+          <w:sz w:val="20"/>
+        </w:rPr>
         <w:t xml:space="preserve"> depuis la barre </w:t>
       </w:r>
       <w:r>
+        <w:rPr>
+          <w:sz w:val="20"/>
+        </w:rPr>
         <w:t xml:space="preserve">de menu </w:t>
       </w:r>
       <w:r>
+        <w:rPr>
+          <w:sz w:val="20"/>
+        </w:rPr>
         <w:t xml:space="preserve">où </w:t>
       </w:r>
       <w:r>
+        <w:rPr>
+          <w:sz w:val="20"/>
+        </w:rPr>
         <w:t>toutes les catégories</w:t>
       </w:r>
       <w:r>
+        <w:rPr>
+          <w:sz w:val="20"/>
+        </w:rPr>
         <w:t xml:space="preserve"> seront </w:t>
       </w:r>
       <w:r>
+        <w:rPr>
+          <w:sz w:val="20"/>
+        </w:rPr>
         <w:t>représentées. Lorsque l’utilisateur sélectionnera une catégorie alors</w:t>
       </w:r>
       <w:r>
+        <w:rPr>
+          <w:sz w:val="20"/>
+        </w:rPr>
         <w:t xml:space="preserve"> une partie de la description, le titre avec en couleur de fond la catégorie du jeu</w:t>
       </w:r>
       <w:r>
+        <w:rPr>
+          <w:sz w:val="20"/>
+        </w:rPr>
         <w:t xml:space="preserve"> et</w:t>
       </w:r>
       <w:r>
+        <w:rPr>
+          <w:sz w:val="20"/>
+        </w:rPr>
         <w:t xml:space="preserve"> l’image de</w:t>
       </w:r>
       <w:r>
+        <w:rPr>
+          <w:sz w:val="20"/>
+        </w:rPr>
         <w:t xml:space="preserve"> tous jeux correspondant à c</w:t>
       </w:r>
       <w:r>
+        <w:rPr>
+          <w:sz w:val="20"/>
+        </w:rPr>
         <w:t xml:space="preserve">ette catégorie seront affichés </w:t>
       </w:r>
       <w:r>
+        <w:rPr>
+          <w:sz w:val="20"/>
+        </w:rPr>
         <w:t>à raison de 5 jeux par pages.</w:t>
       </w:r>
       <w:r>
+        <w:rPr>
+          <w:sz w:val="20"/>
+        </w:rPr>
         <w:t xml:space="preserve"> Sur chaque description de jeu, un bouton « lire plus » sera affiché pour rediriger l’utilisateur qui cliquera dessus vers la description complète</w:t>
       </w:r>
       <w:r>
+        <w:rPr>
+          <w:sz w:val="20"/>
+        </w:rPr>
         <w:t xml:space="preserve"> </w:t>
       </w:r>
       <w:r>
+        <w:rPr>
+          <w:sz w:val="20"/>
+        </w:rPr>
         <w:t xml:space="preserve">du jeu. </w:t>
       </w:r>
       <w:r>
+        <w:rPr>
+          <w:sz w:val="20"/>
+        </w:rPr>
         <w:t>D</w:t>
       </w:r>
       <w:r>
+        <w:rPr>
+          <w:sz w:val="20"/>
+        </w:rPr>
         <w:t>e nouvelles</w:t>
       </w:r>
       <w:r>
+        <w:rPr>
+          <w:sz w:val="20"/>
+        </w:rPr>
         <w:t xml:space="preserve"> catégories de jeux pourront être ajoutées depuis le panneau d’ad</w:t>
       </w:r>
       <w:r>
+        <w:rPr>
+          <w:sz w:val="20"/>
+        </w:rPr>
         <w:t>ministration. Une catégorie est</w:t>
       </w:r>
       <w:r>
+        <w:rPr>
+          <w:sz w:val="20"/>
+        </w:rPr>
         <w:t xml:space="preserve"> caractérisée</w:t>
       </w:r>
       <w:r>
+        <w:rPr>
+          <w:sz w:val="20"/>
+        </w:rPr>
         <w:t xml:space="preserve"> par </w:t>
       </w:r>
       <w:r>
+        <w:rPr>
+          <w:sz w:val="20"/>
+        </w:rPr>
         <w:t>son titre, sa description,</w:t>
       </w:r>
       <w:r>
-        <w:t xml:space="preserve"> </w:t>
-      </w:r>
-      <w:r>
-        <w:t xml:space="preserve">son </w:t>
-      </w:r>
-      <w:r>
-        <w:t>icône</w:t>
-      </w:r>
-      <w:r>
-        <w:t xml:space="preserve"> lors de l’affichage de la liste des jeux d’une catégorie</w:t>
-      </w:r>
-      <w:r>
-        <w:t xml:space="preserve">, </w:t>
-      </w:r>
-      <w:r>
+        <w:rPr>
+          <w:sz w:val="20"/>
+        </w:rPr>
+        <w:t xml:space="preserve"> son icône lors de l’affichage de la liste des jeux d’une catégorie, </w:t>
+      </w:r>
+      <w:r>
+        <w:rPr>
+          <w:sz w:val="20"/>
+        </w:rPr>
         <w:t xml:space="preserve">sa couleur </w:t>
       </w:r>
       <w:r>
+        <w:rPr>
+          <w:sz w:val="20"/>
+        </w:rPr>
         <w:t>de titre pour chaque jeu affiché</w:t>
       </w:r>
       <w:r>
+        <w:rPr>
+          <w:sz w:val="20"/>
+        </w:rPr>
         <w:t xml:space="preserve"> dans cette catégorie et une image qui représentera sa catégorie pour l’affichage de l’ensemble des catégories et de leur description.</w:t>
       </w:r>
     </w:p>
@@ -1930,8 +2277,14 @@
         <w:pStyle w:val="Paragraphedeliste"/>
         <w:ind w:left="1080"/>
         <w:jc w:val="both"/>
-      </w:pPr>
-      <w:r>
+        <w:rPr>
+          <w:sz w:val="20"/>
+        </w:rPr>
+      </w:pPr>
+      <w:r>
+        <w:rPr>
+          <w:sz w:val="20"/>
+        </w:rPr>
         <w:t xml:space="preserve">Les </w:t>
       </w:r>
       <w:r>
@@ -1939,15 +2292,20 @@
           <w:b/>
           <w:i/>
           <w:color w:val="385623" w:themeColor="accent6" w:themeShade="80"/>
+          <w:sz w:val="20"/>
         </w:rPr>
         <w:t>adhérents</w:t>
       </w:r>
       <w:r>
+        <w:rPr>
+          <w:sz w:val="20"/>
+        </w:rPr>
         <w:t xml:space="preserve"> auront la possibilité de créer des événements et de laisser d’autres</w:t>
       </w:r>
       <w:r>
         <w:rPr>
           <w:color w:val="385623" w:themeColor="accent6" w:themeShade="80"/>
+          <w:sz w:val="20"/>
         </w:rPr>
         <w:t xml:space="preserve"> </w:t>
       </w:r>
@@ -1956,28 +2314,236 @@
           <w:b/>
           <w:i/>
           <w:color w:val="385623" w:themeColor="accent6" w:themeShade="80"/>
-        </w:rPr>
-        <w:t>adhérents</w:t>
-      </w:r>
-      <w:r>
-        <w:rPr>
-          <w:b/>
-          <w:i/>
-          <w:color w:val="385623" w:themeColor="accent6" w:themeShade="80"/>
+          <w:sz w:val="20"/>
+        </w:rPr>
+        <w:t xml:space="preserve">adhérents </w:t>
+      </w:r>
+      <w:r>
+        <w:rPr>
+          <w:sz w:val="20"/>
+        </w:rPr>
+        <w:t xml:space="preserve">s’y inscrire. </w:t>
+      </w:r>
+      <w:r>
+        <w:rPr>
+          <w:sz w:val="20"/>
+        </w:rPr>
+        <w:t xml:space="preserve">Un événement est composé, </w:t>
+      </w:r>
+      <w:r>
+        <w:rPr>
+          <w:sz w:val="20"/>
+        </w:rPr>
+        <w:t>d’un sujet</w:t>
+      </w:r>
+      <w:r>
+        <w:rPr>
+          <w:sz w:val="20"/>
+        </w:rPr>
+        <w:t>, d’une image</w:t>
+      </w:r>
+      <w:r>
+        <w:rPr>
+          <w:sz w:val="20"/>
+        </w:rPr>
+        <w:t>, du jeu auquel on se réfère si une partie est organisée, du nombre participant pour gérer les inscriptions, de la date de l’événement (date et heure) et du texte à afficher.</w:t>
+      </w:r>
+      <w:r>
+        <w:rPr>
+          <w:sz w:val="20"/>
+        </w:rPr>
+        <w:t xml:space="preserve"> Si l’utilisateur ne télécharge pas d’image alors l’image par</w:t>
+      </w:r>
+      <w:r>
+        <w:rPr>
+          <w:sz w:val="20"/>
         </w:rPr>
         <w:t xml:space="preserve"> </w:t>
       </w:r>
       <w:r>
-        <w:t xml:space="preserve">s’y inscrire. </w:t>
-      </w:r>
-      <w:r>
-        <w:t xml:space="preserve">Un événement est composé, </w:t>
-      </w:r>
-      <w:r>
-        <w:t>d’un titre, d’une image</w:t>
-      </w:r>
-      <w:bookmarkStart w:id="0" w:name="_GoBack"/>
-      <w:bookmarkEnd w:id="0"/>
+        <w:rPr>
+          <w:sz w:val="20"/>
+        </w:rPr>
+        <w:t>d</w:t>
+      </w:r>
+      <w:r>
+        <w:rPr>
+          <w:sz w:val="20"/>
+        </w:rPr>
+        <w:t>éfaut sera celle du jeu auquel il est rattaché. Si aucun jeu n’est rattaché à l’événement et qu’une image n’est téléchargé alors l’image par défaut sera une image de calendrier.</w:t>
+      </w:r>
+    </w:p>
+    <w:p>
+      <w:pPr>
+        <w:pStyle w:val="Paragraphedeliste"/>
+        <w:ind w:left="1080"/>
+        <w:jc w:val="both"/>
+        <w:rPr>
+          <w:sz w:val="20"/>
+        </w:rPr>
+      </w:pPr>
+      <w:r>
+        <w:rPr>
+          <w:noProof/>
+          <w:sz w:val="20"/>
+          <w:lang w:eastAsia="fr-FR"/>
+        </w:rPr>
+        <w:lastRenderedPageBreak/>
+        <w:drawing>
+          <wp:anchor distT="0" distB="0" distL="114300" distR="114300" simplePos="0" relativeHeight="251660288" behindDoc="0" locked="0" layoutInCell="1" allowOverlap="1" wp14:anchorId="23A58111" wp14:editId="1F554138">
+            <wp:simplePos x="0" y="0"/>
+            <wp:positionH relativeFrom="margin">
+              <wp:align>center</wp:align>
+            </wp:positionH>
+            <wp:positionV relativeFrom="page">
+              <wp:posOffset>604271</wp:posOffset>
+            </wp:positionV>
+            <wp:extent cx="6376035" cy="4317365"/>
+            <wp:effectExtent l="0" t="0" r="5715" b="6985"/>
+            <wp:wrapSquare wrapText="bothSides"/>
+            <wp:docPr id="13" name="Image 13"/>
+            <wp:cNvGraphicFramePr>
+              <a:graphicFrameLocks xmlns:a="http://schemas.openxmlformats.org/drawingml/2006/main" noChangeAspect="1"/>
+            </wp:cNvGraphicFramePr>
+            <a:graphic xmlns:a="http://schemas.openxmlformats.org/drawingml/2006/main">
+              <a:graphicData uri="http://schemas.openxmlformats.org/drawingml/2006/picture">
+                <pic:pic xmlns:pic="http://schemas.openxmlformats.org/drawingml/2006/picture">
+                  <pic:nvPicPr>
+                    <pic:cNvPr id="13" name="Créer un événement.png"/>
+                    <pic:cNvPicPr/>
+                  </pic:nvPicPr>
+                  <pic:blipFill>
+                    <a:blip r:embed="rId7" cstate="print">
+                      <a:extLst>
+                        <a:ext uri="{28A0092B-C50C-407E-A947-70E740481C1C}">
+                          <a14:useLocalDpi xmlns:a14="http://schemas.microsoft.com/office/drawing/2010/main" val="0"/>
+                        </a:ext>
+                      </a:extLst>
+                    </a:blip>
+                    <a:stretch>
+                      <a:fillRect/>
+                    </a:stretch>
+                  </pic:blipFill>
+                  <pic:spPr>
+                    <a:xfrm>
+                      <a:off x="0" y="0"/>
+                      <a:ext cx="6376035" cy="4317365"/>
+                    </a:xfrm>
+                    <a:prstGeom prst="rect">
+                      <a:avLst/>
+                    </a:prstGeom>
+                  </pic:spPr>
+                </pic:pic>
+              </a:graphicData>
+            </a:graphic>
+            <wp14:sizeRelH relativeFrom="page">
+              <wp14:pctWidth>0</wp14:pctWidth>
+            </wp14:sizeRelH>
+            <wp14:sizeRelV relativeFrom="page">
+              <wp14:pctHeight>0</wp14:pctHeight>
+            </wp14:sizeRelV>
+          </wp:anchor>
+        </w:drawing>
+      </w:r>
+    </w:p>
+    <w:p>
+      <w:pPr>
+        <w:pStyle w:val="Paragraphedeliste"/>
+        <w:ind w:left="1080"/>
+        <w:jc w:val="both"/>
+        <w:rPr>
+          <w:noProof/>
+          <w:sz w:val="20"/>
+          <w:szCs w:val="20"/>
+          <w:lang w:eastAsia="fr-FR"/>
+        </w:rPr>
+      </w:pPr>
+      <w:r>
+        <w:rPr>
+          <w:noProof/>
+          <w:sz w:val="20"/>
+          <w:lang w:eastAsia="fr-FR"/>
+        </w:rPr>
+        <w:drawing>
+          <wp:anchor distT="0" distB="0" distL="114300" distR="114300" simplePos="0" relativeHeight="251661312" behindDoc="1" locked="0" layoutInCell="1" allowOverlap="1" wp14:anchorId="12C00FEC" wp14:editId="6D2F8E19">
+            <wp:simplePos x="0" y="0"/>
+            <wp:positionH relativeFrom="margin">
+              <wp:align>center</wp:align>
+            </wp:positionH>
+            <wp:positionV relativeFrom="page">
+              <wp:posOffset>5493633</wp:posOffset>
+            </wp:positionV>
+            <wp:extent cx="6376670" cy="4064635"/>
+            <wp:effectExtent l="0" t="0" r="5080" b="0"/>
+            <wp:wrapTopAndBottom/>
+            <wp:docPr id="16" name="Image 16"/>
+            <wp:cNvGraphicFramePr>
+              <a:graphicFrameLocks xmlns:a="http://schemas.openxmlformats.org/drawingml/2006/main" noChangeAspect="1"/>
+            </wp:cNvGraphicFramePr>
+            <a:graphic xmlns:a="http://schemas.openxmlformats.org/drawingml/2006/main">
+              <a:graphicData uri="http://schemas.openxmlformats.org/drawingml/2006/picture">
+                <pic:pic xmlns:pic="http://schemas.openxmlformats.org/drawingml/2006/picture">
+                  <pic:nvPicPr>
+                    <pic:cNvPr id="16" name="Modifier un événement.png"/>
+                    <pic:cNvPicPr/>
+                  </pic:nvPicPr>
+                  <pic:blipFill>
+                    <a:blip r:embed="rId8" cstate="print">
+                      <a:extLst>
+                        <a:ext uri="{28A0092B-C50C-407E-A947-70E740481C1C}">
+                          <a14:useLocalDpi xmlns:a14="http://schemas.microsoft.com/office/drawing/2010/main" val="0"/>
+                        </a:ext>
+                      </a:extLst>
+                    </a:blip>
+                    <a:stretch>
+                      <a:fillRect/>
+                    </a:stretch>
+                  </pic:blipFill>
+                  <pic:spPr>
+                    <a:xfrm>
+                      <a:off x="0" y="0"/>
+                      <a:ext cx="6376670" cy="4064635"/>
+                    </a:xfrm>
+                    <a:prstGeom prst="rect">
+                      <a:avLst/>
+                    </a:prstGeom>
+                  </pic:spPr>
+                </pic:pic>
+              </a:graphicData>
+            </a:graphic>
+            <wp14:sizeRelH relativeFrom="margin">
+              <wp14:pctWidth>0</wp14:pctWidth>
+            </wp14:sizeRelH>
+            <wp14:sizeRelV relativeFrom="margin">
+              <wp14:pctHeight>0</wp14:pctHeight>
+            </wp14:sizeRelV>
+          </wp:anchor>
+        </w:drawing>
+      </w:r>
+      <w:r>
+        <w:rPr>
+          <w:sz w:val="20"/>
+        </w:rPr>
+        <w:t xml:space="preserve">Un événement peut-être modifier par un administrateur ou par celui </w:t>
+      </w:r>
+      <w:r>
+        <w:rPr>
+          <w:sz w:val="20"/>
+          <w:szCs w:val="20"/>
+        </w:rPr>
+        <w:t>qui créer l’événement à condition qu’il ne soit pas passé.</w:t>
+      </w:r>
+    </w:p>
+    <w:p>
+      <w:pPr>
+        <w:pStyle w:val="Paragraphedeliste"/>
+        <w:ind w:left="1080"/>
+        <w:jc w:val="both"/>
+        <w:rPr>
+          <w:sz w:val="20"/>
+          <w:szCs w:val="20"/>
+        </w:rPr>
+      </w:pPr>
     </w:p>
     <w:p>
       <w:pPr>
@@ -1995,7 +2561,14 @@
         <w:rPr>
           <w:u w:val="single"/>
         </w:rPr>
-        <w:t>Forum</w:t>
+        <w:lastRenderedPageBreak/>
+        <w:t>Inscription</w:t>
+      </w:r>
+      <w:r>
+        <w:rPr>
+          <w:u w:val="single"/>
+        </w:rPr>
+        <w:t xml:space="preserve"> au site</w:t>
       </w:r>
     </w:p>
     <w:p>
@@ -2014,53 +2587,18 @@
         <w:rPr>
           <w:u w:val="single"/>
         </w:rPr>
-        <w:t>Inscription</w:t>
-      </w:r>
-      <w:r>
+        <w:t>Profil</w:t>
+      </w:r>
+    </w:p>
+    <w:p>
+      <w:pPr>
+        <w:pStyle w:val="Paragraphedeliste"/>
+        <w:ind w:left="1080"/>
+        <w:jc w:val="both"/>
         <w:rPr>
           <w:u w:val="single"/>
         </w:rPr>
-        <w:t xml:space="preserve"> au site</w:t>
-      </w:r>
-    </w:p>
-    <w:p>
-      <w:pPr>
-        <w:pStyle w:val="Paragraphedeliste"/>
-        <w:numPr>
-          <w:ilvl w:val="1"/>
-          <w:numId w:val="1"/>
-        </w:numPr>
-        <w:jc w:val="both"/>
-        <w:rPr>
-          <w:u w:val="single"/>
-        </w:rPr>
-      </w:pPr>
-      <w:r>
-        <w:rPr>
-          <w:u w:val="single"/>
-        </w:rPr>
-        <w:lastRenderedPageBreak/>
-        <w:t>Profil</w:t>
-      </w:r>
-    </w:p>
-    <w:p>
-      <w:pPr>
-        <w:pStyle w:val="Paragraphedeliste"/>
-        <w:numPr>
-          <w:ilvl w:val="1"/>
-          <w:numId w:val="1"/>
-        </w:numPr>
-        <w:jc w:val="both"/>
-        <w:rPr>
-          <w:u w:val="single"/>
-        </w:rPr>
-      </w:pPr>
-      <w:r>
-        <w:rPr>
-          <w:u w:val="single"/>
-        </w:rPr>
-        <w:t>Messages Privées</w:t>
-      </w:r>
+      </w:pPr>
     </w:p>
     <w:p>
       <w:pPr>
@@ -2521,7 +3059,7 @@
 
 <file path=word/numbering.xml><?xml version="1.0" encoding="utf-8"?>
 <w:numbering xmlns:wpc="http://schemas.microsoft.com/office/word/2010/wordprocessingCanvas" xmlns:mc="http://schemas.openxmlformats.org/markup-compatibility/2006" xmlns:o="urn:schemas-microsoft-com:office:office" xmlns:r="http://schemas.openxmlformats.org/officeDocument/2006/relationships" xmlns:m="http://schemas.openxmlformats.org/officeDocument/2006/math" xmlns:v="urn:schemas-microsoft-com:vml" xmlns:wp14="http://schemas.microsoft.com/office/word/2010/wordprocessingDrawing" xmlns:wp="http://schemas.openxmlformats.org/drawingml/2006/wordprocessingDrawing" xmlns:w10="urn:schemas-microsoft-com:office:word" xmlns:w="http://schemas.openxmlformats.org/wordprocessingml/2006/main" xmlns:w14="http://schemas.microsoft.com/office/word/2010/wordml" xmlns:w15="http://schemas.microsoft.com/office/word/2012/wordml" xmlns:wpg="http://schemas.microsoft.com/office/word/2010/wordprocessingGroup" xmlns:wpi="http://schemas.microsoft.com/office/word/2010/wordprocessingInk" xmlns:wne="http://schemas.microsoft.com/office/word/2006/wordml" xmlns:wps="http://schemas.microsoft.com/office/word/2010/wordprocessingShape" mc:Ignorable="w14 w15 wp14">
-  <w:abstractNum w:abstractNumId="0">
+  <w:abstractNum w:abstractNumId="0" w15:restartNumberingAfterBreak="0">
     <w:nsid w:val="703B5395"/>
     <w:multiLevelType w:val="hybridMultilevel"/>
     <w:tmpl w:val="C428CB2E"/>
@@ -3336,7 +3874,7 @@
 </file>
 
 <file path=customXml/itemProps2.xml><?xml version="1.0" encoding="utf-8"?>
-<ds:datastoreItem xmlns:ds="http://schemas.openxmlformats.org/officeDocument/2006/customXml" ds:itemID="{8E9A2F71-3649-46A0-8666-5BBE2E9E42F2}">
+<ds:datastoreItem xmlns:ds="http://schemas.openxmlformats.org/officeDocument/2006/customXml" ds:itemID="{6A029A93-EF03-4649-A48C-9D146732018A}">
   <ds:schemaRefs>
     <ds:schemaRef ds:uri="http://schemas.openxmlformats.org/officeDocument/2006/bibliography"/>
   </ds:schemaRefs>

</xml_diff>

<commit_message>
ajout de phpmailer pour l'envoie de mail, creation d'un mail plus esthétique pour la confirmation
</commit_message>
<xml_diff>
--- a/documentation_machiavel.docx
+++ b/documentation_machiavel.docx
@@ -1,6 +1,6 @@
 
 <file path=word/document.xml><?xml version="1.0" encoding="utf-8"?>
-<w:document xmlns:wpc="http://schemas.microsoft.com/office/word/2010/wordprocessingCanvas" xmlns:mc="http://schemas.openxmlformats.org/markup-compatibility/2006" xmlns:o="urn:schemas-microsoft-com:office:office" xmlns:r="http://schemas.openxmlformats.org/officeDocument/2006/relationships" xmlns:m="http://schemas.openxmlformats.org/officeDocument/2006/math" xmlns:v="urn:schemas-microsoft-com:vml" xmlns:wp14="http://schemas.microsoft.com/office/word/2010/wordprocessingDrawing" xmlns:wp="http://schemas.openxmlformats.org/drawingml/2006/wordprocessingDrawing" xmlns:w10="urn:schemas-microsoft-com:office:word" xmlns:w="http://schemas.openxmlformats.org/wordprocessingml/2006/main" xmlns:w14="http://schemas.microsoft.com/office/word/2010/wordml" xmlns:w15="http://schemas.microsoft.com/office/word/2012/wordml" xmlns:wpg="http://schemas.microsoft.com/office/word/2010/wordprocessingGroup" xmlns:wpi="http://schemas.microsoft.com/office/word/2010/wordprocessingInk" xmlns:wne="http://schemas.microsoft.com/office/word/2006/wordml" xmlns:wps="http://schemas.microsoft.com/office/word/2010/wordprocessingShape" mc:Ignorable="w14 w15 wp14">
+<w:document xmlns:wpc="http://schemas.microsoft.com/office/word/2010/wordprocessingCanvas" xmlns:mc="http://schemas.openxmlformats.org/markup-compatibility/2006" xmlns:o="urn:schemas-microsoft-com:office:office" xmlns:r="http://schemas.openxmlformats.org/officeDocument/2006/relationships" xmlns:m="http://schemas.openxmlformats.org/officeDocument/2006/math" xmlns:v="urn:schemas-microsoft-com:vml" xmlns:wp14="http://schemas.microsoft.com/office/word/2010/wordprocessingDrawing" xmlns:wp="http://schemas.openxmlformats.org/drawingml/2006/wordprocessingDrawing" xmlns:w10="urn:schemas-microsoft-com:office:word" xmlns:w="http://schemas.openxmlformats.org/wordprocessingml/2006/main" xmlns:w14="http://schemas.microsoft.com/office/word/2010/wordml" xmlns:wpg="http://schemas.microsoft.com/office/word/2010/wordprocessingGroup" xmlns:wpi="http://schemas.microsoft.com/office/word/2010/wordprocessingInk" xmlns:wne="http://schemas.microsoft.com/office/word/2006/wordml" xmlns:wps="http://schemas.microsoft.com/office/word/2010/wordprocessingShape" mc:Ignorable="w14 wp14">
   <w:body>
     <w:sdt>
       <w:sdtPr>
@@ -1345,8 +1345,6 @@
             <w:br w:type="page"/>
           </w:r>
         </w:p>
-        <w:bookmarkStart w:id="0" w:name="_GoBack" w:displacedByCustomXml="next"/>
-        <w:bookmarkEnd w:id="0" w:displacedByCustomXml="next"/>
       </w:sdtContent>
     </w:sdt>
     <w:p>
@@ -1381,13 +1379,27 @@
         <w:rPr>
           <w:sz w:val="20"/>
         </w:rPr>
-        <w:t xml:space="preserve">L’association des Clayes </w:t>
+        <w:t xml:space="preserve">L’association des </w:t>
       </w:r>
       <w:proofErr w:type="spellStart"/>
       <w:r>
         <w:rPr>
           <w:sz w:val="20"/>
         </w:rPr>
+        <w:t>Clayes</w:t>
+      </w:r>
+      <w:proofErr w:type="spellEnd"/>
+      <w:r>
+        <w:rPr>
+          <w:sz w:val="20"/>
+        </w:rPr>
+        <w:t xml:space="preserve"> </w:t>
+      </w:r>
+      <w:proofErr w:type="spellStart"/>
+      <w:r>
+        <w:rPr>
+          <w:sz w:val="20"/>
+        </w:rPr>
         <w:t>sous Bois</w:t>
       </w:r>
       <w:proofErr w:type="spellEnd"/>
@@ -1395,7 +1407,21 @@
         <w:rPr>
           <w:sz w:val="20"/>
         </w:rPr>
-        <w:t xml:space="preserve">, Machiavel Fantasy à besoin d’un nouveau site internet pour pouvoir </w:t>
+        <w:t xml:space="preserve">, Machiavel </w:t>
+      </w:r>
+      <w:proofErr w:type="spellStart"/>
+      <w:r>
+        <w:rPr>
+          <w:sz w:val="20"/>
+        </w:rPr>
+        <w:t>Fantasy</w:t>
+      </w:r>
+      <w:proofErr w:type="spellEnd"/>
+      <w:r>
+        <w:rPr>
+          <w:sz w:val="20"/>
+        </w:rPr>
+        <w:t xml:space="preserve"> à besoin d’un nouveau site internet pour pouvoir </w:t>
       </w:r>
       <w:r>
         <w:rPr>
@@ -2388,7 +2414,6 @@
           <w:sz w:val="20"/>
           <w:lang w:eastAsia="fr-FR"/>
         </w:rPr>
-        <w:lastRenderedPageBreak/>
         <w:drawing>
           <wp:anchor distT="0" distB="0" distL="114300" distR="114300" simplePos="0" relativeHeight="251660288" behindDoc="0" locked="0" layoutInCell="1" allowOverlap="1" wp14:anchorId="23A58111" wp14:editId="1F554138">
             <wp:simplePos x="0" y="0"/>
@@ -2413,7 +2438,7 @@
                     <pic:cNvPicPr/>
                   </pic:nvPicPr>
                   <pic:blipFill>
-                    <a:blip r:embed="rId7" cstate="print">
+                    <a:blip r:embed="rId8" cstate="print">
                       <a:extLst>
                         <a:ext uri="{28A0092B-C50C-407E-A947-70E740481C1C}">
                           <a14:useLocalDpi xmlns:a14="http://schemas.microsoft.com/office/drawing/2010/main" val="0"/>
@@ -2488,7 +2513,7 @@
                     <pic:cNvPicPr/>
                   </pic:nvPicPr>
                   <pic:blipFill>
-                    <a:blip r:embed="rId8" cstate="print">
+                    <a:blip r:embed="rId9" cstate="print">
                       <a:extLst>
                         <a:ext uri="{28A0092B-C50C-407E-A947-70E740481C1C}">
                           <a14:useLocalDpi xmlns:a14="http://schemas.microsoft.com/office/drawing/2010/main" val="0"/>
@@ -2561,7 +2586,6 @@
         <w:rPr>
           <w:u w:val="single"/>
         </w:rPr>
-        <w:lastRenderedPageBreak/>
         <w:t>Inscription</w:t>
       </w:r>
       <w:r>
@@ -2570,6 +2594,253 @@
         </w:rPr>
         <w:t xml:space="preserve"> au site</w:t>
       </w:r>
+    </w:p>
+    <w:p>
+      <w:pPr>
+        <w:pStyle w:val="Paragraphedeliste"/>
+        <w:jc w:val="both"/>
+        <w:rPr>
+          <w:u w:val="single"/>
+        </w:rPr>
+      </w:pPr>
+    </w:p>
+    <w:p>
+      <w:pPr>
+        <w:pStyle w:val="Paragraphedeliste"/>
+        <w:ind w:left="1080"/>
+        <w:jc w:val="both"/>
+      </w:pPr>
+      <w:r>
+        <w:t>Le site offre la possibilité de s’y inscrire. Cela permet d’avoir un compte. Lors de l’inscription nous demandons son nom d’utilisateur, celui-ci</w:t>
+      </w:r>
+      <w:r>
+        <w:t xml:space="preserve"> servira à identifier la personne,</w:t>
+      </w:r>
+      <w:r>
+        <w:t xml:space="preserve"> le nom, le prénom ainsi que sa civilité.</w:t>
+      </w:r>
+      <w:r>
+        <w:t xml:space="preserve"> Nous lui demanderons également son </w:t>
+      </w:r>
+      <w:r>
+        <w:t>de</w:t>
+      </w:r>
+      <w:r>
+        <w:t xml:space="preserve"> composer son mot de passe pour pouvoir accéder à son compte</w:t>
+      </w:r>
+      <w:r>
+        <w:t xml:space="preserve"> et son adresse </w:t>
+      </w:r>
+      <w:r>
+        <w:t xml:space="preserve">mail pour </w:t>
+      </w:r>
+      <w:r>
+        <w:t>recevoir</w:t>
+      </w:r>
+      <w:r>
+        <w:t xml:space="preserve"> </w:t>
+      </w:r>
+      <w:r>
+        <w:t>d’</w:t>
+      </w:r>
+      <w:r>
+        <w:t>éventuelle</w:t>
+      </w:r>
+      <w:r>
+        <w:t>s</w:t>
+      </w:r>
+      <w:r>
+        <w:t xml:space="preserve"> note </w:t>
+      </w:r>
+      <w:r>
+        <w:t>de</w:t>
+      </w:r>
+      <w:r>
+        <w:t xml:space="preserve"> l’administrateur ainsi qu’à  l’activation de son compte qui sera inactif par défaut</w:t>
+      </w:r>
+      <w:r>
+        <w:t>. En effet, celui-ci, après avoir rempli le formulaire, recevra un mail automatique avec un lien de confirmation pour son compte.</w:t>
+      </w:r>
+    </w:p>
+    <w:p>
+      <w:pPr>
+        <w:pStyle w:val="Paragraphedeliste"/>
+        <w:ind w:left="1080"/>
+        <w:jc w:val="both"/>
+        <w:rPr>
+          <w:b/>
+          <w:i/>
+          <w:color w:val="385623" w:themeColor="accent6" w:themeShade="80"/>
+          <w:sz w:val="20"/>
+        </w:rPr>
+      </w:pPr>
+      <w:r>
+        <w:t>Ces information</w:t>
+      </w:r>
+      <w:r>
+        <w:t>s</w:t>
+      </w:r>
+      <w:r>
+        <w:t xml:space="preserve"> seront stocké</w:t>
+      </w:r>
+      <w:r>
+        <w:t>s</w:t>
+      </w:r>
+      <w:r>
+        <w:t xml:space="preserve"> dans la base de donnée </w:t>
+      </w:r>
+      <w:r>
+        <w:t>du site dans la</w:t>
+      </w:r>
+      <w:r>
+        <w:t xml:space="preserve"> table « </w:t>
+      </w:r>
+      <w:proofErr w:type="spellStart"/>
+      <w:r>
+        <w:t>users</w:t>
+      </w:r>
+      <w:proofErr w:type="spellEnd"/>
+      <w:r>
+        <w:t> ». Le mot</w:t>
+      </w:r>
+      <w:r>
+        <w:t xml:space="preserve"> de passe</w:t>
+      </w:r>
+      <w:r>
+        <w:t xml:space="preserve"> y sera envoyé</w:t>
+      </w:r>
+      <w:r>
+        <w:t xml:space="preserve"> et conservé</w:t>
+      </w:r>
+      <w:r>
+        <w:t xml:space="preserve"> crypté via une technique de hachage à sens unique (</w:t>
+      </w:r>
+      <w:r>
+        <w:t>B_CRYPT), nous y stockerons également son IP ainsi qu’une clé de compte aléatoire</w:t>
+      </w:r>
+      <w:r>
+        <w:t>.</w:t>
+      </w:r>
+      <w:r>
+        <w:t xml:space="preserve"> Lors de l’inscription le statut de la personne est au niveau 1 c’est-à-dire </w:t>
+      </w:r>
+      <w:r>
+        <w:rPr>
+          <w:b/>
+          <w:i/>
+          <w:color w:val="1F4E79" w:themeColor="accent1" w:themeShade="80"/>
+          <w:sz w:val="20"/>
+        </w:rPr>
+        <w:t>utilisateur</w:t>
+      </w:r>
+      <w:r>
+        <w:t>. Pour devenir adhérent celui-ci devra contacter l’</w:t>
+      </w:r>
+      <w:r>
+        <w:rPr>
+          <w:b/>
+          <w:i/>
+          <w:color w:val="C00000"/>
+          <w:sz w:val="20"/>
+        </w:rPr>
+        <w:t>administrateur</w:t>
+      </w:r>
+      <w:r>
+        <w:t xml:space="preserve"> pour qu’il puisse le faire passer au niveau 2, le statut d’</w:t>
+      </w:r>
+      <w:r>
+        <w:rPr>
+          <w:b/>
+          <w:i/>
+          <w:color w:val="385623" w:themeColor="accent6" w:themeShade="80"/>
+          <w:sz w:val="20"/>
+        </w:rPr>
+        <w:t>adhérent</w:t>
+      </w:r>
+      <w:r>
+        <w:rPr>
+          <w:b/>
+          <w:i/>
+          <w:color w:val="385623" w:themeColor="accent6" w:themeShade="80"/>
+          <w:sz w:val="20"/>
+        </w:rPr>
+        <w:t>.</w:t>
+      </w:r>
+    </w:p>
+    <w:p>
+      <w:pPr>
+        <w:jc w:val="both"/>
+      </w:pPr>
+      <w:r>
+        <w:t>Exemple de mail de confirmation :</w:t>
+      </w:r>
+    </w:p>
+    <w:p>
+      <w:pPr>
+        <w:pStyle w:val="Paragraphedeliste"/>
+        <w:ind w:left="1985"/>
+        <w:jc w:val="both"/>
+      </w:pPr>
+      <w:r>
+        <w:rPr>
+          <w:noProof/>
+          <w:lang w:eastAsia="fr-FR"/>
+        </w:rPr>
+        <w:drawing>
+          <wp:inline distT="0" distB="0" distL="0" distR="0">
+            <wp:extent cx="3323700" cy="3187778"/>
+            <wp:effectExtent l="0" t="0" r="0" b="0"/>
+            <wp:docPr id="21" name="Image 21" descr="C:\UwAmp\www\Machiavel-Fantasy\dossier Machiavel Fantasy\images\mail_confirmation.png"/>
+            <wp:cNvGraphicFramePr>
+              <a:graphicFrameLocks xmlns:a="http://schemas.openxmlformats.org/drawingml/2006/main" noChangeAspect="1"/>
+            </wp:cNvGraphicFramePr>
+            <a:graphic xmlns:a="http://schemas.openxmlformats.org/drawingml/2006/main">
+              <a:graphicData uri="http://schemas.openxmlformats.org/drawingml/2006/picture">
+                <pic:pic xmlns:pic="http://schemas.openxmlformats.org/drawingml/2006/picture">
+                  <pic:nvPicPr>
+                    <pic:cNvPr id="0" name="Picture 16" descr="C:\UwAmp\www\Machiavel-Fantasy\dossier Machiavel Fantasy\images\mail_confirmation.png"/>
+                    <pic:cNvPicPr>
+                      <a:picLocks noChangeAspect="1" noChangeArrowheads="1"/>
+                    </pic:cNvPicPr>
+                  </pic:nvPicPr>
+                  <pic:blipFill>
+                    <a:blip r:embed="rId10">
+                      <a:extLst>
+                        <a:ext uri="{28A0092B-C50C-407E-A947-70E740481C1C}">
+                          <a14:useLocalDpi xmlns:a14="http://schemas.microsoft.com/office/drawing/2010/main" val="0"/>
+                        </a:ext>
+                      </a:extLst>
+                    </a:blip>
+                    <a:srcRect/>
+                    <a:stretch>
+                      <a:fillRect/>
+                    </a:stretch>
+                  </pic:blipFill>
+                  <pic:spPr bwMode="auto">
+                    <a:xfrm>
+                      <a:off x="0" y="0"/>
+                      <a:ext cx="3328037" cy="3191937"/>
+                    </a:xfrm>
+                    <a:prstGeom prst="rect">
+                      <a:avLst/>
+                    </a:prstGeom>
+                    <a:noFill/>
+                    <a:ln>
+                      <a:noFill/>
+                    </a:ln>
+                  </pic:spPr>
+                </pic:pic>
+              </a:graphicData>
+            </a:graphic>
+          </wp:inline>
+        </w:drawing>
+      </w:r>
+    </w:p>
+    <w:p>
+      <w:pPr>
+        <w:pStyle w:val="Paragraphedeliste"/>
+        <w:jc w:val="both"/>
+      </w:pPr>
     </w:p>
     <w:p>
       <w:pPr>
@@ -2603,6 +2874,96 @@
     <w:p>
       <w:pPr>
         <w:pStyle w:val="Paragraphedeliste"/>
+        <w:ind w:left="1080"/>
+        <w:jc w:val="both"/>
+      </w:pPr>
+      <w:r>
+        <w:t xml:space="preserve">Le profil du membre est composé de trois parties : une partie de modification des informations d’identification (nom d’utilisateur, </w:t>
+      </w:r>
+      <w:r>
+        <w:t>nom, prénom et adresse mail), une seconde partie sera l’ajout ou la modification de l’image de profil, et la troisième partie sera la modification du mot de passe de l’utilisateur.</w:t>
+      </w:r>
+    </w:p>
+    <w:p>
+      <w:pPr>
+        <w:pStyle w:val="Paragraphedeliste"/>
+        <w:ind w:left="1080"/>
+        <w:jc w:val="both"/>
+        <w:rPr>
+          <w:u w:val="single"/>
+        </w:rPr>
+      </w:pPr>
+      <w:r>
+        <w:t>Concernant l’image de profil, il sera accepté tous les types d’image existants (</w:t>
+      </w:r>
+      <w:proofErr w:type="spellStart"/>
+      <w:r>
+        <w:t>png</w:t>
+      </w:r>
+      <w:proofErr w:type="gramStart"/>
+      <w:r>
+        <w:t>,jpeg,jpg,gif</w:t>
+      </w:r>
+      <w:proofErr w:type="spellEnd"/>
+      <w:proofErr w:type="gramEnd"/>
+      <w:r>
+        <w:t xml:space="preserve">) excepté les images vectorielles </w:t>
+      </w:r>
+      <w:proofErr w:type="spellStart"/>
+      <w:r>
+        <w:t>svg</w:t>
+      </w:r>
+      <w:proofErr w:type="spellEnd"/>
+      <w:r>
+        <w:t xml:space="preserve"> d’une taille de 100 000 octets. Il sera aussi question de pouvoir modifier les proportions de l’image grâce un « </w:t>
+      </w:r>
+      <w:proofErr w:type="spellStart"/>
+      <w:r>
+        <w:t>crop</w:t>
+      </w:r>
+      <w:proofErr w:type="spellEnd"/>
+      <w:r>
+        <w:t xml:space="preserve"> ». Les images seront </w:t>
+      </w:r>
+      <w:proofErr w:type="gramStart"/>
+      <w:r>
+        <w:t>stocké</w:t>
+      </w:r>
+      <w:proofErr w:type="gramEnd"/>
+      <w:r>
+        <w:t xml:space="preserve"> sur le serveur dans un dossier images/avatars.</w:t>
+      </w:r>
+      <w:r>
+        <w:t xml:space="preserve"> Le nom des images seront remplacer par le numéro d’identifiant</w:t>
+      </w:r>
+      <w:r>
+        <w:t xml:space="preserve"> </w:t>
+      </w:r>
+      <w:r>
+        <w:t>crypté en sha1 du membre. Le nom de l’image sera stocké dans la colonne « avatar » de la table « </w:t>
+      </w:r>
+      <w:proofErr w:type="spellStart"/>
+      <w:r>
+        <w:t>users</w:t>
+      </w:r>
+      <w:proofErr w:type="spellEnd"/>
+      <w:r>
+        <w:t> »</w:t>
+      </w:r>
+    </w:p>
+    <w:p>
+      <w:pPr>
+        <w:pStyle w:val="Paragraphedeliste"/>
+        <w:ind w:left="1080"/>
+        <w:jc w:val="both"/>
+        <w:rPr>
+          <w:u w:val="single"/>
+        </w:rPr>
+      </w:pPr>
+    </w:p>
+    <w:p>
+      <w:pPr>
+        <w:pStyle w:val="Paragraphedeliste"/>
         <w:numPr>
           <w:ilvl w:val="1"/>
           <w:numId w:val="1"/>
@@ -2644,6 +3005,16 @@
       <w:r>
         <w:t>Créer un site internet pour une association de jeu. Ce site comprendra un calendrier événementiel, la liste des jeux du club, une partie utilisateur pour pouvoir poster des messages dans la partie forum.</w:t>
       </w:r>
+      <w:r>
+        <w:t xml:space="preserve"> </w:t>
+      </w:r>
+    </w:p>
+    <w:p>
+      <w:pPr>
+        <w:pStyle w:val="Paragraphedeliste"/>
+        <w:ind w:left="1080"/>
+        <w:jc w:val="both"/>
+      </w:pPr>
     </w:p>
     <w:p>
       <w:pPr>
@@ -2672,10 +3043,131 @@
     </w:p>
     <w:p>
       <w:pPr>
-        <w:pStyle w:val="Paragraphedeliste"/>
-        <w:ind w:left="1080"/>
-        <w:jc w:val="both"/>
-      </w:pPr>
+        <w:jc w:val="both"/>
+      </w:pPr>
+      <w:r>
+        <w:rPr>
+          <w:noProof/>
+          <w:lang w:eastAsia="fr-FR"/>
+        </w:rPr>
+        <w:drawing>
+          <wp:inline distT="0" distB="0" distL="0" distR="0" wp14:anchorId="1BAC7943" wp14:editId="42B4D25D">
+            <wp:extent cx="5763895" cy="5509895"/>
+            <wp:effectExtent l="0" t="0" r="8255" b="0"/>
+            <wp:docPr id="18" name="Image 18" descr="C:\UwAmp\www\Machiavel-Fantasy\BDD\ModelBDD.png"/>
+            <wp:cNvGraphicFramePr>
+              <a:graphicFrameLocks xmlns:a="http://schemas.openxmlformats.org/drawingml/2006/main" noChangeAspect="1"/>
+            </wp:cNvGraphicFramePr>
+            <a:graphic xmlns:a="http://schemas.openxmlformats.org/drawingml/2006/main">
+              <a:graphicData uri="http://schemas.openxmlformats.org/drawingml/2006/picture">
+                <pic:pic xmlns:pic="http://schemas.openxmlformats.org/drawingml/2006/picture">
+                  <pic:nvPicPr>
+                    <pic:cNvPr id="0" name="Picture 5" descr="C:\UwAmp\www\Machiavel-Fantasy\BDD\ModelBDD.png"/>
+                    <pic:cNvPicPr>
+                      <a:picLocks noChangeAspect="1" noChangeArrowheads="1"/>
+                    </pic:cNvPicPr>
+                  </pic:nvPicPr>
+                  <pic:blipFill rotWithShape="1">
+                    <a:blip r:embed="rId11">
+                      <a:extLst>
+                        <a:ext uri="{28A0092B-C50C-407E-A947-70E740481C1C}">
+                          <a14:useLocalDpi xmlns:a14="http://schemas.microsoft.com/office/drawing/2010/main" val="0"/>
+                        </a:ext>
+                      </a:extLst>
+                    </a:blip>
+                    <a:srcRect l="-11" r="-11" b="31318"/>
+                    <a:stretch/>
+                  </pic:blipFill>
+                  <pic:spPr bwMode="auto">
+                    <a:xfrm>
+                      <a:off x="0" y="0"/>
+                      <a:ext cx="5760720" cy="5507012"/>
+                    </a:xfrm>
+                    <a:prstGeom prst="rect">
+                      <a:avLst/>
+                    </a:prstGeom>
+                    <a:noFill/>
+                    <a:ln>
+                      <a:noFill/>
+                    </a:ln>
+                    <a:extLst>
+                      <a:ext uri="{53640926-AAD7-44D8-BBD7-CCE9431645EC}">
+                        <a14:shadowObscured xmlns:a14="http://schemas.microsoft.com/office/drawing/2010/main"/>
+                      </a:ext>
+                    </a:extLst>
+                  </pic:spPr>
+                </pic:pic>
+              </a:graphicData>
+            </a:graphic>
+          </wp:inline>
+        </w:drawing>
+      </w:r>
+    </w:p>
+    <w:p>
+      <w:pPr>
+        <w:jc w:val="both"/>
+      </w:pPr>
+    </w:p>
+    <w:p>
+      <w:pPr>
+        <w:jc w:val="both"/>
+      </w:pPr>
+      <w:r>
+        <w:rPr>
+          <w:noProof/>
+          <w:lang w:eastAsia="fr-FR"/>
+        </w:rPr>
+        <w:drawing>
+          <wp:inline distT="0" distB="0" distL="0" distR="0" wp14:anchorId="16854F77" wp14:editId="13465124">
+            <wp:extent cx="2576480" cy="1246154"/>
+            <wp:effectExtent l="0" t="0" r="0" b="0"/>
+            <wp:docPr id="23" name="Image 23" descr="C:\UwAmp\www\Machiavel-Fantasy\BDD\MachiavelMySQL.png"/>
+            <wp:cNvGraphicFramePr>
+              <a:graphicFrameLocks xmlns:a="http://schemas.openxmlformats.org/drawingml/2006/main" noChangeAspect="1"/>
+            </wp:cNvGraphicFramePr>
+            <a:graphic xmlns:a="http://schemas.openxmlformats.org/drawingml/2006/main">
+              <a:graphicData uri="http://schemas.openxmlformats.org/drawingml/2006/picture">
+                <pic:pic xmlns:pic="http://schemas.openxmlformats.org/drawingml/2006/picture">
+                  <pic:nvPicPr>
+                    <pic:cNvPr id="0" name="Picture 18" descr="C:\UwAmp\www\Machiavel-Fantasy\BDD\MachiavelMySQL.png"/>
+                    <pic:cNvPicPr>
+                      <a:picLocks noChangeAspect="1" noChangeArrowheads="1"/>
+                    </pic:cNvPicPr>
+                  </pic:nvPicPr>
+                  <pic:blipFill>
+                    <a:blip r:embed="rId12">
+                      <a:extLst>
+                        <a:ext uri="{28A0092B-C50C-407E-A947-70E740481C1C}">
+                          <a14:useLocalDpi xmlns:a14="http://schemas.microsoft.com/office/drawing/2010/main" val="0"/>
+                        </a:ext>
+                      </a:extLst>
+                    </a:blip>
+                    <a:srcRect/>
+                    <a:stretch>
+                      <a:fillRect/>
+                    </a:stretch>
+                  </pic:blipFill>
+                  <pic:spPr bwMode="auto">
+                    <a:xfrm>
+                      <a:off x="0" y="0"/>
+                      <a:ext cx="2576648" cy="1246235"/>
+                    </a:xfrm>
+                    <a:prstGeom prst="rect">
+                      <a:avLst/>
+                    </a:prstGeom>
+                    <a:noFill/>
+                    <a:ln>
+                      <a:noFill/>
+                    </a:ln>
+                  </pic:spPr>
+                </pic:pic>
+              </a:graphicData>
+            </a:graphic>
+          </wp:inline>
+        </w:drawing>
+      </w:r>
+      <w:bookmarkStart w:id="0" w:name="_GoBack"/>
+      <w:bookmarkEnd w:id="0"/>
     </w:p>
     <w:p>
       <w:pPr>
@@ -3058,8 +3550,8 @@
 </file>
 
 <file path=word/numbering.xml><?xml version="1.0" encoding="utf-8"?>
-<w:numbering xmlns:wpc="http://schemas.microsoft.com/office/word/2010/wordprocessingCanvas" xmlns:mc="http://schemas.openxmlformats.org/markup-compatibility/2006" xmlns:o="urn:schemas-microsoft-com:office:office" xmlns:r="http://schemas.openxmlformats.org/officeDocument/2006/relationships" xmlns:m="http://schemas.openxmlformats.org/officeDocument/2006/math" xmlns:v="urn:schemas-microsoft-com:vml" xmlns:wp14="http://schemas.microsoft.com/office/word/2010/wordprocessingDrawing" xmlns:wp="http://schemas.openxmlformats.org/drawingml/2006/wordprocessingDrawing" xmlns:w10="urn:schemas-microsoft-com:office:word" xmlns:w="http://schemas.openxmlformats.org/wordprocessingml/2006/main" xmlns:w14="http://schemas.microsoft.com/office/word/2010/wordml" xmlns:w15="http://schemas.microsoft.com/office/word/2012/wordml" xmlns:wpg="http://schemas.microsoft.com/office/word/2010/wordprocessingGroup" xmlns:wpi="http://schemas.microsoft.com/office/word/2010/wordprocessingInk" xmlns:wne="http://schemas.microsoft.com/office/word/2006/wordml" xmlns:wps="http://schemas.microsoft.com/office/word/2010/wordprocessingShape" mc:Ignorable="w14 w15 wp14">
-  <w:abstractNum w:abstractNumId="0" w15:restartNumberingAfterBreak="0">
+<w:numbering xmlns:wpc="http://schemas.microsoft.com/office/word/2010/wordprocessingCanvas" xmlns:mc="http://schemas.openxmlformats.org/markup-compatibility/2006" xmlns:o="urn:schemas-microsoft-com:office:office" xmlns:r="http://schemas.openxmlformats.org/officeDocument/2006/relationships" xmlns:m="http://schemas.openxmlformats.org/officeDocument/2006/math" xmlns:v="urn:schemas-microsoft-com:vml" xmlns:wp14="http://schemas.microsoft.com/office/word/2010/wordprocessingDrawing" xmlns:wp="http://schemas.openxmlformats.org/drawingml/2006/wordprocessingDrawing" xmlns:w10="urn:schemas-microsoft-com:office:word" xmlns:w="http://schemas.openxmlformats.org/wordprocessingml/2006/main" xmlns:w14="http://schemas.microsoft.com/office/word/2010/wordml" xmlns:wpg="http://schemas.microsoft.com/office/word/2010/wordprocessingGroup" xmlns:wpi="http://schemas.microsoft.com/office/word/2010/wordprocessingInk" xmlns:wne="http://schemas.microsoft.com/office/word/2006/wordml" xmlns:wps="http://schemas.microsoft.com/office/word/2010/wordprocessingShape" mc:Ignorable="w14 wp14">
+  <w:abstractNum w:abstractNumId="0">
     <w:nsid w:val="703B5395"/>
     <w:multiLevelType w:val="hybridMultilevel"/>
     <w:tmpl w:val="C428CB2E"/>
@@ -3155,7 +3647,7 @@
 </file>
 
 <file path=word/styles.xml><?xml version="1.0" encoding="utf-8"?>
-<w:styles xmlns:mc="http://schemas.openxmlformats.org/markup-compatibility/2006" xmlns:r="http://schemas.openxmlformats.org/officeDocument/2006/relationships" xmlns:w="http://schemas.openxmlformats.org/wordprocessingml/2006/main" xmlns:w14="http://schemas.microsoft.com/office/word/2010/wordml" xmlns:w15="http://schemas.microsoft.com/office/word/2012/wordml" mc:Ignorable="w14 w15">
+<w:styles xmlns:mc="http://schemas.openxmlformats.org/markup-compatibility/2006" xmlns:r="http://schemas.openxmlformats.org/officeDocument/2006/relationships" xmlns:w="http://schemas.openxmlformats.org/wordprocessingml/2006/main" xmlns:w14="http://schemas.microsoft.com/office/word/2010/wordml" mc:Ignorable="w14">
   <w:docDefaults>
     <w:rPrDefault>
       <w:rPr>
@@ -3171,378 +3663,144 @@
       </w:pPr>
     </w:pPrDefault>
   </w:docDefaults>
-  <w:latentStyles w:defLockedState="0" w:defUIPriority="99" w:defSemiHidden="0" w:defUnhideWhenUsed="0" w:defQFormat="0" w:count="371">
-    <w:lsdException w:name="Normal" w:uiPriority="0" w:qFormat="1"/>
-    <w:lsdException w:name="heading 1" w:uiPriority="9" w:qFormat="1"/>
-    <w:lsdException w:name="heading 2" w:semiHidden="1" w:uiPriority="9" w:unhideWhenUsed="1" w:qFormat="1"/>
-    <w:lsdException w:name="heading 3" w:semiHidden="1" w:uiPriority="9" w:unhideWhenUsed="1" w:qFormat="1"/>
-    <w:lsdException w:name="heading 4" w:semiHidden="1" w:uiPriority="9" w:unhideWhenUsed="1" w:qFormat="1"/>
-    <w:lsdException w:name="heading 5" w:semiHidden="1" w:uiPriority="9" w:unhideWhenUsed="1" w:qFormat="1"/>
-    <w:lsdException w:name="heading 6" w:semiHidden="1" w:uiPriority="9" w:unhideWhenUsed="1" w:qFormat="1"/>
-    <w:lsdException w:name="heading 7" w:semiHidden="1" w:uiPriority="9" w:unhideWhenUsed="1" w:qFormat="1"/>
-    <w:lsdException w:name="heading 8" w:semiHidden="1" w:uiPriority="9" w:unhideWhenUsed="1" w:qFormat="1"/>
-    <w:lsdException w:name="heading 9" w:semiHidden="1" w:uiPriority="9" w:unhideWhenUsed="1" w:qFormat="1"/>
-    <w:lsdException w:name="index 1" w:semiHidden="1" w:unhideWhenUsed="1"/>
-    <w:lsdException w:name="index 2" w:semiHidden="1" w:unhideWhenUsed="1"/>
-    <w:lsdException w:name="index 3" w:semiHidden="1" w:unhideWhenUsed="1"/>
-    <w:lsdException w:name="index 4" w:semiHidden="1" w:unhideWhenUsed="1"/>
-    <w:lsdException w:name="index 5" w:semiHidden="1" w:unhideWhenUsed="1"/>
-    <w:lsdException w:name="index 6" w:semiHidden="1" w:unhideWhenUsed="1"/>
-    <w:lsdException w:name="index 7" w:semiHidden="1" w:unhideWhenUsed="1"/>
-    <w:lsdException w:name="index 8" w:semiHidden="1" w:unhideWhenUsed="1"/>
-    <w:lsdException w:name="index 9" w:semiHidden="1" w:unhideWhenUsed="1"/>
-    <w:lsdException w:name="toc 1" w:semiHidden="1" w:uiPriority="39" w:unhideWhenUsed="1"/>
-    <w:lsdException w:name="toc 2" w:semiHidden="1" w:uiPriority="39" w:unhideWhenUsed="1"/>
-    <w:lsdException w:name="toc 3" w:semiHidden="1" w:uiPriority="39" w:unhideWhenUsed="1"/>
-    <w:lsdException w:name="toc 4" w:semiHidden="1" w:uiPriority="39" w:unhideWhenUsed="1"/>
-    <w:lsdException w:name="toc 5" w:semiHidden="1" w:uiPriority="39" w:unhideWhenUsed="1"/>
-    <w:lsdException w:name="toc 6" w:semiHidden="1" w:uiPriority="39" w:unhideWhenUsed="1"/>
-    <w:lsdException w:name="toc 7" w:semiHidden="1" w:uiPriority="39" w:unhideWhenUsed="1"/>
-    <w:lsdException w:name="toc 8" w:semiHidden="1" w:uiPriority="39" w:unhideWhenUsed="1"/>
-    <w:lsdException w:name="toc 9" w:semiHidden="1" w:uiPriority="39" w:unhideWhenUsed="1"/>
-    <w:lsdException w:name="Normal Indent" w:semiHidden="1" w:unhideWhenUsed="1"/>
-    <w:lsdException w:name="footnote text" w:semiHidden="1" w:unhideWhenUsed="1"/>
-    <w:lsdException w:name="annotation text" w:semiHidden="1" w:unhideWhenUsed="1"/>
-    <w:lsdException w:name="header" w:semiHidden="1" w:unhideWhenUsed="1"/>
-    <w:lsdException w:name="footer" w:semiHidden="1" w:unhideWhenUsed="1"/>
-    <w:lsdException w:name="index heading" w:semiHidden="1" w:unhideWhenUsed="1"/>
-    <w:lsdException w:name="caption" w:semiHidden="1" w:uiPriority="35" w:unhideWhenUsed="1" w:qFormat="1"/>
-    <w:lsdException w:name="table of figures" w:semiHidden="1" w:unhideWhenUsed="1"/>
-    <w:lsdException w:name="envelope address" w:semiHidden="1" w:unhideWhenUsed="1"/>
-    <w:lsdException w:name="envelope return" w:semiHidden="1" w:unhideWhenUsed="1"/>
-    <w:lsdException w:name="footnote reference" w:semiHidden="1" w:unhideWhenUsed="1"/>
-    <w:lsdException w:name="annotation reference" w:semiHidden="1" w:unhideWhenUsed="1"/>
-    <w:lsdException w:name="line number" w:semiHidden="1" w:unhideWhenUsed="1"/>
-    <w:lsdException w:name="page number" w:semiHidden="1" w:unhideWhenUsed="1"/>
-    <w:lsdException w:name="endnote reference" w:semiHidden="1" w:unhideWhenUsed="1"/>
-    <w:lsdException w:name="endnote text" w:semiHidden="1" w:unhideWhenUsed="1"/>
-    <w:lsdException w:name="table of authorities" w:semiHidden="1" w:unhideWhenUsed="1"/>
-    <w:lsdException w:name="macro" w:semiHidden="1" w:unhideWhenUsed="1"/>
-    <w:lsdException w:name="toa heading" w:semiHidden="1" w:unhideWhenUsed="1"/>
-    <w:lsdException w:name="List" w:semiHidden="1" w:unhideWhenUsed="1"/>
-    <w:lsdException w:name="List Bullet" w:semiHidden="1" w:unhideWhenUsed="1"/>
-    <w:lsdException w:name="List Number" w:semiHidden="1" w:unhideWhenUsed="1"/>
-    <w:lsdException w:name="List 2" w:semiHidden="1" w:unhideWhenUsed="1"/>
-    <w:lsdException w:name="List 3" w:semiHidden="1" w:unhideWhenUsed="1"/>
-    <w:lsdException w:name="List 4" w:semiHidden="1" w:unhideWhenUsed="1"/>
-    <w:lsdException w:name="List 5" w:semiHidden="1" w:unhideWhenUsed="1"/>
-    <w:lsdException w:name="List Bullet 2" w:semiHidden="1" w:unhideWhenUsed="1"/>
-    <w:lsdException w:name="List Bullet 3" w:semiHidden="1" w:unhideWhenUsed="1"/>
-    <w:lsdException w:name="List Bullet 4" w:semiHidden="1" w:unhideWhenUsed="1"/>
-    <w:lsdException w:name="List Bullet 5" w:semiHidden="1" w:unhideWhenUsed="1"/>
-    <w:lsdException w:name="List Number 2" w:semiHidden="1" w:unhideWhenUsed="1"/>
-    <w:lsdException w:name="List Number 3" w:semiHidden="1" w:unhideWhenUsed="1"/>
-    <w:lsdException w:name="List Number 4" w:semiHidden="1" w:unhideWhenUsed="1"/>
-    <w:lsdException w:name="List Number 5" w:semiHidden="1" w:unhideWhenUsed="1"/>
-    <w:lsdException w:name="Title" w:uiPriority="10" w:qFormat="1"/>
-    <w:lsdException w:name="Closing" w:semiHidden="1" w:unhideWhenUsed="1"/>
-    <w:lsdException w:name="Signature" w:semiHidden="1" w:unhideWhenUsed="1"/>
-    <w:lsdException w:name="Default Paragraph Font" w:semiHidden="1" w:uiPriority="1" w:unhideWhenUsed="1"/>
-    <w:lsdException w:name="Body Text" w:semiHidden="1" w:unhideWhenUsed="1"/>
-    <w:lsdException w:name="Body Text Indent" w:semiHidden="1" w:unhideWhenUsed="1"/>
-    <w:lsdException w:name="List Continue" w:semiHidden="1" w:unhideWhenUsed="1"/>
-    <w:lsdException w:name="List Continue 2" w:semiHidden="1" w:unhideWhenUsed="1"/>
-    <w:lsdException w:name="List Continue 3" w:semiHidden="1" w:unhideWhenUsed="1"/>
-    <w:lsdException w:name="List Continue 4" w:semiHidden="1" w:unhideWhenUsed="1"/>
-    <w:lsdException w:name="List Continue 5" w:semiHidden="1" w:unhideWhenUsed="1"/>
-    <w:lsdException w:name="Message Header" w:semiHidden="1" w:unhideWhenUsed="1"/>
-    <w:lsdException w:name="Subtitle" w:uiPriority="11" w:qFormat="1"/>
-    <w:lsdException w:name="Salutation" w:semiHidden="1" w:unhideWhenUsed="1"/>
-    <w:lsdException w:name="Date" w:semiHidden="1" w:unhideWhenUsed="1"/>
-    <w:lsdException w:name="Body Text First Indent" w:semiHidden="1" w:unhideWhenUsed="1"/>
-    <w:lsdException w:name="Body Text First Indent 2" w:semiHidden="1" w:unhideWhenUsed="1"/>
-    <w:lsdException w:name="Note Heading" w:semiHidden="1" w:unhideWhenUsed="1"/>
-    <w:lsdException w:name="Body Text 2" w:semiHidden="1" w:unhideWhenUsed="1"/>
-    <w:lsdException w:name="Body Text 3" w:semiHidden="1" w:unhideWhenUsed="1"/>
-    <w:lsdException w:name="Body Text Indent 2" w:semiHidden="1" w:unhideWhenUsed="1"/>
-    <w:lsdException w:name="Body Text Indent 3" w:semiHidden="1" w:unhideWhenUsed="1"/>
-    <w:lsdException w:name="Block Text" w:semiHidden="1" w:unhideWhenUsed="1"/>
-    <w:lsdException w:name="Hyperlink" w:semiHidden="1" w:unhideWhenUsed="1"/>
-    <w:lsdException w:name="FollowedHyperlink" w:semiHidden="1" w:unhideWhenUsed="1"/>
-    <w:lsdException w:name="Strong" w:uiPriority="22" w:qFormat="1"/>
-    <w:lsdException w:name="Emphasis" w:uiPriority="20" w:qFormat="1"/>
-    <w:lsdException w:name="Document Map" w:semiHidden="1" w:unhideWhenUsed="1"/>
-    <w:lsdException w:name="Plain Text" w:semiHidden="1" w:unhideWhenUsed="1"/>
-    <w:lsdException w:name="E-mail Signature" w:semiHidden="1" w:unhideWhenUsed="1"/>
-    <w:lsdException w:name="HTML Top of Form" w:semiHidden="1" w:unhideWhenUsed="1"/>
-    <w:lsdException w:name="HTML Bottom of Form" w:semiHidden="1" w:unhideWhenUsed="1"/>
-    <w:lsdException w:name="Normal (Web)" w:semiHidden="1" w:unhideWhenUsed="1"/>
-    <w:lsdException w:name="HTML Acronym" w:semiHidden="1" w:unhideWhenUsed="1"/>
-    <w:lsdException w:name="HTML Address" w:semiHidden="1" w:unhideWhenUsed="1"/>
-    <w:lsdException w:name="HTML Cite" w:semiHidden="1" w:unhideWhenUsed="1"/>
-    <w:lsdException w:name="HTML Code" w:semiHidden="1" w:unhideWhenUsed="1"/>
-    <w:lsdException w:name="HTML Definition" w:semiHidden="1" w:unhideWhenUsed="1"/>
-    <w:lsdException w:name="HTML Keyboard" w:semiHidden="1" w:unhideWhenUsed="1"/>
-    <w:lsdException w:name="HTML Preformatted" w:semiHidden="1" w:unhideWhenUsed="1"/>
-    <w:lsdException w:name="HTML Sample" w:semiHidden="1" w:unhideWhenUsed="1"/>
-    <w:lsdException w:name="HTML Typewriter" w:semiHidden="1" w:unhideWhenUsed="1"/>
-    <w:lsdException w:name="HTML Variable" w:semiHidden="1" w:unhideWhenUsed="1"/>
-    <w:lsdException w:name="Normal Table" w:semiHidden="1" w:unhideWhenUsed="1"/>
-    <w:lsdException w:name="annotation subject" w:semiHidden="1" w:unhideWhenUsed="1"/>
-    <w:lsdException w:name="No List" w:semiHidden="1" w:unhideWhenUsed="1"/>
-    <w:lsdException w:name="Outline List 1" w:semiHidden="1" w:unhideWhenUsed="1"/>
-    <w:lsdException w:name="Outline List 2" w:semiHidden="1" w:unhideWhenUsed="1"/>
-    <w:lsdException w:name="Outline List 3" w:semiHidden="1" w:unhideWhenUsed="1"/>
-    <w:lsdException w:name="Table Simple 1" w:semiHidden="1" w:unhideWhenUsed="1"/>
-    <w:lsdException w:name="Table Simple 2" w:semiHidden="1" w:unhideWhenUsed="1"/>
-    <w:lsdException w:name="Table Simple 3" w:semiHidden="1" w:unhideWhenUsed="1"/>
-    <w:lsdException w:name="Table Classic 1" w:semiHidden="1" w:unhideWhenUsed="1"/>
-    <w:lsdException w:name="Table Classic 2" w:semiHidden="1" w:unhideWhenUsed="1"/>
-    <w:lsdException w:name="Table Classic 3" w:semiHidden="1" w:unhideWhenUsed="1"/>
-    <w:lsdException w:name="Table Classic 4" w:semiHidden="1" w:unhideWhenUsed="1"/>
-    <w:lsdException w:name="Table Colorful 1" w:semiHidden="1" w:unhideWhenUsed="1"/>
-    <w:lsdException w:name="Table Colorful 2" w:semiHidden="1" w:unhideWhenUsed="1"/>
-    <w:lsdException w:name="Table Colorful 3" w:semiHidden="1" w:unhideWhenUsed="1"/>
-    <w:lsdException w:name="Table Columns 1" w:semiHidden="1" w:unhideWhenUsed="1"/>
-    <w:lsdException w:name="Table Columns 2" w:semiHidden="1" w:unhideWhenUsed="1"/>
-    <w:lsdException w:name="Table Columns 3" w:semiHidden="1" w:unhideWhenUsed="1"/>
-    <w:lsdException w:name="Table Columns 4" w:semiHidden="1" w:unhideWhenUsed="1"/>
-    <w:lsdException w:name="Table Columns 5" w:semiHidden="1" w:unhideWhenUsed="1"/>
-    <w:lsdException w:name="Table Grid 1" w:semiHidden="1" w:unhideWhenUsed="1"/>
-    <w:lsdException w:name="Table Grid 2" w:semiHidden="1" w:unhideWhenUsed="1"/>
-    <w:lsdException w:name="Table Grid 3" w:semiHidden="1" w:unhideWhenUsed="1"/>
-    <w:lsdException w:name="Table Grid 4" w:semiHidden="1" w:unhideWhenUsed="1"/>
-    <w:lsdException w:name="Table Grid 5" w:semiHidden="1" w:unhideWhenUsed="1"/>
-    <w:lsdException w:name="Table Grid 6" w:semiHidden="1" w:unhideWhenUsed="1"/>
-    <w:lsdException w:name="Table Grid 7" w:semiHidden="1" w:unhideWhenUsed="1"/>
-    <w:lsdException w:name="Table Grid 8" w:semiHidden="1" w:unhideWhenUsed="1"/>
-    <w:lsdException w:name="Table List 1" w:semiHidden="1" w:unhideWhenUsed="1"/>
-    <w:lsdException w:name="Table List 2" w:semiHidden="1" w:unhideWhenUsed="1"/>
-    <w:lsdException w:name="Table List 3" w:semiHidden="1" w:unhideWhenUsed="1"/>
-    <w:lsdException w:name="Table List 4" w:semiHidden="1" w:unhideWhenUsed="1"/>
-    <w:lsdException w:name="Table List 5" w:semiHidden="1" w:unhideWhenUsed="1"/>
-    <w:lsdException w:name="Table List 6" w:semiHidden="1" w:unhideWhenUsed="1"/>
-    <w:lsdException w:name="Table List 7" w:semiHidden="1" w:unhideWhenUsed="1"/>
-    <w:lsdException w:name="Table List 8" w:semiHidden="1" w:unhideWhenUsed="1"/>
-    <w:lsdException w:name="Table 3D effects 1" w:semiHidden="1" w:unhideWhenUsed="1"/>
-    <w:lsdException w:name="Table 3D effects 2" w:semiHidden="1" w:unhideWhenUsed="1"/>
-    <w:lsdException w:name="Table 3D effects 3" w:semiHidden="1" w:unhideWhenUsed="1"/>
-    <w:lsdException w:name="Table Contemporary" w:semiHidden="1" w:unhideWhenUsed="1"/>
-    <w:lsdException w:name="Table Elegant" w:semiHidden="1" w:unhideWhenUsed="1"/>
-    <w:lsdException w:name="Table Professional" w:semiHidden="1" w:unhideWhenUsed="1"/>
-    <w:lsdException w:name="Table Subtle 1" w:semiHidden="1" w:unhideWhenUsed="1"/>
-    <w:lsdException w:name="Table Subtle 2" w:semiHidden="1" w:unhideWhenUsed="1"/>
-    <w:lsdException w:name="Table Web 1" w:semiHidden="1" w:unhideWhenUsed="1"/>
-    <w:lsdException w:name="Table Web 2" w:semiHidden="1" w:unhideWhenUsed="1"/>
-    <w:lsdException w:name="Table Web 3" w:semiHidden="1" w:unhideWhenUsed="1"/>
-    <w:lsdException w:name="Balloon Text" w:semiHidden="1" w:unhideWhenUsed="1"/>
-    <w:lsdException w:name="Table Grid" w:uiPriority="39"/>
-    <w:lsdException w:name="Table Theme" w:semiHidden="1" w:unhideWhenUsed="1"/>
-    <w:lsdException w:name="Placeholder Text" w:semiHidden="1"/>
-    <w:lsdException w:name="No Spacing" w:uiPriority="1" w:qFormat="1"/>
-    <w:lsdException w:name="Light Shading" w:uiPriority="60"/>
-    <w:lsdException w:name="Light List" w:uiPriority="61"/>
-    <w:lsdException w:name="Light Grid" w:uiPriority="62"/>
-    <w:lsdException w:name="Medium Shading 1" w:uiPriority="63"/>
-    <w:lsdException w:name="Medium Shading 2" w:uiPriority="64"/>
-    <w:lsdException w:name="Medium List 1" w:uiPriority="65"/>
-    <w:lsdException w:name="Medium List 2" w:uiPriority="66"/>
-    <w:lsdException w:name="Medium Grid 1" w:uiPriority="67"/>
-    <w:lsdException w:name="Medium Grid 2" w:uiPriority="68"/>
-    <w:lsdException w:name="Medium Grid 3" w:uiPriority="69"/>
-    <w:lsdException w:name="Dark List" w:uiPriority="70"/>
-    <w:lsdException w:name="Colorful Shading" w:uiPriority="71"/>
-    <w:lsdException w:name="Colorful List" w:uiPriority="72"/>
-    <w:lsdException w:name="Colorful Grid" w:uiPriority="73"/>
-    <w:lsdException w:name="Light Shading Accent 1" w:uiPriority="60"/>
-    <w:lsdException w:name="Light List Accent 1" w:uiPriority="61"/>
-    <w:lsdException w:name="Light Grid Accent 1" w:uiPriority="62"/>
-    <w:lsdException w:name="Medium Shading 1 Accent 1" w:uiPriority="63"/>
-    <w:lsdException w:name="Medium Shading 2 Accent 1" w:uiPriority="64"/>
-    <w:lsdException w:name="Medium List 1 Accent 1" w:uiPriority="65"/>
-    <w:lsdException w:name="Revision" w:semiHidden="1"/>
-    <w:lsdException w:name="List Paragraph" w:uiPriority="34" w:qFormat="1"/>
-    <w:lsdException w:name="Quote" w:uiPriority="29" w:qFormat="1"/>
-    <w:lsdException w:name="Intense Quote" w:uiPriority="30" w:qFormat="1"/>
-    <w:lsdException w:name="Medium List 2 Accent 1" w:uiPriority="66"/>
-    <w:lsdException w:name="Medium Grid 1 Accent 1" w:uiPriority="67"/>
-    <w:lsdException w:name="Medium Grid 2 Accent 1" w:uiPriority="68"/>
-    <w:lsdException w:name="Medium Grid 3 Accent 1" w:uiPriority="69"/>
-    <w:lsdException w:name="Dark List Accent 1" w:uiPriority="70"/>
-    <w:lsdException w:name="Colorful Shading Accent 1" w:uiPriority="71"/>
-    <w:lsdException w:name="Colorful List Accent 1" w:uiPriority="72"/>
-    <w:lsdException w:name="Colorful Grid Accent 1" w:uiPriority="73"/>
-    <w:lsdException w:name="Light Shading Accent 2" w:uiPriority="60"/>
-    <w:lsdException w:name="Light List Accent 2" w:uiPriority="61"/>
-    <w:lsdException w:name="Light Grid Accent 2" w:uiPriority="62"/>
-    <w:lsdException w:name="Medium Shading 1 Accent 2" w:uiPriority="63"/>
-    <w:lsdException w:name="Medium Shading 2 Accent 2" w:uiPriority="64"/>
-    <w:lsdException w:name="Medium List 1 Accent 2" w:uiPriority="65"/>
-    <w:lsdException w:name="Medium List 2 Accent 2" w:uiPriority="66"/>
-    <w:lsdException w:name="Medium Grid 1 Accent 2" w:uiPriority="67"/>
-    <w:lsdException w:name="Medium Grid 2 Accent 2" w:uiPriority="68"/>
-    <w:lsdException w:name="Medium Grid 3 Accent 2" w:uiPriority="69"/>
-    <w:lsdException w:name="Dark List Accent 2" w:uiPriority="70"/>
-    <w:lsdException w:name="Colorful Shading Accent 2" w:uiPriority="71"/>
-    <w:lsdException w:name="Colorful List Accent 2" w:uiPriority="72"/>
-    <w:lsdException w:name="Colorful Grid Accent 2" w:uiPriority="73"/>
-    <w:lsdException w:name="Light Shading Accent 3" w:uiPriority="60"/>
-    <w:lsdException w:name="Light List Accent 3" w:uiPriority="61"/>
-    <w:lsdException w:name="Light Grid Accent 3" w:uiPriority="62"/>
-    <w:lsdException w:name="Medium Shading 1 Accent 3" w:uiPriority="63"/>
-    <w:lsdException w:name="Medium Shading 2 Accent 3" w:uiPriority="64"/>
-    <w:lsdException w:name="Medium List 1 Accent 3" w:uiPriority="65"/>
-    <w:lsdException w:name="Medium List 2 Accent 3" w:uiPriority="66"/>
-    <w:lsdException w:name="Medium Grid 1 Accent 3" w:uiPriority="67"/>
-    <w:lsdException w:name="Medium Grid 2 Accent 3" w:uiPriority="68"/>
-    <w:lsdException w:name="Medium Grid 3 Accent 3" w:uiPriority="69"/>
-    <w:lsdException w:name="Dark List Accent 3" w:uiPriority="70"/>
-    <w:lsdException w:name="Colorful Shading Accent 3" w:uiPriority="71"/>
-    <w:lsdException w:name="Colorful List Accent 3" w:uiPriority="72"/>
-    <w:lsdException w:name="Colorful Grid Accent 3" w:uiPriority="73"/>
-    <w:lsdException w:name="Light Shading Accent 4" w:uiPriority="60"/>
-    <w:lsdException w:name="Light List Accent 4" w:uiPriority="61"/>
-    <w:lsdException w:name="Light Grid Accent 4" w:uiPriority="62"/>
-    <w:lsdException w:name="Medium Shading 1 Accent 4" w:uiPriority="63"/>
-    <w:lsdException w:name="Medium Shading 2 Accent 4" w:uiPriority="64"/>
-    <w:lsdException w:name="Medium List 1 Accent 4" w:uiPriority="65"/>
-    <w:lsdException w:name="Medium List 2 Accent 4" w:uiPriority="66"/>
-    <w:lsdException w:name="Medium Grid 1 Accent 4" w:uiPriority="67"/>
-    <w:lsdException w:name="Medium Grid 2 Accent 4" w:uiPriority="68"/>
-    <w:lsdException w:name="Medium Grid 3 Accent 4" w:uiPriority="69"/>
-    <w:lsdException w:name="Dark List Accent 4" w:uiPriority="70"/>
-    <w:lsdException w:name="Colorful Shading Accent 4" w:uiPriority="71"/>
-    <w:lsdException w:name="Colorful List Accent 4" w:uiPriority="72"/>
-    <w:lsdException w:name="Colorful Grid Accent 4" w:uiPriority="73"/>
-    <w:lsdException w:name="Light Shading Accent 5" w:uiPriority="60"/>
-    <w:lsdException w:name="Light List Accent 5" w:uiPriority="61"/>
-    <w:lsdException w:name="Light Grid Accent 5" w:uiPriority="62"/>
-    <w:lsdException w:name="Medium Shading 1 Accent 5" w:uiPriority="63"/>
-    <w:lsdException w:name="Medium Shading 2 Accent 5" w:uiPriority="64"/>
-    <w:lsdException w:name="Medium List 1 Accent 5" w:uiPriority="65"/>
-    <w:lsdException w:name="Medium List 2 Accent 5" w:uiPriority="66"/>
-    <w:lsdException w:name="Medium Grid 1 Accent 5" w:uiPriority="67"/>
-    <w:lsdException w:name="Medium Grid 2 Accent 5" w:uiPriority="68"/>
-    <w:lsdException w:name="Medium Grid 3 Accent 5" w:uiPriority="69"/>
-    <w:lsdException w:name="Dark List Accent 5" w:uiPriority="70"/>
-    <w:lsdException w:name="Colorful Shading Accent 5" w:uiPriority="71"/>
-    <w:lsdException w:name="Colorful List Accent 5" w:uiPriority="72"/>
-    <w:lsdException w:name="Colorful Grid Accent 5" w:uiPriority="73"/>
-    <w:lsdException w:name="Light Shading Accent 6" w:uiPriority="60"/>
-    <w:lsdException w:name="Light List Accent 6" w:uiPriority="61"/>
-    <w:lsdException w:name="Light Grid Accent 6" w:uiPriority="62"/>
-    <w:lsdException w:name="Medium Shading 1 Accent 6" w:uiPriority="63"/>
-    <w:lsdException w:name="Medium Shading 2 Accent 6" w:uiPriority="64"/>
-    <w:lsdException w:name="Medium List 1 Accent 6" w:uiPriority="65"/>
-    <w:lsdException w:name="Medium List 2 Accent 6" w:uiPriority="66"/>
-    <w:lsdException w:name="Medium Grid 1 Accent 6" w:uiPriority="67"/>
-    <w:lsdException w:name="Medium Grid 2 Accent 6" w:uiPriority="68"/>
-    <w:lsdException w:name="Medium Grid 3 Accent 6" w:uiPriority="69"/>
-    <w:lsdException w:name="Dark List Accent 6" w:uiPriority="70"/>
-    <w:lsdException w:name="Colorful Shading Accent 6" w:uiPriority="71"/>
-    <w:lsdException w:name="Colorful List Accent 6" w:uiPriority="72"/>
-    <w:lsdException w:name="Colorful Grid Accent 6" w:uiPriority="73"/>
-    <w:lsdException w:name="Subtle Emphasis" w:uiPriority="19" w:qFormat="1"/>
-    <w:lsdException w:name="Intense Emphasis" w:uiPriority="21" w:qFormat="1"/>
-    <w:lsdException w:name="Subtle Reference" w:uiPriority="31" w:qFormat="1"/>
-    <w:lsdException w:name="Intense Reference" w:uiPriority="32" w:qFormat="1"/>
-    <w:lsdException w:name="Book Title" w:uiPriority="33" w:qFormat="1"/>
-    <w:lsdException w:name="Bibliography" w:semiHidden="1" w:uiPriority="37" w:unhideWhenUsed="1"/>
-    <w:lsdException w:name="TOC Heading" w:semiHidden="1" w:uiPriority="39" w:unhideWhenUsed="1" w:qFormat="1"/>
-    <w:lsdException w:name="Plain Table 1" w:uiPriority="41"/>
-    <w:lsdException w:name="Plain Table 2" w:uiPriority="42"/>
-    <w:lsdException w:name="Plain Table 3" w:uiPriority="43"/>
-    <w:lsdException w:name="Plain Table 4" w:uiPriority="44"/>
-    <w:lsdException w:name="Plain Table 5" w:uiPriority="45"/>
-    <w:lsdException w:name="Grid Table Light" w:uiPriority="40"/>
-    <w:lsdException w:name="Grid Table 1 Light" w:uiPriority="46"/>
-    <w:lsdException w:name="Grid Table 2" w:uiPriority="47"/>
-    <w:lsdException w:name="Grid Table 3" w:uiPriority="48"/>
-    <w:lsdException w:name="Grid Table 4" w:uiPriority="49"/>
-    <w:lsdException w:name="Grid Table 5 Dark" w:uiPriority="50"/>
-    <w:lsdException w:name="Grid Table 6 Colorful" w:uiPriority="51"/>
-    <w:lsdException w:name="Grid Table 7 Colorful" w:uiPriority="52"/>
-    <w:lsdException w:name="Grid Table 1 Light Accent 1" w:uiPriority="46"/>
-    <w:lsdException w:name="Grid Table 2 Accent 1" w:uiPriority="47"/>
-    <w:lsdException w:name="Grid Table 3 Accent 1" w:uiPriority="48"/>
-    <w:lsdException w:name="Grid Table 4 Accent 1" w:uiPriority="49"/>
-    <w:lsdException w:name="Grid Table 5 Dark Accent 1" w:uiPriority="50"/>
-    <w:lsdException w:name="Grid Table 6 Colorful Accent 1" w:uiPriority="51"/>
-    <w:lsdException w:name="Grid Table 7 Colorful Accent 1" w:uiPriority="52"/>
-    <w:lsdException w:name="Grid Table 1 Light Accent 2" w:uiPriority="46"/>
-    <w:lsdException w:name="Grid Table 2 Accent 2" w:uiPriority="47"/>
-    <w:lsdException w:name="Grid Table 3 Accent 2" w:uiPriority="48"/>
-    <w:lsdException w:name="Grid Table 4 Accent 2" w:uiPriority="49"/>
-    <w:lsdException w:name="Grid Table 5 Dark Accent 2" w:uiPriority="50"/>
-    <w:lsdException w:name="Grid Table 6 Colorful Accent 2" w:uiPriority="51"/>
-    <w:lsdException w:name="Grid Table 7 Colorful Accent 2" w:uiPriority="52"/>
-    <w:lsdException w:name="Grid Table 1 Light Accent 3" w:uiPriority="46"/>
-    <w:lsdException w:name="Grid Table 2 Accent 3" w:uiPriority="47"/>
-    <w:lsdException w:name="Grid Table 3 Accent 3" w:uiPriority="48"/>
-    <w:lsdException w:name="Grid Table 4 Accent 3" w:uiPriority="49"/>
-    <w:lsdException w:name="Grid Table 5 Dark Accent 3" w:uiPriority="50"/>
-    <w:lsdException w:name="Grid Table 6 Colorful Accent 3" w:uiPriority="51"/>
-    <w:lsdException w:name="Grid Table 7 Colorful Accent 3" w:uiPriority="52"/>
-    <w:lsdException w:name="Grid Table 1 Light Accent 4" w:uiPriority="46"/>
-    <w:lsdException w:name="Grid Table 2 Accent 4" w:uiPriority="47"/>
-    <w:lsdException w:name="Grid Table 3 Accent 4" w:uiPriority="48"/>
-    <w:lsdException w:name="Grid Table 4 Accent 4" w:uiPriority="49"/>
-    <w:lsdException w:name="Grid Table 5 Dark Accent 4" w:uiPriority="50"/>
-    <w:lsdException w:name="Grid Table 6 Colorful Accent 4" w:uiPriority="51"/>
-    <w:lsdException w:name="Grid Table 7 Colorful Accent 4" w:uiPriority="52"/>
-    <w:lsdException w:name="Grid Table 1 Light Accent 5" w:uiPriority="46"/>
-    <w:lsdException w:name="Grid Table 2 Accent 5" w:uiPriority="47"/>
-    <w:lsdException w:name="Grid Table 3 Accent 5" w:uiPriority="48"/>
-    <w:lsdException w:name="Grid Table 4 Accent 5" w:uiPriority="49"/>
-    <w:lsdException w:name="Grid Table 5 Dark Accent 5" w:uiPriority="50"/>
-    <w:lsdException w:name="Grid Table 6 Colorful Accent 5" w:uiPriority="51"/>
-    <w:lsdException w:name="Grid Table 7 Colorful Accent 5" w:uiPriority="52"/>
-    <w:lsdException w:name="Grid Table 1 Light Accent 6" w:uiPriority="46"/>
-    <w:lsdException w:name="Grid Table 2 Accent 6" w:uiPriority="47"/>
-    <w:lsdException w:name="Grid Table 3 Accent 6" w:uiPriority="48"/>
-    <w:lsdException w:name="Grid Table 4 Accent 6" w:uiPriority="49"/>
-    <w:lsdException w:name="Grid Table 5 Dark Accent 6" w:uiPriority="50"/>
-    <w:lsdException w:name="Grid Table 6 Colorful Accent 6" w:uiPriority="51"/>
-    <w:lsdException w:name="Grid Table 7 Colorful Accent 6" w:uiPriority="52"/>
-    <w:lsdException w:name="List Table 1 Light" w:uiPriority="46"/>
-    <w:lsdException w:name="List Table 2" w:uiPriority="47"/>
-    <w:lsdException w:name="List Table 3" w:uiPriority="48"/>
-    <w:lsdException w:name="List Table 4" w:uiPriority="49"/>
-    <w:lsdException w:name="List Table 5 Dark" w:uiPriority="50"/>
-    <w:lsdException w:name="List Table 6 Colorful" w:uiPriority="51"/>
-    <w:lsdException w:name="List Table 7 Colorful" w:uiPriority="52"/>
-    <w:lsdException w:name="List Table 1 Light Accent 1" w:uiPriority="46"/>
-    <w:lsdException w:name="List Table 2 Accent 1" w:uiPriority="47"/>
-    <w:lsdException w:name="List Table 3 Accent 1" w:uiPriority="48"/>
-    <w:lsdException w:name="List Table 4 Accent 1" w:uiPriority="49"/>
-    <w:lsdException w:name="List Table 5 Dark Accent 1" w:uiPriority="50"/>
-    <w:lsdException w:name="List Table 6 Colorful Accent 1" w:uiPriority="51"/>
-    <w:lsdException w:name="List Table 7 Colorful Accent 1" w:uiPriority="52"/>
-    <w:lsdException w:name="List Table 1 Light Accent 2" w:uiPriority="46"/>
-    <w:lsdException w:name="List Table 2 Accent 2" w:uiPriority="47"/>
-    <w:lsdException w:name="List Table 3 Accent 2" w:uiPriority="48"/>
-    <w:lsdException w:name="List Table 4 Accent 2" w:uiPriority="49"/>
-    <w:lsdException w:name="List Table 5 Dark Accent 2" w:uiPriority="50"/>
-    <w:lsdException w:name="List Table 6 Colorful Accent 2" w:uiPriority="51"/>
-    <w:lsdException w:name="List Table 7 Colorful Accent 2" w:uiPriority="52"/>
-    <w:lsdException w:name="List Table 1 Light Accent 3" w:uiPriority="46"/>
-    <w:lsdException w:name="List Table 2 Accent 3" w:uiPriority="47"/>
-    <w:lsdException w:name="List Table 3 Accent 3" w:uiPriority="48"/>
-    <w:lsdException w:name="List Table 4 Accent 3" w:uiPriority="49"/>
-    <w:lsdException w:name="List Table 5 Dark Accent 3" w:uiPriority="50"/>
-    <w:lsdException w:name="List Table 6 Colorful Accent 3" w:uiPriority="51"/>
-    <w:lsdException w:name="List Table 7 Colorful Accent 3" w:uiPriority="52"/>
-    <w:lsdException w:name="List Table 1 Light Accent 4" w:uiPriority="46"/>
-    <w:lsdException w:name="List Table 2 Accent 4" w:uiPriority="47"/>
-    <w:lsdException w:name="List Table 3 Accent 4" w:uiPriority="48"/>
-    <w:lsdException w:name="List Table 4 Accent 4" w:uiPriority="49"/>
-    <w:lsdException w:name="List Table 5 Dark Accent 4" w:uiPriority="50"/>
-    <w:lsdException w:name="List Table 6 Colorful Accent 4" w:uiPriority="51"/>
-    <w:lsdException w:name="List Table 7 Colorful Accent 4" w:uiPriority="52"/>
-    <w:lsdException w:name="List Table 1 Light Accent 5" w:uiPriority="46"/>
-    <w:lsdException w:name="List Table 2 Accent 5" w:uiPriority="47"/>
-    <w:lsdException w:name="List Table 3 Accent 5" w:uiPriority="48"/>
-    <w:lsdException w:name="List Table 4 Accent 5" w:uiPriority="49"/>
-    <w:lsdException w:name="List Table 5 Dark Accent 5" w:uiPriority="50"/>
-    <w:lsdException w:name="List Table 6 Colorful Accent 5" w:uiPriority="51"/>
-    <w:lsdException w:name="List Table 7 Colorful Accent 5" w:uiPriority="52"/>
-    <w:lsdException w:name="List Table 1 Light Accent 6" w:uiPriority="46"/>
-    <w:lsdException w:name="List Table 2 Accent 6" w:uiPriority="47"/>
-    <w:lsdException w:name="List Table 3 Accent 6" w:uiPriority="48"/>
-    <w:lsdException w:name="List Table 4 Accent 6" w:uiPriority="49"/>
-    <w:lsdException w:name="List Table 5 Dark Accent 6" w:uiPriority="50"/>
-    <w:lsdException w:name="List Table 6 Colorful Accent 6" w:uiPriority="51"/>
-    <w:lsdException w:name="List Table 7 Colorful Accent 6" w:uiPriority="52"/>
+  <w:latentStyles w:defLockedState="0" w:defUIPriority="99" w:defSemiHidden="1" w:defUnhideWhenUsed="1" w:defQFormat="0" w:count="267">
+    <w:lsdException w:name="Normal" w:semiHidden="0" w:uiPriority="0" w:unhideWhenUsed="0" w:qFormat="1"/>
+    <w:lsdException w:name="heading 1" w:semiHidden="0" w:uiPriority="9" w:unhideWhenUsed="0" w:qFormat="1"/>
+    <w:lsdException w:name="heading 2" w:uiPriority="9" w:qFormat="1"/>
+    <w:lsdException w:name="heading 3" w:uiPriority="9" w:qFormat="1"/>
+    <w:lsdException w:name="heading 4" w:uiPriority="9" w:qFormat="1"/>
+    <w:lsdException w:name="heading 5" w:uiPriority="9" w:qFormat="1"/>
+    <w:lsdException w:name="heading 6" w:uiPriority="9" w:qFormat="1"/>
+    <w:lsdException w:name="heading 7" w:uiPriority="9" w:qFormat="1"/>
+    <w:lsdException w:name="heading 8" w:uiPriority="9" w:qFormat="1"/>
+    <w:lsdException w:name="heading 9" w:uiPriority="9" w:qFormat="1"/>
+    <w:lsdException w:name="toc 1" w:uiPriority="39"/>
+    <w:lsdException w:name="toc 2" w:uiPriority="39"/>
+    <w:lsdException w:name="toc 3" w:uiPriority="39"/>
+    <w:lsdException w:name="toc 4" w:uiPriority="39"/>
+    <w:lsdException w:name="toc 5" w:uiPriority="39"/>
+    <w:lsdException w:name="toc 6" w:uiPriority="39"/>
+    <w:lsdException w:name="toc 7" w:uiPriority="39"/>
+    <w:lsdException w:name="toc 8" w:uiPriority="39"/>
+    <w:lsdException w:name="toc 9" w:uiPriority="39"/>
+    <w:lsdException w:name="caption" w:uiPriority="35" w:qFormat="1"/>
+    <w:lsdException w:name="Title" w:semiHidden="0" w:uiPriority="10" w:unhideWhenUsed="0" w:qFormat="1"/>
+    <w:lsdException w:name="Default Paragraph Font" w:uiPriority="1"/>
+    <w:lsdException w:name="Subtitle" w:semiHidden="0" w:uiPriority="11" w:unhideWhenUsed="0" w:qFormat="1"/>
+    <w:lsdException w:name="Strong" w:semiHidden="0" w:uiPriority="22" w:unhideWhenUsed="0" w:qFormat="1"/>
+    <w:lsdException w:name="Emphasis" w:semiHidden="0" w:uiPriority="20" w:unhideWhenUsed="0" w:qFormat="1"/>
+    <w:lsdException w:name="Table Grid" w:semiHidden="0" w:uiPriority="39" w:unhideWhenUsed="0"/>
+    <w:lsdException w:name="Placeholder Text" w:unhideWhenUsed="0"/>
+    <w:lsdException w:name="No Spacing" w:semiHidden="0" w:uiPriority="1" w:unhideWhenUsed="0" w:qFormat="1"/>
+    <w:lsdException w:name="Light Shading" w:semiHidden="0" w:uiPriority="60" w:unhideWhenUsed="0"/>
+    <w:lsdException w:name="Light List" w:semiHidden="0" w:uiPriority="61" w:unhideWhenUsed="0"/>
+    <w:lsdException w:name="Light Grid" w:semiHidden="0" w:uiPriority="62" w:unhideWhenUsed="0"/>
+    <w:lsdException w:name="Medium Shading 1" w:semiHidden="0" w:uiPriority="63" w:unhideWhenUsed="0"/>
+    <w:lsdException w:name="Medium Shading 2" w:semiHidden="0" w:uiPriority="64" w:unhideWhenUsed="0"/>
+    <w:lsdException w:name="Medium List 1" w:semiHidden="0" w:uiPriority="65" w:unhideWhenUsed="0"/>
+    <w:lsdException w:name="Medium List 2" w:semiHidden="0" w:uiPriority="66" w:unhideWhenUsed="0"/>
+    <w:lsdException w:name="Medium Grid 1" w:semiHidden="0" w:uiPriority="67" w:unhideWhenUsed="0"/>
+    <w:lsdException w:name="Medium Grid 2" w:semiHidden="0" w:uiPriority="68" w:unhideWhenUsed="0"/>
+    <w:lsdException w:name="Medium Grid 3" w:semiHidden="0" w:uiPriority="69" w:unhideWhenUsed="0"/>
+    <w:lsdException w:name="Dark List" w:semiHidden="0" w:uiPriority="70" w:unhideWhenUsed="0"/>
+    <w:lsdException w:name="Colorful Shading" w:semiHidden="0" w:uiPriority="71" w:unhideWhenUsed="0"/>
+    <w:lsdException w:name="Colorful List" w:semiHidden="0" w:uiPriority="72" w:unhideWhenUsed="0"/>
+    <w:lsdException w:name="Colorful Grid" w:semiHidden="0" w:uiPriority="73" w:unhideWhenUsed="0"/>
+    <w:lsdException w:name="Light Shading Accent 1" w:semiHidden="0" w:uiPriority="60" w:unhideWhenUsed="0"/>
+    <w:lsdException w:name="Light List Accent 1" w:semiHidden="0" w:uiPriority="61" w:unhideWhenUsed="0"/>
+    <w:lsdException w:name="Light Grid Accent 1" w:semiHidden="0" w:uiPriority="62" w:unhideWhenUsed="0"/>
+    <w:lsdException w:name="Medium Shading 1 Accent 1" w:semiHidden="0" w:uiPriority="63" w:unhideWhenUsed="0"/>
+    <w:lsdException w:name="Medium Shading 2 Accent 1" w:semiHidden="0" w:uiPriority="64" w:unhideWhenUsed="0"/>
+    <w:lsdException w:name="Medium List 1 Accent 1" w:semiHidden="0" w:uiPriority="65" w:unhideWhenUsed="0"/>
+    <w:lsdException w:name="Revision" w:unhideWhenUsed="0"/>
+    <w:lsdException w:name="List Paragraph" w:semiHidden="0" w:uiPriority="34" w:unhideWhenUsed="0" w:qFormat="1"/>
+    <w:lsdException w:name="Quote" w:semiHidden="0" w:uiPriority="29" w:unhideWhenUsed="0" w:qFormat="1"/>
+    <w:lsdException w:name="Intense Quote" w:semiHidden="0" w:uiPriority="30" w:unhideWhenUsed="0" w:qFormat="1"/>
+    <w:lsdException w:name="Medium List 2 Accent 1" w:semiHidden="0" w:uiPriority="66" w:unhideWhenUsed="0"/>
+    <w:lsdException w:name="Medium Grid 1 Accent 1" w:semiHidden="0" w:uiPriority="67" w:unhideWhenUsed="0"/>
+    <w:lsdException w:name="Medium Grid 2 Accent 1" w:semiHidden="0" w:uiPriority="68" w:unhideWhenUsed="0"/>
+    <w:lsdException w:name="Medium Grid 3 Accent 1" w:semiHidden="0" w:uiPriority="69" w:unhideWhenUsed="0"/>
+    <w:lsdException w:name="Dark List Accent 1" w:semiHidden="0" w:uiPriority="70" w:unhideWhenUsed="0"/>
+    <w:lsdException w:name="Colorful Shading Accent 1" w:semiHidden="0" w:uiPriority="71" w:unhideWhenUsed="0"/>
+    <w:lsdException w:name="Colorful List Accent 1" w:semiHidden="0" w:uiPriority="72" w:unhideWhenUsed="0"/>
+    <w:lsdException w:name="Colorful Grid Accent 1" w:semiHidden="0" w:uiPriority="73" w:unhideWhenUsed="0"/>
+    <w:lsdException w:name="Light Shading Accent 2" w:semiHidden="0" w:uiPriority="60" w:unhideWhenUsed="0"/>
+    <w:lsdException w:name="Light List Accent 2" w:semiHidden="0" w:uiPriority="61" w:unhideWhenUsed="0"/>
+    <w:lsdException w:name="Light Grid Accent 2" w:semiHidden="0" w:uiPriority="62" w:unhideWhenUsed="0"/>
+    <w:lsdException w:name="Medium Shading 1 Accent 2" w:semiHidden="0" w:uiPriority="63" w:unhideWhenUsed="0"/>
+    <w:lsdException w:name="Medium Shading 2 Accent 2" w:semiHidden="0" w:uiPriority="64" w:unhideWhenUsed="0"/>
+    <w:lsdException w:name="Medium List 1 Accent 2" w:semiHidden="0" w:uiPriority="65" w:unhideWhenUsed="0"/>
+    <w:lsdException w:name="Medium List 2 Accent 2" w:semiHidden="0" w:uiPriority="66" w:unhideWhenUsed="0"/>
+    <w:lsdException w:name="Medium Grid 1 Accent 2" w:semiHidden="0" w:uiPriority="67" w:unhideWhenUsed="0"/>
+    <w:lsdException w:name="Medium Grid 2 Accent 2" w:semiHidden="0" w:uiPriority="68" w:unhideWhenUsed="0"/>
+    <w:lsdException w:name="Medium Grid 3 Accent 2" w:semiHidden="0" w:uiPriority="69" w:unhideWhenUsed="0"/>
+    <w:lsdException w:name="Dark List Accent 2" w:semiHidden="0" w:uiPriority="70" w:unhideWhenUsed="0"/>
+    <w:lsdException w:name="Colorful Shading Accent 2" w:semiHidden="0" w:uiPriority="71" w:unhideWhenUsed="0"/>
+    <w:lsdException w:name="Colorful List Accent 2" w:semiHidden="0" w:uiPriority="72" w:unhideWhenUsed="0"/>
+    <w:lsdException w:name="Colorful Grid Accent 2" w:semiHidden="0" w:uiPriority="73" w:unhideWhenUsed="0"/>
+    <w:lsdException w:name="Light Shading Accent 3" w:semiHidden="0" w:uiPriority="60" w:unhideWhenUsed="0"/>
+    <w:lsdException w:name="Light List Accent 3" w:semiHidden="0" w:uiPriority="61" w:unhideWhenUsed="0"/>
+    <w:lsdException w:name="Light Grid Accent 3" w:semiHidden="0" w:uiPriority="62" w:unhideWhenUsed="0"/>
+    <w:lsdException w:name="Medium Shading 1 Accent 3" w:semiHidden="0" w:uiPriority="63" w:unhideWhenUsed="0"/>
+    <w:lsdException w:name="Medium Shading 2 Accent 3" w:semiHidden="0" w:uiPriority="64" w:unhideWhenUsed="0"/>
+    <w:lsdException w:name="Medium List 1 Accent 3" w:semiHidden="0" w:uiPriority="65" w:unhideWhenUsed="0"/>
+    <w:lsdException w:name="Medium List 2 Accent 3" w:semiHidden="0" w:uiPriority="66" w:unhideWhenUsed="0"/>
+    <w:lsdException w:name="Medium Grid 1 Accent 3" w:semiHidden="0" w:uiPriority="67" w:unhideWhenUsed="0"/>
+    <w:lsdException w:name="Medium Grid 2 Accent 3" w:semiHidden="0" w:uiPriority="68" w:unhideWhenUsed="0"/>
+    <w:lsdException w:name="Medium Grid 3 Accent 3" w:semiHidden="0" w:uiPriority="69" w:unhideWhenUsed="0"/>
+    <w:lsdException w:name="Dark List Accent 3" w:semiHidden="0" w:uiPriority="70" w:unhideWhenUsed="0"/>
+    <w:lsdException w:name="Colorful Shading Accent 3" w:semiHidden="0" w:uiPriority="71" w:unhideWhenUsed="0"/>
+    <w:lsdException w:name="Colorful List Accent 3" w:semiHidden="0" w:uiPriority="72" w:unhideWhenUsed="0"/>
+    <w:lsdException w:name="Colorful Grid Accent 3" w:semiHidden="0" w:uiPriority="73" w:unhideWhenUsed="0"/>
+    <w:lsdException w:name="Light Shading Accent 4" w:semiHidden="0" w:uiPriority="60" w:unhideWhenUsed="0"/>
+    <w:lsdException w:name="Light List Accent 4" w:semiHidden="0" w:uiPriority="61" w:unhideWhenUsed="0"/>
+    <w:lsdException w:name="Light Grid Accent 4" w:semiHidden="0" w:uiPriority="62" w:unhideWhenUsed="0"/>
+    <w:lsdException w:name="Medium Shading 1 Accent 4" w:semiHidden="0" w:uiPriority="63" w:unhideWhenUsed="0"/>
+    <w:lsdException w:name="Medium Shading 2 Accent 4" w:semiHidden="0" w:uiPriority="64" w:unhideWhenUsed="0"/>
+    <w:lsdException w:name="Medium List 1 Accent 4" w:semiHidden="0" w:uiPriority="65" w:unhideWhenUsed="0"/>
+    <w:lsdException w:name="Medium List 2 Accent 4" w:semiHidden="0" w:uiPriority="66" w:unhideWhenUsed="0"/>
+    <w:lsdException w:name="Medium Grid 1 Accent 4" w:semiHidden="0" w:uiPriority="67" w:unhideWhenUsed="0"/>
+    <w:lsdException w:name="Medium Grid 2 Accent 4" w:semiHidden="0" w:uiPriority="68" w:unhideWhenUsed="0"/>
+    <w:lsdException w:name="Medium Grid 3 Accent 4" w:semiHidden="0" w:uiPriority="69" w:unhideWhenUsed="0"/>
+    <w:lsdException w:name="Dark List Accent 4" w:semiHidden="0" w:uiPriority="70" w:unhideWhenUsed="0"/>
+    <w:lsdException w:name="Colorful Shading Accent 4" w:semiHidden="0" w:uiPriority="71" w:unhideWhenUsed="0"/>
+    <w:lsdException w:name="Colorful List Accent 4" w:semiHidden="0" w:uiPriority="72" w:unhideWhenUsed="0"/>
+    <w:lsdException w:name="Colorful Grid Accent 4" w:semiHidden="0" w:uiPriority="73" w:unhideWhenUsed="0"/>
+    <w:lsdException w:name="Light Shading Accent 5" w:semiHidden="0" w:uiPriority="60" w:unhideWhenUsed="0"/>
+    <w:lsdException w:name="Light List Accent 5" w:semiHidden="0" w:uiPriority="61" w:unhideWhenUsed="0"/>
+    <w:lsdException w:name="Light Grid Accent 5" w:semiHidden="0" w:uiPriority="62" w:unhideWhenUsed="0"/>
+    <w:lsdException w:name="Medium Shading 1 Accent 5" w:semiHidden="0" w:uiPriority="63" w:unhideWhenUsed="0"/>
+    <w:lsdException w:name="Medium Shading 2 Accent 5" w:semiHidden="0" w:uiPriority="64" w:unhideWhenUsed="0"/>
+    <w:lsdException w:name="Medium List 1 Accent 5" w:semiHidden="0" w:uiPriority="65" w:unhideWhenUsed="0"/>
+    <w:lsdException w:name="Medium List 2 Accent 5" w:semiHidden="0" w:uiPriority="66" w:unhideWhenUsed="0"/>
+    <w:lsdException w:name="Medium Grid 1 Accent 5" w:semiHidden="0" w:uiPriority="67" w:unhideWhenUsed="0"/>
+    <w:lsdException w:name="Medium Grid 2 Accent 5" w:semiHidden="0" w:uiPriority="68" w:unhideWhenUsed="0"/>
+    <w:lsdException w:name="Medium Grid 3 Accent 5" w:semiHidden="0" w:uiPriority="69" w:unhideWhenUsed="0"/>
+    <w:lsdException w:name="Dark List Accent 5" w:semiHidden="0" w:uiPriority="70" w:unhideWhenUsed="0"/>
+    <w:lsdException w:name="Colorful Shading Accent 5" w:semiHidden="0" w:uiPriority="71" w:unhideWhenUsed="0"/>
+    <w:lsdException w:name="Colorful List Accent 5" w:semiHidden="0" w:uiPriority="72" w:unhideWhenUsed="0"/>
+    <w:lsdException w:name="Colorful Grid Accent 5" w:semiHidden="0" w:uiPriority="73" w:unhideWhenUsed="0"/>
+    <w:lsdException w:name="Light Shading Accent 6" w:semiHidden="0" w:uiPriority="60" w:unhideWhenUsed="0"/>
+    <w:lsdException w:name="Light List Accent 6" w:semiHidden="0" w:uiPriority="61" w:unhideWhenUsed="0"/>
+    <w:lsdException w:name="Light Grid Accent 6" w:semiHidden="0" w:uiPriority="62" w:unhideWhenUsed="0"/>
+    <w:lsdException w:name="Medium Shading 1 Accent 6" w:semiHidden="0" w:uiPriority="63" w:unhideWhenUsed="0"/>
+    <w:lsdException w:name="Medium Shading 2 Accent 6" w:semiHidden="0" w:uiPriority="64" w:unhideWhenUsed="0"/>
+    <w:lsdException w:name="Medium List 1 Accent 6" w:semiHidden="0" w:uiPriority="65" w:unhideWhenUsed="0"/>
+    <w:lsdException w:name="Medium List 2 Accent 6" w:semiHidden="0" w:uiPriority="66" w:unhideWhenUsed="0"/>
+    <w:lsdException w:name="Medium Grid 1 Accent 6" w:semiHidden="0" w:uiPriority="67" w:unhideWhenUsed="0"/>
+    <w:lsdException w:name="Medium Grid 2 Accent 6" w:semiHidden="0" w:uiPriority="68" w:unhideWhenUsed="0"/>
+    <w:lsdException w:name="Medium Grid 3 Accent 6" w:semiHidden="0" w:uiPriority="69" w:unhideWhenUsed="0"/>
+    <w:lsdException w:name="Dark List Accent 6" w:semiHidden="0" w:uiPriority="70" w:unhideWhenUsed="0"/>
+    <w:lsdException w:name="Colorful Shading Accent 6" w:semiHidden="0" w:uiPriority="71" w:unhideWhenUsed="0"/>
+    <w:lsdException w:name="Colorful List Accent 6" w:semiHidden="0" w:uiPriority="72" w:unhideWhenUsed="0"/>
+    <w:lsdException w:name="Colorful Grid Accent 6" w:semiHidden="0" w:uiPriority="73" w:unhideWhenUsed="0"/>
+    <w:lsdException w:name="Subtle Emphasis" w:semiHidden="0" w:uiPriority="19" w:unhideWhenUsed="0" w:qFormat="1"/>
+    <w:lsdException w:name="Intense Emphasis" w:semiHidden="0" w:uiPriority="21" w:unhideWhenUsed="0" w:qFormat="1"/>
+    <w:lsdException w:name="Subtle Reference" w:semiHidden="0" w:uiPriority="31" w:unhideWhenUsed="0" w:qFormat="1"/>
+    <w:lsdException w:name="Intense Reference" w:semiHidden="0" w:uiPriority="32" w:unhideWhenUsed="0" w:qFormat="1"/>
+    <w:lsdException w:name="Book Title" w:semiHidden="0" w:uiPriority="33" w:unhideWhenUsed="0" w:qFormat="1"/>
+    <w:lsdException w:name="Bibliography" w:uiPriority="37"/>
+    <w:lsdException w:name="TOC Heading" w:uiPriority="39" w:qFormat="1"/>
   </w:latentStyles>
   <w:style w:type="paragraph" w:default="1" w:styleId="Normal">
     <w:name w:val="Normal"/>
@@ -3585,6 +3843,301 @@
       <w:ind w:left="720"/>
       <w:contextualSpacing/>
     </w:pPr>
+  </w:style>
+  <w:style w:type="paragraph" w:styleId="Textedebulles">
+    <w:name w:val="Balloon Text"/>
+    <w:basedOn w:val="Normal"/>
+    <w:link w:val="TextedebullesCar"/>
+    <w:uiPriority w:val="99"/>
+    <w:semiHidden/>
+    <w:unhideWhenUsed/>
+    <w:rsid w:val="00865BB1"/>
+    <w:pPr>
+      <w:spacing w:after="0" w:line="240" w:lineRule="auto"/>
+    </w:pPr>
+    <w:rPr>
+      <w:rFonts w:ascii="Tahoma" w:hAnsi="Tahoma" w:cs="Tahoma"/>
+      <w:sz w:val="16"/>
+      <w:szCs w:val="16"/>
+    </w:rPr>
+  </w:style>
+  <w:style w:type="character" w:customStyle="1" w:styleId="TextedebullesCar">
+    <w:name w:val="Texte de bulles Car"/>
+    <w:basedOn w:val="Policepardfaut"/>
+    <w:link w:val="Textedebulles"/>
+    <w:uiPriority w:val="99"/>
+    <w:semiHidden/>
+    <w:rsid w:val="00865BB1"/>
+    <w:rPr>
+      <w:rFonts w:ascii="Tahoma" w:hAnsi="Tahoma" w:cs="Tahoma"/>
+      <w:sz w:val="16"/>
+      <w:szCs w:val="16"/>
+    </w:rPr>
+  </w:style>
+  <w:style w:type="character" w:customStyle="1" w:styleId="apple-converted-space">
+    <w:name w:val="apple-converted-space"/>
+    <w:basedOn w:val="Policepardfaut"/>
+    <w:rsid w:val="001B2E52"/>
+  </w:style>
+  <w:style w:type="character" w:styleId="Lienhypertexte">
+    <w:name w:val="Hyperlink"/>
+    <w:basedOn w:val="Policepardfaut"/>
+    <w:uiPriority w:val="99"/>
+    <w:semiHidden/>
+    <w:unhideWhenUsed/>
+    <w:rsid w:val="001B2E52"/>
+    <w:rPr>
+      <w:color w:val="0000FF"/>
+      <w:u w:val="single"/>
+    </w:rPr>
+  </w:style>
+</w:styles>
+</file>
+
+<file path=word/stylesWithEffects.xml><?xml version="1.0" encoding="utf-8"?>
+<w:styles xmlns:wpc="http://schemas.microsoft.com/office/word/2010/wordprocessingCanvas" xmlns:mc="http://schemas.openxmlformats.org/markup-compatibility/2006" xmlns:o="urn:schemas-microsoft-com:office:office" xmlns:r="http://schemas.openxmlformats.org/officeDocument/2006/relationships" xmlns:m="http://schemas.openxmlformats.org/officeDocument/2006/math" xmlns:v="urn:schemas-microsoft-com:vml" xmlns:wp14="http://schemas.microsoft.com/office/word/2010/wordprocessingDrawing" xmlns:wp="http://schemas.openxmlformats.org/drawingml/2006/wordprocessingDrawing" xmlns:w10="urn:schemas-microsoft-com:office:word" xmlns:w="http://schemas.openxmlformats.org/wordprocessingml/2006/main" xmlns:w14="http://schemas.microsoft.com/office/word/2010/wordml" xmlns:wpg="http://schemas.microsoft.com/office/word/2010/wordprocessingGroup" xmlns:wpi="http://schemas.microsoft.com/office/word/2010/wordprocessingInk" xmlns:wne="http://schemas.microsoft.com/office/word/2006/wordml" xmlns:wps="http://schemas.microsoft.com/office/word/2010/wordprocessingShape" mc:Ignorable="w14 wp14">
+  <w:docDefaults>
+    <w:rPrDefault>
+      <w:rPr>
+        <w:rFonts w:asciiTheme="minorHAnsi" w:eastAsiaTheme="minorHAnsi" w:hAnsiTheme="minorHAnsi" w:cstheme="minorBidi"/>
+        <w:sz w:val="22"/>
+        <w:szCs w:val="22"/>
+        <w:lang w:val="fr-FR" w:eastAsia="en-US" w:bidi="ar-SA"/>
+      </w:rPr>
+    </w:rPrDefault>
+    <w:pPrDefault>
+      <w:pPr>
+        <w:spacing w:after="160" w:line="259" w:lineRule="auto"/>
+      </w:pPr>
+    </w:pPrDefault>
+  </w:docDefaults>
+  <w:latentStyles w:defLockedState="0" w:defUIPriority="99" w:defSemiHidden="1" w:defUnhideWhenUsed="1" w:defQFormat="0" w:count="267">
+    <w:lsdException w:name="Normal" w:semiHidden="0" w:uiPriority="0" w:unhideWhenUsed="0" w:qFormat="1"/>
+    <w:lsdException w:name="heading 1" w:semiHidden="0" w:uiPriority="9" w:unhideWhenUsed="0" w:qFormat="1"/>
+    <w:lsdException w:name="heading 2" w:uiPriority="9" w:qFormat="1"/>
+    <w:lsdException w:name="heading 3" w:uiPriority="9" w:qFormat="1"/>
+    <w:lsdException w:name="heading 4" w:uiPriority="9" w:qFormat="1"/>
+    <w:lsdException w:name="heading 5" w:uiPriority="9" w:qFormat="1"/>
+    <w:lsdException w:name="heading 6" w:uiPriority="9" w:qFormat="1"/>
+    <w:lsdException w:name="heading 7" w:uiPriority="9" w:qFormat="1"/>
+    <w:lsdException w:name="heading 8" w:uiPriority="9" w:qFormat="1"/>
+    <w:lsdException w:name="heading 9" w:uiPriority="9" w:qFormat="1"/>
+    <w:lsdException w:name="toc 1" w:uiPriority="39"/>
+    <w:lsdException w:name="toc 2" w:uiPriority="39"/>
+    <w:lsdException w:name="toc 3" w:uiPriority="39"/>
+    <w:lsdException w:name="toc 4" w:uiPriority="39"/>
+    <w:lsdException w:name="toc 5" w:uiPriority="39"/>
+    <w:lsdException w:name="toc 6" w:uiPriority="39"/>
+    <w:lsdException w:name="toc 7" w:uiPriority="39"/>
+    <w:lsdException w:name="toc 8" w:uiPriority="39"/>
+    <w:lsdException w:name="toc 9" w:uiPriority="39"/>
+    <w:lsdException w:name="caption" w:uiPriority="35" w:qFormat="1"/>
+    <w:lsdException w:name="Title" w:semiHidden="0" w:uiPriority="10" w:unhideWhenUsed="0" w:qFormat="1"/>
+    <w:lsdException w:name="Default Paragraph Font" w:uiPriority="1"/>
+    <w:lsdException w:name="Subtitle" w:semiHidden="0" w:uiPriority="11" w:unhideWhenUsed="0" w:qFormat="1"/>
+    <w:lsdException w:name="Strong" w:semiHidden="0" w:uiPriority="22" w:unhideWhenUsed="0" w:qFormat="1"/>
+    <w:lsdException w:name="Emphasis" w:semiHidden="0" w:uiPriority="20" w:unhideWhenUsed="0" w:qFormat="1"/>
+    <w:lsdException w:name="Table Grid" w:semiHidden="0" w:uiPriority="39" w:unhideWhenUsed="0"/>
+    <w:lsdException w:name="Placeholder Text" w:unhideWhenUsed="0"/>
+    <w:lsdException w:name="No Spacing" w:semiHidden="0" w:uiPriority="1" w:unhideWhenUsed="0" w:qFormat="1"/>
+    <w:lsdException w:name="Light Shading" w:semiHidden="0" w:uiPriority="60" w:unhideWhenUsed="0"/>
+    <w:lsdException w:name="Light List" w:semiHidden="0" w:uiPriority="61" w:unhideWhenUsed="0"/>
+    <w:lsdException w:name="Light Grid" w:semiHidden="0" w:uiPriority="62" w:unhideWhenUsed="0"/>
+    <w:lsdException w:name="Medium Shading 1" w:semiHidden="0" w:uiPriority="63" w:unhideWhenUsed="0"/>
+    <w:lsdException w:name="Medium Shading 2" w:semiHidden="0" w:uiPriority="64" w:unhideWhenUsed="0"/>
+    <w:lsdException w:name="Medium List 1" w:semiHidden="0" w:uiPriority="65" w:unhideWhenUsed="0"/>
+    <w:lsdException w:name="Medium List 2" w:semiHidden="0" w:uiPriority="66" w:unhideWhenUsed="0"/>
+    <w:lsdException w:name="Medium Grid 1" w:semiHidden="0" w:uiPriority="67" w:unhideWhenUsed="0"/>
+    <w:lsdException w:name="Medium Grid 2" w:semiHidden="0" w:uiPriority="68" w:unhideWhenUsed="0"/>
+    <w:lsdException w:name="Medium Grid 3" w:semiHidden="0" w:uiPriority="69" w:unhideWhenUsed="0"/>
+    <w:lsdException w:name="Dark List" w:semiHidden="0" w:uiPriority="70" w:unhideWhenUsed="0"/>
+    <w:lsdException w:name="Colorful Shading" w:semiHidden="0" w:uiPriority="71" w:unhideWhenUsed="0"/>
+    <w:lsdException w:name="Colorful List" w:semiHidden="0" w:uiPriority="72" w:unhideWhenUsed="0"/>
+    <w:lsdException w:name="Colorful Grid" w:semiHidden="0" w:uiPriority="73" w:unhideWhenUsed="0"/>
+    <w:lsdException w:name="Light Shading Accent 1" w:semiHidden="0" w:uiPriority="60" w:unhideWhenUsed="0"/>
+    <w:lsdException w:name="Light List Accent 1" w:semiHidden="0" w:uiPriority="61" w:unhideWhenUsed="0"/>
+    <w:lsdException w:name="Light Grid Accent 1" w:semiHidden="0" w:uiPriority="62" w:unhideWhenUsed="0"/>
+    <w:lsdException w:name="Medium Shading 1 Accent 1" w:semiHidden="0" w:uiPriority="63" w:unhideWhenUsed="0"/>
+    <w:lsdException w:name="Medium Shading 2 Accent 1" w:semiHidden="0" w:uiPriority="64" w:unhideWhenUsed="0"/>
+    <w:lsdException w:name="Medium List 1 Accent 1" w:semiHidden="0" w:uiPriority="65" w:unhideWhenUsed="0"/>
+    <w:lsdException w:name="Revision" w:unhideWhenUsed="0"/>
+    <w:lsdException w:name="List Paragraph" w:semiHidden="0" w:uiPriority="34" w:unhideWhenUsed="0" w:qFormat="1"/>
+    <w:lsdException w:name="Quote" w:semiHidden="0" w:uiPriority="29" w:unhideWhenUsed="0" w:qFormat="1"/>
+    <w:lsdException w:name="Intense Quote" w:semiHidden="0" w:uiPriority="30" w:unhideWhenUsed="0" w:qFormat="1"/>
+    <w:lsdException w:name="Medium List 2 Accent 1" w:semiHidden="0" w:uiPriority="66" w:unhideWhenUsed="0"/>
+    <w:lsdException w:name="Medium Grid 1 Accent 1" w:semiHidden="0" w:uiPriority="67" w:unhideWhenUsed="0"/>
+    <w:lsdException w:name="Medium Grid 2 Accent 1" w:semiHidden="0" w:uiPriority="68" w:unhideWhenUsed="0"/>
+    <w:lsdException w:name="Medium Grid 3 Accent 1" w:semiHidden="0" w:uiPriority="69" w:unhideWhenUsed="0"/>
+    <w:lsdException w:name="Dark List Accent 1" w:semiHidden="0" w:uiPriority="70" w:unhideWhenUsed="0"/>
+    <w:lsdException w:name="Colorful Shading Accent 1" w:semiHidden="0" w:uiPriority="71" w:unhideWhenUsed="0"/>
+    <w:lsdException w:name="Colorful List Accent 1" w:semiHidden="0" w:uiPriority="72" w:unhideWhenUsed="0"/>
+    <w:lsdException w:name="Colorful Grid Accent 1" w:semiHidden="0" w:uiPriority="73" w:unhideWhenUsed="0"/>
+    <w:lsdException w:name="Light Shading Accent 2" w:semiHidden="0" w:uiPriority="60" w:unhideWhenUsed="0"/>
+    <w:lsdException w:name="Light List Accent 2" w:semiHidden="0" w:uiPriority="61" w:unhideWhenUsed="0"/>
+    <w:lsdException w:name="Light Grid Accent 2" w:semiHidden="0" w:uiPriority="62" w:unhideWhenUsed="0"/>
+    <w:lsdException w:name="Medium Shading 1 Accent 2" w:semiHidden="0" w:uiPriority="63" w:unhideWhenUsed="0"/>
+    <w:lsdException w:name="Medium Shading 2 Accent 2" w:semiHidden="0" w:uiPriority="64" w:unhideWhenUsed="0"/>
+    <w:lsdException w:name="Medium List 1 Accent 2" w:semiHidden="0" w:uiPriority="65" w:unhideWhenUsed="0"/>
+    <w:lsdException w:name="Medium List 2 Accent 2" w:semiHidden="0" w:uiPriority="66" w:unhideWhenUsed="0"/>
+    <w:lsdException w:name="Medium Grid 1 Accent 2" w:semiHidden="0" w:uiPriority="67" w:unhideWhenUsed="0"/>
+    <w:lsdException w:name="Medium Grid 2 Accent 2" w:semiHidden="0" w:uiPriority="68" w:unhideWhenUsed="0"/>
+    <w:lsdException w:name="Medium Grid 3 Accent 2" w:semiHidden="0" w:uiPriority="69" w:unhideWhenUsed="0"/>
+    <w:lsdException w:name="Dark List Accent 2" w:semiHidden="0" w:uiPriority="70" w:unhideWhenUsed="0"/>
+    <w:lsdException w:name="Colorful Shading Accent 2" w:semiHidden="0" w:uiPriority="71" w:unhideWhenUsed="0"/>
+    <w:lsdException w:name="Colorful List Accent 2" w:semiHidden="0" w:uiPriority="72" w:unhideWhenUsed="0"/>
+    <w:lsdException w:name="Colorful Grid Accent 2" w:semiHidden="0" w:uiPriority="73" w:unhideWhenUsed="0"/>
+    <w:lsdException w:name="Light Shading Accent 3" w:semiHidden="0" w:uiPriority="60" w:unhideWhenUsed="0"/>
+    <w:lsdException w:name="Light List Accent 3" w:semiHidden="0" w:uiPriority="61" w:unhideWhenUsed="0"/>
+    <w:lsdException w:name="Light Grid Accent 3" w:semiHidden="0" w:uiPriority="62" w:unhideWhenUsed="0"/>
+    <w:lsdException w:name="Medium Shading 1 Accent 3" w:semiHidden="0" w:uiPriority="63" w:unhideWhenUsed="0"/>
+    <w:lsdException w:name="Medium Shading 2 Accent 3" w:semiHidden="0" w:uiPriority="64" w:unhideWhenUsed="0"/>
+    <w:lsdException w:name="Medium List 1 Accent 3" w:semiHidden="0" w:uiPriority="65" w:unhideWhenUsed="0"/>
+    <w:lsdException w:name="Medium List 2 Accent 3" w:semiHidden="0" w:uiPriority="66" w:unhideWhenUsed="0"/>
+    <w:lsdException w:name="Medium Grid 1 Accent 3" w:semiHidden="0" w:uiPriority="67" w:unhideWhenUsed="0"/>
+    <w:lsdException w:name="Medium Grid 2 Accent 3" w:semiHidden="0" w:uiPriority="68" w:unhideWhenUsed="0"/>
+    <w:lsdException w:name="Medium Grid 3 Accent 3" w:semiHidden="0" w:uiPriority="69" w:unhideWhenUsed="0"/>
+    <w:lsdException w:name="Dark List Accent 3" w:semiHidden="0" w:uiPriority="70" w:unhideWhenUsed="0"/>
+    <w:lsdException w:name="Colorful Shading Accent 3" w:semiHidden="0" w:uiPriority="71" w:unhideWhenUsed="0"/>
+    <w:lsdException w:name="Colorful List Accent 3" w:semiHidden="0" w:uiPriority="72" w:unhideWhenUsed="0"/>
+    <w:lsdException w:name="Colorful Grid Accent 3" w:semiHidden="0" w:uiPriority="73" w:unhideWhenUsed="0"/>
+    <w:lsdException w:name="Light Shading Accent 4" w:semiHidden="0" w:uiPriority="60" w:unhideWhenUsed="0"/>
+    <w:lsdException w:name="Light List Accent 4" w:semiHidden="0" w:uiPriority="61" w:unhideWhenUsed="0"/>
+    <w:lsdException w:name="Light Grid Accent 4" w:semiHidden="0" w:uiPriority="62" w:unhideWhenUsed="0"/>
+    <w:lsdException w:name="Medium Shading 1 Accent 4" w:semiHidden="0" w:uiPriority="63" w:unhideWhenUsed="0"/>
+    <w:lsdException w:name="Medium Shading 2 Accent 4" w:semiHidden="0" w:uiPriority="64" w:unhideWhenUsed="0"/>
+    <w:lsdException w:name="Medium List 1 Accent 4" w:semiHidden="0" w:uiPriority="65" w:unhideWhenUsed="0"/>
+    <w:lsdException w:name="Medium List 2 Accent 4" w:semiHidden="0" w:uiPriority="66" w:unhideWhenUsed="0"/>
+    <w:lsdException w:name="Medium Grid 1 Accent 4" w:semiHidden="0" w:uiPriority="67" w:unhideWhenUsed="0"/>
+    <w:lsdException w:name="Medium Grid 2 Accent 4" w:semiHidden="0" w:uiPriority="68" w:unhideWhenUsed="0"/>
+    <w:lsdException w:name="Medium Grid 3 Accent 4" w:semiHidden="0" w:uiPriority="69" w:unhideWhenUsed="0"/>
+    <w:lsdException w:name="Dark List Accent 4" w:semiHidden="0" w:uiPriority="70" w:unhideWhenUsed="0"/>
+    <w:lsdException w:name="Colorful Shading Accent 4" w:semiHidden="0" w:uiPriority="71" w:unhideWhenUsed="0"/>
+    <w:lsdException w:name="Colorful List Accent 4" w:semiHidden="0" w:uiPriority="72" w:unhideWhenUsed="0"/>
+    <w:lsdException w:name="Colorful Grid Accent 4" w:semiHidden="0" w:uiPriority="73" w:unhideWhenUsed="0"/>
+    <w:lsdException w:name="Light Shading Accent 5" w:semiHidden="0" w:uiPriority="60" w:unhideWhenUsed="0"/>
+    <w:lsdException w:name="Light List Accent 5" w:semiHidden="0" w:uiPriority="61" w:unhideWhenUsed="0"/>
+    <w:lsdException w:name="Light Grid Accent 5" w:semiHidden="0" w:uiPriority="62" w:unhideWhenUsed="0"/>
+    <w:lsdException w:name="Medium Shading 1 Accent 5" w:semiHidden="0" w:uiPriority="63" w:unhideWhenUsed="0"/>
+    <w:lsdException w:name="Medium Shading 2 Accent 5" w:semiHidden="0" w:uiPriority="64" w:unhideWhenUsed="0"/>
+    <w:lsdException w:name="Medium List 1 Accent 5" w:semiHidden="0" w:uiPriority="65" w:unhideWhenUsed="0"/>
+    <w:lsdException w:name="Medium List 2 Accent 5" w:semiHidden="0" w:uiPriority="66" w:unhideWhenUsed="0"/>
+    <w:lsdException w:name="Medium Grid 1 Accent 5" w:semiHidden="0" w:uiPriority="67" w:unhideWhenUsed="0"/>
+    <w:lsdException w:name="Medium Grid 2 Accent 5" w:semiHidden="0" w:uiPriority="68" w:unhideWhenUsed="0"/>
+    <w:lsdException w:name="Medium Grid 3 Accent 5" w:semiHidden="0" w:uiPriority="69" w:unhideWhenUsed="0"/>
+    <w:lsdException w:name="Dark List Accent 5" w:semiHidden="0" w:uiPriority="70" w:unhideWhenUsed="0"/>
+    <w:lsdException w:name="Colorful Shading Accent 5" w:semiHidden="0" w:uiPriority="71" w:unhideWhenUsed="0"/>
+    <w:lsdException w:name="Colorful List Accent 5" w:semiHidden="0" w:uiPriority="72" w:unhideWhenUsed="0"/>
+    <w:lsdException w:name="Colorful Grid Accent 5" w:semiHidden="0" w:uiPriority="73" w:unhideWhenUsed="0"/>
+    <w:lsdException w:name="Light Shading Accent 6" w:semiHidden="0" w:uiPriority="60" w:unhideWhenUsed="0"/>
+    <w:lsdException w:name="Light List Accent 6" w:semiHidden="0" w:uiPriority="61" w:unhideWhenUsed="0"/>
+    <w:lsdException w:name="Light Grid Accent 6" w:semiHidden="0" w:uiPriority="62" w:unhideWhenUsed="0"/>
+    <w:lsdException w:name="Medium Shading 1 Accent 6" w:semiHidden="0" w:uiPriority="63" w:unhideWhenUsed="0"/>
+    <w:lsdException w:name="Medium Shading 2 Accent 6" w:semiHidden="0" w:uiPriority="64" w:unhideWhenUsed="0"/>
+    <w:lsdException w:name="Medium List 1 Accent 6" w:semiHidden="0" w:uiPriority="65" w:unhideWhenUsed="0"/>
+    <w:lsdException w:name="Medium List 2 Accent 6" w:semiHidden="0" w:uiPriority="66" w:unhideWhenUsed="0"/>
+    <w:lsdException w:name="Medium Grid 1 Accent 6" w:semiHidden="0" w:uiPriority="67" w:unhideWhenUsed="0"/>
+    <w:lsdException w:name="Medium Grid 2 Accent 6" w:semiHidden="0" w:uiPriority="68" w:unhideWhenUsed="0"/>
+    <w:lsdException w:name="Medium Grid 3 Accent 6" w:semiHidden="0" w:uiPriority="69" w:unhideWhenUsed="0"/>
+    <w:lsdException w:name="Dark List Accent 6" w:semiHidden="0" w:uiPriority="70" w:unhideWhenUsed="0"/>
+    <w:lsdException w:name="Colorful Shading Accent 6" w:semiHidden="0" w:uiPriority="71" w:unhideWhenUsed="0"/>
+    <w:lsdException w:name="Colorful List Accent 6" w:semiHidden="0" w:uiPriority="72" w:unhideWhenUsed="0"/>
+    <w:lsdException w:name="Colorful Grid Accent 6" w:semiHidden="0" w:uiPriority="73" w:unhideWhenUsed="0"/>
+    <w:lsdException w:name="Subtle Emphasis" w:semiHidden="0" w:uiPriority="19" w:unhideWhenUsed="0" w:qFormat="1"/>
+    <w:lsdException w:name="Intense Emphasis" w:semiHidden="0" w:uiPriority="21" w:unhideWhenUsed="0" w:qFormat="1"/>
+    <w:lsdException w:name="Subtle Reference" w:semiHidden="0" w:uiPriority="31" w:unhideWhenUsed="0" w:qFormat="1"/>
+    <w:lsdException w:name="Intense Reference" w:semiHidden="0" w:uiPriority="32" w:unhideWhenUsed="0" w:qFormat="1"/>
+    <w:lsdException w:name="Book Title" w:semiHidden="0" w:uiPriority="33" w:unhideWhenUsed="0" w:qFormat="1"/>
+    <w:lsdException w:name="Bibliography" w:uiPriority="37"/>
+    <w:lsdException w:name="TOC Heading" w:uiPriority="39" w:qFormat="1"/>
+  </w:latentStyles>
+  <w:style w:type="paragraph" w:default="1" w:styleId="Normal">
+    <w:name w:val="Normal"/>
+    <w:qFormat/>
+  </w:style>
+  <w:style w:type="character" w:default="1" w:styleId="Policepardfaut">
+    <w:name w:val="Default Paragraph Font"/>
+    <w:uiPriority w:val="1"/>
+    <w:semiHidden/>
+    <w:unhideWhenUsed/>
+  </w:style>
+  <w:style w:type="table" w:default="1" w:styleId="TableauNormal">
+    <w:name w:val="Normal Table"/>
+    <w:uiPriority w:val="99"/>
+    <w:semiHidden/>
+    <w:unhideWhenUsed/>
+    <w:tblPr>
+      <w:tblInd w:w="0" w:type="dxa"/>
+      <w:tblCellMar>
+        <w:top w:w="0" w:type="dxa"/>
+        <w:left w:w="108" w:type="dxa"/>
+        <w:bottom w:w="0" w:type="dxa"/>
+        <w:right w:w="108" w:type="dxa"/>
+      </w:tblCellMar>
+    </w:tblPr>
+  </w:style>
+  <w:style w:type="numbering" w:default="1" w:styleId="Aucuneliste">
+    <w:name w:val="No List"/>
+    <w:uiPriority w:val="99"/>
+    <w:semiHidden/>
+    <w:unhideWhenUsed/>
+  </w:style>
+  <w:style w:type="paragraph" w:styleId="Paragraphedeliste">
+    <w:name w:val="List Paragraph"/>
+    <w:basedOn w:val="Normal"/>
+    <w:uiPriority w:val="34"/>
+    <w:qFormat/>
+    <w:rsid w:val="00D91200"/>
+    <w:pPr>
+      <w:ind w:left="720"/>
+      <w:contextualSpacing/>
+    </w:pPr>
+  </w:style>
+  <w:style w:type="paragraph" w:styleId="Textedebulles">
+    <w:name w:val="Balloon Text"/>
+    <w:basedOn w:val="Normal"/>
+    <w:link w:val="TextedebullesCar"/>
+    <w:uiPriority w:val="99"/>
+    <w:semiHidden/>
+    <w:unhideWhenUsed/>
+    <w:rsid w:val="00865BB1"/>
+    <w:pPr>
+      <w:spacing w:after="0" w:line="240" w:lineRule="auto"/>
+    </w:pPr>
+    <w:rPr>
+      <w:rFonts w:ascii="Tahoma" w:hAnsi="Tahoma" w:cs="Tahoma"/>
+      <w:sz w:val="16"/>
+      <w:szCs w:val="16"/>
+    </w:rPr>
+  </w:style>
+  <w:style w:type="character" w:customStyle="1" w:styleId="TextedebullesCar">
+    <w:name w:val="Texte de bulles Car"/>
+    <w:basedOn w:val="Policepardfaut"/>
+    <w:link w:val="Textedebulles"/>
+    <w:uiPriority w:val="99"/>
+    <w:semiHidden/>
+    <w:rsid w:val="00865BB1"/>
+    <w:rPr>
+      <w:rFonts w:ascii="Tahoma" w:hAnsi="Tahoma" w:cs="Tahoma"/>
+      <w:sz w:val="16"/>
+      <w:szCs w:val="16"/>
+    </w:rPr>
+  </w:style>
+  <w:style w:type="character" w:customStyle="1" w:styleId="apple-converted-space">
+    <w:name w:val="apple-converted-space"/>
+    <w:basedOn w:val="Policepardfaut"/>
+    <w:rsid w:val="001B2E52"/>
+  </w:style>
+  <w:style w:type="character" w:styleId="Lienhypertexte">
+    <w:name w:val="Hyperlink"/>
+    <w:basedOn w:val="Policepardfaut"/>
+    <w:uiPriority w:val="99"/>
+    <w:semiHidden/>
+    <w:unhideWhenUsed/>
+    <w:rsid w:val="001B2E52"/>
+    <w:rPr>
+      <w:color w:val="0000FF"/>
+      <w:u w:val="single"/>
+    </w:rPr>
   </w:style>
 </w:styles>
 </file>
@@ -3632,7 +4185,7 @@
     </a:clrScheme>
     <a:fontScheme name="Office">
       <a:majorFont>
-        <a:latin typeface="Calibri Light" panose="020F0302020204030204"/>
+        <a:latin typeface="Calibri Light"/>
         <a:ea typeface=""/>
         <a:cs typeface=""/>
         <a:font script="Jpan" typeface="ＭＳ ゴシック"/>
@@ -3667,7 +4220,7 @@
         <a:font script="Geor" typeface="Sylfaen"/>
       </a:majorFont>
       <a:minorFont>
-        <a:latin typeface="Calibri" panose="020F0502020204030204"/>
+        <a:latin typeface="Calibri"/>
         <a:ea typeface=""/>
         <a:cs typeface=""/>
         <a:font script="Jpan" typeface="ＭＳ 明朝"/>
@@ -3844,7 +4397,7 @@
   <a:extraClrSchemeLst/>
   <a:extLst>
     <a:ext uri="{05A4C25C-085E-4340-85A3-A5531E510DB2}">
-      <thm15:themeFamily xmlns:thm15="http://schemas.microsoft.com/office/thememl/2012/main" name="Office Theme" id="{62F939B6-93AF-4DB8-9C6B-D6C7DFDC589F}" vid="{4A3C46E8-61CC-4603-A589-7422A47A8E4A}"/>
+      <thm15:themeFamily xmlns:thm15="http://schemas.microsoft.com/office/thememl/2012/main" xmlns="" name="Office Theme" id="{62F939B6-93AF-4DB8-9C6B-D6C7DFDC589F}" vid="{4A3C46E8-61CC-4603-A589-7422A47A8E4A}"/>
     </a:ext>
   </a:extLst>
 </a:theme>
@@ -3874,7 +4427,7 @@
 </file>
 
 <file path=customXml/itemProps2.xml><?xml version="1.0" encoding="utf-8"?>
-<ds:datastoreItem xmlns:ds="http://schemas.openxmlformats.org/officeDocument/2006/customXml" ds:itemID="{6A029A93-EF03-4649-A48C-9D146732018A}">
+<ds:datastoreItem xmlns:ds="http://schemas.openxmlformats.org/officeDocument/2006/customXml" ds:itemID="{A9AD113F-91FB-4B39-A1FB-FD7689EABAC0}">
   <ds:schemaRefs>
     <ds:schemaRef ds:uri="http://schemas.openxmlformats.org/officeDocument/2006/bibliography"/>
   </ds:schemaRefs>

</xml_diff>

<commit_message>
Mise à jour de la documentation pour la partie jeu, agenda, profil et inscription.
</commit_message>
<xml_diff>
--- a/documentation_machiavel.docx
+++ b/documentation_machiavel.docx
@@ -1,6 +1,6 @@
 
 <file path=word/document.xml><?xml version="1.0" encoding="utf-8"?>
-<w:document xmlns:wpc="http://schemas.microsoft.com/office/word/2010/wordprocessingCanvas" xmlns:mc="http://schemas.openxmlformats.org/markup-compatibility/2006" xmlns:o="urn:schemas-microsoft-com:office:office" xmlns:r="http://schemas.openxmlformats.org/officeDocument/2006/relationships" xmlns:m="http://schemas.openxmlformats.org/officeDocument/2006/math" xmlns:v="urn:schemas-microsoft-com:vml" xmlns:wp14="http://schemas.microsoft.com/office/word/2010/wordprocessingDrawing" xmlns:wp="http://schemas.openxmlformats.org/drawingml/2006/wordprocessingDrawing" xmlns:w10="urn:schemas-microsoft-com:office:word" xmlns:w="http://schemas.openxmlformats.org/wordprocessingml/2006/main" xmlns:w14="http://schemas.microsoft.com/office/word/2010/wordml" xmlns:wpg="http://schemas.microsoft.com/office/word/2010/wordprocessingGroup" xmlns:wpi="http://schemas.microsoft.com/office/word/2010/wordprocessingInk" xmlns:wne="http://schemas.microsoft.com/office/word/2006/wordml" xmlns:wps="http://schemas.microsoft.com/office/word/2010/wordprocessingShape" mc:Ignorable="w14 wp14">
+<w:document xmlns:wpc="http://schemas.microsoft.com/office/word/2010/wordprocessingCanvas" xmlns:mc="http://schemas.openxmlformats.org/markup-compatibility/2006" xmlns:o="urn:schemas-microsoft-com:office:office" xmlns:r="http://schemas.openxmlformats.org/officeDocument/2006/relationships" xmlns:m="http://schemas.openxmlformats.org/officeDocument/2006/math" xmlns:v="urn:schemas-microsoft-com:vml" xmlns:wp14="http://schemas.microsoft.com/office/word/2010/wordprocessingDrawing" xmlns:wp="http://schemas.openxmlformats.org/drawingml/2006/wordprocessingDrawing" xmlns:w10="urn:schemas-microsoft-com:office:word" xmlns:w="http://schemas.openxmlformats.org/wordprocessingml/2006/main" xmlns:w14="http://schemas.microsoft.com/office/word/2010/wordml" xmlns:w15="http://schemas.microsoft.com/office/word/2012/wordml" xmlns:wpg="http://schemas.microsoft.com/office/word/2010/wordprocessingGroup" xmlns:wpi="http://schemas.microsoft.com/office/word/2010/wordprocessingInk" xmlns:wne="http://schemas.microsoft.com/office/word/2006/wordml" xmlns:wps="http://schemas.microsoft.com/office/word/2010/wordprocessingShape" mc:Ignorable="w14 w15 wp14">
   <w:body>
     <w:sdt>
       <w:sdtPr>
@@ -1379,49 +1379,21 @@
         <w:rPr>
           <w:sz w:val="20"/>
         </w:rPr>
-        <w:t xml:space="preserve">L’association des </w:t>
+        <w:t xml:space="preserve">L’association des Clayes </w:t>
       </w:r>
       <w:proofErr w:type="spellStart"/>
       <w:r>
         <w:rPr>
           <w:sz w:val="20"/>
         </w:rPr>
-        <w:t>Clayes</w:t>
+        <w:t>sous Bois</w:t>
       </w:r>
       <w:proofErr w:type="spellEnd"/>
       <w:r>
         <w:rPr>
           <w:sz w:val="20"/>
         </w:rPr>
-        <w:t xml:space="preserve"> </w:t>
-      </w:r>
-      <w:proofErr w:type="spellStart"/>
-      <w:r>
-        <w:rPr>
-          <w:sz w:val="20"/>
-        </w:rPr>
-        <w:t>sous Bois</w:t>
-      </w:r>
-      <w:proofErr w:type="spellEnd"/>
-      <w:r>
-        <w:rPr>
-          <w:sz w:val="20"/>
-        </w:rPr>
-        <w:t xml:space="preserve">, Machiavel </w:t>
-      </w:r>
-      <w:proofErr w:type="spellStart"/>
-      <w:r>
-        <w:rPr>
-          <w:sz w:val="20"/>
-        </w:rPr>
-        <w:t>Fantasy</w:t>
-      </w:r>
-      <w:proofErr w:type="spellEnd"/>
-      <w:r>
-        <w:rPr>
-          <w:sz w:val="20"/>
-        </w:rPr>
-        <w:t xml:space="preserve"> à besoin d’un nouveau site internet pour pouvoir </w:t>
+        <w:t xml:space="preserve">, Machiavel Fantasy à besoin d’un nouveau site internet pour pouvoir </w:t>
       </w:r>
       <w:r>
         <w:rPr>
@@ -1973,460 +1945,23 @@
       </w:pPr>
       <w:r>
         <w:rPr>
-          <w:sz w:val="20"/>
-        </w:rPr>
-        <w:t>Les jeux pourront être ajouté, modifié ou supprimé de l</w:t>
-      </w:r>
-      <w:r>
-        <w:rPr>
-          <w:sz w:val="20"/>
-        </w:rPr>
-        <w:t>a base de données</w:t>
-      </w:r>
-      <w:r>
-        <w:rPr>
-          <w:sz w:val="20"/>
-        </w:rPr>
-        <w:t xml:space="preserve"> depuis le panneau d’administration</w:t>
-      </w:r>
-      <w:r>
-        <w:rPr>
-          <w:sz w:val="20"/>
-        </w:rPr>
-        <w:t>. L’</w:t>
-      </w:r>
-      <w:r>
-        <w:rPr>
-          <w:b/>
-          <w:i/>
-          <w:color w:val="C00000"/>
-          <w:sz w:val="20"/>
-        </w:rPr>
-        <w:t>administrateur</w:t>
-      </w:r>
-      <w:r>
-        <w:rPr>
-          <w:sz w:val="20"/>
-        </w:rPr>
-        <w:t xml:space="preserve"> devra renseigner le titre du jeu, la catégorie à laquelle il appartient</w:t>
-      </w:r>
-      <w:r>
-        <w:rPr>
-          <w:sz w:val="20"/>
-        </w:rPr>
-        <w:t>, mettre l’</w:t>
-      </w:r>
-      <w:r>
-        <w:rPr>
-          <w:sz w:val="20"/>
-        </w:rPr>
-        <w:t xml:space="preserve">image du jeu </w:t>
-      </w:r>
-      <w:r>
-        <w:rPr>
-          <w:sz w:val="20"/>
-        </w:rPr>
-        <w:t xml:space="preserve">ou laisser l’image par défaut </w:t>
-      </w:r>
-      <w:r>
-        <w:rPr>
-          <w:sz w:val="20"/>
-        </w:rPr>
-        <w:t>qui sera redimensionné en rectangle avec une couleur de fond</w:t>
-      </w:r>
-      <w:r>
-        <w:rPr>
-          <w:sz w:val="20"/>
-        </w:rPr>
-        <w:t xml:space="preserve"> choisi par l’utilisateur</w:t>
-      </w:r>
-      <w:r>
-        <w:rPr>
-          <w:sz w:val="20"/>
-        </w:rPr>
-        <w:t xml:space="preserve"> lorsque l’image n’est pas assez haute ou </w:t>
-      </w:r>
-      <w:r>
-        <w:rPr>
-          <w:sz w:val="20"/>
-        </w:rPr>
-        <w:t xml:space="preserve">pas </w:t>
-      </w:r>
-      <w:r>
-        <w:rPr>
-          <w:sz w:val="20"/>
-        </w:rPr>
-        <w:t>assez large</w:t>
-      </w:r>
-      <w:r>
-        <w:rPr>
-          <w:sz w:val="20"/>
-        </w:rPr>
-        <w:t>.</w:t>
-      </w:r>
-      <w:r>
-        <w:rPr>
-          <w:sz w:val="20"/>
-        </w:rPr>
-        <w:t xml:space="preserve"> Si un utilisateur ne remplis pas tous les champs obligatoire un message d’erreur apparaitra et l’utilisateur devra remplir le </w:t>
-      </w:r>
-      <w:r>
-        <w:rPr>
-          <w:sz w:val="20"/>
-        </w:rPr>
-        <w:t xml:space="preserve">ou les </w:t>
-      </w:r>
-      <w:r>
-        <w:rPr>
-          <w:sz w:val="20"/>
-        </w:rPr>
-        <w:t>champ</w:t>
-      </w:r>
-      <w:r>
-        <w:rPr>
-          <w:sz w:val="20"/>
-        </w:rPr>
-        <w:t>s</w:t>
-      </w:r>
-      <w:r>
-        <w:rPr>
-          <w:sz w:val="20"/>
-        </w:rPr>
-        <w:t xml:space="preserve"> manquant. </w:t>
-      </w:r>
-      <w:r>
-        <w:rPr>
-          <w:sz w:val="20"/>
-        </w:rPr>
-        <w:t xml:space="preserve">Les jeux seront </w:t>
-      </w:r>
-      <w:r>
-        <w:rPr>
-          <w:sz w:val="20"/>
-        </w:rPr>
-        <w:t>accessibles</w:t>
-      </w:r>
-      <w:r>
-        <w:rPr>
-          <w:sz w:val="20"/>
-        </w:rPr>
-        <w:t xml:space="preserve"> depuis la barre </w:t>
-      </w:r>
-      <w:r>
-        <w:rPr>
-          <w:sz w:val="20"/>
-        </w:rPr>
-        <w:t xml:space="preserve">de menu </w:t>
-      </w:r>
-      <w:r>
-        <w:rPr>
-          <w:sz w:val="20"/>
-        </w:rPr>
-        <w:t xml:space="preserve">où </w:t>
-      </w:r>
-      <w:r>
-        <w:rPr>
-          <w:sz w:val="20"/>
-        </w:rPr>
-        <w:t>toutes les catégories</w:t>
-      </w:r>
-      <w:r>
-        <w:rPr>
-          <w:sz w:val="20"/>
-        </w:rPr>
-        <w:t xml:space="preserve"> seront </w:t>
-      </w:r>
-      <w:r>
-        <w:rPr>
-          <w:sz w:val="20"/>
-        </w:rPr>
-        <w:t>représentées. Lorsque l’utilisateur sélectionnera une catégorie alors</w:t>
-      </w:r>
-      <w:r>
-        <w:rPr>
-          <w:sz w:val="20"/>
-        </w:rPr>
-        <w:t xml:space="preserve"> une partie de la description, le titre avec en couleur de fond la catégorie du jeu</w:t>
-      </w:r>
-      <w:r>
-        <w:rPr>
-          <w:sz w:val="20"/>
-        </w:rPr>
-        <w:t xml:space="preserve"> et</w:t>
-      </w:r>
-      <w:r>
-        <w:rPr>
-          <w:sz w:val="20"/>
-        </w:rPr>
-        <w:t xml:space="preserve"> l’image de</w:t>
-      </w:r>
-      <w:r>
-        <w:rPr>
-          <w:sz w:val="20"/>
-        </w:rPr>
-        <w:t xml:space="preserve"> tous jeux correspondant à c</w:t>
-      </w:r>
-      <w:r>
-        <w:rPr>
-          <w:sz w:val="20"/>
-        </w:rPr>
-        <w:t xml:space="preserve">ette catégorie seront affichés </w:t>
-      </w:r>
-      <w:r>
-        <w:rPr>
-          <w:sz w:val="20"/>
-        </w:rPr>
-        <w:t>à raison de 5 jeux par pages.</w:t>
-      </w:r>
-      <w:r>
-        <w:rPr>
-          <w:sz w:val="20"/>
-        </w:rPr>
-        <w:t xml:space="preserve"> Sur chaque description de jeu, un bouton « lire plus » sera affiché pour rediriger l’utilisateur qui cliquera dessus vers la description complète</w:t>
-      </w:r>
-      <w:r>
-        <w:rPr>
-          <w:sz w:val="20"/>
-        </w:rPr>
-        <w:t xml:space="preserve"> </w:t>
-      </w:r>
-      <w:r>
-        <w:rPr>
-          <w:sz w:val="20"/>
-        </w:rPr>
-        <w:t xml:space="preserve">du jeu. </w:t>
-      </w:r>
-      <w:r>
-        <w:rPr>
-          <w:sz w:val="20"/>
-        </w:rPr>
-        <w:t>D</w:t>
-      </w:r>
-      <w:r>
-        <w:rPr>
-          <w:sz w:val="20"/>
-        </w:rPr>
-        <w:t>e nouvelles</w:t>
-      </w:r>
-      <w:r>
-        <w:rPr>
-          <w:sz w:val="20"/>
-        </w:rPr>
-        <w:t xml:space="preserve"> catégories de jeux pourront être ajoutées depuis le panneau d’ad</w:t>
-      </w:r>
-      <w:r>
-        <w:rPr>
-          <w:sz w:val="20"/>
-        </w:rPr>
-        <w:t>ministration. Une catégorie est</w:t>
-      </w:r>
-      <w:r>
-        <w:rPr>
-          <w:sz w:val="20"/>
-        </w:rPr>
-        <w:t xml:space="preserve"> caractérisée</w:t>
-      </w:r>
-      <w:r>
-        <w:rPr>
-          <w:sz w:val="20"/>
-        </w:rPr>
-        <w:t xml:space="preserve"> par </w:t>
-      </w:r>
-      <w:r>
-        <w:rPr>
-          <w:sz w:val="20"/>
-        </w:rPr>
-        <w:t>son titre, sa description,</w:t>
-      </w:r>
-      <w:r>
-        <w:rPr>
-          <w:sz w:val="20"/>
-        </w:rPr>
-        <w:t xml:space="preserve"> son icône lors de l’affichage de la liste des jeux d’une catégorie, </w:t>
-      </w:r>
-      <w:r>
-        <w:rPr>
-          <w:sz w:val="20"/>
-        </w:rPr>
-        <w:t xml:space="preserve">sa couleur </w:t>
-      </w:r>
-      <w:r>
-        <w:rPr>
-          <w:sz w:val="20"/>
-        </w:rPr>
-        <w:t>de titre pour chaque jeu affiché</w:t>
-      </w:r>
-      <w:r>
-        <w:rPr>
-          <w:sz w:val="20"/>
-        </w:rPr>
-        <w:t xml:space="preserve"> dans cette catégorie et une image qui représentera sa catégorie pour l’affichage de l’ensemble des catégories et de leur description.</w:t>
-      </w:r>
-    </w:p>
-    <w:p>
-      <w:pPr>
-        <w:pStyle w:val="Paragraphedeliste"/>
-        <w:ind w:left="1080"/>
-        <w:jc w:val="both"/>
-        <w:rPr>
-          <w:u w:val="single"/>
-        </w:rPr>
-      </w:pPr>
-    </w:p>
-    <w:p>
-      <w:pPr>
-        <w:pStyle w:val="Paragraphedeliste"/>
-        <w:numPr>
-          <w:ilvl w:val="1"/>
-          <w:numId w:val="1"/>
-        </w:numPr>
-        <w:jc w:val="both"/>
-        <w:rPr>
-          <w:u w:val="single"/>
-        </w:rPr>
-      </w:pPr>
-      <w:r>
-        <w:rPr>
-          <w:u w:val="single"/>
-        </w:rPr>
-        <w:t>Agenda</w:t>
-      </w:r>
-      <w:r>
-        <w:rPr>
-          <w:u w:val="single"/>
-        </w:rPr>
-        <w:t xml:space="preserve"> et inscription</w:t>
-      </w:r>
-    </w:p>
-    <w:p>
-      <w:pPr>
-        <w:pStyle w:val="Paragraphedeliste"/>
-        <w:ind w:left="1080"/>
-        <w:jc w:val="both"/>
-        <w:rPr>
-          <w:sz w:val="20"/>
-        </w:rPr>
-      </w:pPr>
-      <w:r>
-        <w:rPr>
-          <w:sz w:val="20"/>
-        </w:rPr>
-        <w:t xml:space="preserve">Les </w:t>
-      </w:r>
-      <w:r>
-        <w:rPr>
-          <w:b/>
-          <w:i/>
-          <w:color w:val="385623" w:themeColor="accent6" w:themeShade="80"/>
-          <w:sz w:val="20"/>
-        </w:rPr>
-        <w:t>adhérents</w:t>
-      </w:r>
-      <w:r>
-        <w:rPr>
-          <w:sz w:val="20"/>
-        </w:rPr>
-        <w:t xml:space="preserve"> auront la possibilité de créer des événements et de laisser d’autres</w:t>
-      </w:r>
-      <w:r>
-        <w:rPr>
-          <w:color w:val="385623" w:themeColor="accent6" w:themeShade="80"/>
-          <w:sz w:val="20"/>
-        </w:rPr>
-        <w:t xml:space="preserve"> </w:t>
-      </w:r>
-      <w:r>
-        <w:rPr>
-          <w:b/>
-          <w:i/>
-          <w:color w:val="385623" w:themeColor="accent6" w:themeShade="80"/>
-          <w:sz w:val="20"/>
-        </w:rPr>
-        <w:t xml:space="preserve">adhérents </w:t>
-      </w:r>
-      <w:r>
-        <w:rPr>
-          <w:sz w:val="20"/>
-        </w:rPr>
-        <w:t xml:space="preserve">s’y inscrire. </w:t>
-      </w:r>
-      <w:r>
-        <w:rPr>
-          <w:sz w:val="20"/>
-        </w:rPr>
-        <w:t xml:space="preserve">Un événement est composé, </w:t>
-      </w:r>
-      <w:r>
-        <w:rPr>
-          <w:sz w:val="20"/>
-        </w:rPr>
-        <w:t>d’un sujet</w:t>
-      </w:r>
-      <w:r>
-        <w:rPr>
-          <w:sz w:val="20"/>
-        </w:rPr>
-        <w:t>, d’une image</w:t>
-      </w:r>
-      <w:r>
-        <w:rPr>
-          <w:sz w:val="20"/>
-        </w:rPr>
-        <w:t>, du jeu auquel on se réfère si une partie est organisée, du nombre participant pour gérer les inscriptions, de la date de l’événement (date et heure) et du texte à afficher.</w:t>
-      </w:r>
-      <w:r>
-        <w:rPr>
-          <w:sz w:val="20"/>
-        </w:rPr>
-        <w:t xml:space="preserve"> Si l’utilisateur ne télécharge pas d’image alors l’image par</w:t>
-      </w:r>
-      <w:r>
-        <w:rPr>
-          <w:sz w:val="20"/>
-        </w:rPr>
-        <w:t xml:space="preserve"> </w:t>
-      </w:r>
-      <w:r>
-        <w:rPr>
-          <w:sz w:val="20"/>
-        </w:rPr>
-        <w:t>d</w:t>
-      </w:r>
-      <w:r>
-        <w:rPr>
-          <w:sz w:val="20"/>
-        </w:rPr>
-        <w:t>éfaut sera celle du jeu auquel il est rattaché. Si aucun jeu n’est rattaché à l’événement et qu’une image n’est téléchargé alors l’image par défaut sera une image de calendrier.</w:t>
-      </w:r>
-    </w:p>
-    <w:p>
-      <w:pPr>
-        <w:pStyle w:val="Paragraphedeliste"/>
-        <w:ind w:left="1080"/>
-        <w:jc w:val="both"/>
-        <w:rPr>
-          <w:sz w:val="20"/>
-        </w:rPr>
-      </w:pPr>
-      <w:r>
-        <w:rPr>
           <w:noProof/>
           <w:sz w:val="20"/>
           <w:lang w:eastAsia="fr-FR"/>
         </w:rPr>
         <w:drawing>
-          <wp:anchor distT="0" distB="0" distL="114300" distR="114300" simplePos="0" relativeHeight="251660288" behindDoc="0" locked="0" layoutInCell="1" allowOverlap="1" wp14:anchorId="23A58111" wp14:editId="1F554138">
+          <wp:anchor distT="0" distB="0" distL="114300" distR="114300" simplePos="0" relativeHeight="251693056" behindDoc="0" locked="0" layoutInCell="1" allowOverlap="1" wp14:anchorId="37674A77" wp14:editId="10A0993D">
             <wp:simplePos x="0" y="0"/>
-            <wp:positionH relativeFrom="margin">
-              <wp:align>center</wp:align>
+            <wp:positionH relativeFrom="column">
+              <wp:posOffset>-319405</wp:posOffset>
             </wp:positionH>
-            <wp:positionV relativeFrom="page">
-              <wp:posOffset>604271</wp:posOffset>
+            <wp:positionV relativeFrom="paragraph">
+              <wp:posOffset>1129665</wp:posOffset>
             </wp:positionV>
-            <wp:extent cx="6376035" cy="4317365"/>
-            <wp:effectExtent l="0" t="0" r="5715" b="6985"/>
+            <wp:extent cx="6384925" cy="3458210"/>
+            <wp:effectExtent l="0" t="0" r="0" b="8890"/>
             <wp:wrapSquare wrapText="bothSides"/>
-            <wp:docPr id="13" name="Image 13"/>
+            <wp:docPr id="20" name="Image 20"/>
             <wp:cNvGraphicFramePr>
               <a:graphicFrameLocks xmlns:a="http://schemas.openxmlformats.org/drawingml/2006/main" noChangeAspect="1"/>
             </wp:cNvGraphicFramePr>
@@ -2434,7 +1969,203 @@
               <a:graphicData uri="http://schemas.openxmlformats.org/drawingml/2006/picture">
                 <pic:pic xmlns:pic="http://schemas.openxmlformats.org/drawingml/2006/picture">
                   <pic:nvPicPr>
-                    <pic:cNvPr id="13" name="Créer un événement.png"/>
+                    <pic:cNvPr id="20" name="Ajouter un jeu.png"/>
+                    <pic:cNvPicPr/>
+                  </pic:nvPicPr>
+                  <pic:blipFill>
+                    <a:blip r:embed="rId7" cstate="print">
+                      <a:extLst>
+                        <a:ext uri="{28A0092B-C50C-407E-A947-70E740481C1C}">
+                          <a14:useLocalDpi xmlns:a14="http://schemas.microsoft.com/office/drawing/2010/main" val="0"/>
+                        </a:ext>
+                      </a:extLst>
+                    </a:blip>
+                    <a:stretch>
+                      <a:fillRect/>
+                    </a:stretch>
+                  </pic:blipFill>
+                  <pic:spPr>
+                    <a:xfrm>
+                      <a:off x="0" y="0"/>
+                      <a:ext cx="6384925" cy="3458210"/>
+                    </a:xfrm>
+                    <a:prstGeom prst="rect">
+                      <a:avLst/>
+                    </a:prstGeom>
+                  </pic:spPr>
+                </pic:pic>
+              </a:graphicData>
+            </a:graphic>
+            <wp14:sizeRelH relativeFrom="page">
+              <wp14:pctWidth>0</wp14:pctWidth>
+            </wp14:sizeRelH>
+            <wp14:sizeRelV relativeFrom="page">
+              <wp14:pctHeight>0</wp14:pctHeight>
+            </wp14:sizeRelV>
+          </wp:anchor>
+        </w:drawing>
+      </w:r>
+      <w:r>
+        <w:rPr>
+          <w:sz w:val="20"/>
+        </w:rPr>
+        <w:t>Les jeux pourront être ajouté, modifié ou supprimé de l</w:t>
+      </w:r>
+      <w:r>
+        <w:rPr>
+          <w:sz w:val="20"/>
+        </w:rPr>
+        <w:t>a base de données</w:t>
+      </w:r>
+      <w:r>
+        <w:rPr>
+          <w:sz w:val="20"/>
+        </w:rPr>
+        <w:t xml:space="preserve"> depuis le panneau d’administration</w:t>
+      </w:r>
+      <w:r>
+        <w:rPr>
+          <w:sz w:val="20"/>
+        </w:rPr>
+        <w:t>. L’</w:t>
+      </w:r>
+      <w:r>
+        <w:rPr>
+          <w:b/>
+          <w:i/>
+          <w:color w:val="C00000"/>
+          <w:sz w:val="20"/>
+        </w:rPr>
+        <w:t>administrateur</w:t>
+      </w:r>
+      <w:r>
+        <w:rPr>
+          <w:sz w:val="20"/>
+        </w:rPr>
+        <w:t xml:space="preserve"> devra renseigner le titre du jeu, la catégorie à laquelle il appartient</w:t>
+      </w:r>
+      <w:r>
+        <w:rPr>
+          <w:sz w:val="20"/>
+        </w:rPr>
+        <w:t>, mettre l’</w:t>
+      </w:r>
+      <w:r>
+        <w:rPr>
+          <w:sz w:val="20"/>
+        </w:rPr>
+        <w:t xml:space="preserve">image du jeu </w:t>
+      </w:r>
+      <w:r>
+        <w:rPr>
+          <w:sz w:val="20"/>
+        </w:rPr>
+        <w:t xml:space="preserve">ou laisser l’image par défaut </w:t>
+      </w:r>
+      <w:r>
+        <w:rPr>
+          <w:sz w:val="20"/>
+        </w:rPr>
+        <w:t>qui sera redimensionné en rectangle avec une couleur de fond</w:t>
+      </w:r>
+      <w:r>
+        <w:rPr>
+          <w:sz w:val="20"/>
+        </w:rPr>
+        <w:t xml:space="preserve"> choisi par l’utilisateur</w:t>
+      </w:r>
+      <w:r>
+        <w:rPr>
+          <w:sz w:val="20"/>
+        </w:rPr>
+        <w:t xml:space="preserve"> lorsque l’image n’est pas assez haute ou </w:t>
+      </w:r>
+      <w:r>
+        <w:rPr>
+          <w:sz w:val="20"/>
+        </w:rPr>
+        <w:t xml:space="preserve">pas </w:t>
+      </w:r>
+      <w:r>
+        <w:rPr>
+          <w:sz w:val="20"/>
+        </w:rPr>
+        <w:t>assez large</w:t>
+      </w:r>
+      <w:r>
+        <w:rPr>
+          <w:sz w:val="20"/>
+        </w:rPr>
+        <w:t>.</w:t>
+      </w:r>
+      <w:r>
+        <w:rPr>
+          <w:sz w:val="20"/>
+        </w:rPr>
+        <w:t xml:space="preserve"> Si un utilisateur ne remplis pas tous les champs obligatoire un message d’erreur apparaitra et l’utilisateur devra remplir le </w:t>
+      </w:r>
+      <w:r>
+        <w:rPr>
+          <w:sz w:val="20"/>
+        </w:rPr>
+        <w:t xml:space="preserve">ou les </w:t>
+      </w:r>
+      <w:r>
+        <w:rPr>
+          <w:sz w:val="20"/>
+        </w:rPr>
+        <w:t>champ</w:t>
+      </w:r>
+      <w:r>
+        <w:rPr>
+          <w:sz w:val="20"/>
+        </w:rPr>
+        <w:t>s</w:t>
+      </w:r>
+      <w:r>
+        <w:rPr>
+          <w:sz w:val="20"/>
+        </w:rPr>
+        <w:t xml:space="preserve"> manquant.</w:t>
+      </w:r>
+    </w:p>
+    <w:p>
+      <w:pPr>
+        <w:pStyle w:val="Paragraphedeliste"/>
+        <w:ind w:left="1080"/>
+        <w:jc w:val="both"/>
+        <w:rPr>
+          <w:sz w:val="20"/>
+        </w:rPr>
+      </w:pPr>
+      <w:r>
+        <w:rPr>
+          <w:noProof/>
+          <w:sz w:val="20"/>
+          <w:lang w:eastAsia="fr-FR"/>
+        </w:rPr>
+        <w:lastRenderedPageBreak/>
+        <w:drawing>
+          <wp:anchor distT="0" distB="0" distL="114300" distR="114300" simplePos="0" relativeHeight="251698176" behindDoc="0" locked="0" layoutInCell="1" allowOverlap="1" wp14:anchorId="5827178E" wp14:editId="6EBF7E98">
+            <wp:simplePos x="0" y="0"/>
+            <wp:positionH relativeFrom="column">
+              <wp:posOffset>-200687</wp:posOffset>
+            </wp:positionH>
+            <wp:positionV relativeFrom="page">
+              <wp:posOffset>1768033</wp:posOffset>
+            </wp:positionV>
+            <wp:extent cx="6149975" cy="3331210"/>
+            <wp:effectExtent l="0" t="0" r="3175" b="2540"/>
+            <wp:wrapTopAndBottom/>
+            <wp:docPr id="22" name="Image 22"/>
+            <wp:cNvGraphicFramePr>
+              <a:graphicFrameLocks xmlns:a="http://schemas.openxmlformats.org/drawingml/2006/main" noChangeAspect="1"/>
+            </wp:cNvGraphicFramePr>
+            <a:graphic xmlns:a="http://schemas.openxmlformats.org/drawingml/2006/main">
+              <a:graphicData uri="http://schemas.openxmlformats.org/drawingml/2006/picture">
+                <pic:pic xmlns:pic="http://schemas.openxmlformats.org/drawingml/2006/picture">
+                  <pic:nvPicPr>
+                    <pic:cNvPr id="22" name="Liste des jeux.png"/>
                     <pic:cNvPicPr/>
                   </pic:nvPicPr>
                   <pic:blipFill>
@@ -2452,7 +2183,7 @@
                   <pic:spPr>
                     <a:xfrm>
                       <a:off x="0" y="0"/>
-                      <a:ext cx="6376035" cy="4317365"/>
+                      <a:ext cx="6149975" cy="3331210"/>
                     </a:xfrm>
                     <a:prstGeom prst="rect">
                       <a:avLst/>
@@ -2470,6 +2201,114 @@
           </wp:anchor>
         </w:drawing>
       </w:r>
+      <w:r>
+        <w:rPr>
+          <w:sz w:val="20"/>
+        </w:rPr>
+        <w:t xml:space="preserve">Les jeux seront </w:t>
+      </w:r>
+      <w:r>
+        <w:rPr>
+          <w:sz w:val="20"/>
+        </w:rPr>
+        <w:t>accessibles</w:t>
+      </w:r>
+      <w:r>
+        <w:rPr>
+          <w:sz w:val="20"/>
+        </w:rPr>
+        <w:t xml:space="preserve"> depuis la barre </w:t>
+      </w:r>
+      <w:r>
+        <w:rPr>
+          <w:sz w:val="20"/>
+        </w:rPr>
+        <w:t xml:space="preserve">de menu </w:t>
+      </w:r>
+      <w:r>
+        <w:rPr>
+          <w:sz w:val="20"/>
+        </w:rPr>
+        <w:t xml:space="preserve">où </w:t>
+      </w:r>
+      <w:r>
+        <w:rPr>
+          <w:sz w:val="20"/>
+        </w:rPr>
+        <w:t>toutes les catégories</w:t>
+      </w:r>
+      <w:r>
+        <w:rPr>
+          <w:sz w:val="20"/>
+        </w:rPr>
+        <w:t xml:space="preserve"> seront </w:t>
+      </w:r>
+      <w:r>
+        <w:rPr>
+          <w:sz w:val="20"/>
+        </w:rPr>
+        <w:t>représentées. Lorsque l’utilisateur sélectionnera une catégorie alors</w:t>
+      </w:r>
+      <w:r>
+        <w:rPr>
+          <w:sz w:val="20"/>
+        </w:rPr>
+        <w:t xml:space="preserve"> une partie de la description, le titre avec en couleur de fond la catégorie du jeu</w:t>
+      </w:r>
+      <w:r>
+        <w:rPr>
+          <w:sz w:val="20"/>
+        </w:rPr>
+        <w:t xml:space="preserve"> et</w:t>
+      </w:r>
+      <w:r>
+        <w:rPr>
+          <w:sz w:val="20"/>
+        </w:rPr>
+        <w:t xml:space="preserve"> l’image de</w:t>
+      </w:r>
+      <w:r>
+        <w:rPr>
+          <w:sz w:val="20"/>
+        </w:rPr>
+        <w:t xml:space="preserve"> tous jeux correspondant à c</w:t>
+      </w:r>
+      <w:r>
+        <w:rPr>
+          <w:sz w:val="20"/>
+        </w:rPr>
+        <w:t xml:space="preserve">ette catégorie seront affichés </w:t>
+      </w:r>
+      <w:r>
+        <w:rPr>
+          <w:sz w:val="20"/>
+        </w:rPr>
+        <w:t>à raison de 5 jeux par pages.</w:t>
+      </w:r>
+      <w:r>
+        <w:rPr>
+          <w:sz w:val="20"/>
+        </w:rPr>
+        <w:t xml:space="preserve"> </w:t>
+      </w:r>
+      <w:r>
+        <w:rPr>
+          <w:sz w:val="20"/>
+        </w:rPr>
+        <w:t>L’utilisateur aura la possibilité de trier les jeux par titre ou par date de mise à jour</w:t>
+      </w:r>
+      <w:r>
+        <w:rPr>
+          <w:sz w:val="20"/>
+        </w:rPr>
+        <w:t xml:space="preserve"> croissant ou décroissant</w:t>
+      </w:r>
+      <w:r>
+        <w:rPr>
+          <w:sz w:val="20"/>
+        </w:rPr>
+        <w:t>.</w:t>
+      </w:r>
     </w:p>
     <w:p>
       <w:pPr>
@@ -2477,31 +2316,38 @@
         <w:ind w:left="1080"/>
         <w:jc w:val="both"/>
         <w:rPr>
+          <w:sz w:val="20"/>
+        </w:rPr>
+      </w:pPr>
+    </w:p>
+    <w:p>
+      <w:pPr>
+        <w:pStyle w:val="Paragraphedeliste"/>
+        <w:ind w:left="1080"/>
+        <w:jc w:val="both"/>
+        <w:rPr>
+          <w:sz w:val="20"/>
+        </w:rPr>
+      </w:pPr>
+      <w:r>
+        <w:rPr>
           <w:noProof/>
           <w:sz w:val="20"/>
-          <w:szCs w:val="20"/>
           <w:lang w:eastAsia="fr-FR"/>
         </w:rPr>
-      </w:pPr>
-      <w:r>
-        <w:rPr>
-          <w:noProof/>
-          <w:sz w:val="20"/>
-          <w:lang w:eastAsia="fr-FR"/>
-        </w:rPr>
         <w:drawing>
-          <wp:anchor distT="0" distB="0" distL="114300" distR="114300" simplePos="0" relativeHeight="251661312" behindDoc="1" locked="0" layoutInCell="1" allowOverlap="1" wp14:anchorId="12C00FEC" wp14:editId="6D2F8E19">
+          <wp:anchor distT="0" distB="0" distL="114300" distR="114300" simplePos="0" relativeHeight="251703296" behindDoc="0" locked="0" layoutInCell="1" allowOverlap="1" wp14:anchorId="5F13B99A" wp14:editId="12C4227D">
             <wp:simplePos x="0" y="0"/>
-            <wp:positionH relativeFrom="margin">
-              <wp:align>center</wp:align>
+            <wp:positionH relativeFrom="column">
+              <wp:posOffset>-214906</wp:posOffset>
             </wp:positionH>
             <wp:positionV relativeFrom="page">
-              <wp:posOffset>5493633</wp:posOffset>
+              <wp:posOffset>5621020</wp:posOffset>
             </wp:positionV>
-            <wp:extent cx="6376670" cy="4064635"/>
-            <wp:effectExtent l="0" t="0" r="5080" b="0"/>
+            <wp:extent cx="6165215" cy="3339465"/>
+            <wp:effectExtent l="0" t="0" r="6985" b="0"/>
             <wp:wrapTopAndBottom/>
-            <wp:docPr id="16" name="Image 16"/>
+            <wp:docPr id="24" name="Image 24"/>
             <wp:cNvGraphicFramePr>
               <a:graphicFrameLocks xmlns:a="http://schemas.openxmlformats.org/drawingml/2006/main" noChangeAspect="1"/>
             </wp:cNvGraphicFramePr>
@@ -2509,7 +2355,7 @@
               <a:graphicData uri="http://schemas.openxmlformats.org/drawingml/2006/picture">
                 <pic:pic xmlns:pic="http://schemas.openxmlformats.org/drawingml/2006/picture">
                   <pic:nvPicPr>
-                    <pic:cNvPr id="16" name="Modifier un événement.png"/>
+                    <pic:cNvPr id="24" name="Description complète jeu.png"/>
                     <pic:cNvPicPr/>
                   </pic:nvPicPr>
                   <pic:blipFill>
@@ -2527,7 +2373,405 @@
                   <pic:spPr>
                     <a:xfrm>
                       <a:off x="0" y="0"/>
-                      <a:ext cx="6376670" cy="4064635"/>
+                      <a:ext cx="6165215" cy="3339465"/>
+                    </a:xfrm>
+                    <a:prstGeom prst="rect">
+                      <a:avLst/>
+                    </a:prstGeom>
+                  </pic:spPr>
+                </pic:pic>
+              </a:graphicData>
+            </a:graphic>
+            <wp14:sizeRelH relativeFrom="page">
+              <wp14:pctWidth>0</wp14:pctWidth>
+            </wp14:sizeRelH>
+            <wp14:sizeRelV relativeFrom="page">
+              <wp14:pctHeight>0</wp14:pctHeight>
+            </wp14:sizeRelV>
+          </wp:anchor>
+        </w:drawing>
+      </w:r>
+      <w:r>
+        <w:rPr>
+          <w:sz w:val="20"/>
+        </w:rPr>
+        <w:t>Sur chaque description de jeu, un bouton « lire plus » sera affiché pour rediriger l’utilisateur qui cliquera dessus vers la description complète</w:t>
+      </w:r>
+      <w:r>
+        <w:rPr>
+          <w:sz w:val="20"/>
+        </w:rPr>
+        <w:t xml:space="preserve"> </w:t>
+      </w:r>
+      <w:r>
+        <w:rPr>
+          <w:sz w:val="20"/>
+        </w:rPr>
+        <w:t>du jeu.</w:t>
+      </w:r>
+    </w:p>
+    <w:p>
+      <w:pPr>
+        <w:pStyle w:val="Paragraphedeliste"/>
+        <w:ind w:left="1080"/>
+        <w:jc w:val="both"/>
+        <w:rPr>
+          <w:sz w:val="20"/>
+        </w:rPr>
+      </w:pPr>
+    </w:p>
+    <w:p>
+      <w:pPr>
+        <w:pStyle w:val="Paragraphedeliste"/>
+        <w:ind w:left="1080"/>
+        <w:jc w:val="both"/>
+        <w:rPr>
+          <w:sz w:val="20"/>
+        </w:rPr>
+      </w:pPr>
+      <w:r>
+        <w:rPr>
+          <w:sz w:val="20"/>
+        </w:rPr>
+        <w:t>D</w:t>
+      </w:r>
+      <w:r>
+        <w:rPr>
+          <w:sz w:val="20"/>
+        </w:rPr>
+        <w:t>e nouvelles</w:t>
+      </w:r>
+      <w:r>
+        <w:rPr>
+          <w:sz w:val="20"/>
+        </w:rPr>
+        <w:t xml:space="preserve"> catégories de jeux pourront être ajoutées depuis le panneau d’ad</w:t>
+      </w:r>
+      <w:r>
+        <w:rPr>
+          <w:sz w:val="20"/>
+        </w:rPr>
+        <w:t>ministration. Une catégorie est</w:t>
+      </w:r>
+      <w:r>
+        <w:rPr>
+          <w:sz w:val="20"/>
+        </w:rPr>
+        <w:t xml:space="preserve"> caractérisée</w:t>
+      </w:r>
+      <w:r>
+        <w:rPr>
+          <w:sz w:val="20"/>
+        </w:rPr>
+        <w:t xml:space="preserve"> par </w:t>
+      </w:r>
+      <w:r>
+        <w:rPr>
+          <w:sz w:val="20"/>
+        </w:rPr>
+        <w:t>son titre, sa description,</w:t>
+      </w:r>
+      <w:r>
+        <w:rPr>
+          <w:sz w:val="20"/>
+        </w:rPr>
+        <w:t xml:space="preserve"> son icône lors de l’affichage de la liste des jeux d’une catégorie, </w:t>
+      </w:r>
+      <w:r>
+        <w:rPr>
+          <w:sz w:val="20"/>
+        </w:rPr>
+        <w:t xml:space="preserve">sa couleur </w:t>
+      </w:r>
+      <w:r>
+        <w:rPr>
+          <w:sz w:val="20"/>
+        </w:rPr>
+        <w:t>de titre pour chaque jeu affiché</w:t>
+      </w:r>
+      <w:r>
+        <w:rPr>
+          <w:sz w:val="20"/>
+        </w:rPr>
+        <w:t xml:space="preserve"> dans cette catégorie et une </w:t>
+      </w:r>
+      <w:r>
+        <w:rPr>
+          <w:sz w:val="20"/>
+        </w:rPr>
+        <w:lastRenderedPageBreak/>
+        <w:t>image qui représentera sa catégorie pour l’affichage de l’ensemble des catégories et de leur description.</w:t>
+      </w:r>
+    </w:p>
+    <w:p>
+      <w:pPr>
+        <w:pStyle w:val="Paragraphedeliste"/>
+        <w:ind w:left="1080"/>
+        <w:jc w:val="both"/>
+        <w:rPr>
+          <w:u w:val="single"/>
+        </w:rPr>
+      </w:pPr>
+    </w:p>
+    <w:p>
+      <w:pPr>
+        <w:pStyle w:val="Paragraphedeliste"/>
+        <w:numPr>
+          <w:ilvl w:val="1"/>
+          <w:numId w:val="1"/>
+        </w:numPr>
+        <w:jc w:val="both"/>
+        <w:rPr>
+          <w:u w:val="single"/>
+        </w:rPr>
+      </w:pPr>
+      <w:r>
+        <w:rPr>
+          <w:u w:val="single"/>
+        </w:rPr>
+        <w:t>Agenda</w:t>
+      </w:r>
+      <w:r>
+        <w:rPr>
+          <w:u w:val="single"/>
+        </w:rPr>
+        <w:t xml:space="preserve"> et inscription</w:t>
+      </w:r>
+      <w:r>
+        <w:rPr>
+          <w:u w:val="single"/>
+        </w:rPr>
+        <w:t xml:space="preserve"> à un événement</w:t>
+      </w:r>
+    </w:p>
+    <w:p>
+      <w:pPr>
+        <w:pStyle w:val="Paragraphedeliste"/>
+        <w:ind w:left="1080"/>
+        <w:jc w:val="both"/>
+        <w:rPr>
+          <w:sz w:val="20"/>
+        </w:rPr>
+      </w:pPr>
+      <w:r>
+        <w:rPr>
+          <w:noProof/>
+          <w:sz w:val="20"/>
+          <w:lang w:eastAsia="fr-FR"/>
+        </w:rPr>
+        <w:drawing>
+          <wp:anchor distT="0" distB="0" distL="114300" distR="114300" simplePos="0" relativeHeight="251574272" behindDoc="0" locked="0" layoutInCell="1" allowOverlap="1" wp14:anchorId="5D68A94D" wp14:editId="1333E331">
+            <wp:simplePos x="0" y="0"/>
+            <wp:positionH relativeFrom="margin">
+              <wp:posOffset>229235</wp:posOffset>
+            </wp:positionH>
+            <wp:positionV relativeFrom="page">
+              <wp:posOffset>2655515</wp:posOffset>
+            </wp:positionV>
+            <wp:extent cx="5295265" cy="3585210"/>
+            <wp:effectExtent l="0" t="0" r="635" b="0"/>
+            <wp:wrapSquare wrapText="bothSides"/>
+            <wp:docPr id="13" name="Image 13"/>
+            <wp:cNvGraphicFramePr>
+              <a:graphicFrameLocks xmlns:a="http://schemas.openxmlformats.org/drawingml/2006/main" noChangeAspect="1"/>
+            </wp:cNvGraphicFramePr>
+            <a:graphic xmlns:a="http://schemas.openxmlformats.org/drawingml/2006/main">
+              <a:graphicData uri="http://schemas.openxmlformats.org/drawingml/2006/picture">
+                <pic:pic xmlns:pic="http://schemas.openxmlformats.org/drawingml/2006/picture">
+                  <pic:nvPicPr>
+                    <pic:cNvPr id="13" name="Créer un événement.png"/>
+                    <pic:cNvPicPr/>
+                  </pic:nvPicPr>
+                  <pic:blipFill>
+                    <a:blip r:embed="rId10" cstate="print">
+                      <a:extLst>
+                        <a:ext uri="{28A0092B-C50C-407E-A947-70E740481C1C}">
+                          <a14:useLocalDpi xmlns:a14="http://schemas.microsoft.com/office/drawing/2010/main" val="0"/>
+                        </a:ext>
+                      </a:extLst>
+                    </a:blip>
+                    <a:stretch>
+                      <a:fillRect/>
+                    </a:stretch>
+                  </pic:blipFill>
+                  <pic:spPr>
+                    <a:xfrm>
+                      <a:off x="0" y="0"/>
+                      <a:ext cx="5295265" cy="3585210"/>
+                    </a:xfrm>
+                    <a:prstGeom prst="rect">
+                      <a:avLst/>
+                    </a:prstGeom>
+                  </pic:spPr>
+                </pic:pic>
+              </a:graphicData>
+            </a:graphic>
+            <wp14:sizeRelH relativeFrom="page">
+              <wp14:pctWidth>0</wp14:pctWidth>
+            </wp14:sizeRelH>
+            <wp14:sizeRelV relativeFrom="page">
+              <wp14:pctHeight>0</wp14:pctHeight>
+            </wp14:sizeRelV>
+          </wp:anchor>
+        </w:drawing>
+      </w:r>
+      <w:r>
+        <w:rPr>
+          <w:sz w:val="20"/>
+        </w:rPr>
+        <w:t xml:space="preserve">Les </w:t>
+      </w:r>
+      <w:r>
+        <w:rPr>
+          <w:b/>
+          <w:i/>
+          <w:color w:val="385623" w:themeColor="accent6" w:themeShade="80"/>
+          <w:sz w:val="20"/>
+        </w:rPr>
+        <w:t>adhérents</w:t>
+      </w:r>
+      <w:r>
+        <w:rPr>
+          <w:sz w:val="20"/>
+        </w:rPr>
+        <w:t xml:space="preserve"> auront la possibilité de créer des événements et de laisser d’autres</w:t>
+      </w:r>
+      <w:r>
+        <w:rPr>
+          <w:color w:val="385623" w:themeColor="accent6" w:themeShade="80"/>
+          <w:sz w:val="20"/>
+        </w:rPr>
+        <w:t xml:space="preserve"> </w:t>
+      </w:r>
+      <w:r>
+        <w:rPr>
+          <w:b/>
+          <w:i/>
+          <w:color w:val="385623" w:themeColor="accent6" w:themeShade="80"/>
+          <w:sz w:val="20"/>
+        </w:rPr>
+        <w:t xml:space="preserve">adhérents </w:t>
+      </w:r>
+      <w:r>
+        <w:rPr>
+          <w:sz w:val="20"/>
+        </w:rPr>
+        <w:t xml:space="preserve">s’y inscrire. </w:t>
+      </w:r>
+      <w:r>
+        <w:rPr>
+          <w:sz w:val="20"/>
+        </w:rPr>
+        <w:t xml:space="preserve">Un événement est composé, </w:t>
+      </w:r>
+      <w:r>
+        <w:rPr>
+          <w:sz w:val="20"/>
+        </w:rPr>
+        <w:t>d’un sujet</w:t>
+      </w:r>
+      <w:r>
+        <w:rPr>
+          <w:sz w:val="20"/>
+        </w:rPr>
+        <w:t>, d’une image</w:t>
+      </w:r>
+      <w:r>
+        <w:rPr>
+          <w:sz w:val="20"/>
+        </w:rPr>
+        <w:t>, du jeu auquel on se réfère si une partie est organisée, du nombre participant pour gérer les inscriptions, de la date de l’événement (date et heure) et du texte à afficher.</w:t>
+      </w:r>
+      <w:r>
+        <w:rPr>
+          <w:sz w:val="20"/>
+        </w:rPr>
+        <w:t xml:space="preserve"> Si l’utilisateur ne télécharge pas d’image alors l’image par</w:t>
+      </w:r>
+      <w:r>
+        <w:rPr>
+          <w:sz w:val="20"/>
+        </w:rPr>
+        <w:t xml:space="preserve"> </w:t>
+      </w:r>
+      <w:r>
+        <w:rPr>
+          <w:sz w:val="20"/>
+        </w:rPr>
+        <w:t>d</w:t>
+      </w:r>
+      <w:r>
+        <w:rPr>
+          <w:sz w:val="20"/>
+        </w:rPr>
+        <w:t>éfaut sera celle du jeu auquel il est rattaché. Si aucun jeu n’est rattaché à l’événement et qu’une image n’est téléchargé alors l’image par défaut sera une image de calendrier.</w:t>
+      </w:r>
+    </w:p>
+    <w:p>
+      <w:pPr>
+        <w:pStyle w:val="Paragraphedeliste"/>
+        <w:ind w:left="1080"/>
+        <w:jc w:val="both"/>
+        <w:rPr>
+          <w:sz w:val="20"/>
+        </w:rPr>
+      </w:pPr>
+    </w:p>
+    <w:p>
+      <w:pPr>
+        <w:pStyle w:val="Paragraphedeliste"/>
+        <w:ind w:left="1080"/>
+        <w:jc w:val="both"/>
+        <w:rPr>
+          <w:sz w:val="20"/>
+          <w:szCs w:val="20"/>
+        </w:rPr>
+      </w:pPr>
+      <w:r>
+        <w:rPr>
+          <w:noProof/>
+          <w:sz w:val="20"/>
+          <w:lang w:eastAsia="fr-FR"/>
+        </w:rPr>
+        <w:drawing>
+          <wp:anchor distT="0" distB="0" distL="114300" distR="114300" simplePos="0" relativeHeight="251711488" behindDoc="1" locked="0" layoutInCell="1" allowOverlap="1" wp14:anchorId="4E639AF5" wp14:editId="5E3C87DD">
+            <wp:simplePos x="0" y="0"/>
+            <wp:positionH relativeFrom="margin">
+              <wp:posOffset>-121147</wp:posOffset>
+            </wp:positionH>
+            <wp:positionV relativeFrom="page">
+              <wp:posOffset>6814185</wp:posOffset>
+            </wp:positionV>
+            <wp:extent cx="5887720" cy="3752850"/>
+            <wp:effectExtent l="0" t="0" r="0" b="0"/>
+            <wp:wrapTopAndBottom/>
+            <wp:docPr id="16" name="Image 16"/>
+            <wp:cNvGraphicFramePr>
+              <a:graphicFrameLocks xmlns:a="http://schemas.openxmlformats.org/drawingml/2006/main" noChangeAspect="1"/>
+            </wp:cNvGraphicFramePr>
+            <a:graphic xmlns:a="http://schemas.openxmlformats.org/drawingml/2006/main">
+              <a:graphicData uri="http://schemas.openxmlformats.org/drawingml/2006/picture">
+                <pic:pic xmlns:pic="http://schemas.openxmlformats.org/drawingml/2006/picture">
+                  <pic:nvPicPr>
+                    <pic:cNvPr id="16" name="Modifier un événement.png"/>
+                    <pic:cNvPicPr/>
+                  </pic:nvPicPr>
+                  <pic:blipFill>
+                    <a:blip r:embed="rId11" cstate="print">
+                      <a:extLst>
+                        <a:ext uri="{28A0092B-C50C-407E-A947-70E740481C1C}">
+                          <a14:useLocalDpi xmlns:a14="http://schemas.microsoft.com/office/drawing/2010/main" val="0"/>
+                        </a:ext>
+                      </a:extLst>
+                    </a:blip>
+                    <a:stretch>
+                      <a:fillRect/>
+                    </a:stretch>
+                  </pic:blipFill>
+                  <pic:spPr>
+                    <a:xfrm>
+                      <a:off x="0" y="0"/>
+                      <a:ext cx="5887720" cy="3752850"/>
                     </a:xfrm>
                     <a:prstGeom prst="rect">
                       <a:avLst/>
@@ -2566,9 +2810,213 @@
         <w:jc w:val="both"/>
         <w:rPr>
           <w:sz w:val="20"/>
-          <w:szCs w:val="20"/>
-        </w:rPr>
-      </w:pPr>
+        </w:rPr>
+      </w:pPr>
+      <w:r>
+        <w:rPr>
+          <w:noProof/>
+          <w:lang w:eastAsia="fr-FR"/>
+        </w:rPr>
+        <w:lastRenderedPageBreak/>
+        <w:drawing>
+          <wp:anchor distT="0" distB="0" distL="114300" distR="114300" simplePos="0" relativeHeight="251635712" behindDoc="0" locked="0" layoutInCell="1" allowOverlap="1" wp14:anchorId="4DCF3E06" wp14:editId="228B589A">
+            <wp:simplePos x="0" y="0"/>
+            <wp:positionH relativeFrom="column">
+              <wp:posOffset>-296103</wp:posOffset>
+            </wp:positionH>
+            <wp:positionV relativeFrom="page">
+              <wp:posOffset>1955082</wp:posOffset>
+            </wp:positionV>
+            <wp:extent cx="6336665" cy="3432175"/>
+            <wp:effectExtent l="0" t="0" r="6985" b="0"/>
+            <wp:wrapTopAndBottom/>
+            <wp:docPr id="17" name="Image 17"/>
+            <wp:cNvGraphicFramePr>
+              <a:graphicFrameLocks xmlns:a="http://schemas.openxmlformats.org/drawingml/2006/main" noChangeAspect="1"/>
+            </wp:cNvGraphicFramePr>
+            <a:graphic xmlns:a="http://schemas.openxmlformats.org/drawingml/2006/main">
+              <a:graphicData uri="http://schemas.openxmlformats.org/drawingml/2006/picture">
+                <pic:pic xmlns:pic="http://schemas.openxmlformats.org/drawingml/2006/picture">
+                  <pic:nvPicPr>
+                    <pic:cNvPr id="17" name="Agenda.png"/>
+                    <pic:cNvPicPr/>
+                  </pic:nvPicPr>
+                  <pic:blipFill>
+                    <a:blip r:embed="rId12" cstate="print">
+                      <a:extLst>
+                        <a:ext uri="{28A0092B-C50C-407E-A947-70E740481C1C}">
+                          <a14:useLocalDpi xmlns:a14="http://schemas.microsoft.com/office/drawing/2010/main" val="0"/>
+                        </a:ext>
+                      </a:extLst>
+                    </a:blip>
+                    <a:stretch>
+                      <a:fillRect/>
+                    </a:stretch>
+                  </pic:blipFill>
+                  <pic:spPr>
+                    <a:xfrm>
+                      <a:off x="0" y="0"/>
+                      <a:ext cx="6336665" cy="3432175"/>
+                    </a:xfrm>
+                    <a:prstGeom prst="rect">
+                      <a:avLst/>
+                    </a:prstGeom>
+                  </pic:spPr>
+                </pic:pic>
+              </a:graphicData>
+            </a:graphic>
+            <wp14:sizeRelH relativeFrom="page">
+              <wp14:pctWidth>0</wp14:pctWidth>
+            </wp14:sizeRelH>
+            <wp14:sizeRelV relativeFrom="page">
+              <wp14:pctHeight>0</wp14:pctHeight>
+            </wp14:sizeRelV>
+          </wp:anchor>
+        </w:drawing>
+      </w:r>
+      <w:r>
+        <w:rPr>
+          <w:sz w:val="20"/>
+        </w:rPr>
+        <w:t>Les événements seront affiché cette forme ci-dessous et pourront être</w:t>
+      </w:r>
+      <w:r>
+        <w:rPr>
+          <w:sz w:val="20"/>
+        </w:rPr>
+        <w:t xml:space="preserve"> tiré par date d’événement, par date de mise à jour, par tire d’événement ou par jeux croissant ou décroissant. Cette page pourra afficher 5, 10 ou 15 résultats par page selon le choix de l’utilisateur. </w:t>
+      </w:r>
+      <w:r>
+        <w:rPr>
+          <w:sz w:val="20"/>
+        </w:rPr>
+        <w:t xml:space="preserve">Par défaut, les événements seront triés par date d’événement par ordre </w:t>
+      </w:r>
+      <w:r>
+        <w:t xml:space="preserve">croissant avec 5 résultats par page. </w:t>
+      </w:r>
+      <w:r>
+        <w:rPr>
+          <w:sz w:val="20"/>
+        </w:rPr>
+        <w:t>L’utilisateur pourra s’inscrire ou se désinscrire à un événement</w:t>
+      </w:r>
+      <w:r>
+        <w:rPr>
+          <w:sz w:val="20"/>
+        </w:rPr>
+        <w:t xml:space="preserve"> s’il reste de la place.</w:t>
+      </w:r>
+    </w:p>
+    <w:p>
+      <w:pPr>
+        <w:pStyle w:val="Paragraphedeliste"/>
+        <w:ind w:left="1080"/>
+        <w:jc w:val="both"/>
+        <w:rPr>
+          <w:sz w:val="20"/>
+        </w:rPr>
+      </w:pPr>
+    </w:p>
+    <w:p>
+      <w:pPr>
+        <w:pStyle w:val="Paragraphedeliste"/>
+        <w:ind w:left="1080"/>
+        <w:jc w:val="both"/>
+        <w:rPr>
+          <w:sz w:val="20"/>
+        </w:rPr>
+      </w:pPr>
+    </w:p>
+    <w:p>
+      <w:pPr>
+        <w:pStyle w:val="Paragraphedeliste"/>
+        <w:ind w:left="1080"/>
+        <w:jc w:val="both"/>
+        <w:rPr>
+          <w:sz w:val="20"/>
+        </w:rPr>
+      </w:pPr>
+      <w:r>
+        <w:rPr>
+          <w:noProof/>
+          <w:sz w:val="20"/>
+          <w:lang w:eastAsia="fr-FR"/>
+        </w:rPr>
+        <w:drawing>
+          <wp:anchor distT="0" distB="0" distL="114300" distR="114300" simplePos="0" relativeHeight="251689984" behindDoc="0" locked="0" layoutInCell="1" allowOverlap="1" wp14:anchorId="642B5271" wp14:editId="6D06A911">
+            <wp:simplePos x="0" y="0"/>
+            <wp:positionH relativeFrom="column">
+              <wp:posOffset>-333375</wp:posOffset>
+            </wp:positionH>
+            <wp:positionV relativeFrom="page">
+              <wp:posOffset>6140202</wp:posOffset>
+            </wp:positionV>
+            <wp:extent cx="6414770" cy="3474720"/>
+            <wp:effectExtent l="0" t="0" r="5080" b="0"/>
+            <wp:wrapTopAndBottom/>
+            <wp:docPr id="19" name="Image 19"/>
+            <wp:cNvGraphicFramePr>
+              <a:graphicFrameLocks xmlns:a="http://schemas.openxmlformats.org/drawingml/2006/main" noChangeAspect="1"/>
+            </wp:cNvGraphicFramePr>
+            <a:graphic xmlns:a="http://schemas.openxmlformats.org/drawingml/2006/main">
+              <a:graphicData uri="http://schemas.openxmlformats.org/drawingml/2006/picture">
+                <pic:pic xmlns:pic="http://schemas.openxmlformats.org/drawingml/2006/picture">
+                  <pic:nvPicPr>
+                    <pic:cNvPr id="19" name="Evénement archiver.png"/>
+                    <pic:cNvPicPr/>
+                  </pic:nvPicPr>
+                  <pic:blipFill>
+                    <a:blip r:embed="rId13" cstate="print">
+                      <a:extLst>
+                        <a:ext uri="{28A0092B-C50C-407E-A947-70E740481C1C}">
+                          <a14:useLocalDpi xmlns:a14="http://schemas.microsoft.com/office/drawing/2010/main" val="0"/>
+                        </a:ext>
+                      </a:extLst>
+                    </a:blip>
+                    <a:stretch>
+                      <a:fillRect/>
+                    </a:stretch>
+                  </pic:blipFill>
+                  <pic:spPr>
+                    <a:xfrm>
+                      <a:off x="0" y="0"/>
+                      <a:ext cx="6414770" cy="3474720"/>
+                    </a:xfrm>
+                    <a:prstGeom prst="rect">
+                      <a:avLst/>
+                    </a:prstGeom>
+                  </pic:spPr>
+                </pic:pic>
+              </a:graphicData>
+            </a:graphic>
+            <wp14:sizeRelH relativeFrom="page">
+              <wp14:pctWidth>0</wp14:pctWidth>
+            </wp14:sizeRelH>
+            <wp14:sizeRelV relativeFrom="page">
+              <wp14:pctHeight>0</wp14:pctHeight>
+            </wp14:sizeRelV>
+          </wp:anchor>
+        </w:drawing>
+      </w:r>
+      <w:r>
+        <w:rPr>
+          <w:sz w:val="20"/>
+        </w:rPr>
+        <w:t>Une page « événement archivé » affichera les événements passé avec les personnes qui se sont inscrite sans avoir la possibilité de le faire.</w:t>
+      </w:r>
+      <w:r>
+        <w:rPr>
+          <w:sz w:val="20"/>
+        </w:rPr>
+        <w:t xml:space="preserve"> </w:t>
+      </w:r>
+      <w:r>
+        <w:rPr>
+          <w:sz w:val="20"/>
+        </w:rPr>
+        <w:t>Par défaut les événements seront triés par date d’événement décroissant.</w:t>
+      </w:r>
     </w:p>
     <w:p>
       <w:pPr>
@@ -2586,6 +3034,7 @@
         <w:rPr>
           <w:u w:val="single"/>
         </w:rPr>
+        <w:lastRenderedPageBreak/>
         <w:t>Inscription</w:t>
       </w:r>
       <w:r>
@@ -2611,6 +3060,67 @@
         <w:jc w:val="both"/>
       </w:pPr>
       <w:r>
+        <w:rPr>
+          <w:noProof/>
+          <w:lang w:eastAsia="fr-FR"/>
+        </w:rPr>
+        <w:drawing>
+          <wp:anchor distT="0" distB="0" distL="114300" distR="114300" simplePos="0" relativeHeight="251723776" behindDoc="0" locked="0" layoutInCell="1" allowOverlap="1" wp14:anchorId="126CEAE6" wp14:editId="777C2768">
+            <wp:simplePos x="0" y="0"/>
+            <wp:positionH relativeFrom="column">
+              <wp:posOffset>-391215</wp:posOffset>
+            </wp:positionH>
+            <wp:positionV relativeFrom="page">
+              <wp:posOffset>2703278</wp:posOffset>
+            </wp:positionV>
+            <wp:extent cx="6532245" cy="3538220"/>
+            <wp:effectExtent l="0" t="0" r="1905" b="5080"/>
+            <wp:wrapTopAndBottom/>
+            <wp:docPr id="25" name="Image 25"/>
+            <wp:cNvGraphicFramePr>
+              <a:graphicFrameLocks xmlns:a="http://schemas.openxmlformats.org/drawingml/2006/main" noChangeAspect="1"/>
+            </wp:cNvGraphicFramePr>
+            <a:graphic xmlns:a="http://schemas.openxmlformats.org/drawingml/2006/main">
+              <a:graphicData uri="http://schemas.openxmlformats.org/drawingml/2006/picture">
+                <pic:pic xmlns:pic="http://schemas.openxmlformats.org/drawingml/2006/picture">
+                  <pic:nvPicPr>
+                    <pic:cNvPr id="25" name="Inscription.png"/>
+                    <pic:cNvPicPr/>
+                  </pic:nvPicPr>
+                  <pic:blipFill>
+                    <a:blip r:embed="rId14" cstate="print">
+                      <a:extLst>
+                        <a:ext uri="{28A0092B-C50C-407E-A947-70E740481C1C}">
+                          <a14:useLocalDpi xmlns:a14="http://schemas.microsoft.com/office/drawing/2010/main" val="0"/>
+                        </a:ext>
+                      </a:extLst>
+                    </a:blip>
+                    <a:stretch>
+                      <a:fillRect/>
+                    </a:stretch>
+                  </pic:blipFill>
+                  <pic:spPr>
+                    <a:xfrm>
+                      <a:off x="0" y="0"/>
+                      <a:ext cx="6532245" cy="3538220"/>
+                    </a:xfrm>
+                    <a:prstGeom prst="rect">
+                      <a:avLst/>
+                    </a:prstGeom>
+                  </pic:spPr>
+                </pic:pic>
+              </a:graphicData>
+            </a:graphic>
+            <wp14:sizeRelH relativeFrom="page">
+              <wp14:pctWidth>0</wp14:pctWidth>
+            </wp14:sizeRelH>
+            <wp14:sizeRelV relativeFrom="page">
+              <wp14:pctHeight>0</wp14:pctHeight>
+            </wp14:sizeRelV>
+          </wp:anchor>
+        </w:drawing>
+      </w:r>
+      <w:r>
         <w:t>Le site offre la possibilité de s’y inscrire. Cela permet d’avoir un compte. Lors de l’inscription nous demandons son nom d’utilisateur, celui-ci</w:t>
       </w:r>
       <w:r>
@@ -2623,13 +3133,7 @@
         <w:t xml:space="preserve"> Nous lui demanderons également son </w:t>
       </w:r>
       <w:r>
-        <w:t>de</w:t>
-      </w:r>
-      <w:r>
-        <w:t xml:space="preserve"> composer son mot de passe pour pouvoir accéder à son compte</w:t>
-      </w:r>
-      <w:r>
-        <w:t xml:space="preserve"> et son adresse </w:t>
+        <w:t xml:space="preserve">de composer son mot de passe pour pouvoir accéder à son compte et son adresse </w:t>
       </w:r>
       <w:r>
         <w:t xml:space="preserve">mail pour </w:t>
@@ -2772,24 +3276,22 @@
         <w:jc w:val="both"/>
       </w:pPr>
       <w:r>
-        <w:t>Exemple de mail de confirmation :</w:t>
-      </w:r>
-    </w:p>
-    <w:p>
-      <w:pPr>
-        <w:pStyle w:val="Paragraphedeliste"/>
-        <w:ind w:left="1985"/>
-        <w:jc w:val="both"/>
-      </w:pPr>
-      <w:r>
         <w:rPr>
           <w:noProof/>
           <w:lang w:eastAsia="fr-FR"/>
         </w:rPr>
         <w:drawing>
-          <wp:inline distT="0" distB="0" distL="0" distR="0">
-            <wp:extent cx="3323700" cy="3187778"/>
-            <wp:effectExtent l="0" t="0" r="0" b="0"/>
+          <wp:anchor distT="0" distB="0" distL="114300" distR="114300" simplePos="0" relativeHeight="251754496" behindDoc="0" locked="0" layoutInCell="1" allowOverlap="1" wp14:anchorId="1C9CBB93" wp14:editId="43D4A695">
+            <wp:simplePos x="0" y="0"/>
+            <wp:positionH relativeFrom="column">
+              <wp:posOffset>196877</wp:posOffset>
+            </wp:positionH>
+            <wp:positionV relativeFrom="paragraph">
+              <wp:posOffset>308113</wp:posOffset>
+            </wp:positionV>
+            <wp:extent cx="2734310" cy="2622550"/>
+            <wp:effectExtent l="0" t="0" r="8890" b="6350"/>
+            <wp:wrapTopAndBottom/>
             <wp:docPr id="21" name="Image 21" descr="C:\UwAmp\www\Machiavel-Fantasy\dossier Machiavel Fantasy\images\mail_confirmation.png"/>
             <wp:cNvGraphicFramePr>
               <a:graphicFrameLocks xmlns:a="http://schemas.openxmlformats.org/drawingml/2006/main" noChangeAspect="1"/>
@@ -2804,7 +3306,7 @@
                     </pic:cNvPicPr>
                   </pic:nvPicPr>
                   <pic:blipFill>
-                    <a:blip r:embed="rId10">
+                    <a:blip r:embed="rId15">
                       <a:extLst>
                         <a:ext uri="{28A0092B-C50C-407E-A947-70E740481C1C}">
                           <a14:useLocalDpi xmlns:a14="http://schemas.microsoft.com/office/drawing/2010/main" val="0"/>
@@ -2819,7 +3321,7 @@
                   <pic:spPr bwMode="auto">
                     <a:xfrm>
                       <a:off x="0" y="0"/>
-                      <a:ext cx="3328037" cy="3191937"/>
+                      <a:ext cx="2734310" cy="2622550"/>
                     </a:xfrm>
                     <a:prstGeom prst="rect">
                       <a:avLst/>
@@ -2832,15 +3334,25 @@
                 </pic:pic>
               </a:graphicData>
             </a:graphic>
-          </wp:inline>
+            <wp14:sizeRelH relativeFrom="page">
+              <wp14:pctWidth>0</wp14:pctWidth>
+            </wp14:sizeRelH>
+            <wp14:sizeRelV relativeFrom="page">
+              <wp14:pctHeight>0</wp14:pctHeight>
+            </wp14:sizeRelV>
+          </wp:anchor>
         </w:drawing>
       </w:r>
-    </w:p>
-    <w:p>
-      <w:pPr>
-        <w:pStyle w:val="Paragraphedeliste"/>
-        <w:jc w:val="both"/>
-      </w:pPr>
+      <w:r>
+        <w:t>Exemple de mail de confirmation :</w:t>
+      </w:r>
+      <w:r>
+        <w:rPr>
+          <w:noProof/>
+          <w:lang w:eastAsia="fr-FR"/>
+        </w:rPr>
+        <w:t xml:space="preserve"> </w:t>
+      </w:r>
     </w:p>
     <w:p>
       <w:pPr>
@@ -2858,6 +3370,7 @@
         <w:rPr>
           <w:u w:val="single"/>
         </w:rPr>
+        <w:lastRenderedPageBreak/>
         <w:t>Profil</w:t>
       </w:r>
     </w:p>
@@ -2889,10 +3402,69 @@
         <w:pStyle w:val="Paragraphedeliste"/>
         <w:ind w:left="1080"/>
         <w:jc w:val="both"/>
-        <w:rPr>
+      </w:pPr>
+      <w:r>
+        <w:rPr>
+          <w:noProof/>
           <w:u w:val="single"/>
-        </w:rPr>
-      </w:pPr>
+          <w:lang w:eastAsia="fr-FR"/>
+        </w:rPr>
+        <w:drawing>
+          <wp:anchor distT="0" distB="0" distL="114300" distR="114300" simplePos="0" relativeHeight="251762688" behindDoc="0" locked="0" layoutInCell="1" allowOverlap="1" wp14:anchorId="557A2EDC" wp14:editId="4B649266">
+            <wp:simplePos x="0" y="0"/>
+            <wp:positionH relativeFrom="column">
+              <wp:posOffset>-296103</wp:posOffset>
+            </wp:positionH>
+            <wp:positionV relativeFrom="page">
+              <wp:posOffset>3188280</wp:posOffset>
+            </wp:positionV>
+            <wp:extent cx="6336030" cy="3959225"/>
+            <wp:effectExtent l="0" t="0" r="7620" b="3175"/>
+            <wp:wrapTopAndBottom/>
+            <wp:docPr id="26" name="Image 26"/>
+            <wp:cNvGraphicFramePr>
+              <a:graphicFrameLocks xmlns:a="http://schemas.openxmlformats.org/drawingml/2006/main" noChangeAspect="1"/>
+            </wp:cNvGraphicFramePr>
+            <a:graphic xmlns:a="http://schemas.openxmlformats.org/drawingml/2006/main">
+              <a:graphicData uri="http://schemas.openxmlformats.org/drawingml/2006/picture">
+                <pic:pic xmlns:pic="http://schemas.openxmlformats.org/drawingml/2006/picture">
+                  <pic:nvPicPr>
+                    <pic:cNvPr id="26" name="Profil.png"/>
+                    <pic:cNvPicPr/>
+                  </pic:nvPicPr>
+                  <pic:blipFill>
+                    <a:blip r:embed="rId16" cstate="print">
+                      <a:extLst>
+                        <a:ext uri="{28A0092B-C50C-407E-A947-70E740481C1C}">
+                          <a14:useLocalDpi xmlns:a14="http://schemas.microsoft.com/office/drawing/2010/main" val="0"/>
+                        </a:ext>
+                      </a:extLst>
+                    </a:blip>
+                    <a:stretch>
+                      <a:fillRect/>
+                    </a:stretch>
+                  </pic:blipFill>
+                  <pic:spPr>
+                    <a:xfrm>
+                      <a:off x="0" y="0"/>
+                      <a:ext cx="6336030" cy="3959225"/>
+                    </a:xfrm>
+                    <a:prstGeom prst="rect">
+                      <a:avLst/>
+                    </a:prstGeom>
+                  </pic:spPr>
+                </pic:pic>
+              </a:graphicData>
+            </a:graphic>
+            <wp14:sizeRelH relativeFrom="page">
+              <wp14:pctWidth>0</wp14:pctWidth>
+            </wp14:sizeRelH>
+            <wp14:sizeRelV relativeFrom="page">
+              <wp14:pctHeight>0</wp14:pctHeight>
+            </wp14:sizeRelV>
+          </wp:anchor>
+        </w:drawing>
+      </w:r>
       <w:r>
         <w:t>Concernant l’image de profil, il sera accepté tous les types d’image existants (</w:t>
       </w:r>
@@ -2900,12 +3472,35 @@
       <w:r>
         <w:t>png</w:t>
       </w:r>
-      <w:proofErr w:type="gramStart"/>
-      <w:r>
-        <w:t>,jpeg,jpg,gif</w:t>
-      </w:r>
       <w:proofErr w:type="spellEnd"/>
-      <w:proofErr w:type="gramEnd"/>
+      <w:r>
+        <w:t>,</w:t>
+      </w:r>
+      <w:r>
+        <w:t xml:space="preserve"> </w:t>
+      </w:r>
+      <w:r>
+        <w:t>jpeg,</w:t>
+      </w:r>
+      <w:r>
+        <w:t xml:space="preserve"> </w:t>
+      </w:r>
+      <w:proofErr w:type="spellStart"/>
+      <w:r>
+        <w:t>jpg</w:t>
+      </w:r>
+      <w:proofErr w:type="spellEnd"/>
+      <w:r>
+        <w:t>,</w:t>
+      </w:r>
+      <w:r>
+        <w:t xml:space="preserve"> </w:t>
+      </w:r>
+      <w:proofErr w:type="spellStart"/>
+      <w:r>
+        <w:t>gif</w:t>
+      </w:r>
+      <w:proofErr w:type="spellEnd"/>
       <w:r>
         <w:t xml:space="preserve">) excepté les images vectorielles </w:t>
       </w:r>
@@ -2923,13 +3518,11 @@
       </w:r>
       <w:proofErr w:type="spellEnd"/>
       <w:r>
-        <w:t xml:space="preserve"> ». Les images seront </w:t>
-      </w:r>
-      <w:proofErr w:type="gramStart"/>
-      <w:r>
-        <w:t>stocké</w:t>
-      </w:r>
-      <w:proofErr w:type="gramEnd"/>
+        <w:t> ». Les images seront stocké</w:t>
+      </w:r>
+      <w:r>
+        <w:t>es</w:t>
+      </w:r>
       <w:r>
         <w:t xml:space="preserve"> sur le serveur dans un dossier images/avatars.</w:t>
       </w:r>
@@ -2949,6 +3542,9 @@
       <w:proofErr w:type="spellEnd"/>
       <w:r>
         <w:t> »</w:t>
+      </w:r>
+      <w:r>
+        <w:t>.</w:t>
       </w:r>
     </w:p>
     <w:p>
@@ -3005,9 +3601,6 @@
       <w:r>
         <w:t>Créer un site internet pour une association de jeu. Ce site comprendra un calendrier événementiel, la liste des jeux du club, une partie utilisateur pour pouvoir poster des messages dans la partie forum.</w:t>
       </w:r>
-      <w:r>
-        <w:t xml:space="preserve"> </w:t>
-      </w:r>
     </w:p>
     <w:p>
       <w:pPr>
@@ -3032,6 +3625,112 @@
         <w:rPr>
           <w:b/>
         </w:rPr>
+        <w:t>Technologie retenu</w:t>
+      </w:r>
+    </w:p>
+    <w:p>
+      <w:pPr>
+        <w:pStyle w:val="Paragraphedeliste"/>
+        <w:ind w:left="1080"/>
+        <w:jc w:val="both"/>
+      </w:pPr>
+      <w:r>
+        <w:t xml:space="preserve">Pour ce projet, les logiciels </w:t>
+      </w:r>
+      <w:proofErr w:type="gramStart"/>
+      <w:r>
+        <w:t>utilisé</w:t>
+      </w:r>
+      <w:proofErr w:type="gramEnd"/>
+      <w:r>
+        <w:t xml:space="preserve"> sont </w:t>
+      </w:r>
+      <w:proofErr w:type="spellStart"/>
+      <w:r>
+        <w:t>Wampserver</w:t>
+      </w:r>
+      <w:proofErr w:type="spellEnd"/>
+      <w:r>
+        <w:t xml:space="preserve"> pour tester le site en local</w:t>
+      </w:r>
+      <w:r>
+        <w:t>,</w:t>
+      </w:r>
+      <w:r>
+        <w:t xml:space="preserve"> </w:t>
+      </w:r>
+      <w:proofErr w:type="spellStart"/>
+      <w:r>
+        <w:t>phpstorm</w:t>
+      </w:r>
+      <w:proofErr w:type="spellEnd"/>
+      <w:r>
+        <w:t xml:space="preserve"> et de </w:t>
+      </w:r>
+      <w:proofErr w:type="spellStart"/>
+      <w:r>
+        <w:t>notepad</w:t>
+      </w:r>
+      <w:proofErr w:type="spellEnd"/>
+      <w:r>
+        <w:t>++ pour écrire les programmes</w:t>
+      </w:r>
+      <w:r>
+        <w:t xml:space="preserve">. </w:t>
+      </w:r>
+      <w:proofErr w:type="spellStart"/>
+      <w:r>
+        <w:t>B</w:t>
+      </w:r>
+      <w:r>
+        <w:t>ootstrap</w:t>
+      </w:r>
+      <w:proofErr w:type="spellEnd"/>
+      <w:r>
+        <w:t xml:space="preserve"> a été utilisé pour mise en forme des pages. Et le logiciel </w:t>
+      </w:r>
+      <w:r>
+        <w:t xml:space="preserve">MySQL </w:t>
+      </w:r>
+      <w:proofErr w:type="spellStart"/>
+      <w:r>
+        <w:t>workbench</w:t>
+      </w:r>
+      <w:proofErr w:type="spellEnd"/>
+      <w:r>
+        <w:t xml:space="preserve"> pour crée</w:t>
+      </w:r>
+      <w:r>
+        <w:t>r la base de donné.</w:t>
+      </w:r>
+    </w:p>
+    <w:p>
+      <w:pPr>
+        <w:jc w:val="both"/>
+      </w:pPr>
+    </w:p>
+    <w:p>
+      <w:pPr>
+        <w:jc w:val="both"/>
+      </w:pPr>
+    </w:p>
+    <w:p>
+      <w:pPr>
+        <w:pStyle w:val="Paragraphedeliste"/>
+        <w:numPr>
+          <w:ilvl w:val="0"/>
+          <w:numId w:val="1"/>
+        </w:numPr>
+        <w:jc w:val="both"/>
+        <w:rPr>
+          <w:b/>
+        </w:rPr>
+      </w:pPr>
+      <w:r>
+        <w:rPr>
+          <w:b/>
+        </w:rPr>
+        <w:lastRenderedPageBreak/>
         <w:t>Base de donnée</w:t>
       </w:r>
       <w:r>
@@ -3068,7 +3767,7 @@
                     </pic:cNvPicPr>
                   </pic:nvPicPr>
                   <pic:blipFill rotWithShape="1">
-                    <a:blip r:embed="rId11">
+                    <a:blip r:embed="rId17">
                       <a:extLst>
                         <a:ext uri="{28A0092B-C50C-407E-A947-70E740481C1C}">
                           <a14:useLocalDpi xmlns:a14="http://schemas.microsoft.com/office/drawing/2010/main" val="0"/>
@@ -3135,7 +3834,7 @@
                     </pic:cNvPicPr>
                   </pic:nvPicPr>
                   <pic:blipFill>
-                    <a:blip r:embed="rId12">
+                    <a:blip r:embed="rId18">
                       <a:extLst>
                         <a:ext uri="{28A0092B-C50C-407E-A947-70E740481C1C}">
                           <a14:useLocalDpi xmlns:a14="http://schemas.microsoft.com/office/drawing/2010/main" val="0"/>
@@ -3169,374 +3868,6 @@
       <w:bookmarkStart w:id="0" w:name="_GoBack"/>
       <w:bookmarkEnd w:id="0"/>
     </w:p>
-    <w:p>
-      <w:pPr>
-        <w:pStyle w:val="Paragraphedeliste"/>
-        <w:numPr>
-          <w:ilvl w:val="0"/>
-          <w:numId w:val="1"/>
-        </w:numPr>
-        <w:jc w:val="both"/>
-        <w:rPr>
-          <w:b/>
-        </w:rPr>
-      </w:pPr>
-      <w:r>
-        <w:rPr>
-          <w:b/>
-        </w:rPr>
-        <w:t>Technologie retenu</w:t>
-      </w:r>
-    </w:p>
-    <w:p>
-      <w:pPr>
-        <w:pStyle w:val="Paragraphedeliste"/>
-        <w:ind w:left="1080"/>
-        <w:jc w:val="both"/>
-      </w:pPr>
-      <w:proofErr w:type="gramStart"/>
-      <w:r>
-        <w:t>utilisation</w:t>
-      </w:r>
-      <w:proofErr w:type="gramEnd"/>
-      <w:r>
-        <w:t xml:space="preserve"> de </w:t>
-      </w:r>
-      <w:proofErr w:type="spellStart"/>
-      <w:r>
-        <w:t>Wampserver</w:t>
-      </w:r>
-      <w:proofErr w:type="spellEnd"/>
-      <w:r>
-        <w:t xml:space="preserve"> pour tester le site en local</w:t>
-      </w:r>
-    </w:p>
-    <w:p>
-      <w:pPr>
-        <w:pStyle w:val="Paragraphedeliste"/>
-        <w:ind w:left="1080"/>
-        <w:jc w:val="both"/>
-      </w:pPr>
-      <w:proofErr w:type="gramStart"/>
-      <w:r>
-        <w:t>utilisation</w:t>
-      </w:r>
-      <w:proofErr w:type="gramEnd"/>
-      <w:r>
-        <w:t xml:space="preserve"> de </w:t>
-      </w:r>
-      <w:proofErr w:type="spellStart"/>
-      <w:r>
-        <w:t>phpstorm</w:t>
-      </w:r>
-      <w:proofErr w:type="spellEnd"/>
-      <w:r>
-        <w:t xml:space="preserve"> et de </w:t>
-      </w:r>
-      <w:proofErr w:type="spellStart"/>
-      <w:r>
-        <w:t>notepad</w:t>
-      </w:r>
-      <w:proofErr w:type="spellEnd"/>
-      <w:r>
-        <w:t>++ pour écrire les programmes</w:t>
-      </w:r>
-    </w:p>
-    <w:p>
-      <w:pPr>
-        <w:pStyle w:val="Paragraphedeliste"/>
-        <w:ind w:left="1080"/>
-        <w:jc w:val="both"/>
-      </w:pPr>
-      <w:proofErr w:type="spellStart"/>
-      <w:proofErr w:type="gramStart"/>
-      <w:r>
-        <w:t>bootstrap</w:t>
-      </w:r>
-      <w:proofErr w:type="spellEnd"/>
-      <w:proofErr w:type="gramEnd"/>
-    </w:p>
-    <w:p>
-      <w:pPr>
-        <w:pStyle w:val="Paragraphedeliste"/>
-        <w:ind w:left="1080"/>
-        <w:jc w:val="both"/>
-      </w:pPr>
-      <w:r>
-        <w:t xml:space="preserve">MySQL </w:t>
-      </w:r>
-      <w:proofErr w:type="spellStart"/>
-      <w:r>
-        <w:t>workbench</w:t>
-      </w:r>
-      <w:proofErr w:type="spellEnd"/>
-    </w:p>
-    <w:p>
-      <w:pPr>
-        <w:pStyle w:val="Paragraphedeliste"/>
-        <w:ind w:left="1080"/>
-        <w:jc w:val="both"/>
-      </w:pPr>
-    </w:p>
-    <w:p>
-      <w:pPr>
-        <w:pStyle w:val="Paragraphedeliste"/>
-        <w:ind w:left="1080"/>
-        <w:jc w:val="both"/>
-      </w:pPr>
-    </w:p>
-    <w:p>
-      <w:pPr>
-        <w:pStyle w:val="Paragraphedeliste"/>
-        <w:numPr>
-          <w:ilvl w:val="0"/>
-          <w:numId w:val="1"/>
-        </w:numPr>
-        <w:jc w:val="both"/>
-        <w:rPr>
-          <w:b/>
-        </w:rPr>
-      </w:pPr>
-      <w:r>
-        <w:rPr>
-          <w:b/>
-        </w:rPr>
-        <w:t>Point d’avancement</w:t>
-      </w:r>
-    </w:p>
-    <w:p>
-      <w:pPr>
-        <w:pStyle w:val="Paragraphedeliste"/>
-        <w:ind w:left="1080"/>
-        <w:jc w:val="both"/>
-      </w:pPr>
-      <w:r>
-        <w:t>Page d’accueil</w:t>
-      </w:r>
-    </w:p>
-    <w:p>
-      <w:pPr>
-        <w:pStyle w:val="Paragraphedeliste"/>
-        <w:ind w:left="1080"/>
-        <w:jc w:val="both"/>
-      </w:pPr>
-      <w:r>
-        <w:t>Mini calendrier événementiel</w:t>
-      </w:r>
-    </w:p>
-    <w:p>
-      <w:pPr>
-        <w:pStyle w:val="Paragraphedeliste"/>
-        <w:ind w:left="1080"/>
-        <w:jc w:val="both"/>
-      </w:pPr>
-      <w:r>
-        <w:t>L’ajout, modification et la suppression de jeu  dans la base de données</w:t>
-      </w:r>
-    </w:p>
-    <w:p>
-      <w:pPr>
-        <w:pStyle w:val="Paragraphedeliste"/>
-        <w:ind w:left="1080"/>
-        <w:jc w:val="both"/>
-      </w:pPr>
-      <w:r>
-        <w:t>Affichage de la liste de jeu et redirection vers le jeu complet quand on clique dessus</w:t>
-      </w:r>
-    </w:p>
-    <w:p>
-      <w:pPr>
-        <w:pStyle w:val="Paragraphedeliste"/>
-        <w:ind w:left="1080"/>
-        <w:jc w:val="both"/>
-      </w:pPr>
-      <w:r>
-        <w:t>Création, modification et suppression d’un événement.</w:t>
-      </w:r>
-    </w:p>
-    <w:p>
-      <w:pPr>
-        <w:pStyle w:val="Paragraphedeliste"/>
-        <w:ind w:left="1080"/>
-        <w:jc w:val="both"/>
-      </w:pPr>
-      <w:r>
-        <w:t>Affichage des événements pas encore passé</w:t>
-      </w:r>
-    </w:p>
-    <w:p>
-      <w:pPr>
-        <w:pStyle w:val="Paragraphedeliste"/>
-        <w:ind w:left="1080"/>
-        <w:jc w:val="both"/>
-      </w:pPr>
-      <w:r>
-        <w:t>Affichage des événements passé.</w:t>
-      </w:r>
-    </w:p>
-    <w:p>
-      <w:pPr>
-        <w:pStyle w:val="Paragraphedeliste"/>
-        <w:ind w:left="1080"/>
-        <w:jc w:val="both"/>
-      </w:pPr>
-      <w:r>
-        <w:t>Affichage de la partie profil avec la modification de mot de passe, pseudo, nom, prénom, avatar.</w:t>
-      </w:r>
-    </w:p>
-    <w:p>
-      <w:pPr>
-        <w:pStyle w:val="Paragraphedeliste"/>
-        <w:ind w:left="1080"/>
-        <w:jc w:val="both"/>
-      </w:pPr>
-      <w:r>
-        <w:t>Affichage des jeux par type (jeu de rôle, jeu de plateau) </w:t>
-      </w:r>
-    </w:p>
-    <w:p>
-      <w:pPr>
-        <w:pStyle w:val="Paragraphedeliste"/>
-        <w:ind w:left="1080"/>
-        <w:jc w:val="both"/>
-      </w:pPr>
-      <w:r>
-        <w:t>Inscription avec validation de compte par email.</w:t>
-      </w:r>
-    </w:p>
-    <w:p>
-      <w:pPr>
-        <w:pStyle w:val="Paragraphedeliste"/>
-        <w:ind w:left="1080"/>
-        <w:jc w:val="both"/>
-      </w:pPr>
-      <w:r>
-        <w:t>Partie mots de passe oublier</w:t>
-      </w:r>
-    </w:p>
-    <w:p>
-      <w:pPr>
-        <w:pStyle w:val="Paragraphedeliste"/>
-        <w:ind w:left="1080"/>
-        <w:jc w:val="both"/>
-      </w:pPr>
-      <w:r>
-        <w:t>Design pour le forum</w:t>
-      </w:r>
-    </w:p>
-    <w:p>
-      <w:pPr>
-        <w:pStyle w:val="Paragraphedeliste"/>
-        <w:ind w:left="1080"/>
-        <w:jc w:val="both"/>
-      </w:pPr>
-      <w:r>
-        <w:t xml:space="preserve">Création de </w:t>
-      </w:r>
-      <w:proofErr w:type="gramStart"/>
-      <w:r>
-        <w:t>toute les redirections</w:t>
-      </w:r>
-      <w:proofErr w:type="gramEnd"/>
-      <w:r>
-        <w:t xml:space="preserve"> pour la partie administration du site</w:t>
-      </w:r>
-    </w:p>
-    <w:p>
-      <w:pPr>
-        <w:pStyle w:val="Paragraphedeliste"/>
-        <w:ind w:left="1080"/>
-        <w:jc w:val="both"/>
-      </w:pPr>
-    </w:p>
-    <w:p>
-      <w:pPr>
-        <w:pStyle w:val="Paragraphedeliste"/>
-        <w:numPr>
-          <w:ilvl w:val="0"/>
-          <w:numId w:val="1"/>
-        </w:numPr>
-        <w:jc w:val="both"/>
-        <w:rPr>
-          <w:b/>
-        </w:rPr>
-      </w:pPr>
-      <w:proofErr w:type="spellStart"/>
-      <w:r>
-        <w:rPr>
-          <w:b/>
-        </w:rPr>
-        <w:t>Backlog</w:t>
-      </w:r>
-      <w:proofErr w:type="spellEnd"/>
-    </w:p>
-    <w:p>
-      <w:pPr>
-        <w:pStyle w:val="Paragraphedeliste"/>
-        <w:ind w:left="1080"/>
-        <w:jc w:val="both"/>
-      </w:pPr>
-      <w:r>
-        <w:t>Redirection du mini calendrier</w:t>
-      </w:r>
-    </w:p>
-    <w:p>
-      <w:pPr>
-        <w:pStyle w:val="Paragraphedeliste"/>
-        <w:ind w:left="1080"/>
-        <w:jc w:val="both"/>
-      </w:pPr>
-      <w:r>
-        <w:t>Toute la partie forum</w:t>
-      </w:r>
-    </w:p>
-    <w:p>
-      <w:pPr>
-        <w:pStyle w:val="Paragraphedeliste"/>
-        <w:ind w:left="1080"/>
-        <w:jc w:val="both"/>
-      </w:pPr>
-    </w:p>
-    <w:p>
-      <w:pPr>
-        <w:pStyle w:val="Paragraphedeliste"/>
-        <w:numPr>
-          <w:ilvl w:val="0"/>
-          <w:numId w:val="1"/>
-        </w:numPr>
-        <w:jc w:val="both"/>
-        <w:rPr>
-          <w:b/>
-        </w:rPr>
-      </w:pPr>
-      <w:r>
-        <w:rPr>
-          <w:b/>
-        </w:rPr>
-        <w:t>Problème</w:t>
-      </w:r>
-    </w:p>
-    <w:p>
-      <w:pPr>
-        <w:pStyle w:val="Paragraphedeliste"/>
-        <w:ind w:left="1080"/>
-        <w:jc w:val="both"/>
-      </w:pPr>
-      <w:r>
-        <w:t>Ralenti par la partie affichage des jeux car ils n’étaient pas en base de donnée</w:t>
-      </w:r>
-    </w:p>
-    <w:p>
-      <w:pPr>
-        <w:pStyle w:val="Paragraphedeliste"/>
-        <w:ind w:left="1080"/>
-        <w:jc w:val="both"/>
-      </w:pPr>
-      <w:r>
-        <w:t>Le code n’est pas optimisé car les parties où on est en relation avec la base de données ne sont pas en fonction donc une bonne partie du code est à revoir.</w:t>
-      </w:r>
-    </w:p>
-    <w:p/>
     <w:sectPr>
       <w:pgSz w:w="11906" w:h="16838"/>
       <w:pgMar w:top="1417" w:right="1417" w:bottom="1417" w:left="1417" w:header="708" w:footer="708" w:gutter="0"/>
@@ -3550,8 +3881,8 @@
 </file>
 
 <file path=word/numbering.xml><?xml version="1.0" encoding="utf-8"?>
-<w:numbering xmlns:wpc="http://schemas.microsoft.com/office/word/2010/wordprocessingCanvas" xmlns:mc="http://schemas.openxmlformats.org/markup-compatibility/2006" xmlns:o="urn:schemas-microsoft-com:office:office" xmlns:r="http://schemas.openxmlformats.org/officeDocument/2006/relationships" xmlns:m="http://schemas.openxmlformats.org/officeDocument/2006/math" xmlns:v="urn:schemas-microsoft-com:vml" xmlns:wp14="http://schemas.microsoft.com/office/word/2010/wordprocessingDrawing" xmlns:wp="http://schemas.openxmlformats.org/drawingml/2006/wordprocessingDrawing" xmlns:w10="urn:schemas-microsoft-com:office:word" xmlns:w="http://schemas.openxmlformats.org/wordprocessingml/2006/main" xmlns:w14="http://schemas.microsoft.com/office/word/2010/wordml" xmlns:wpg="http://schemas.microsoft.com/office/word/2010/wordprocessingGroup" xmlns:wpi="http://schemas.microsoft.com/office/word/2010/wordprocessingInk" xmlns:wne="http://schemas.microsoft.com/office/word/2006/wordml" xmlns:wps="http://schemas.microsoft.com/office/word/2010/wordprocessingShape" mc:Ignorable="w14 wp14">
-  <w:abstractNum w:abstractNumId="0">
+<w:numbering xmlns:wpc="http://schemas.microsoft.com/office/word/2010/wordprocessingCanvas" xmlns:mc="http://schemas.openxmlformats.org/markup-compatibility/2006" xmlns:o="urn:schemas-microsoft-com:office:office" xmlns:r="http://schemas.openxmlformats.org/officeDocument/2006/relationships" xmlns:m="http://schemas.openxmlformats.org/officeDocument/2006/math" xmlns:v="urn:schemas-microsoft-com:vml" xmlns:wp14="http://schemas.microsoft.com/office/word/2010/wordprocessingDrawing" xmlns:wp="http://schemas.openxmlformats.org/drawingml/2006/wordprocessingDrawing" xmlns:w10="urn:schemas-microsoft-com:office:word" xmlns:w="http://schemas.openxmlformats.org/wordprocessingml/2006/main" xmlns:w14="http://schemas.microsoft.com/office/word/2010/wordml" xmlns:w15="http://schemas.microsoft.com/office/word/2012/wordml" xmlns:wpg="http://schemas.microsoft.com/office/word/2010/wordprocessingGroup" xmlns:wpi="http://schemas.microsoft.com/office/word/2010/wordprocessingInk" xmlns:wne="http://schemas.microsoft.com/office/word/2006/wordml" xmlns:wps="http://schemas.microsoft.com/office/word/2010/wordprocessingShape" mc:Ignorable="w14 w15 wp14">
+  <w:abstractNum w:abstractNumId="0" w15:restartNumberingAfterBreak="0">
     <w:nsid w:val="703B5395"/>
     <w:multiLevelType w:val="hybridMultilevel"/>
     <w:tmpl w:val="C428CB2E"/>
@@ -3647,7 +3978,7 @@
 </file>
 
 <file path=word/styles.xml><?xml version="1.0" encoding="utf-8"?>
-<w:styles xmlns:mc="http://schemas.openxmlformats.org/markup-compatibility/2006" xmlns:r="http://schemas.openxmlformats.org/officeDocument/2006/relationships" xmlns:w="http://schemas.openxmlformats.org/wordprocessingml/2006/main" xmlns:w14="http://schemas.microsoft.com/office/word/2010/wordml" mc:Ignorable="w14">
+<w:styles xmlns:mc="http://schemas.openxmlformats.org/markup-compatibility/2006" xmlns:r="http://schemas.openxmlformats.org/officeDocument/2006/relationships" xmlns:w="http://schemas.openxmlformats.org/wordprocessingml/2006/main" xmlns:w14="http://schemas.microsoft.com/office/word/2010/wordml" xmlns:w15="http://schemas.microsoft.com/office/word/2012/wordml" mc:Ignorable="w14 w15">
   <w:docDefaults>
     <w:rPrDefault>
       <w:rPr>
@@ -3663,392 +3994,378 @@
       </w:pPr>
     </w:pPrDefault>
   </w:docDefaults>
-  <w:latentStyles w:defLockedState="0" w:defUIPriority="99" w:defSemiHidden="1" w:defUnhideWhenUsed="1" w:defQFormat="0" w:count="267">
-    <w:lsdException w:name="Normal" w:semiHidden="0" w:uiPriority="0" w:unhideWhenUsed="0" w:qFormat="1"/>
-    <w:lsdException w:name="heading 1" w:semiHidden="0" w:uiPriority="9" w:unhideWhenUsed="0" w:qFormat="1"/>
-    <w:lsdException w:name="heading 2" w:uiPriority="9" w:qFormat="1"/>
-    <w:lsdException w:name="heading 3" w:uiPriority="9" w:qFormat="1"/>
-    <w:lsdException w:name="heading 4" w:uiPriority="9" w:qFormat="1"/>
-    <w:lsdException w:name="heading 5" w:uiPriority="9" w:qFormat="1"/>
-    <w:lsdException w:name="heading 6" w:uiPriority="9" w:qFormat="1"/>
-    <w:lsdException w:name="heading 7" w:uiPriority="9" w:qFormat="1"/>
-    <w:lsdException w:name="heading 8" w:uiPriority="9" w:qFormat="1"/>
-    <w:lsdException w:name="heading 9" w:uiPriority="9" w:qFormat="1"/>
-    <w:lsdException w:name="toc 1" w:uiPriority="39"/>
-    <w:lsdException w:name="toc 2" w:uiPriority="39"/>
-    <w:lsdException w:name="toc 3" w:uiPriority="39"/>
-    <w:lsdException w:name="toc 4" w:uiPriority="39"/>
-    <w:lsdException w:name="toc 5" w:uiPriority="39"/>
-    <w:lsdException w:name="toc 6" w:uiPriority="39"/>
-    <w:lsdException w:name="toc 7" w:uiPriority="39"/>
-    <w:lsdException w:name="toc 8" w:uiPriority="39"/>
-    <w:lsdException w:name="toc 9" w:uiPriority="39"/>
-    <w:lsdException w:name="caption" w:uiPriority="35" w:qFormat="1"/>
-    <w:lsdException w:name="Title" w:semiHidden="0" w:uiPriority="10" w:unhideWhenUsed="0" w:qFormat="1"/>
-    <w:lsdException w:name="Default Paragraph Font" w:uiPriority="1"/>
-    <w:lsdException w:name="Subtitle" w:semiHidden="0" w:uiPriority="11" w:unhideWhenUsed="0" w:qFormat="1"/>
-    <w:lsdException w:name="Strong" w:semiHidden="0" w:uiPriority="22" w:unhideWhenUsed="0" w:qFormat="1"/>
-    <w:lsdException w:name="Emphasis" w:semiHidden="0" w:uiPriority="20" w:unhideWhenUsed="0" w:qFormat="1"/>
-    <w:lsdException w:name="Table Grid" w:semiHidden="0" w:uiPriority="39" w:unhideWhenUsed="0"/>
-    <w:lsdException w:name="Placeholder Text" w:unhideWhenUsed="0"/>
-    <w:lsdException w:name="No Spacing" w:semiHidden="0" w:uiPriority="1" w:unhideWhenUsed="0" w:qFormat="1"/>
-    <w:lsdException w:name="Light Shading" w:semiHidden="0" w:uiPriority="60" w:unhideWhenUsed="0"/>
-    <w:lsdException w:name="Light List" w:semiHidden="0" w:uiPriority="61" w:unhideWhenUsed="0"/>
-    <w:lsdException w:name="Light Grid" w:semiHidden="0" w:uiPriority="62" w:unhideWhenUsed="0"/>
-    <w:lsdException w:name="Medium Shading 1" w:semiHidden="0" w:uiPriority="63" w:unhideWhenUsed="0"/>
-    <w:lsdException w:name="Medium Shading 2" w:semiHidden="0" w:uiPriority="64" w:unhideWhenUsed="0"/>
-    <w:lsdException w:name="Medium List 1" w:semiHidden="0" w:uiPriority="65" w:unhideWhenUsed="0"/>
-    <w:lsdException w:name="Medium List 2" w:semiHidden="0" w:uiPriority="66" w:unhideWhenUsed="0"/>
-    <w:lsdException w:name="Medium Grid 1" w:semiHidden="0" w:uiPriority="67" w:unhideWhenUsed="0"/>
-    <w:lsdException w:name="Medium Grid 2" w:semiHidden="0" w:uiPriority="68" w:unhideWhenUsed="0"/>
-    <w:lsdException w:name="Medium Grid 3" w:semiHidden="0" w:uiPriority="69" w:unhideWhenUsed="0"/>
-    <w:lsdException w:name="Dark List" w:semiHidden="0" w:uiPriority="70" w:unhideWhenUsed="0"/>
-    <w:lsdException w:name="Colorful Shading" w:semiHidden="0" w:uiPriority="71" w:unhideWhenUsed="0"/>
-    <w:lsdException w:name="Colorful List" w:semiHidden="0" w:uiPriority="72" w:unhideWhenUsed="0"/>
-    <w:lsdException w:name="Colorful Grid" w:semiHidden="0" w:uiPriority="73" w:unhideWhenUsed="0"/>
-    <w:lsdException w:name="Light Shading Accent 1" w:semiHidden="0" w:uiPriority="60" w:unhideWhenUsed="0"/>
-    <w:lsdException w:name="Light List Accent 1" w:semiHidden="0" w:uiPriority="61" w:unhideWhenUsed="0"/>
-    <w:lsdException w:name="Light Grid Accent 1" w:semiHidden="0" w:uiPriority="62" w:unhideWhenUsed="0"/>
-    <w:lsdException w:name="Medium Shading 1 Accent 1" w:semiHidden="0" w:uiPriority="63" w:unhideWhenUsed="0"/>
-    <w:lsdException w:name="Medium Shading 2 Accent 1" w:semiHidden="0" w:uiPriority="64" w:unhideWhenUsed="0"/>
-    <w:lsdException w:name="Medium List 1 Accent 1" w:semiHidden="0" w:uiPriority="65" w:unhideWhenUsed="0"/>
-    <w:lsdException w:name="Revision" w:unhideWhenUsed="0"/>
-    <w:lsdException w:name="List Paragraph" w:semiHidden="0" w:uiPriority="34" w:unhideWhenUsed="0" w:qFormat="1"/>
-    <w:lsdException w:name="Quote" w:semiHidden="0" w:uiPriority="29" w:unhideWhenUsed="0" w:qFormat="1"/>
-    <w:lsdException w:name="Intense Quote" w:semiHidden="0" w:uiPriority="30" w:unhideWhenUsed="0" w:qFormat="1"/>
-    <w:lsdException w:name="Medium List 2 Accent 1" w:semiHidden="0" w:uiPriority="66" w:unhideWhenUsed="0"/>
-    <w:lsdException w:name="Medium Grid 1 Accent 1" w:semiHidden="0" w:uiPriority="67" w:unhideWhenUsed="0"/>
-    <w:lsdException w:name="Medium Grid 2 Accent 1" w:semiHidden="0" w:uiPriority="68" w:unhideWhenUsed="0"/>
-    <w:lsdException w:name="Medium Grid 3 Accent 1" w:semiHidden="0" w:uiPriority="69" w:unhideWhenUsed="0"/>
-    <w:lsdException w:name="Dark List Accent 1" w:semiHidden="0" w:uiPriority="70" w:unhideWhenUsed="0"/>
-    <w:lsdException w:name="Colorful Shading Accent 1" w:semiHidden="0" w:uiPriority="71" w:unhideWhenUsed="0"/>
-    <w:lsdException w:name="Colorful List Accent 1" w:semiHidden="0" w:uiPriority="72" w:unhideWhenUsed="0"/>
-    <w:lsdException w:name="Colorful Grid Accent 1" w:semiHidden="0" w:uiPriority="73" w:unhideWhenUsed="0"/>
-    <w:lsdException w:name="Light Shading Accent 2" w:semiHidden="0" w:uiPriority="60" w:unhideWhenUsed="0"/>
-    <w:lsdException w:name="Light List Accent 2" w:semiHidden="0" w:uiPriority="61" w:unhideWhenUsed="0"/>
-    <w:lsdException w:name="Light Grid Accent 2" w:semiHidden="0" w:uiPriority="62" w:unhideWhenUsed="0"/>
-    <w:lsdException w:name="Medium Shading 1 Accent 2" w:semiHidden="0" w:uiPriority="63" w:unhideWhenUsed="0"/>
-    <w:lsdException w:name="Medium Shading 2 Accent 2" w:semiHidden="0" w:uiPriority="64" w:unhideWhenUsed="0"/>
-    <w:lsdException w:name="Medium List 1 Accent 2" w:semiHidden="0" w:uiPriority="65" w:unhideWhenUsed="0"/>
-    <w:lsdException w:name="Medium List 2 Accent 2" w:semiHidden="0" w:uiPriority="66" w:unhideWhenUsed="0"/>
-    <w:lsdException w:name="Medium Grid 1 Accent 2" w:semiHidden="0" w:uiPriority="67" w:unhideWhenUsed="0"/>
-    <w:lsdException w:name="Medium Grid 2 Accent 2" w:semiHidden="0" w:uiPriority="68" w:unhideWhenUsed="0"/>
-    <w:lsdException w:name="Medium Grid 3 Accent 2" w:semiHidden="0" w:uiPriority="69" w:unhideWhenUsed="0"/>
-    <w:lsdException w:name="Dark List Accent 2" w:semiHidden="0" w:uiPriority="70" w:unhideWhenUsed="0"/>
-    <w:lsdException w:name="Colorful Shading Accent 2" w:semiHidden="0" w:uiPriority="71" w:unhideWhenUsed="0"/>
-    <w:lsdException w:name="Colorful List Accent 2" w:semiHidden="0" w:uiPriority="72" w:unhideWhenUsed="0"/>
-    <w:lsdException w:name="Colorful Grid Accent 2" w:semiHidden="0" w:uiPriority="73" w:unhideWhenUsed="0"/>
-    <w:lsdException w:name="Light Shading Accent 3" w:semiHidden="0" w:uiPriority="60" w:unhideWhenUsed="0"/>
-    <w:lsdException w:name="Light List Accent 3" w:semiHidden="0" w:uiPriority="61" w:unhideWhenUsed="0"/>
-    <w:lsdException w:name="Light Grid Accent 3" w:semiHidden="0" w:uiPriority="62" w:unhideWhenUsed="0"/>
-    <w:lsdException w:name="Medium Shading 1 Accent 3" w:semiHidden="0" w:uiPriority="63" w:unhideWhenUsed="0"/>
-    <w:lsdException w:name="Medium Shading 2 Accent 3" w:semiHidden="0" w:uiPriority="64" w:unhideWhenUsed="0"/>
-    <w:lsdException w:name="Medium List 1 Accent 3" w:semiHidden="0" w:uiPriority="65" w:unhideWhenUsed="0"/>
-    <w:lsdException w:name="Medium List 2 Accent 3" w:semiHidden="0" w:uiPriority="66" w:unhideWhenUsed="0"/>
-    <w:lsdException w:name="Medium Grid 1 Accent 3" w:semiHidden="0" w:uiPriority="67" w:unhideWhenUsed="0"/>
-    <w:lsdException w:name="Medium Grid 2 Accent 3" w:semiHidden="0" w:uiPriority="68" w:unhideWhenUsed="0"/>
-    <w:lsdException w:name="Medium Grid 3 Accent 3" w:semiHidden="0" w:uiPriority="69" w:unhideWhenUsed="0"/>
-    <w:lsdException w:name="Dark List Accent 3" w:semiHidden="0" w:uiPriority="70" w:unhideWhenUsed="0"/>
-    <w:lsdException w:name="Colorful Shading Accent 3" w:semiHidden="0" w:uiPriority="71" w:unhideWhenUsed="0"/>
-    <w:lsdException w:name="Colorful List Accent 3" w:semiHidden="0" w:uiPriority="72" w:unhideWhenUsed="0"/>
-    <w:lsdException w:name="Colorful Grid Accent 3" w:semiHidden="0" w:uiPriority="73" w:unhideWhenUsed="0"/>
-    <w:lsdException w:name="Light Shading Accent 4" w:semiHidden="0" w:uiPriority="60" w:unhideWhenUsed="0"/>
-    <w:lsdException w:name="Light List Accent 4" w:semiHidden="0" w:uiPriority="61" w:unhideWhenUsed="0"/>
-    <w:lsdException w:name="Light Grid Accent 4" w:semiHidden="0" w:uiPriority="62" w:unhideWhenUsed="0"/>
-    <w:lsdException w:name="Medium Shading 1 Accent 4" w:semiHidden="0" w:uiPriority="63" w:unhideWhenUsed="0"/>
-    <w:lsdException w:name="Medium Shading 2 Accent 4" w:semiHidden="0" w:uiPriority="64" w:unhideWhenUsed="0"/>
-    <w:lsdException w:name="Medium List 1 Accent 4" w:semiHidden="0" w:uiPriority="65" w:unhideWhenUsed="0"/>
-    <w:lsdException w:name="Medium List 2 Accent 4" w:semiHidden="0" w:uiPriority="66" w:unhideWhenUsed="0"/>
-    <w:lsdException w:name="Medium Grid 1 Accent 4" w:semiHidden="0" w:uiPriority="67" w:unhideWhenUsed="0"/>
-    <w:lsdException w:name="Medium Grid 2 Accent 4" w:semiHidden="0" w:uiPriority="68" w:unhideWhenUsed="0"/>
-    <w:lsdException w:name="Medium Grid 3 Accent 4" w:semiHidden="0" w:uiPriority="69" w:unhideWhenUsed="0"/>
-    <w:lsdException w:name="Dark List Accent 4" w:semiHidden="0" w:uiPriority="70" w:unhideWhenUsed="0"/>
-    <w:lsdException w:name="Colorful Shading Accent 4" w:semiHidden="0" w:uiPriority="71" w:unhideWhenUsed="0"/>
-    <w:lsdException w:name="Colorful List Accent 4" w:semiHidden="0" w:uiPriority="72" w:unhideWhenUsed="0"/>
-    <w:lsdException w:name="Colorful Grid Accent 4" w:semiHidden="0" w:uiPriority="73" w:unhideWhenUsed="0"/>
-    <w:lsdException w:name="Light Shading Accent 5" w:semiHidden="0" w:uiPriority="60" w:unhideWhenUsed="0"/>
-    <w:lsdException w:name="Light List Accent 5" w:semiHidden="0" w:uiPriority="61" w:unhideWhenUsed="0"/>
-    <w:lsdException w:name="Light Grid Accent 5" w:semiHidden="0" w:uiPriority="62" w:unhideWhenUsed="0"/>
-    <w:lsdException w:name="Medium Shading 1 Accent 5" w:semiHidden="0" w:uiPriority="63" w:unhideWhenUsed="0"/>
-    <w:lsdException w:name="Medium Shading 2 Accent 5" w:semiHidden="0" w:uiPriority="64" w:unhideWhenUsed="0"/>
-    <w:lsdException w:name="Medium List 1 Accent 5" w:semiHidden="0" w:uiPriority="65" w:unhideWhenUsed="0"/>
-    <w:lsdException w:name="Medium List 2 Accent 5" w:semiHidden="0" w:uiPriority="66" w:unhideWhenUsed="0"/>
-    <w:lsdException w:name="Medium Grid 1 Accent 5" w:semiHidden="0" w:uiPriority="67" w:unhideWhenUsed="0"/>
-    <w:lsdException w:name="Medium Grid 2 Accent 5" w:semiHidden="0" w:uiPriority="68" w:unhideWhenUsed="0"/>
-    <w:lsdException w:name="Medium Grid 3 Accent 5" w:semiHidden="0" w:uiPriority="69" w:unhideWhenUsed="0"/>
-    <w:lsdException w:name="Dark List Accent 5" w:semiHidden="0" w:uiPriority="70" w:unhideWhenUsed="0"/>
-    <w:lsdException w:name="Colorful Shading Accent 5" w:semiHidden="0" w:uiPriority="71" w:unhideWhenUsed="0"/>
-    <w:lsdException w:name="Colorful List Accent 5" w:semiHidden="0" w:uiPriority="72" w:unhideWhenUsed="0"/>
-    <w:lsdException w:name="Colorful Grid Accent 5" w:semiHidden="0" w:uiPriority="73" w:unhideWhenUsed="0"/>
-    <w:lsdException w:name="Light Shading Accent 6" w:semiHidden="0" w:uiPriority="60" w:unhideWhenUsed="0"/>
-    <w:lsdException w:name="Light List Accent 6" w:semiHidden="0" w:uiPriority="61" w:unhideWhenUsed="0"/>
-    <w:lsdException w:name="Light Grid Accent 6" w:semiHidden="0" w:uiPriority="62" w:unhideWhenUsed="0"/>
-    <w:lsdException w:name="Medium Shading 1 Accent 6" w:semiHidden="0" w:uiPriority="63" w:unhideWhenUsed="0"/>
-    <w:lsdException w:name="Medium Shading 2 Accent 6" w:semiHidden="0" w:uiPriority="64" w:unhideWhenUsed="0"/>
-    <w:lsdException w:name="Medium List 1 Accent 6" w:semiHidden="0" w:uiPriority="65" w:unhideWhenUsed="0"/>
-    <w:lsdException w:name="Medium List 2 Accent 6" w:semiHidden="0" w:uiPriority="66" w:unhideWhenUsed="0"/>
-    <w:lsdException w:name="Medium Grid 1 Accent 6" w:semiHidden="0" w:uiPriority="67" w:unhideWhenUsed="0"/>
-    <w:lsdException w:name="Medium Grid 2 Accent 6" w:semiHidden="0" w:uiPriority="68" w:unhideWhenUsed="0"/>
-    <w:lsdException w:name="Medium Grid 3 Accent 6" w:semiHidden="0" w:uiPriority="69" w:unhideWhenUsed="0"/>
-    <w:lsdException w:name="Dark List Accent 6" w:semiHidden="0" w:uiPriority="70" w:unhideWhenUsed="0"/>
-    <w:lsdException w:name="Colorful Shading Accent 6" w:semiHidden="0" w:uiPriority="71" w:unhideWhenUsed="0"/>
-    <w:lsdException w:name="Colorful List Accent 6" w:semiHidden="0" w:uiPriority="72" w:unhideWhenUsed="0"/>
-    <w:lsdException w:name="Colorful Grid Accent 6" w:semiHidden="0" w:uiPriority="73" w:unhideWhenUsed="0"/>
-    <w:lsdException w:name="Subtle Emphasis" w:semiHidden="0" w:uiPriority="19" w:unhideWhenUsed="0" w:qFormat="1"/>
-    <w:lsdException w:name="Intense Emphasis" w:semiHidden="0" w:uiPriority="21" w:unhideWhenUsed="0" w:qFormat="1"/>
-    <w:lsdException w:name="Subtle Reference" w:semiHidden="0" w:uiPriority="31" w:unhideWhenUsed="0" w:qFormat="1"/>
-    <w:lsdException w:name="Intense Reference" w:semiHidden="0" w:uiPriority="32" w:unhideWhenUsed="0" w:qFormat="1"/>
-    <w:lsdException w:name="Book Title" w:semiHidden="0" w:uiPriority="33" w:unhideWhenUsed="0" w:qFormat="1"/>
-    <w:lsdException w:name="Bibliography" w:uiPriority="37"/>
-    <w:lsdException w:name="TOC Heading" w:uiPriority="39" w:qFormat="1"/>
-  </w:latentStyles>
-  <w:style w:type="paragraph" w:default="1" w:styleId="Normal">
-    <w:name w:val="Normal"/>
-    <w:qFormat/>
-  </w:style>
-  <w:style w:type="character" w:default="1" w:styleId="Policepardfaut">
-    <w:name w:val="Default Paragraph Font"/>
-    <w:uiPriority w:val="1"/>
-    <w:semiHidden/>
-    <w:unhideWhenUsed/>
-  </w:style>
-  <w:style w:type="table" w:default="1" w:styleId="TableauNormal">
-    <w:name w:val="Normal Table"/>
-    <w:uiPriority w:val="99"/>
-    <w:semiHidden/>
-    <w:unhideWhenUsed/>
-    <w:tblPr>
-      <w:tblInd w:w="0" w:type="dxa"/>
-      <w:tblCellMar>
-        <w:top w:w="0" w:type="dxa"/>
-        <w:left w:w="108" w:type="dxa"/>
-        <w:bottom w:w="0" w:type="dxa"/>
-        <w:right w:w="108" w:type="dxa"/>
-      </w:tblCellMar>
-    </w:tblPr>
-  </w:style>
-  <w:style w:type="numbering" w:default="1" w:styleId="Aucuneliste">
-    <w:name w:val="No List"/>
-    <w:uiPriority w:val="99"/>
-    <w:semiHidden/>
-    <w:unhideWhenUsed/>
-  </w:style>
-  <w:style w:type="paragraph" w:styleId="Paragraphedeliste">
-    <w:name w:val="List Paragraph"/>
-    <w:basedOn w:val="Normal"/>
-    <w:uiPriority w:val="34"/>
-    <w:qFormat/>
-    <w:rsid w:val="00D91200"/>
-    <w:pPr>
-      <w:ind w:left="720"/>
-      <w:contextualSpacing/>
-    </w:pPr>
-  </w:style>
-  <w:style w:type="paragraph" w:styleId="Textedebulles">
-    <w:name w:val="Balloon Text"/>
-    <w:basedOn w:val="Normal"/>
-    <w:link w:val="TextedebullesCar"/>
-    <w:uiPriority w:val="99"/>
-    <w:semiHidden/>
-    <w:unhideWhenUsed/>
-    <w:rsid w:val="00865BB1"/>
-    <w:pPr>
-      <w:spacing w:after="0" w:line="240" w:lineRule="auto"/>
-    </w:pPr>
-    <w:rPr>
-      <w:rFonts w:ascii="Tahoma" w:hAnsi="Tahoma" w:cs="Tahoma"/>
-      <w:sz w:val="16"/>
-      <w:szCs w:val="16"/>
-    </w:rPr>
-  </w:style>
-  <w:style w:type="character" w:customStyle="1" w:styleId="TextedebullesCar">
-    <w:name w:val="Texte de bulles Car"/>
-    <w:basedOn w:val="Policepardfaut"/>
-    <w:link w:val="Textedebulles"/>
-    <w:uiPriority w:val="99"/>
-    <w:semiHidden/>
-    <w:rsid w:val="00865BB1"/>
-    <w:rPr>
-      <w:rFonts w:ascii="Tahoma" w:hAnsi="Tahoma" w:cs="Tahoma"/>
-      <w:sz w:val="16"/>
-      <w:szCs w:val="16"/>
-    </w:rPr>
-  </w:style>
-  <w:style w:type="character" w:customStyle="1" w:styleId="apple-converted-space">
-    <w:name w:val="apple-converted-space"/>
-    <w:basedOn w:val="Policepardfaut"/>
-    <w:rsid w:val="001B2E52"/>
-  </w:style>
-  <w:style w:type="character" w:styleId="Lienhypertexte">
-    <w:name w:val="Hyperlink"/>
-    <w:basedOn w:val="Policepardfaut"/>
-    <w:uiPriority w:val="99"/>
-    <w:semiHidden/>
-    <w:unhideWhenUsed/>
-    <w:rsid w:val="001B2E52"/>
-    <w:rPr>
-      <w:color w:val="0000FF"/>
-      <w:u w:val="single"/>
-    </w:rPr>
-  </w:style>
-</w:styles>
-</file>
-
-<file path=word/stylesWithEffects.xml><?xml version="1.0" encoding="utf-8"?>
-<w:styles xmlns:wpc="http://schemas.microsoft.com/office/word/2010/wordprocessingCanvas" xmlns:mc="http://schemas.openxmlformats.org/markup-compatibility/2006" xmlns:o="urn:schemas-microsoft-com:office:office" xmlns:r="http://schemas.openxmlformats.org/officeDocument/2006/relationships" xmlns:m="http://schemas.openxmlformats.org/officeDocument/2006/math" xmlns:v="urn:schemas-microsoft-com:vml" xmlns:wp14="http://schemas.microsoft.com/office/word/2010/wordprocessingDrawing" xmlns:wp="http://schemas.openxmlformats.org/drawingml/2006/wordprocessingDrawing" xmlns:w10="urn:schemas-microsoft-com:office:word" xmlns:w="http://schemas.openxmlformats.org/wordprocessingml/2006/main" xmlns:w14="http://schemas.microsoft.com/office/word/2010/wordml" xmlns:wpg="http://schemas.microsoft.com/office/word/2010/wordprocessingGroup" xmlns:wpi="http://schemas.microsoft.com/office/word/2010/wordprocessingInk" xmlns:wne="http://schemas.microsoft.com/office/word/2006/wordml" xmlns:wps="http://schemas.microsoft.com/office/word/2010/wordprocessingShape" mc:Ignorable="w14 wp14">
-  <w:docDefaults>
-    <w:rPrDefault>
-      <w:rPr>
-        <w:rFonts w:asciiTheme="minorHAnsi" w:eastAsiaTheme="minorHAnsi" w:hAnsiTheme="minorHAnsi" w:cstheme="minorBidi"/>
-        <w:sz w:val="22"/>
-        <w:szCs w:val="22"/>
-        <w:lang w:val="fr-FR" w:eastAsia="en-US" w:bidi="ar-SA"/>
-      </w:rPr>
-    </w:rPrDefault>
-    <w:pPrDefault>
-      <w:pPr>
-        <w:spacing w:after="160" w:line="259" w:lineRule="auto"/>
-      </w:pPr>
-    </w:pPrDefault>
-  </w:docDefaults>
-  <w:latentStyles w:defLockedState="0" w:defUIPriority="99" w:defSemiHidden="1" w:defUnhideWhenUsed="1" w:defQFormat="0" w:count="267">
-    <w:lsdException w:name="Normal" w:semiHidden="0" w:uiPriority="0" w:unhideWhenUsed="0" w:qFormat="1"/>
-    <w:lsdException w:name="heading 1" w:semiHidden="0" w:uiPriority="9" w:unhideWhenUsed="0" w:qFormat="1"/>
-    <w:lsdException w:name="heading 2" w:uiPriority="9" w:qFormat="1"/>
-    <w:lsdException w:name="heading 3" w:uiPriority="9" w:qFormat="1"/>
-    <w:lsdException w:name="heading 4" w:uiPriority="9" w:qFormat="1"/>
-    <w:lsdException w:name="heading 5" w:uiPriority="9" w:qFormat="1"/>
-    <w:lsdException w:name="heading 6" w:uiPriority="9" w:qFormat="1"/>
-    <w:lsdException w:name="heading 7" w:uiPriority="9" w:qFormat="1"/>
-    <w:lsdException w:name="heading 8" w:uiPriority="9" w:qFormat="1"/>
-    <w:lsdException w:name="heading 9" w:uiPriority="9" w:qFormat="1"/>
-    <w:lsdException w:name="toc 1" w:uiPriority="39"/>
-    <w:lsdException w:name="toc 2" w:uiPriority="39"/>
-    <w:lsdException w:name="toc 3" w:uiPriority="39"/>
-    <w:lsdException w:name="toc 4" w:uiPriority="39"/>
-    <w:lsdException w:name="toc 5" w:uiPriority="39"/>
-    <w:lsdException w:name="toc 6" w:uiPriority="39"/>
-    <w:lsdException w:name="toc 7" w:uiPriority="39"/>
-    <w:lsdException w:name="toc 8" w:uiPriority="39"/>
-    <w:lsdException w:name="toc 9" w:uiPriority="39"/>
-    <w:lsdException w:name="caption" w:uiPriority="35" w:qFormat="1"/>
-    <w:lsdException w:name="Title" w:semiHidden="0" w:uiPriority="10" w:unhideWhenUsed="0" w:qFormat="1"/>
-    <w:lsdException w:name="Default Paragraph Font" w:uiPriority="1"/>
-    <w:lsdException w:name="Subtitle" w:semiHidden="0" w:uiPriority="11" w:unhideWhenUsed="0" w:qFormat="1"/>
-    <w:lsdException w:name="Strong" w:semiHidden="0" w:uiPriority="22" w:unhideWhenUsed="0" w:qFormat="1"/>
-    <w:lsdException w:name="Emphasis" w:semiHidden="0" w:uiPriority="20" w:unhideWhenUsed="0" w:qFormat="1"/>
-    <w:lsdException w:name="Table Grid" w:semiHidden="0" w:uiPriority="39" w:unhideWhenUsed="0"/>
-    <w:lsdException w:name="Placeholder Text" w:unhideWhenUsed="0"/>
-    <w:lsdException w:name="No Spacing" w:semiHidden="0" w:uiPriority="1" w:unhideWhenUsed="0" w:qFormat="1"/>
-    <w:lsdException w:name="Light Shading" w:semiHidden="0" w:uiPriority="60" w:unhideWhenUsed="0"/>
-    <w:lsdException w:name="Light List" w:semiHidden="0" w:uiPriority="61" w:unhideWhenUsed="0"/>
-    <w:lsdException w:name="Light Grid" w:semiHidden="0" w:uiPriority="62" w:unhideWhenUsed="0"/>
-    <w:lsdException w:name="Medium Shading 1" w:semiHidden="0" w:uiPriority="63" w:unhideWhenUsed="0"/>
-    <w:lsdException w:name="Medium Shading 2" w:semiHidden="0" w:uiPriority="64" w:unhideWhenUsed="0"/>
-    <w:lsdException w:name="Medium List 1" w:semiHidden="0" w:uiPriority="65" w:unhideWhenUsed="0"/>
-    <w:lsdException w:name="Medium List 2" w:semiHidden="0" w:uiPriority="66" w:unhideWhenUsed="0"/>
-    <w:lsdException w:name="Medium Grid 1" w:semiHidden="0" w:uiPriority="67" w:unhideWhenUsed="0"/>
-    <w:lsdException w:name="Medium Grid 2" w:semiHidden="0" w:uiPriority="68" w:unhideWhenUsed="0"/>
-    <w:lsdException w:name="Medium Grid 3" w:semiHidden="0" w:uiPriority="69" w:unhideWhenUsed="0"/>
-    <w:lsdException w:name="Dark List" w:semiHidden="0" w:uiPriority="70" w:unhideWhenUsed="0"/>
-    <w:lsdException w:name="Colorful Shading" w:semiHidden="0" w:uiPriority="71" w:unhideWhenUsed="0"/>
-    <w:lsdException w:name="Colorful List" w:semiHidden="0" w:uiPriority="72" w:unhideWhenUsed="0"/>
-    <w:lsdException w:name="Colorful Grid" w:semiHidden="0" w:uiPriority="73" w:unhideWhenUsed="0"/>
-    <w:lsdException w:name="Light Shading Accent 1" w:semiHidden="0" w:uiPriority="60" w:unhideWhenUsed="0"/>
-    <w:lsdException w:name="Light List Accent 1" w:semiHidden="0" w:uiPriority="61" w:unhideWhenUsed="0"/>
-    <w:lsdException w:name="Light Grid Accent 1" w:semiHidden="0" w:uiPriority="62" w:unhideWhenUsed="0"/>
-    <w:lsdException w:name="Medium Shading 1 Accent 1" w:semiHidden="0" w:uiPriority="63" w:unhideWhenUsed="0"/>
-    <w:lsdException w:name="Medium Shading 2 Accent 1" w:semiHidden="0" w:uiPriority="64" w:unhideWhenUsed="0"/>
-    <w:lsdException w:name="Medium List 1 Accent 1" w:semiHidden="0" w:uiPriority="65" w:unhideWhenUsed="0"/>
-    <w:lsdException w:name="Revision" w:unhideWhenUsed="0"/>
-    <w:lsdException w:name="List Paragraph" w:semiHidden="0" w:uiPriority="34" w:unhideWhenUsed="0" w:qFormat="1"/>
-    <w:lsdException w:name="Quote" w:semiHidden="0" w:uiPriority="29" w:unhideWhenUsed="0" w:qFormat="1"/>
-    <w:lsdException w:name="Intense Quote" w:semiHidden="0" w:uiPriority="30" w:unhideWhenUsed="0" w:qFormat="1"/>
-    <w:lsdException w:name="Medium List 2 Accent 1" w:semiHidden="0" w:uiPriority="66" w:unhideWhenUsed="0"/>
-    <w:lsdException w:name="Medium Grid 1 Accent 1" w:semiHidden="0" w:uiPriority="67" w:unhideWhenUsed="0"/>
-    <w:lsdException w:name="Medium Grid 2 Accent 1" w:semiHidden="0" w:uiPriority="68" w:unhideWhenUsed="0"/>
-    <w:lsdException w:name="Medium Grid 3 Accent 1" w:semiHidden="0" w:uiPriority="69" w:unhideWhenUsed="0"/>
-    <w:lsdException w:name="Dark List Accent 1" w:semiHidden="0" w:uiPriority="70" w:unhideWhenUsed="0"/>
-    <w:lsdException w:name="Colorful Shading Accent 1" w:semiHidden="0" w:uiPriority="71" w:unhideWhenUsed="0"/>
-    <w:lsdException w:name="Colorful List Accent 1" w:semiHidden="0" w:uiPriority="72" w:unhideWhenUsed="0"/>
-    <w:lsdException w:name="Colorful Grid Accent 1" w:semiHidden="0" w:uiPriority="73" w:unhideWhenUsed="0"/>
-    <w:lsdException w:name="Light Shading Accent 2" w:semiHidden="0" w:uiPriority="60" w:unhideWhenUsed="0"/>
-    <w:lsdException w:name="Light List Accent 2" w:semiHidden="0" w:uiPriority="61" w:unhideWhenUsed="0"/>
-    <w:lsdException w:name="Light Grid Accent 2" w:semiHidden="0" w:uiPriority="62" w:unhideWhenUsed="0"/>
-    <w:lsdException w:name="Medium Shading 1 Accent 2" w:semiHidden="0" w:uiPriority="63" w:unhideWhenUsed="0"/>
-    <w:lsdException w:name="Medium Shading 2 Accent 2" w:semiHidden="0" w:uiPriority="64" w:unhideWhenUsed="0"/>
-    <w:lsdException w:name="Medium List 1 Accent 2" w:semiHidden="0" w:uiPriority="65" w:unhideWhenUsed="0"/>
-    <w:lsdException w:name="Medium List 2 Accent 2" w:semiHidden="0" w:uiPriority="66" w:unhideWhenUsed="0"/>
-    <w:lsdException w:name="Medium Grid 1 Accent 2" w:semiHidden="0" w:uiPriority="67" w:unhideWhenUsed="0"/>
-    <w:lsdException w:name="Medium Grid 2 Accent 2" w:semiHidden="0" w:uiPriority="68" w:unhideWhenUsed="0"/>
-    <w:lsdException w:name="Medium Grid 3 Accent 2" w:semiHidden="0" w:uiPriority="69" w:unhideWhenUsed="0"/>
-    <w:lsdException w:name="Dark List Accent 2" w:semiHidden="0" w:uiPriority="70" w:unhideWhenUsed="0"/>
-    <w:lsdException w:name="Colorful Shading Accent 2" w:semiHidden="0" w:uiPriority="71" w:unhideWhenUsed="0"/>
-    <w:lsdException w:name="Colorful List Accent 2" w:semiHidden="0" w:uiPriority="72" w:unhideWhenUsed="0"/>
-    <w:lsdException w:name="Colorful Grid Accent 2" w:semiHidden="0" w:uiPriority="73" w:unhideWhenUsed="0"/>
-    <w:lsdException w:name="Light Shading Accent 3" w:semiHidden="0" w:uiPriority="60" w:unhideWhenUsed="0"/>
-    <w:lsdException w:name="Light List Accent 3" w:semiHidden="0" w:uiPriority="61" w:unhideWhenUsed="0"/>
-    <w:lsdException w:name="Light Grid Accent 3" w:semiHidden="0" w:uiPriority="62" w:unhideWhenUsed="0"/>
-    <w:lsdException w:name="Medium Shading 1 Accent 3" w:semiHidden="0" w:uiPriority="63" w:unhideWhenUsed="0"/>
-    <w:lsdException w:name="Medium Shading 2 Accent 3" w:semiHidden="0" w:uiPriority="64" w:unhideWhenUsed="0"/>
-    <w:lsdException w:name="Medium List 1 Accent 3" w:semiHidden="0" w:uiPriority="65" w:unhideWhenUsed="0"/>
-    <w:lsdException w:name="Medium List 2 Accent 3" w:semiHidden="0" w:uiPriority="66" w:unhideWhenUsed="0"/>
-    <w:lsdException w:name="Medium Grid 1 Accent 3" w:semiHidden="0" w:uiPriority="67" w:unhideWhenUsed="0"/>
-    <w:lsdException w:name="Medium Grid 2 Accent 3" w:semiHidden="0" w:uiPriority="68" w:unhideWhenUsed="0"/>
-    <w:lsdException w:name="Medium Grid 3 Accent 3" w:semiHidden="0" w:uiPriority="69" w:unhideWhenUsed="0"/>
-    <w:lsdException w:name="Dark List Accent 3" w:semiHidden="0" w:uiPriority="70" w:unhideWhenUsed="0"/>
-    <w:lsdException w:name="Colorful Shading Accent 3" w:semiHidden="0" w:uiPriority="71" w:unhideWhenUsed="0"/>
-    <w:lsdException w:name="Colorful List Accent 3" w:semiHidden="0" w:uiPriority="72" w:unhideWhenUsed="0"/>
-    <w:lsdException w:name="Colorful Grid Accent 3" w:semiHidden="0" w:uiPriority="73" w:unhideWhenUsed="0"/>
-    <w:lsdException w:name="Light Shading Accent 4" w:semiHidden="0" w:uiPriority="60" w:unhideWhenUsed="0"/>
-    <w:lsdException w:name="Light List Accent 4" w:semiHidden="0" w:uiPriority="61" w:unhideWhenUsed="0"/>
-    <w:lsdException w:name="Light Grid Accent 4" w:semiHidden="0" w:uiPriority="62" w:unhideWhenUsed="0"/>
-    <w:lsdException w:name="Medium Shading 1 Accent 4" w:semiHidden="0" w:uiPriority="63" w:unhideWhenUsed="0"/>
-    <w:lsdException w:name="Medium Shading 2 Accent 4" w:semiHidden="0" w:uiPriority="64" w:unhideWhenUsed="0"/>
-    <w:lsdException w:name="Medium List 1 Accent 4" w:semiHidden="0" w:uiPriority="65" w:unhideWhenUsed="0"/>
-    <w:lsdException w:name="Medium List 2 Accent 4" w:semiHidden="0" w:uiPriority="66" w:unhideWhenUsed="0"/>
-    <w:lsdException w:name="Medium Grid 1 Accent 4" w:semiHidden="0" w:uiPriority="67" w:unhideWhenUsed="0"/>
-    <w:lsdException w:name="Medium Grid 2 Accent 4" w:semiHidden="0" w:uiPriority="68" w:unhideWhenUsed="0"/>
-    <w:lsdException w:name="Medium Grid 3 Accent 4" w:semiHidden="0" w:uiPriority="69" w:unhideWhenUsed="0"/>
-    <w:lsdException w:name="Dark List Accent 4" w:semiHidden="0" w:uiPriority="70" w:unhideWhenUsed="0"/>
-    <w:lsdException w:name="Colorful Shading Accent 4" w:semiHidden="0" w:uiPriority="71" w:unhideWhenUsed="0"/>
-    <w:lsdException w:name="Colorful List Accent 4" w:semiHidden="0" w:uiPriority="72" w:unhideWhenUsed="0"/>
-    <w:lsdException w:name="Colorful Grid Accent 4" w:semiHidden="0" w:uiPriority="73" w:unhideWhenUsed="0"/>
-    <w:lsdException w:name="Light Shading Accent 5" w:semiHidden="0" w:uiPriority="60" w:unhideWhenUsed="0"/>
-    <w:lsdException w:name="Light List Accent 5" w:semiHidden="0" w:uiPriority="61" w:unhideWhenUsed="0"/>
-    <w:lsdException w:name="Light Grid Accent 5" w:semiHidden="0" w:uiPriority="62" w:unhideWhenUsed="0"/>
-    <w:lsdException w:name="Medium Shading 1 Accent 5" w:semiHidden="0" w:uiPriority="63" w:unhideWhenUsed="0"/>
-    <w:lsdException w:name="Medium Shading 2 Accent 5" w:semiHidden="0" w:uiPriority="64" w:unhideWhenUsed="0"/>
-    <w:lsdException w:name="Medium List 1 Accent 5" w:semiHidden="0" w:uiPriority="65" w:unhideWhenUsed="0"/>
-    <w:lsdException w:name="Medium List 2 Accent 5" w:semiHidden="0" w:uiPriority="66" w:unhideWhenUsed="0"/>
-    <w:lsdException w:name="Medium Grid 1 Accent 5" w:semiHidden="0" w:uiPriority="67" w:unhideWhenUsed="0"/>
-    <w:lsdException w:name="Medium Grid 2 Accent 5" w:semiHidden="0" w:uiPriority="68" w:unhideWhenUsed="0"/>
-    <w:lsdException w:name="Medium Grid 3 Accent 5" w:semiHidden="0" w:uiPriority="69" w:unhideWhenUsed="0"/>
-    <w:lsdException w:name="Dark List Accent 5" w:semiHidden="0" w:uiPriority="70" w:unhideWhenUsed="0"/>
-    <w:lsdException w:name="Colorful Shading Accent 5" w:semiHidden="0" w:uiPriority="71" w:unhideWhenUsed="0"/>
-    <w:lsdException w:name="Colorful List Accent 5" w:semiHidden="0" w:uiPriority="72" w:unhideWhenUsed="0"/>
-    <w:lsdException w:name="Colorful Grid Accent 5" w:semiHidden="0" w:uiPriority="73" w:unhideWhenUsed="0"/>
-    <w:lsdException w:name="Light Shading Accent 6" w:semiHidden="0" w:uiPriority="60" w:unhideWhenUsed="0"/>
-    <w:lsdException w:name="Light List Accent 6" w:semiHidden="0" w:uiPriority="61" w:unhideWhenUsed="0"/>
-    <w:lsdException w:name="Light Grid Accent 6" w:semiHidden="0" w:uiPriority="62" w:unhideWhenUsed="0"/>
-    <w:lsdException w:name="Medium Shading 1 Accent 6" w:semiHidden="0" w:uiPriority="63" w:unhideWhenUsed="0"/>
-    <w:lsdException w:name="Medium Shading 2 Accent 6" w:semiHidden="0" w:uiPriority="64" w:unhideWhenUsed="0"/>
-    <w:lsdException w:name="Medium List 1 Accent 6" w:semiHidden="0" w:uiPriority="65" w:unhideWhenUsed="0"/>
-    <w:lsdException w:name="Medium List 2 Accent 6" w:semiHidden="0" w:uiPriority="66" w:unhideWhenUsed="0"/>
-    <w:lsdException w:name="Medium Grid 1 Accent 6" w:semiHidden="0" w:uiPriority="67" w:unhideWhenUsed="0"/>
-    <w:lsdException w:name="Medium Grid 2 Accent 6" w:semiHidden="0" w:uiPriority="68" w:unhideWhenUsed="0"/>
-    <w:lsdException w:name="Medium Grid 3 Accent 6" w:semiHidden="0" w:uiPriority="69" w:unhideWhenUsed="0"/>
-    <w:lsdException w:name="Dark List Accent 6" w:semiHidden="0" w:uiPriority="70" w:unhideWhenUsed="0"/>
-    <w:lsdException w:name="Colorful Shading Accent 6" w:semiHidden="0" w:uiPriority="71" w:unhideWhenUsed="0"/>
-    <w:lsdException w:name="Colorful List Accent 6" w:semiHidden="0" w:uiPriority="72" w:unhideWhenUsed="0"/>
-    <w:lsdException w:name="Colorful Grid Accent 6" w:semiHidden="0" w:uiPriority="73" w:unhideWhenUsed="0"/>
-    <w:lsdException w:name="Subtle Emphasis" w:semiHidden="0" w:uiPriority="19" w:unhideWhenUsed="0" w:qFormat="1"/>
-    <w:lsdException w:name="Intense Emphasis" w:semiHidden="0" w:uiPriority="21" w:unhideWhenUsed="0" w:qFormat="1"/>
-    <w:lsdException w:name="Subtle Reference" w:semiHidden="0" w:uiPriority="31" w:unhideWhenUsed="0" w:qFormat="1"/>
-    <w:lsdException w:name="Intense Reference" w:semiHidden="0" w:uiPriority="32" w:unhideWhenUsed="0" w:qFormat="1"/>
-    <w:lsdException w:name="Book Title" w:semiHidden="0" w:uiPriority="33" w:unhideWhenUsed="0" w:qFormat="1"/>
-    <w:lsdException w:name="Bibliography" w:uiPriority="37"/>
-    <w:lsdException w:name="TOC Heading" w:uiPriority="39" w:qFormat="1"/>
+  <w:latentStyles w:defLockedState="0" w:defUIPriority="99" w:defSemiHidden="0" w:defUnhideWhenUsed="0" w:defQFormat="0" w:count="371">
+    <w:lsdException w:name="Normal" w:uiPriority="0" w:qFormat="1"/>
+    <w:lsdException w:name="heading 1" w:uiPriority="9" w:qFormat="1"/>
+    <w:lsdException w:name="heading 2" w:semiHidden="1" w:uiPriority="9" w:unhideWhenUsed="1" w:qFormat="1"/>
+    <w:lsdException w:name="heading 3" w:semiHidden="1" w:uiPriority="9" w:unhideWhenUsed="1" w:qFormat="1"/>
+    <w:lsdException w:name="heading 4" w:semiHidden="1" w:uiPriority="9" w:unhideWhenUsed="1" w:qFormat="1"/>
+    <w:lsdException w:name="heading 5" w:semiHidden="1" w:uiPriority="9" w:unhideWhenUsed="1" w:qFormat="1"/>
+    <w:lsdException w:name="heading 6" w:semiHidden="1" w:uiPriority="9" w:unhideWhenUsed="1" w:qFormat="1"/>
+    <w:lsdException w:name="heading 7" w:semiHidden="1" w:uiPriority="9" w:unhideWhenUsed="1" w:qFormat="1"/>
+    <w:lsdException w:name="heading 8" w:semiHidden="1" w:uiPriority="9" w:unhideWhenUsed="1" w:qFormat="1"/>
+    <w:lsdException w:name="heading 9" w:semiHidden="1" w:uiPriority="9" w:unhideWhenUsed="1" w:qFormat="1"/>
+    <w:lsdException w:name="index 1" w:semiHidden="1" w:unhideWhenUsed="1"/>
+    <w:lsdException w:name="index 2" w:semiHidden="1" w:unhideWhenUsed="1"/>
+    <w:lsdException w:name="index 3" w:semiHidden="1" w:unhideWhenUsed="1"/>
+    <w:lsdException w:name="index 4" w:semiHidden="1" w:unhideWhenUsed="1"/>
+    <w:lsdException w:name="index 5" w:semiHidden="1" w:unhideWhenUsed="1"/>
+    <w:lsdException w:name="index 6" w:semiHidden="1" w:unhideWhenUsed="1"/>
+    <w:lsdException w:name="index 7" w:semiHidden="1" w:unhideWhenUsed="1"/>
+    <w:lsdException w:name="index 8" w:semiHidden="1" w:unhideWhenUsed="1"/>
+    <w:lsdException w:name="index 9" w:semiHidden="1" w:unhideWhenUsed="1"/>
+    <w:lsdException w:name="toc 1" w:semiHidden="1" w:uiPriority="39" w:unhideWhenUsed="1"/>
+    <w:lsdException w:name="toc 2" w:semiHidden="1" w:uiPriority="39" w:unhideWhenUsed="1"/>
+    <w:lsdException w:name="toc 3" w:semiHidden="1" w:uiPriority="39" w:unhideWhenUsed="1"/>
+    <w:lsdException w:name="toc 4" w:semiHidden="1" w:uiPriority="39" w:unhideWhenUsed="1"/>
+    <w:lsdException w:name="toc 5" w:semiHidden="1" w:uiPriority="39" w:unhideWhenUsed="1"/>
+    <w:lsdException w:name="toc 6" w:semiHidden="1" w:uiPriority="39" w:unhideWhenUsed="1"/>
+    <w:lsdException w:name="toc 7" w:semiHidden="1" w:uiPriority="39" w:unhideWhenUsed="1"/>
+    <w:lsdException w:name="toc 8" w:semiHidden="1" w:uiPriority="39" w:unhideWhenUsed="1"/>
+    <w:lsdException w:name="toc 9" w:semiHidden="1" w:uiPriority="39" w:unhideWhenUsed="1"/>
+    <w:lsdException w:name="Normal Indent" w:semiHidden="1" w:unhideWhenUsed="1"/>
+    <w:lsdException w:name="footnote text" w:semiHidden="1" w:unhideWhenUsed="1"/>
+    <w:lsdException w:name="annotation text" w:semiHidden="1" w:unhideWhenUsed="1"/>
+    <w:lsdException w:name="header" w:semiHidden="1" w:unhideWhenUsed="1"/>
+    <w:lsdException w:name="footer" w:semiHidden="1" w:unhideWhenUsed="1"/>
+    <w:lsdException w:name="index heading" w:semiHidden="1" w:unhideWhenUsed="1"/>
+    <w:lsdException w:name="caption" w:semiHidden="1" w:uiPriority="35" w:unhideWhenUsed="1" w:qFormat="1"/>
+    <w:lsdException w:name="table of figures" w:semiHidden="1" w:unhideWhenUsed="1"/>
+    <w:lsdException w:name="envelope address" w:semiHidden="1" w:unhideWhenUsed="1"/>
+    <w:lsdException w:name="envelope return" w:semiHidden="1" w:unhideWhenUsed="1"/>
+    <w:lsdException w:name="footnote reference" w:semiHidden="1" w:unhideWhenUsed="1"/>
+    <w:lsdException w:name="annotation reference" w:semiHidden="1" w:unhideWhenUsed="1"/>
+    <w:lsdException w:name="line number" w:semiHidden="1" w:unhideWhenUsed="1"/>
+    <w:lsdException w:name="page number" w:semiHidden="1" w:unhideWhenUsed="1"/>
+    <w:lsdException w:name="endnote reference" w:semiHidden="1" w:unhideWhenUsed="1"/>
+    <w:lsdException w:name="endnote text" w:semiHidden="1" w:unhideWhenUsed="1"/>
+    <w:lsdException w:name="table of authorities" w:semiHidden="1" w:unhideWhenUsed="1"/>
+    <w:lsdException w:name="macro" w:semiHidden="1" w:unhideWhenUsed="1"/>
+    <w:lsdException w:name="toa heading" w:semiHidden="1" w:unhideWhenUsed="1"/>
+    <w:lsdException w:name="List" w:semiHidden="1" w:unhideWhenUsed="1"/>
+    <w:lsdException w:name="List Bullet" w:semiHidden="1" w:unhideWhenUsed="1"/>
+    <w:lsdException w:name="List Number" w:semiHidden="1" w:unhideWhenUsed="1"/>
+    <w:lsdException w:name="List 2" w:semiHidden="1" w:unhideWhenUsed="1"/>
+    <w:lsdException w:name="List 3" w:semiHidden="1" w:unhideWhenUsed="1"/>
+    <w:lsdException w:name="List 4" w:semiHidden="1" w:unhideWhenUsed="1"/>
+    <w:lsdException w:name="List 5" w:semiHidden="1" w:unhideWhenUsed="1"/>
+    <w:lsdException w:name="List Bullet 2" w:semiHidden="1" w:unhideWhenUsed="1"/>
+    <w:lsdException w:name="List Bullet 3" w:semiHidden="1" w:unhideWhenUsed="1"/>
+    <w:lsdException w:name="List Bullet 4" w:semiHidden="1" w:unhideWhenUsed="1"/>
+    <w:lsdException w:name="List Bullet 5" w:semiHidden="1" w:unhideWhenUsed="1"/>
+    <w:lsdException w:name="List Number 2" w:semiHidden="1" w:unhideWhenUsed="1"/>
+    <w:lsdException w:name="List Number 3" w:semiHidden="1" w:unhideWhenUsed="1"/>
+    <w:lsdException w:name="List Number 4" w:semiHidden="1" w:unhideWhenUsed="1"/>
+    <w:lsdException w:name="List Number 5" w:semiHidden="1" w:unhideWhenUsed="1"/>
+    <w:lsdException w:name="Title" w:uiPriority="10" w:qFormat="1"/>
+    <w:lsdException w:name="Closing" w:semiHidden="1" w:unhideWhenUsed="1"/>
+    <w:lsdException w:name="Signature" w:semiHidden="1" w:unhideWhenUsed="1"/>
+    <w:lsdException w:name="Default Paragraph Font" w:semiHidden="1" w:uiPriority="1" w:unhideWhenUsed="1"/>
+    <w:lsdException w:name="Body Text" w:semiHidden="1" w:unhideWhenUsed="1"/>
+    <w:lsdException w:name="Body Text Indent" w:semiHidden="1" w:unhideWhenUsed="1"/>
+    <w:lsdException w:name="List Continue" w:semiHidden="1" w:unhideWhenUsed="1"/>
+    <w:lsdException w:name="List Continue 2" w:semiHidden="1" w:unhideWhenUsed="1"/>
+    <w:lsdException w:name="List Continue 3" w:semiHidden="1" w:unhideWhenUsed="1"/>
+    <w:lsdException w:name="List Continue 4" w:semiHidden="1" w:unhideWhenUsed="1"/>
+    <w:lsdException w:name="List Continue 5" w:semiHidden="1" w:unhideWhenUsed="1"/>
+    <w:lsdException w:name="Message Header" w:semiHidden="1" w:unhideWhenUsed="1"/>
+    <w:lsdException w:name="Subtitle" w:uiPriority="11" w:qFormat="1"/>
+    <w:lsdException w:name="Salutation" w:semiHidden="1" w:unhideWhenUsed="1"/>
+    <w:lsdException w:name="Date" w:semiHidden="1" w:unhideWhenUsed="1"/>
+    <w:lsdException w:name="Body Text First Indent" w:semiHidden="1" w:unhideWhenUsed="1"/>
+    <w:lsdException w:name="Body Text First Indent 2" w:semiHidden="1" w:unhideWhenUsed="1"/>
+    <w:lsdException w:name="Note Heading" w:semiHidden="1" w:unhideWhenUsed="1"/>
+    <w:lsdException w:name="Body Text 2" w:semiHidden="1" w:unhideWhenUsed="1"/>
+    <w:lsdException w:name="Body Text 3" w:semiHidden="1" w:unhideWhenUsed="1"/>
+    <w:lsdException w:name="Body Text Indent 2" w:semiHidden="1" w:unhideWhenUsed="1"/>
+    <w:lsdException w:name="Body Text Indent 3" w:semiHidden="1" w:unhideWhenUsed="1"/>
+    <w:lsdException w:name="Block Text" w:semiHidden="1" w:unhideWhenUsed="1"/>
+    <w:lsdException w:name="Hyperlink" w:semiHidden="1" w:unhideWhenUsed="1"/>
+    <w:lsdException w:name="FollowedHyperlink" w:semiHidden="1" w:unhideWhenUsed="1"/>
+    <w:lsdException w:name="Strong" w:uiPriority="22" w:qFormat="1"/>
+    <w:lsdException w:name="Emphasis" w:uiPriority="20" w:qFormat="1"/>
+    <w:lsdException w:name="Document Map" w:semiHidden="1" w:unhideWhenUsed="1"/>
+    <w:lsdException w:name="Plain Text" w:semiHidden="1" w:unhideWhenUsed="1"/>
+    <w:lsdException w:name="E-mail Signature" w:semiHidden="1" w:unhideWhenUsed="1"/>
+    <w:lsdException w:name="HTML Top of Form" w:semiHidden="1" w:unhideWhenUsed="1"/>
+    <w:lsdException w:name="HTML Bottom of Form" w:semiHidden="1" w:unhideWhenUsed="1"/>
+    <w:lsdException w:name="Normal (Web)" w:semiHidden="1" w:unhideWhenUsed="1"/>
+    <w:lsdException w:name="HTML Acronym" w:semiHidden="1" w:unhideWhenUsed="1"/>
+    <w:lsdException w:name="HTML Address" w:semiHidden="1" w:unhideWhenUsed="1"/>
+    <w:lsdException w:name="HTML Cite" w:semiHidden="1" w:unhideWhenUsed="1"/>
+    <w:lsdException w:name="HTML Code" w:semiHidden="1" w:unhideWhenUsed="1"/>
+    <w:lsdException w:name="HTML Definition" w:semiHidden="1" w:unhideWhenUsed="1"/>
+    <w:lsdException w:name="HTML Keyboard" w:semiHidden="1" w:unhideWhenUsed="1"/>
+    <w:lsdException w:name="HTML Preformatted" w:semiHidden="1" w:unhideWhenUsed="1"/>
+    <w:lsdException w:name="HTML Sample" w:semiHidden="1" w:unhideWhenUsed="1"/>
+    <w:lsdException w:name="HTML Typewriter" w:semiHidden="1" w:unhideWhenUsed="1"/>
+    <w:lsdException w:name="HTML Variable" w:semiHidden="1" w:unhideWhenUsed="1"/>
+    <w:lsdException w:name="Normal Table" w:semiHidden="1" w:unhideWhenUsed="1"/>
+    <w:lsdException w:name="annotation subject" w:semiHidden="1" w:unhideWhenUsed="1"/>
+    <w:lsdException w:name="No List" w:semiHidden="1" w:unhideWhenUsed="1"/>
+    <w:lsdException w:name="Outline List 1" w:semiHidden="1" w:unhideWhenUsed="1"/>
+    <w:lsdException w:name="Outline List 2" w:semiHidden="1" w:unhideWhenUsed="1"/>
+    <w:lsdException w:name="Outline List 3" w:semiHidden="1" w:unhideWhenUsed="1"/>
+    <w:lsdException w:name="Table Simple 1" w:semiHidden="1" w:unhideWhenUsed="1"/>
+    <w:lsdException w:name="Table Simple 2" w:semiHidden="1" w:unhideWhenUsed="1"/>
+    <w:lsdException w:name="Table Simple 3" w:semiHidden="1" w:unhideWhenUsed="1"/>
+    <w:lsdException w:name="Table Classic 1" w:semiHidden="1" w:unhideWhenUsed="1"/>
+    <w:lsdException w:name="Table Classic 2" w:semiHidden="1" w:unhideWhenUsed="1"/>
+    <w:lsdException w:name="Table Classic 3" w:semiHidden="1" w:unhideWhenUsed="1"/>
+    <w:lsdException w:name="Table Classic 4" w:semiHidden="1" w:unhideWhenUsed="1"/>
+    <w:lsdException w:name="Table Colorful 1" w:semiHidden="1" w:unhideWhenUsed="1"/>
+    <w:lsdException w:name="Table Colorful 2" w:semiHidden="1" w:unhideWhenUsed="1"/>
+    <w:lsdException w:name="Table Colorful 3" w:semiHidden="1" w:unhideWhenUsed="1"/>
+    <w:lsdException w:name="Table Columns 1" w:semiHidden="1" w:unhideWhenUsed="1"/>
+    <w:lsdException w:name="Table Columns 2" w:semiHidden="1" w:unhideWhenUsed="1"/>
+    <w:lsdException w:name="Table Columns 3" w:semiHidden="1" w:unhideWhenUsed="1"/>
+    <w:lsdException w:name="Table Columns 4" w:semiHidden="1" w:unhideWhenUsed="1"/>
+    <w:lsdException w:name="Table Columns 5" w:semiHidden="1" w:unhideWhenUsed="1"/>
+    <w:lsdException w:name="Table Grid 1" w:semiHidden="1" w:unhideWhenUsed="1"/>
+    <w:lsdException w:name="Table Grid 2" w:semiHidden="1" w:unhideWhenUsed="1"/>
+    <w:lsdException w:name="Table Grid 3" w:semiHidden="1" w:unhideWhenUsed="1"/>
+    <w:lsdException w:name="Table Grid 4" w:semiHidden="1" w:unhideWhenUsed="1"/>
+    <w:lsdException w:name="Table Grid 5" w:semiHidden="1" w:unhideWhenUsed="1"/>
+    <w:lsdException w:name="Table Grid 6" w:semiHidden="1" w:unhideWhenUsed="1"/>
+    <w:lsdException w:name="Table Grid 7" w:semiHidden="1" w:unhideWhenUsed="1"/>
+    <w:lsdException w:name="Table Grid 8" w:semiHidden="1" w:unhideWhenUsed="1"/>
+    <w:lsdException w:name="Table List 1" w:semiHidden="1" w:unhideWhenUsed="1"/>
+    <w:lsdException w:name="Table List 2" w:semiHidden="1" w:unhideWhenUsed="1"/>
+    <w:lsdException w:name="Table List 3" w:semiHidden="1" w:unhideWhenUsed="1"/>
+    <w:lsdException w:name="Table List 4" w:semiHidden="1" w:unhideWhenUsed="1"/>
+    <w:lsdException w:name="Table List 5" w:semiHidden="1" w:unhideWhenUsed="1"/>
+    <w:lsdException w:name="Table List 6" w:semiHidden="1" w:unhideWhenUsed="1"/>
+    <w:lsdException w:name="Table List 7" w:semiHidden="1" w:unhideWhenUsed="1"/>
+    <w:lsdException w:name="Table List 8" w:semiHidden="1" w:unhideWhenUsed="1"/>
+    <w:lsdException w:name="Table 3D effects 1" w:semiHidden="1" w:unhideWhenUsed="1"/>
+    <w:lsdException w:name="Table 3D effects 2" w:semiHidden="1" w:unhideWhenUsed="1"/>
+    <w:lsdException w:name="Table 3D effects 3" w:semiHidden="1" w:unhideWhenUsed="1"/>
+    <w:lsdException w:name="Table Contemporary" w:semiHidden="1" w:unhideWhenUsed="1"/>
+    <w:lsdException w:name="Table Elegant" w:semiHidden="1" w:unhideWhenUsed="1"/>
+    <w:lsdException w:name="Table Professional" w:semiHidden="1" w:unhideWhenUsed="1"/>
+    <w:lsdException w:name="Table Subtle 1" w:semiHidden="1" w:unhideWhenUsed="1"/>
+    <w:lsdException w:name="Table Subtle 2" w:semiHidden="1" w:unhideWhenUsed="1"/>
+    <w:lsdException w:name="Table Web 1" w:semiHidden="1" w:unhideWhenUsed="1"/>
+    <w:lsdException w:name="Table Web 2" w:semiHidden="1" w:unhideWhenUsed="1"/>
+    <w:lsdException w:name="Table Web 3" w:semiHidden="1" w:unhideWhenUsed="1"/>
+    <w:lsdException w:name="Balloon Text" w:semiHidden="1" w:unhideWhenUsed="1"/>
+    <w:lsdException w:name="Table Grid" w:uiPriority="39"/>
+    <w:lsdException w:name="Table Theme" w:semiHidden="1" w:unhideWhenUsed="1"/>
+    <w:lsdException w:name="Placeholder Text" w:semiHidden="1"/>
+    <w:lsdException w:name="No Spacing" w:uiPriority="1" w:qFormat="1"/>
+    <w:lsdException w:name="Light Shading" w:uiPriority="60"/>
+    <w:lsdException w:name="Light List" w:uiPriority="61"/>
+    <w:lsdException w:name="Light Grid" w:uiPriority="62"/>
+    <w:lsdException w:name="Medium Shading 1" w:uiPriority="63"/>
+    <w:lsdException w:name="Medium Shading 2" w:uiPriority="64"/>
+    <w:lsdException w:name="Medium List 1" w:uiPriority="65"/>
+    <w:lsdException w:name="Medium List 2" w:uiPriority="66"/>
+    <w:lsdException w:name="Medium Grid 1" w:uiPriority="67"/>
+    <w:lsdException w:name="Medium Grid 2" w:uiPriority="68"/>
+    <w:lsdException w:name="Medium Grid 3" w:uiPriority="69"/>
+    <w:lsdException w:name="Dark List" w:uiPriority="70"/>
+    <w:lsdException w:name="Colorful Shading" w:uiPriority="71"/>
+    <w:lsdException w:name="Colorful List" w:uiPriority="72"/>
+    <w:lsdException w:name="Colorful Grid" w:uiPriority="73"/>
+    <w:lsdException w:name="Light Shading Accent 1" w:uiPriority="60"/>
+    <w:lsdException w:name="Light List Accent 1" w:uiPriority="61"/>
+    <w:lsdException w:name="Light Grid Accent 1" w:uiPriority="62"/>
+    <w:lsdException w:name="Medium Shading 1 Accent 1" w:uiPriority="63"/>
+    <w:lsdException w:name="Medium Shading 2 Accent 1" w:uiPriority="64"/>
+    <w:lsdException w:name="Medium List 1 Accent 1" w:uiPriority="65"/>
+    <w:lsdException w:name="Revision" w:semiHidden="1"/>
+    <w:lsdException w:name="List Paragraph" w:uiPriority="34" w:qFormat="1"/>
+    <w:lsdException w:name="Quote" w:uiPriority="29" w:qFormat="1"/>
+    <w:lsdException w:name="Intense Quote" w:uiPriority="30" w:qFormat="1"/>
+    <w:lsdException w:name="Medium List 2 Accent 1" w:uiPriority="66"/>
+    <w:lsdException w:name="Medium Grid 1 Accent 1" w:uiPriority="67"/>
+    <w:lsdException w:name="Medium Grid 2 Accent 1" w:uiPriority="68"/>
+    <w:lsdException w:name="Medium Grid 3 Accent 1" w:uiPriority="69"/>
+    <w:lsdException w:name="Dark List Accent 1" w:uiPriority="70"/>
+    <w:lsdException w:name="Colorful Shading Accent 1" w:uiPriority="71"/>
+    <w:lsdException w:name="Colorful List Accent 1" w:uiPriority="72"/>
+    <w:lsdException w:name="Colorful Grid Accent 1" w:uiPriority="73"/>
+    <w:lsdException w:name="Light Shading Accent 2" w:uiPriority="60"/>
+    <w:lsdException w:name="Light List Accent 2" w:uiPriority="61"/>
+    <w:lsdException w:name="Light Grid Accent 2" w:uiPriority="62"/>
+    <w:lsdException w:name="Medium Shading 1 Accent 2" w:uiPriority="63"/>
+    <w:lsdException w:name="Medium Shading 2 Accent 2" w:uiPriority="64"/>
+    <w:lsdException w:name="Medium List 1 Accent 2" w:uiPriority="65"/>
+    <w:lsdException w:name="Medium List 2 Accent 2" w:uiPriority="66"/>
+    <w:lsdException w:name="Medium Grid 1 Accent 2" w:uiPriority="67"/>
+    <w:lsdException w:name="Medium Grid 2 Accent 2" w:uiPriority="68"/>
+    <w:lsdException w:name="Medium Grid 3 Accent 2" w:uiPriority="69"/>
+    <w:lsdException w:name="Dark List Accent 2" w:uiPriority="70"/>
+    <w:lsdException w:name="Colorful Shading Accent 2" w:uiPriority="71"/>
+    <w:lsdException w:name="Colorful List Accent 2" w:uiPriority="72"/>
+    <w:lsdException w:name="Colorful Grid Accent 2" w:uiPriority="73"/>
+    <w:lsdException w:name="Light Shading Accent 3" w:uiPriority="60"/>
+    <w:lsdException w:name="Light List Accent 3" w:uiPriority="61"/>
+    <w:lsdException w:name="Light Grid Accent 3" w:uiPriority="62"/>
+    <w:lsdException w:name="Medium Shading 1 Accent 3" w:uiPriority="63"/>
+    <w:lsdException w:name="Medium Shading 2 Accent 3" w:uiPriority="64"/>
+    <w:lsdException w:name="Medium List 1 Accent 3" w:uiPriority="65"/>
+    <w:lsdException w:name="Medium List 2 Accent 3" w:uiPriority="66"/>
+    <w:lsdException w:name="Medium Grid 1 Accent 3" w:uiPriority="67"/>
+    <w:lsdException w:name="Medium Grid 2 Accent 3" w:uiPriority="68"/>
+    <w:lsdException w:name="Medium Grid 3 Accent 3" w:uiPriority="69"/>
+    <w:lsdException w:name="Dark List Accent 3" w:uiPriority="70"/>
+    <w:lsdException w:name="Colorful Shading Accent 3" w:uiPriority="71"/>
+    <w:lsdException w:name="Colorful List Accent 3" w:uiPriority="72"/>
+    <w:lsdException w:name="Colorful Grid Accent 3" w:uiPriority="73"/>
+    <w:lsdException w:name="Light Shading Accent 4" w:uiPriority="60"/>
+    <w:lsdException w:name="Light List Accent 4" w:uiPriority="61"/>
+    <w:lsdException w:name="Light Grid Accent 4" w:uiPriority="62"/>
+    <w:lsdException w:name="Medium Shading 1 Accent 4" w:uiPriority="63"/>
+    <w:lsdException w:name="Medium Shading 2 Accent 4" w:uiPriority="64"/>
+    <w:lsdException w:name="Medium List 1 Accent 4" w:uiPriority="65"/>
+    <w:lsdException w:name="Medium List 2 Accent 4" w:uiPriority="66"/>
+    <w:lsdException w:name="Medium Grid 1 Accent 4" w:uiPriority="67"/>
+    <w:lsdException w:name="Medium Grid 2 Accent 4" w:uiPriority="68"/>
+    <w:lsdException w:name="Medium Grid 3 Accent 4" w:uiPriority="69"/>
+    <w:lsdException w:name="Dark List Accent 4" w:uiPriority="70"/>
+    <w:lsdException w:name="Colorful Shading Accent 4" w:uiPriority="71"/>
+    <w:lsdException w:name="Colorful List Accent 4" w:uiPriority="72"/>
+    <w:lsdException w:name="Colorful Grid Accent 4" w:uiPriority="73"/>
+    <w:lsdException w:name="Light Shading Accent 5" w:uiPriority="60"/>
+    <w:lsdException w:name="Light List Accent 5" w:uiPriority="61"/>
+    <w:lsdException w:name="Light Grid Accent 5" w:uiPriority="62"/>
+    <w:lsdException w:name="Medium Shading 1 Accent 5" w:uiPriority="63"/>
+    <w:lsdException w:name="Medium Shading 2 Accent 5" w:uiPriority="64"/>
+    <w:lsdException w:name="Medium List 1 Accent 5" w:uiPriority="65"/>
+    <w:lsdException w:name="Medium List 2 Accent 5" w:uiPriority="66"/>
+    <w:lsdException w:name="Medium Grid 1 Accent 5" w:uiPriority="67"/>
+    <w:lsdException w:name="Medium Grid 2 Accent 5" w:uiPriority="68"/>
+    <w:lsdException w:name="Medium Grid 3 Accent 5" w:uiPriority="69"/>
+    <w:lsdException w:name="Dark List Accent 5" w:uiPriority="70"/>
+    <w:lsdException w:name="Colorful Shading Accent 5" w:uiPriority="71"/>
+    <w:lsdException w:name="Colorful List Accent 5" w:uiPriority="72"/>
+    <w:lsdException w:name="Colorful Grid Accent 5" w:uiPriority="73"/>
+    <w:lsdException w:name="Light Shading Accent 6" w:uiPriority="60"/>
+    <w:lsdException w:name="Light List Accent 6" w:uiPriority="61"/>
+    <w:lsdException w:name="Light Grid Accent 6" w:uiPriority="62"/>
+    <w:lsdException w:name="Medium Shading 1 Accent 6" w:uiPriority="63"/>
+    <w:lsdException w:name="Medium Shading 2 Accent 6" w:uiPriority="64"/>
+    <w:lsdException w:name="Medium List 1 Accent 6" w:uiPriority="65"/>
+    <w:lsdException w:name="Medium List 2 Accent 6" w:uiPriority="66"/>
+    <w:lsdException w:name="Medium Grid 1 Accent 6" w:uiPriority="67"/>
+    <w:lsdException w:name="Medium Grid 2 Accent 6" w:uiPriority="68"/>
+    <w:lsdException w:name="Medium Grid 3 Accent 6" w:uiPriority="69"/>
+    <w:lsdException w:name="Dark List Accent 6" w:uiPriority="70"/>
+    <w:lsdException w:name="Colorful Shading Accent 6" w:uiPriority="71"/>
+    <w:lsdException w:name="Colorful List Accent 6" w:uiPriority="72"/>
+    <w:lsdException w:name="Colorful Grid Accent 6" w:uiPriority="73"/>
+    <w:lsdException w:name="Subtle Emphasis" w:uiPriority="19" w:qFormat="1"/>
+    <w:lsdException w:name="Intense Emphasis" w:uiPriority="21" w:qFormat="1"/>
+    <w:lsdException w:name="Subtle Reference" w:uiPriority="31" w:qFormat="1"/>
+    <w:lsdException w:name="Intense Reference" w:uiPriority="32" w:qFormat="1"/>
+    <w:lsdException w:name="Book Title" w:uiPriority="33" w:qFormat="1"/>
+    <w:lsdException w:name="Bibliography" w:semiHidden="1" w:uiPriority="37" w:unhideWhenUsed="1"/>
+    <w:lsdException w:name="TOC Heading" w:semiHidden="1" w:uiPriority="39" w:unhideWhenUsed="1" w:qFormat="1"/>
+    <w:lsdException w:name="Plain Table 1" w:uiPriority="41"/>
+    <w:lsdException w:name="Plain Table 2" w:uiPriority="42"/>
+    <w:lsdException w:name="Plain Table 3" w:uiPriority="43"/>
+    <w:lsdException w:name="Plain Table 4" w:uiPriority="44"/>
+    <w:lsdException w:name="Plain Table 5" w:uiPriority="45"/>
+    <w:lsdException w:name="Grid Table Light" w:uiPriority="40"/>
+    <w:lsdException w:name="Grid Table 1 Light" w:uiPriority="46"/>
+    <w:lsdException w:name="Grid Table 2" w:uiPriority="47"/>
+    <w:lsdException w:name="Grid Table 3" w:uiPriority="48"/>
+    <w:lsdException w:name="Grid Table 4" w:uiPriority="49"/>
+    <w:lsdException w:name="Grid Table 5 Dark" w:uiPriority="50"/>
+    <w:lsdException w:name="Grid Table 6 Colorful" w:uiPriority="51"/>
+    <w:lsdException w:name="Grid Table 7 Colorful" w:uiPriority="52"/>
+    <w:lsdException w:name="Grid Table 1 Light Accent 1" w:uiPriority="46"/>
+    <w:lsdException w:name="Grid Table 2 Accent 1" w:uiPriority="47"/>
+    <w:lsdException w:name="Grid Table 3 Accent 1" w:uiPriority="48"/>
+    <w:lsdException w:name="Grid Table 4 Accent 1" w:uiPriority="49"/>
+    <w:lsdException w:name="Grid Table 5 Dark Accent 1" w:uiPriority="50"/>
+    <w:lsdException w:name="Grid Table 6 Colorful Accent 1" w:uiPriority="51"/>
+    <w:lsdException w:name="Grid Table 7 Colorful Accent 1" w:uiPriority="52"/>
+    <w:lsdException w:name="Grid Table 1 Light Accent 2" w:uiPriority="46"/>
+    <w:lsdException w:name="Grid Table 2 Accent 2" w:uiPriority="47"/>
+    <w:lsdException w:name="Grid Table 3 Accent 2" w:uiPriority="48"/>
+    <w:lsdException w:name="Grid Table 4 Accent 2" w:uiPriority="49"/>
+    <w:lsdException w:name="Grid Table 5 Dark Accent 2" w:uiPriority="50"/>
+    <w:lsdException w:name="Grid Table 6 Colorful Accent 2" w:uiPriority="51"/>
+    <w:lsdException w:name="Grid Table 7 Colorful Accent 2" w:uiPriority="52"/>
+    <w:lsdException w:name="Grid Table 1 Light Accent 3" w:uiPriority="46"/>
+    <w:lsdException w:name="Grid Table 2 Accent 3" w:uiPriority="47"/>
+    <w:lsdException w:name="Grid Table 3 Accent 3" w:uiPriority="48"/>
+    <w:lsdException w:name="Grid Table 4 Accent 3" w:uiPriority="49"/>
+    <w:lsdException w:name="Grid Table 5 Dark Accent 3" w:uiPriority="50"/>
+    <w:lsdException w:name="Grid Table 6 Colorful Accent 3" w:uiPriority="51"/>
+    <w:lsdException w:name="Grid Table 7 Colorful Accent 3" w:uiPriority="52"/>
+    <w:lsdException w:name="Grid Table 1 Light Accent 4" w:uiPriority="46"/>
+    <w:lsdException w:name="Grid Table 2 Accent 4" w:uiPriority="47"/>
+    <w:lsdException w:name="Grid Table 3 Accent 4" w:uiPriority="48"/>
+    <w:lsdException w:name="Grid Table 4 Accent 4" w:uiPriority="49"/>
+    <w:lsdException w:name="Grid Table 5 Dark Accent 4" w:uiPriority="50"/>
+    <w:lsdException w:name="Grid Table 6 Colorful Accent 4" w:uiPriority="51"/>
+    <w:lsdException w:name="Grid Table 7 Colorful Accent 4" w:uiPriority="52"/>
+    <w:lsdException w:name="Grid Table 1 Light Accent 5" w:uiPriority="46"/>
+    <w:lsdException w:name="Grid Table 2 Accent 5" w:uiPriority="47"/>
+    <w:lsdException w:name="Grid Table 3 Accent 5" w:uiPriority="48"/>
+    <w:lsdException w:name="Grid Table 4 Accent 5" w:uiPriority="49"/>
+    <w:lsdException w:name="Grid Table 5 Dark Accent 5" w:uiPriority="50"/>
+    <w:lsdException w:name="Grid Table 6 Colorful Accent 5" w:uiPriority="51"/>
+    <w:lsdException w:name="Grid Table 7 Colorful Accent 5" w:uiPriority="52"/>
+    <w:lsdException w:name="Grid Table 1 Light Accent 6" w:uiPriority="46"/>
+    <w:lsdException w:name="Grid Table 2 Accent 6" w:uiPriority="47"/>
+    <w:lsdException w:name="Grid Table 3 Accent 6" w:uiPriority="48"/>
+    <w:lsdException w:name="Grid Table 4 Accent 6" w:uiPriority="49"/>
+    <w:lsdException w:name="Grid Table 5 Dark Accent 6" w:uiPriority="50"/>
+    <w:lsdException w:name="Grid Table 6 Colorful Accent 6" w:uiPriority="51"/>
+    <w:lsdException w:name="Grid Table 7 Colorful Accent 6" w:uiPriority="52"/>
+    <w:lsdException w:name="List Table 1 Light" w:uiPriority="46"/>
+    <w:lsdException w:name="List Table 2" w:uiPriority="47"/>
+    <w:lsdException w:name="List Table 3" w:uiPriority="48"/>
+    <w:lsdException w:name="List Table 4" w:uiPriority="49"/>
+    <w:lsdException w:name="List Table 5 Dark" w:uiPriority="50"/>
+    <w:lsdException w:name="List Table 6 Colorful" w:uiPriority="51"/>
+    <w:lsdException w:name="List Table 7 Colorful" w:uiPriority="52"/>
+    <w:lsdException w:name="List Table 1 Light Accent 1" w:uiPriority="46"/>
+    <w:lsdException w:name="List Table 2 Accent 1" w:uiPriority="47"/>
+    <w:lsdException w:name="List Table 3 Accent 1" w:uiPriority="48"/>
+    <w:lsdException w:name="List Table 4 Accent 1" w:uiPriority="49"/>
+    <w:lsdException w:name="List Table 5 Dark Accent 1" w:uiPriority="50"/>
+    <w:lsdException w:name="List Table 6 Colorful Accent 1" w:uiPriority="51"/>
+    <w:lsdException w:name="List Table 7 Colorful Accent 1" w:uiPriority="52"/>
+    <w:lsdException w:name="List Table 1 Light Accent 2" w:uiPriority="46"/>
+    <w:lsdException w:name="List Table 2 Accent 2" w:uiPriority="47"/>
+    <w:lsdException w:name="List Table 3 Accent 2" w:uiPriority="48"/>
+    <w:lsdException w:name="List Table 4 Accent 2" w:uiPriority="49"/>
+    <w:lsdException w:name="List Table 5 Dark Accent 2" w:uiPriority="50"/>
+    <w:lsdException w:name="List Table 6 Colorful Accent 2" w:uiPriority="51"/>
+    <w:lsdException w:name="List Table 7 Colorful Accent 2" w:uiPriority="52"/>
+    <w:lsdException w:name="List Table 1 Light Accent 3" w:uiPriority="46"/>
+    <w:lsdException w:name="List Table 2 Accent 3" w:uiPriority="47"/>
+    <w:lsdException w:name="List Table 3 Accent 3" w:uiPriority="48"/>
+    <w:lsdException w:name="List Table 4 Accent 3" w:uiPriority="49"/>
+    <w:lsdException w:name="List Table 5 Dark Accent 3" w:uiPriority="50"/>
+    <w:lsdException w:name="List Table 6 Colorful Accent 3" w:uiPriority="51"/>
+    <w:lsdException w:name="List Table 7 Colorful Accent 3" w:uiPriority="52"/>
+    <w:lsdException w:name="List Table 1 Light Accent 4" w:uiPriority="46"/>
+    <w:lsdException w:name="List Table 2 Accent 4" w:uiPriority="47"/>
+    <w:lsdException w:name="List Table 3 Accent 4" w:uiPriority="48"/>
+    <w:lsdException w:name="List Table 4 Accent 4" w:uiPriority="49"/>
+    <w:lsdException w:name="List Table 5 Dark Accent 4" w:uiPriority="50"/>
+    <w:lsdException w:name="List Table 6 Colorful Accent 4" w:uiPriority="51"/>
+    <w:lsdException w:name="List Table 7 Colorful Accent 4" w:uiPriority="52"/>
+    <w:lsdException w:name="List Table 1 Light Accent 5" w:uiPriority="46"/>
+    <w:lsdException w:name="List Table 2 Accent 5" w:uiPriority="47"/>
+    <w:lsdException w:name="List Table 3 Accent 5" w:uiPriority="48"/>
+    <w:lsdException w:name="List Table 4 Accent 5" w:uiPriority="49"/>
+    <w:lsdException w:name="List Table 5 Dark Accent 5" w:uiPriority="50"/>
+    <w:lsdException w:name="List Table 6 Colorful Accent 5" w:uiPriority="51"/>
+    <w:lsdException w:name="List Table 7 Colorful Accent 5" w:uiPriority="52"/>
+    <w:lsdException w:name="List Table 1 Light Accent 6" w:uiPriority="46"/>
+    <w:lsdException w:name="List Table 2 Accent 6" w:uiPriority="47"/>
+    <w:lsdException w:name="List Table 3 Accent 6" w:uiPriority="48"/>
+    <w:lsdException w:name="List Table 4 Accent 6" w:uiPriority="49"/>
+    <w:lsdException w:name="List Table 5 Dark Accent 6" w:uiPriority="50"/>
+    <w:lsdException w:name="List Table 6 Colorful Accent 6" w:uiPriority="51"/>
+    <w:lsdException w:name="List Table 7 Colorful Accent 6" w:uiPriority="52"/>
   </w:latentStyles>
   <w:style w:type="paragraph" w:default="1" w:styleId="Normal">
     <w:name w:val="Normal"/>
@@ -4397,7 +4714,7 @@
   <a:extraClrSchemeLst/>
   <a:extLst>
     <a:ext uri="{05A4C25C-085E-4340-85A3-A5531E510DB2}">
-      <thm15:themeFamily xmlns:thm15="http://schemas.microsoft.com/office/thememl/2012/main" xmlns="" name="Office Theme" id="{62F939B6-93AF-4DB8-9C6B-D6C7DFDC589F}" vid="{4A3C46E8-61CC-4603-A589-7422A47A8E4A}"/>
+      <thm15:themeFamily xmlns:thm15="http://schemas.microsoft.com/office/thememl/2012/main" name="Office Theme" id="{62F939B6-93AF-4DB8-9C6B-D6C7DFDC589F}" vid="{4A3C46E8-61CC-4603-A589-7422A47A8E4A}"/>
     </a:ext>
   </a:extLst>
 </a:theme>
@@ -4427,7 +4744,7 @@
 </file>
 
 <file path=customXml/itemProps2.xml><?xml version="1.0" encoding="utf-8"?>
-<ds:datastoreItem xmlns:ds="http://schemas.openxmlformats.org/officeDocument/2006/customXml" ds:itemID="{A9AD113F-91FB-4B39-A1FB-FD7689EABAC0}">
+<ds:datastoreItem xmlns:ds="http://schemas.openxmlformats.org/officeDocument/2006/customXml" ds:itemID="{A11FEA70-27D4-4C45-A90A-53EABA609664}">
   <ds:schemaRefs>
     <ds:schemaRef ds:uri="http://schemas.openxmlformats.org/officeDocument/2006/bibliography"/>
   </ds:schemaRefs>

</xml_diff>

<commit_message>
Mise à jour de la documentation et ajout d'images pour la documentation
</commit_message>
<xml_diff>
--- a/documentation_machiavel.docx
+++ b/documentation_machiavel.docx
@@ -22,7 +22,7 @@
             <mc:AlternateContent>
               <mc:Choice Requires="wpg">
                 <w:drawing>
-                  <wp:anchor distT="0" distB="0" distL="114300" distR="114300" simplePos="0" relativeHeight="251659264" behindDoc="0" locked="0" layoutInCell="0" allowOverlap="1">
+                  <wp:anchor distT="0" distB="0" distL="114300" distR="114300" simplePos="0" relativeHeight="251654144" behindDoc="0" locked="0" layoutInCell="0" allowOverlap="1">
                     <wp:simplePos x="0" y="0"/>
                     <wp:positionH relativeFrom="page">
                       <wp:posOffset>0</wp:posOffset>
@@ -1135,7 +1135,7 @@
               </mc:Choice>
               <mc:Fallback>
                 <w:pict>
-                  <v:group id="Groupe 1" o:spid="_x0000_s1026" style="position:absolute;margin-left:0;margin-top:46.45pt;width:595.3pt;height:654pt;z-index:251659264;mso-width-percent:1000;mso-position-horizontal-relative:page;mso-position-vertical-relative:margin;mso-width-percent:1000;mso-height-relative:margin" coordorigin=",2294" coordsize="12239,12106" o:gfxdata="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" o:allowincell="f">
+                  <v:group id="Groupe 1" o:spid="_x0000_s1026" style="position:absolute;margin-left:0;margin-top:46.45pt;width:595.3pt;height:654pt;z-index:251654144;mso-width-percent:1000;mso-position-horizontal-relative:page;mso-position-vertical-relative:margin;mso-width-percent:1000;mso-height-relative:margin" coordorigin=",2294" coordsize="12239,12106" o:gfxdata="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" o:allowincell="f">
                     <v:group id="Group 3" o:spid="_x0000_s1027" style="position:absolute;top:9661;width:12239;height:4739" coordorigin="-6,3399" coordsize="12197,4253" o:gfxdata="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">
                       <v:group id="Group 4" o:spid="_x0000_s1028" style="position:absolute;left:-6;top:3717;width:12189;height:3550" coordorigin="18,7468" coordsize="12189,3550" o:gfxdata="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">
                         <v:shape id="Freeform 5" o:spid="_x0000_s1029" style="position:absolute;left:18;top:7837;width:7132;height:2863;visibility:visible;mso-wrap-style:square;v-text-anchor:top" coordsize="7132,2863" o:gfxdata="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" path="m,l17,2863,7132,2578r,-2378l,xe" fillcolor="#a7bfde" stroked="f">
@@ -1950,209 +1950,13 @@
           <w:lang w:eastAsia="fr-FR"/>
         </w:rPr>
         <w:drawing>
-          <wp:anchor distT="0" distB="0" distL="114300" distR="114300" simplePos="0" relativeHeight="251693056" behindDoc="0" locked="0" layoutInCell="1" allowOverlap="1" wp14:anchorId="37674A77" wp14:editId="10A0993D">
+          <wp:anchor distT="0" distB="0" distL="114300" distR="114300" simplePos="0" relativeHeight="251618304" behindDoc="0" locked="0" layoutInCell="1" allowOverlap="1" wp14:anchorId="3BDDA174" wp14:editId="4087BA1B">
             <wp:simplePos x="0" y="0"/>
             <wp:positionH relativeFrom="column">
-              <wp:posOffset>-319405</wp:posOffset>
+              <wp:posOffset>-198617</wp:posOffset>
             </wp:positionH>
             <wp:positionV relativeFrom="paragraph">
-              <wp:posOffset>1129665</wp:posOffset>
-            </wp:positionV>
-            <wp:extent cx="6384925" cy="3458210"/>
-            <wp:effectExtent l="0" t="0" r="0" b="8890"/>
-            <wp:wrapSquare wrapText="bothSides"/>
-            <wp:docPr id="20" name="Image 20"/>
-            <wp:cNvGraphicFramePr>
-              <a:graphicFrameLocks xmlns:a="http://schemas.openxmlformats.org/drawingml/2006/main" noChangeAspect="1"/>
-            </wp:cNvGraphicFramePr>
-            <a:graphic xmlns:a="http://schemas.openxmlformats.org/drawingml/2006/main">
-              <a:graphicData uri="http://schemas.openxmlformats.org/drawingml/2006/picture">
-                <pic:pic xmlns:pic="http://schemas.openxmlformats.org/drawingml/2006/picture">
-                  <pic:nvPicPr>
-                    <pic:cNvPr id="20" name="Ajouter un jeu.png"/>
-                    <pic:cNvPicPr/>
-                  </pic:nvPicPr>
-                  <pic:blipFill>
-                    <a:blip r:embed="rId7" cstate="print">
-                      <a:extLst>
-                        <a:ext uri="{28A0092B-C50C-407E-A947-70E740481C1C}">
-                          <a14:useLocalDpi xmlns:a14="http://schemas.microsoft.com/office/drawing/2010/main" val="0"/>
-                        </a:ext>
-                      </a:extLst>
-                    </a:blip>
-                    <a:stretch>
-                      <a:fillRect/>
-                    </a:stretch>
-                  </pic:blipFill>
-                  <pic:spPr>
-                    <a:xfrm>
-                      <a:off x="0" y="0"/>
-                      <a:ext cx="6384925" cy="3458210"/>
-                    </a:xfrm>
-                    <a:prstGeom prst="rect">
-                      <a:avLst/>
-                    </a:prstGeom>
-                  </pic:spPr>
-                </pic:pic>
-              </a:graphicData>
-            </a:graphic>
-            <wp14:sizeRelH relativeFrom="page">
-              <wp14:pctWidth>0</wp14:pctWidth>
-            </wp14:sizeRelH>
-            <wp14:sizeRelV relativeFrom="page">
-              <wp14:pctHeight>0</wp14:pctHeight>
-            </wp14:sizeRelV>
-          </wp:anchor>
-        </w:drawing>
-      </w:r>
-      <w:r>
-        <w:rPr>
-          <w:sz w:val="20"/>
-        </w:rPr>
-        <w:t>Les jeux pourront être ajouté, modifié ou supprimé de l</w:t>
-      </w:r>
-      <w:r>
-        <w:rPr>
-          <w:sz w:val="20"/>
-        </w:rPr>
-        <w:t>a base de données</w:t>
-      </w:r>
-      <w:r>
-        <w:rPr>
-          <w:sz w:val="20"/>
-        </w:rPr>
-        <w:t xml:space="preserve"> depuis le panneau d’administration</w:t>
-      </w:r>
-      <w:r>
-        <w:rPr>
-          <w:sz w:val="20"/>
-        </w:rPr>
-        <w:t>. L’</w:t>
-      </w:r>
-      <w:r>
-        <w:rPr>
-          <w:b/>
-          <w:i/>
-          <w:color w:val="C00000"/>
-          <w:sz w:val="20"/>
-        </w:rPr>
-        <w:t>administrateur</w:t>
-      </w:r>
-      <w:r>
-        <w:rPr>
-          <w:sz w:val="20"/>
-        </w:rPr>
-        <w:t xml:space="preserve"> devra renseigner le titre du jeu, la catégorie à laquelle il appartient</w:t>
-      </w:r>
-      <w:r>
-        <w:rPr>
-          <w:sz w:val="20"/>
-        </w:rPr>
-        <w:t>, mettre l’</w:t>
-      </w:r>
-      <w:r>
-        <w:rPr>
-          <w:sz w:val="20"/>
-        </w:rPr>
-        <w:t xml:space="preserve">image du jeu </w:t>
-      </w:r>
-      <w:r>
-        <w:rPr>
-          <w:sz w:val="20"/>
-        </w:rPr>
-        <w:t xml:space="preserve">ou laisser l’image par défaut </w:t>
-      </w:r>
-      <w:r>
-        <w:rPr>
-          <w:sz w:val="20"/>
-        </w:rPr>
-        <w:t>qui sera redimensionné en rectangle avec une couleur de fond</w:t>
-      </w:r>
-      <w:r>
-        <w:rPr>
-          <w:sz w:val="20"/>
-        </w:rPr>
-        <w:t xml:space="preserve"> choisi par l’utilisateur</w:t>
-      </w:r>
-      <w:r>
-        <w:rPr>
-          <w:sz w:val="20"/>
-        </w:rPr>
-        <w:t xml:space="preserve"> lorsque l’image n’est pas assez haute ou </w:t>
-      </w:r>
-      <w:r>
-        <w:rPr>
-          <w:sz w:val="20"/>
-        </w:rPr>
-        <w:t xml:space="preserve">pas </w:t>
-      </w:r>
-      <w:r>
-        <w:rPr>
-          <w:sz w:val="20"/>
-        </w:rPr>
-        <w:t>assez large</w:t>
-      </w:r>
-      <w:r>
-        <w:rPr>
-          <w:sz w:val="20"/>
-        </w:rPr>
-        <w:t>.</w:t>
-      </w:r>
-      <w:r>
-        <w:rPr>
-          <w:sz w:val="20"/>
-        </w:rPr>
-        <w:t xml:space="preserve"> Si un utilisateur ne remplis pas tous les champs obligatoire un message d’erreur apparaitra et l’utilisateur devra remplir le </w:t>
-      </w:r>
-      <w:r>
-        <w:rPr>
-          <w:sz w:val="20"/>
-        </w:rPr>
-        <w:t xml:space="preserve">ou les </w:t>
-      </w:r>
-      <w:r>
-        <w:rPr>
-          <w:sz w:val="20"/>
-        </w:rPr>
-        <w:t>champ</w:t>
-      </w:r>
-      <w:r>
-        <w:rPr>
-          <w:sz w:val="20"/>
-        </w:rPr>
-        <w:t>s</w:t>
-      </w:r>
-      <w:r>
-        <w:rPr>
-          <w:sz w:val="20"/>
-        </w:rPr>
-        <w:t xml:space="preserve"> manquant.</w:t>
-      </w:r>
-    </w:p>
-    <w:p>
-      <w:pPr>
-        <w:pStyle w:val="Paragraphedeliste"/>
-        <w:ind w:left="1080"/>
-        <w:jc w:val="both"/>
-        <w:rPr>
-          <w:sz w:val="20"/>
-        </w:rPr>
-      </w:pPr>
-      <w:r>
-        <w:rPr>
-          <w:noProof/>
-          <w:sz w:val="20"/>
-          <w:lang w:eastAsia="fr-FR"/>
-        </w:rPr>
-        <w:lastRenderedPageBreak/>
-        <w:drawing>
-          <wp:anchor distT="0" distB="0" distL="114300" distR="114300" simplePos="0" relativeHeight="251698176" behindDoc="0" locked="0" layoutInCell="1" allowOverlap="1" wp14:anchorId="5827178E" wp14:editId="6EBF7E98">
-            <wp:simplePos x="0" y="0"/>
-            <wp:positionH relativeFrom="column">
-              <wp:posOffset>-200687</wp:posOffset>
-            </wp:positionH>
-            <wp:positionV relativeFrom="page">
-              <wp:posOffset>1768033</wp:posOffset>
+              <wp:posOffset>966774</wp:posOffset>
             </wp:positionV>
             <wp:extent cx="6149975" cy="3331210"/>
             <wp:effectExtent l="0" t="0" r="3175" b="2540"/>
@@ -2169,7 +1973,7 @@
                     <pic:cNvPicPr/>
                   </pic:nvPicPr>
                   <pic:blipFill>
-                    <a:blip r:embed="rId8" cstate="print">
+                    <a:blip r:embed="rId7" cstate="print">
                       <a:extLst>
                         <a:ext uri="{28A0092B-C50C-407E-A947-70E740481C1C}">
                           <a14:useLocalDpi xmlns:a14="http://schemas.microsoft.com/office/drawing/2010/main" val="0"/>
@@ -2335,14 +2139,15 @@
           <w:sz w:val="20"/>
           <w:lang w:eastAsia="fr-FR"/>
         </w:rPr>
+        <w:lastRenderedPageBreak/>
         <w:drawing>
-          <wp:anchor distT="0" distB="0" distL="114300" distR="114300" simplePos="0" relativeHeight="251703296" behindDoc="0" locked="0" layoutInCell="1" allowOverlap="1" wp14:anchorId="5F13B99A" wp14:editId="12C4227D">
+          <wp:anchor distT="0" distB="0" distL="114300" distR="114300" simplePos="0" relativeHeight="251634688" behindDoc="0" locked="0" layoutInCell="1" allowOverlap="1" wp14:anchorId="760C4141" wp14:editId="4F304B14">
             <wp:simplePos x="0" y="0"/>
             <wp:positionH relativeFrom="column">
-              <wp:posOffset>-214906</wp:posOffset>
+              <wp:posOffset>635</wp:posOffset>
             </wp:positionH>
-            <wp:positionV relativeFrom="page">
-              <wp:posOffset>5621020</wp:posOffset>
+            <wp:positionV relativeFrom="paragraph">
+              <wp:posOffset>426720</wp:posOffset>
             </wp:positionV>
             <wp:extent cx="6165215" cy="3339465"/>
             <wp:effectExtent l="0" t="0" r="6985" b="0"/>
@@ -2359,7 +2164,7 @@
                     <pic:cNvPicPr/>
                   </pic:nvPicPr>
                   <pic:blipFill>
-                    <a:blip r:embed="rId9" cstate="print">
+                    <a:blip r:embed="rId8" cstate="print">
                       <a:extLst>
                         <a:ext uri="{28A0092B-C50C-407E-A947-70E740481C1C}">
                           <a14:useLocalDpi xmlns:a14="http://schemas.microsoft.com/office/drawing/2010/main" val="0"/>
@@ -2423,99 +2228,6 @@
     <w:p>
       <w:pPr>
         <w:pStyle w:val="Paragraphedeliste"/>
-        <w:ind w:left="1080"/>
-        <w:jc w:val="both"/>
-        <w:rPr>
-          <w:sz w:val="20"/>
-        </w:rPr>
-      </w:pPr>
-      <w:r>
-        <w:rPr>
-          <w:sz w:val="20"/>
-        </w:rPr>
-        <w:t>D</w:t>
-      </w:r>
-      <w:r>
-        <w:rPr>
-          <w:sz w:val="20"/>
-        </w:rPr>
-        <w:t>e nouvelles</w:t>
-      </w:r>
-      <w:r>
-        <w:rPr>
-          <w:sz w:val="20"/>
-        </w:rPr>
-        <w:t xml:space="preserve"> catégories de jeux pourront être ajoutées depuis le panneau d’ad</w:t>
-      </w:r>
-      <w:r>
-        <w:rPr>
-          <w:sz w:val="20"/>
-        </w:rPr>
-        <w:t>ministration. Une catégorie est</w:t>
-      </w:r>
-      <w:r>
-        <w:rPr>
-          <w:sz w:val="20"/>
-        </w:rPr>
-        <w:t xml:space="preserve"> caractérisée</w:t>
-      </w:r>
-      <w:r>
-        <w:rPr>
-          <w:sz w:val="20"/>
-        </w:rPr>
-        <w:t xml:space="preserve"> par </w:t>
-      </w:r>
-      <w:r>
-        <w:rPr>
-          <w:sz w:val="20"/>
-        </w:rPr>
-        <w:t>son titre, sa description,</w:t>
-      </w:r>
-      <w:r>
-        <w:rPr>
-          <w:sz w:val="20"/>
-        </w:rPr>
-        <w:t xml:space="preserve"> son icône lors de l’affichage de la liste des jeux d’une catégorie, </w:t>
-      </w:r>
-      <w:r>
-        <w:rPr>
-          <w:sz w:val="20"/>
-        </w:rPr>
-        <w:t xml:space="preserve">sa couleur </w:t>
-      </w:r>
-      <w:r>
-        <w:rPr>
-          <w:sz w:val="20"/>
-        </w:rPr>
-        <w:t>de titre pour chaque jeu affiché</w:t>
-      </w:r>
-      <w:r>
-        <w:rPr>
-          <w:sz w:val="20"/>
-        </w:rPr>
-        <w:t xml:space="preserve"> dans cette catégorie et une </w:t>
-      </w:r>
-      <w:r>
-        <w:rPr>
-          <w:sz w:val="20"/>
-        </w:rPr>
-        <w:lastRenderedPageBreak/>
-        <w:t>image qui représentera sa catégorie pour l’affichage de l’ensemble des catégories et de leur description.</w:t>
-      </w:r>
-    </w:p>
-    <w:p>
-      <w:pPr>
-        <w:pStyle w:val="Paragraphedeliste"/>
-        <w:ind w:left="1080"/>
-        <w:jc w:val="both"/>
-        <w:rPr>
-          <w:u w:val="single"/>
-        </w:rPr>
-      </w:pPr>
-    </w:p>
-    <w:p>
-      <w:pPr>
-        <w:pStyle w:val="Paragraphedeliste"/>
         <w:numPr>
           <w:ilvl w:val="1"/>
           <w:numId w:val="1"/>
@@ -2560,13 +2272,13 @@
           <w:lang w:eastAsia="fr-FR"/>
         </w:rPr>
         <w:drawing>
-          <wp:anchor distT="0" distB="0" distL="114300" distR="114300" simplePos="0" relativeHeight="251574272" behindDoc="0" locked="0" layoutInCell="1" allowOverlap="1" wp14:anchorId="5D68A94D" wp14:editId="1333E331">
+          <wp:anchor distT="0" distB="0" distL="114300" distR="114300" simplePos="0" relativeHeight="251561984" behindDoc="0" locked="0" layoutInCell="1" allowOverlap="1" wp14:anchorId="63FDADBC" wp14:editId="15FEF5FE">
             <wp:simplePos x="0" y="0"/>
             <wp:positionH relativeFrom="margin">
               <wp:posOffset>229235</wp:posOffset>
             </wp:positionH>
             <wp:positionV relativeFrom="page">
-              <wp:posOffset>2655515</wp:posOffset>
+              <wp:posOffset>6191830</wp:posOffset>
             </wp:positionV>
             <wp:extent cx="5295265" cy="3585210"/>
             <wp:effectExtent l="0" t="0" r="635" b="0"/>
@@ -2583,7 +2295,7 @@
                     <pic:cNvPicPr/>
                   </pic:nvPicPr>
                   <pic:blipFill>
-                    <a:blip r:embed="rId10" cstate="print">
+                    <a:blip r:embed="rId9" cstate="print">
                       <a:extLst>
                         <a:ext uri="{28A0092B-C50C-407E-A947-70E740481C1C}">
                           <a14:useLocalDpi xmlns:a14="http://schemas.microsoft.com/office/drawing/2010/main" val="0"/>
@@ -2733,14 +2445,15 @@
           <w:sz w:val="20"/>
           <w:lang w:eastAsia="fr-FR"/>
         </w:rPr>
+        <w:lastRenderedPageBreak/>
         <w:drawing>
-          <wp:anchor distT="0" distB="0" distL="114300" distR="114300" simplePos="0" relativeHeight="251711488" behindDoc="1" locked="0" layoutInCell="1" allowOverlap="1" wp14:anchorId="4E639AF5" wp14:editId="5E3C87DD">
+          <wp:anchor distT="0" distB="0" distL="114300" distR="114300" simplePos="0" relativeHeight="251750400" behindDoc="1" locked="0" layoutInCell="1" allowOverlap="1" wp14:anchorId="45BA3A4E" wp14:editId="145B91FD">
             <wp:simplePos x="0" y="0"/>
             <wp:positionH relativeFrom="margin">
-              <wp:posOffset>-121147</wp:posOffset>
+              <wp:posOffset>0</wp:posOffset>
             </wp:positionH>
             <wp:positionV relativeFrom="page">
-              <wp:posOffset>6814185</wp:posOffset>
+              <wp:posOffset>1353793</wp:posOffset>
             </wp:positionV>
             <wp:extent cx="5887720" cy="3752850"/>
             <wp:effectExtent l="0" t="0" r="0" b="0"/>
@@ -2757,7 +2470,7 @@
                     <pic:cNvPicPr/>
                   </pic:nvPicPr>
                   <pic:blipFill>
-                    <a:blip r:embed="rId11" cstate="print">
+                    <a:blip r:embed="rId10" cstate="print">
                       <a:extLst>
                         <a:ext uri="{28A0092B-C50C-407E-A947-70E740481C1C}">
                           <a14:useLocalDpi xmlns:a14="http://schemas.microsoft.com/office/drawing/2010/main" val="0"/>
@@ -2810,6 +2523,17 @@
         <w:jc w:val="both"/>
         <w:rPr>
           <w:sz w:val="20"/>
+          <w:szCs w:val="20"/>
+        </w:rPr>
+      </w:pPr>
+    </w:p>
+    <w:p>
+      <w:pPr>
+        <w:pStyle w:val="Paragraphedeliste"/>
+        <w:ind w:left="1080"/>
+        <w:jc w:val="both"/>
+        <w:rPr>
+          <w:sz w:val="20"/>
         </w:rPr>
       </w:pPr>
       <w:r>
@@ -2817,15 +2541,14 @@
           <w:noProof/>
           <w:lang w:eastAsia="fr-FR"/>
         </w:rPr>
-        <w:lastRenderedPageBreak/>
         <w:drawing>
-          <wp:anchor distT="0" distB="0" distL="114300" distR="114300" simplePos="0" relativeHeight="251635712" behindDoc="0" locked="0" layoutInCell="1" allowOverlap="1" wp14:anchorId="4DCF3E06" wp14:editId="228B589A">
+          <wp:anchor distT="0" distB="0" distL="114300" distR="114300" simplePos="0" relativeHeight="251594752" behindDoc="0" locked="0" layoutInCell="1" allowOverlap="1" wp14:anchorId="4A883D64" wp14:editId="67A7F739">
             <wp:simplePos x="0" y="0"/>
             <wp:positionH relativeFrom="column">
-              <wp:posOffset>-296103</wp:posOffset>
+              <wp:posOffset>-88265</wp:posOffset>
             </wp:positionH>
-            <wp:positionV relativeFrom="page">
-              <wp:posOffset>1955082</wp:posOffset>
+            <wp:positionV relativeFrom="paragraph">
+              <wp:posOffset>1011776</wp:posOffset>
             </wp:positionV>
             <wp:extent cx="6336665" cy="3432175"/>
             <wp:effectExtent l="0" t="0" r="6985" b="0"/>
@@ -2842,7 +2565,7 @@
                     <pic:cNvPicPr/>
                   </pic:nvPicPr>
                   <pic:blipFill>
-                    <a:blip r:embed="rId12" cstate="print">
+                    <a:blip r:embed="rId11" cstate="print">
                       <a:extLst>
                         <a:ext uri="{28A0092B-C50C-407E-A947-70E740481C1C}">
                           <a14:useLocalDpi xmlns:a14="http://schemas.microsoft.com/office/drawing/2010/main" val="0"/>
@@ -2917,40 +2640,21 @@
           <w:sz w:val="20"/>
         </w:rPr>
       </w:pPr>
-    </w:p>
-    <w:p>
-      <w:pPr>
-        <w:pStyle w:val="Paragraphedeliste"/>
-        <w:ind w:left="1080"/>
-        <w:jc w:val="both"/>
-        <w:rPr>
-          <w:sz w:val="20"/>
-        </w:rPr>
-      </w:pPr>
-    </w:p>
-    <w:p>
-      <w:pPr>
-        <w:pStyle w:val="Paragraphedeliste"/>
-        <w:ind w:left="1080"/>
-        <w:jc w:val="both"/>
-        <w:rPr>
-          <w:sz w:val="20"/>
-        </w:rPr>
-      </w:pPr>
       <w:r>
         <w:rPr>
           <w:noProof/>
           <w:sz w:val="20"/>
           <w:lang w:eastAsia="fr-FR"/>
         </w:rPr>
+        <w:lastRenderedPageBreak/>
         <w:drawing>
-          <wp:anchor distT="0" distB="0" distL="114300" distR="114300" simplePos="0" relativeHeight="251689984" behindDoc="0" locked="0" layoutInCell="1" allowOverlap="1" wp14:anchorId="642B5271" wp14:editId="6D06A911">
+          <wp:anchor distT="0" distB="0" distL="114300" distR="114300" simplePos="0" relativeHeight="251600896" behindDoc="0" locked="0" layoutInCell="1" allowOverlap="1" wp14:anchorId="79A33C88" wp14:editId="065634E1">
             <wp:simplePos x="0" y="0"/>
             <wp:positionH relativeFrom="column">
-              <wp:posOffset>-333375</wp:posOffset>
+              <wp:posOffset>-332740</wp:posOffset>
             </wp:positionH>
-            <wp:positionV relativeFrom="page">
-              <wp:posOffset>6140202</wp:posOffset>
+            <wp:positionV relativeFrom="paragraph">
+              <wp:posOffset>572577</wp:posOffset>
             </wp:positionV>
             <wp:extent cx="6414770" cy="3474720"/>
             <wp:effectExtent l="0" t="0" r="5080" b="0"/>
@@ -2967,7 +2671,7 @@
                     <pic:cNvPicPr/>
                   </pic:nvPicPr>
                   <pic:blipFill>
-                    <a:blip r:embed="rId13" cstate="print">
+                    <a:blip r:embed="rId12" cstate="print">
                       <a:extLst>
                         <a:ext uri="{28A0092B-C50C-407E-A947-70E740481C1C}">
                           <a14:useLocalDpi xmlns:a14="http://schemas.microsoft.com/office/drawing/2010/main" val="0"/>
@@ -3021,6 +2725,16 @@
     <w:p>
       <w:pPr>
         <w:pStyle w:val="Paragraphedeliste"/>
+        <w:ind w:left="1080"/>
+        <w:jc w:val="both"/>
+        <w:rPr>
+          <w:sz w:val="20"/>
+        </w:rPr>
+      </w:pPr>
+    </w:p>
+    <w:p>
+      <w:pPr>
+        <w:pStyle w:val="Paragraphedeliste"/>
         <w:numPr>
           <w:ilvl w:val="1"/>
           <w:numId w:val="1"/>
@@ -3034,7 +2748,6 @@
         <w:rPr>
           <w:u w:val="single"/>
         </w:rPr>
-        <w:lastRenderedPageBreak/>
         <w:t>Inscription</w:t>
       </w:r>
       <w:r>
@@ -3047,17 +2760,66 @@
     <w:p>
       <w:pPr>
         <w:pStyle w:val="Paragraphedeliste"/>
-        <w:jc w:val="both"/>
-        <w:rPr>
-          <w:u w:val="single"/>
-        </w:rPr>
-      </w:pPr>
-    </w:p>
-    <w:p>
-      <w:pPr>
-        <w:pStyle w:val="Paragraphedeliste"/>
         <w:ind w:left="1080"/>
         <w:jc w:val="both"/>
+      </w:pPr>
+      <w:r>
+        <w:t>Le site offre la possibilité de s’y inscrire. Cela permet d’avoir un compte. Lors de l’inscription nous demandons son nom d’utilisateur, celui-ci</w:t>
+      </w:r>
+      <w:r>
+        <w:t xml:space="preserve"> servira à identifier la personne,</w:t>
+      </w:r>
+      <w:r>
+        <w:t xml:space="preserve"> le nom, le prénom ainsi que sa civilité.</w:t>
+      </w:r>
+      <w:r>
+        <w:t xml:space="preserve"> Nous lui demanderons également son </w:t>
+      </w:r>
+      <w:r>
+        <w:t xml:space="preserve">de composer son mot de passe pour pouvoir accéder à son compte et son adresse </w:t>
+      </w:r>
+      <w:r>
+        <w:t xml:space="preserve">mail pour </w:t>
+      </w:r>
+      <w:r>
+        <w:t>recevoir</w:t>
+      </w:r>
+      <w:r>
+        <w:t xml:space="preserve"> </w:t>
+      </w:r>
+      <w:r>
+        <w:t>d’</w:t>
+      </w:r>
+      <w:r>
+        <w:t>éventuelle</w:t>
+      </w:r>
+      <w:r>
+        <w:t>s</w:t>
+      </w:r>
+      <w:r>
+        <w:t xml:space="preserve"> note </w:t>
+      </w:r>
+      <w:r>
+        <w:t>de</w:t>
+      </w:r>
+      <w:r>
+        <w:t xml:space="preserve"> l’administrateur ainsi qu’à  l’activation de son compte qui sera inactif par défaut</w:t>
+      </w:r>
+      <w:r>
+        <w:t>. En effet, celui-ci, après avoir rempli le formulaire, recevra un mail automatique avec un lien de confirmation pour son compte.</w:t>
+      </w:r>
+    </w:p>
+    <w:p>
+      <w:pPr>
+        <w:pStyle w:val="Paragraphedeliste"/>
+        <w:ind w:left="1080"/>
+        <w:jc w:val="both"/>
+        <w:rPr>
+          <w:b/>
+          <w:i/>
+          <w:color w:val="385623" w:themeColor="accent6" w:themeShade="80"/>
+          <w:sz w:val="20"/>
+        </w:rPr>
       </w:pPr>
       <w:r>
         <w:rPr>
@@ -3065,16 +2827,16 @@
           <w:lang w:eastAsia="fr-FR"/>
         </w:rPr>
         <w:drawing>
-          <wp:anchor distT="0" distB="0" distL="114300" distR="114300" simplePos="0" relativeHeight="251723776" behindDoc="0" locked="0" layoutInCell="1" allowOverlap="1" wp14:anchorId="126CEAE6" wp14:editId="777C2768">
+          <wp:anchor distT="0" distB="0" distL="114300" distR="114300" simplePos="0" relativeHeight="251661312" behindDoc="0" locked="0" layoutInCell="1" allowOverlap="1" wp14:anchorId="7DD5DE87" wp14:editId="10C6D02A">
             <wp:simplePos x="0" y="0"/>
             <wp:positionH relativeFrom="column">
-              <wp:posOffset>-391215</wp:posOffset>
+              <wp:posOffset>-1464</wp:posOffset>
             </wp:positionH>
-            <wp:positionV relativeFrom="page">
-              <wp:posOffset>2703278</wp:posOffset>
+            <wp:positionV relativeFrom="paragraph">
+              <wp:posOffset>554024</wp:posOffset>
             </wp:positionV>
-            <wp:extent cx="6532245" cy="3538220"/>
-            <wp:effectExtent l="0" t="0" r="1905" b="5080"/>
+            <wp:extent cx="6214110" cy="3365500"/>
+            <wp:effectExtent l="0" t="0" r="0" b="6350"/>
             <wp:wrapTopAndBottom/>
             <wp:docPr id="25" name="Image 25"/>
             <wp:cNvGraphicFramePr>
@@ -3088,7 +2850,7 @@
                     <pic:cNvPicPr/>
                   </pic:nvPicPr>
                   <pic:blipFill>
-                    <a:blip r:embed="rId14" cstate="print">
+                    <a:blip r:embed="rId13" cstate="print">
                       <a:extLst>
                         <a:ext uri="{28A0092B-C50C-407E-A947-70E740481C1C}">
                           <a14:useLocalDpi xmlns:a14="http://schemas.microsoft.com/office/drawing/2010/main" val="0"/>
@@ -3102,7 +2864,7 @@
                   <pic:spPr>
                     <a:xfrm>
                       <a:off x="0" y="0"/>
-                      <a:ext cx="6532245" cy="3538220"/>
+                      <a:ext cx="6214110" cy="3365500"/>
                     </a:xfrm>
                     <a:prstGeom prst="rect">
                       <a:avLst/>
@@ -3121,136 +2883,91 @@
         </w:drawing>
       </w:r>
       <w:r>
-        <w:t>Le site offre la possibilité de s’y inscrire. Cela permet d’avoir un compte. Lors de l’inscription nous demandons son nom d’utilisateur, celui-ci</w:t>
-      </w:r>
-      <w:r>
-        <w:t xml:space="preserve"> servira à identifier la personne,</w:t>
-      </w:r>
-      <w:r>
-        <w:t xml:space="preserve"> le nom, le prénom ainsi que sa civilité.</w:t>
-      </w:r>
-      <w:r>
-        <w:t xml:space="preserve"> Nous lui demanderons également son </w:t>
-      </w:r>
-      <w:r>
-        <w:t xml:space="preserve">de composer son mot de passe pour pouvoir accéder à son compte et son adresse </w:t>
-      </w:r>
-      <w:r>
-        <w:t xml:space="preserve">mail pour </w:t>
-      </w:r>
-      <w:r>
-        <w:t>recevoir</w:t>
-      </w:r>
-      <w:r>
-        <w:t xml:space="preserve"> </w:t>
-      </w:r>
-      <w:r>
-        <w:t>d’</w:t>
-      </w:r>
-      <w:r>
-        <w:t>éventuelle</w:t>
+        <w:t>Ces information</w:t>
       </w:r>
       <w:r>
         <w:t>s</w:t>
       </w:r>
       <w:r>
-        <w:t xml:space="preserve"> note </w:t>
-      </w:r>
-      <w:r>
-        <w:t>de</w:t>
-      </w:r>
-      <w:r>
-        <w:t xml:space="preserve"> l’administrateur ainsi qu’à  l’activation de son compte qui sera inactif par défaut</w:t>
-      </w:r>
-      <w:r>
-        <w:t>. En effet, celui-ci, après avoir rempli le formulaire, recevra un mail automatique avec un lien de confirmation pour son compte.</w:t>
-      </w:r>
-    </w:p>
-    <w:p>
-      <w:pPr>
-        <w:pStyle w:val="Paragraphedeliste"/>
-        <w:ind w:left="1080"/>
-        <w:jc w:val="both"/>
+        <w:t xml:space="preserve"> seront stocké</w:t>
+      </w:r>
+      <w:r>
+        <w:t>s</w:t>
+      </w:r>
+      <w:r>
+        <w:t xml:space="preserve"> dans la base de donnée </w:t>
+      </w:r>
+      <w:r>
+        <w:t>du site dans la</w:t>
+      </w:r>
+      <w:r>
+        <w:t xml:space="preserve"> table « </w:t>
+      </w:r>
+      <w:proofErr w:type="spellStart"/>
+      <w:r>
+        <w:t>users</w:t>
+      </w:r>
+      <w:proofErr w:type="spellEnd"/>
+      <w:r>
+        <w:t> ». Le mot</w:t>
+      </w:r>
+      <w:r>
+        <w:t xml:space="preserve"> de passe</w:t>
+      </w:r>
+      <w:r>
+        <w:t xml:space="preserve"> y sera envoyé</w:t>
+      </w:r>
+      <w:r>
+        <w:t xml:space="preserve"> et conservé</w:t>
+      </w:r>
+      <w:r>
+        <w:t xml:space="preserve"> crypté via une technique de hachage à sens unique (</w:t>
+      </w:r>
+      <w:r>
+        <w:t xml:space="preserve">B_CRYPT), nous y stockerons également son IP ainsi qu’une clé de compte </w:t>
+      </w:r>
+      <w:r>
+        <w:lastRenderedPageBreak/>
+        <w:t>aléatoire</w:t>
+      </w:r>
+      <w:r>
+        <w:t>.</w:t>
+      </w:r>
+      <w:r>
+        <w:t xml:space="preserve"> Lors de l’inscription le statut de la personne est au niveau 1 c’est-à-dire </w:t>
+      </w:r>
+      <w:r>
+        <w:rPr>
+          <w:b/>
+          <w:i/>
+          <w:color w:val="1F4E79" w:themeColor="accent1" w:themeShade="80"/>
+          <w:sz w:val="20"/>
+        </w:rPr>
+        <w:t>utilisateur</w:t>
+      </w:r>
+      <w:r>
+        <w:t>. Pour devenir adhérent celui-ci devra contacter l’</w:t>
+      </w:r>
+      <w:r>
+        <w:rPr>
+          <w:b/>
+          <w:i/>
+          <w:color w:val="C00000"/>
+          <w:sz w:val="20"/>
+        </w:rPr>
+        <w:t>administrateur</w:t>
+      </w:r>
+      <w:r>
+        <w:t xml:space="preserve"> pour qu’il puisse le faire passer au niveau 2, le statut d’</w:t>
+      </w:r>
+      <w:r>
         <w:rPr>
           <w:b/>
           <w:i/>
           <w:color w:val="385623" w:themeColor="accent6" w:themeShade="80"/>
           <w:sz w:val="20"/>
         </w:rPr>
-      </w:pPr>
-      <w:r>
-        <w:t>Ces information</w:t>
-      </w:r>
-      <w:r>
-        <w:t>s</w:t>
-      </w:r>
-      <w:r>
-        <w:t xml:space="preserve"> seront stocké</w:t>
-      </w:r>
-      <w:r>
-        <w:t>s</w:t>
-      </w:r>
-      <w:r>
-        <w:t xml:space="preserve"> dans la base de donnée </w:t>
-      </w:r>
-      <w:r>
-        <w:t>du site dans la</w:t>
-      </w:r>
-      <w:r>
-        <w:t xml:space="preserve"> table « </w:t>
-      </w:r>
-      <w:proofErr w:type="spellStart"/>
-      <w:r>
-        <w:t>users</w:t>
-      </w:r>
-      <w:proofErr w:type="spellEnd"/>
-      <w:r>
-        <w:t> ». Le mot</w:t>
-      </w:r>
-      <w:r>
-        <w:t xml:space="preserve"> de passe</w:t>
-      </w:r>
-      <w:r>
-        <w:t xml:space="preserve"> y sera envoyé</w:t>
-      </w:r>
-      <w:r>
-        <w:t xml:space="preserve"> et conservé</w:t>
-      </w:r>
-      <w:r>
-        <w:t xml:space="preserve"> crypté via une technique de hachage à sens unique (</w:t>
-      </w:r>
-      <w:r>
-        <w:t>B_CRYPT), nous y stockerons également son IP ainsi qu’une clé de compte aléatoire</w:t>
-      </w:r>
-      <w:r>
-        <w:t>.</w:t>
-      </w:r>
-      <w:r>
-        <w:t xml:space="preserve"> Lors de l’inscription le statut de la personne est au niveau 1 c’est-à-dire </w:t>
-      </w:r>
-      <w:r>
-        <w:rPr>
-          <w:b/>
-          <w:i/>
-          <w:color w:val="1F4E79" w:themeColor="accent1" w:themeShade="80"/>
-          <w:sz w:val="20"/>
-        </w:rPr>
-        <w:t>utilisateur</w:t>
-      </w:r>
-      <w:r>
-        <w:t>. Pour devenir adhérent celui-ci devra contacter l’</w:t>
-      </w:r>
-      <w:r>
-        <w:rPr>
-          <w:b/>
-          <w:i/>
-          <w:color w:val="C00000"/>
-          <w:sz w:val="20"/>
-        </w:rPr>
-        <w:t>administrateur</w:t>
-      </w:r>
-      <w:r>
-        <w:t xml:space="preserve"> pour qu’il puisse le faire passer au niveau 2, le statut d’</w:t>
+        <w:t>adhérent</w:t>
       </w:r>
       <w:r>
         <w:rPr>
@@ -3259,15 +2976,6 @@
           <w:color w:val="385623" w:themeColor="accent6" w:themeShade="80"/>
           <w:sz w:val="20"/>
         </w:rPr>
-        <w:t>adhérent</w:t>
-      </w:r>
-      <w:r>
-        <w:rPr>
-          <w:b/>
-          <w:i/>
-          <w:color w:val="385623" w:themeColor="accent6" w:themeShade="80"/>
-          <w:sz w:val="20"/>
-        </w:rPr>
         <w:t>.</w:t>
       </w:r>
     </w:p>
@@ -3281,13 +2989,13 @@
           <w:lang w:eastAsia="fr-FR"/>
         </w:rPr>
         <w:drawing>
-          <wp:anchor distT="0" distB="0" distL="114300" distR="114300" simplePos="0" relativeHeight="251754496" behindDoc="0" locked="0" layoutInCell="1" allowOverlap="1" wp14:anchorId="1C9CBB93" wp14:editId="43D4A695">
+          <wp:anchor distT="0" distB="0" distL="114300" distR="114300" simplePos="0" relativeHeight="251670528" behindDoc="0" locked="0" layoutInCell="1" allowOverlap="1" wp14:anchorId="2344D57E" wp14:editId="22BF0C35">
             <wp:simplePos x="0" y="0"/>
             <wp:positionH relativeFrom="column">
-              <wp:posOffset>196877</wp:posOffset>
+              <wp:posOffset>-9857</wp:posOffset>
             </wp:positionH>
             <wp:positionV relativeFrom="paragraph">
-              <wp:posOffset>308113</wp:posOffset>
+              <wp:posOffset>317445</wp:posOffset>
             </wp:positionV>
             <wp:extent cx="2734310" cy="2622550"/>
             <wp:effectExtent l="0" t="0" r="8890" b="6350"/>
@@ -3306,7 +3014,7 @@
                     </pic:cNvPicPr>
                   </pic:nvPicPr>
                   <pic:blipFill>
-                    <a:blip r:embed="rId15">
+                    <a:blip r:embed="rId14">
                       <a:extLst>
                         <a:ext uri="{28A0092B-C50C-407E-A947-70E740481C1C}">
                           <a14:useLocalDpi xmlns:a14="http://schemas.microsoft.com/office/drawing/2010/main" val="0"/>
@@ -3370,19 +3078,8 @@
         <w:rPr>
           <w:u w:val="single"/>
         </w:rPr>
-        <w:lastRenderedPageBreak/>
         <w:t>Profil</w:t>
       </w:r>
-    </w:p>
-    <w:p>
-      <w:pPr>
-        <w:pStyle w:val="Paragraphedeliste"/>
-        <w:ind w:left="1080"/>
-        <w:jc w:val="both"/>
-        <w:rPr>
-          <w:u w:val="single"/>
-        </w:rPr>
-      </w:pPr>
     </w:p>
     <w:p>
       <w:pPr>
@@ -3410,16 +3107,16 @@
           <w:lang w:eastAsia="fr-FR"/>
         </w:rPr>
         <w:drawing>
-          <wp:anchor distT="0" distB="0" distL="114300" distR="114300" simplePos="0" relativeHeight="251762688" behindDoc="0" locked="0" layoutInCell="1" allowOverlap="1" wp14:anchorId="557A2EDC" wp14:editId="4B649266">
+          <wp:anchor distT="0" distB="0" distL="114300" distR="114300" simplePos="0" relativeHeight="251540480" behindDoc="0" locked="0" layoutInCell="1" allowOverlap="1" wp14:anchorId="53D186DE" wp14:editId="282FD269">
             <wp:simplePos x="0" y="0"/>
             <wp:positionH relativeFrom="column">
-              <wp:posOffset>-296103</wp:posOffset>
+              <wp:posOffset>-1905</wp:posOffset>
             </wp:positionH>
-            <wp:positionV relativeFrom="page">
-              <wp:posOffset>3188280</wp:posOffset>
+            <wp:positionV relativeFrom="paragraph">
+              <wp:posOffset>1126435</wp:posOffset>
             </wp:positionV>
-            <wp:extent cx="6336030" cy="3959225"/>
-            <wp:effectExtent l="0" t="0" r="7620" b="3175"/>
+            <wp:extent cx="6041390" cy="3775075"/>
+            <wp:effectExtent l="0" t="0" r="0" b="0"/>
             <wp:wrapTopAndBottom/>
             <wp:docPr id="26" name="Image 26"/>
             <wp:cNvGraphicFramePr>
@@ -3433,7 +3130,7 @@
                     <pic:cNvPicPr/>
                   </pic:nvPicPr>
                   <pic:blipFill>
-                    <a:blip r:embed="rId16" cstate="print">
+                    <a:blip r:embed="rId15" cstate="print">
                       <a:extLst>
                         <a:ext uri="{28A0092B-C50C-407E-A947-70E740481C1C}">
                           <a14:useLocalDpi xmlns:a14="http://schemas.microsoft.com/office/drawing/2010/main" val="0"/>
@@ -3447,7 +3144,7 @@
                   <pic:spPr>
                     <a:xfrm>
                       <a:off x="0" y="0"/>
-                      <a:ext cx="6336030" cy="3959225"/>
+                      <a:ext cx="6041390" cy="3775075"/>
                     </a:xfrm>
                     <a:prstGeom prst="rect">
                       <a:avLst/>
@@ -3571,7 +3268,211 @@
       </w:pPr>
       <w:r>
         <w:rPr>
+          <w:noProof/>
+          <w:lang w:eastAsia="fr-FR"/>
+        </w:rPr>
+        <w:drawing>
+          <wp:anchor distT="0" distB="0" distL="114300" distR="114300" simplePos="0" relativeHeight="251800576" behindDoc="0" locked="0" layoutInCell="1" allowOverlap="1" wp14:anchorId="411DAC0E" wp14:editId="2A5E5BE5">
+            <wp:simplePos x="0" y="0"/>
+            <wp:positionH relativeFrom="column">
+              <wp:posOffset>-358223</wp:posOffset>
+            </wp:positionH>
+            <wp:positionV relativeFrom="paragraph">
+              <wp:posOffset>4412836</wp:posOffset>
+            </wp:positionV>
+            <wp:extent cx="6052820" cy="3943350"/>
+            <wp:effectExtent l="0" t="0" r="5080" b="0"/>
+            <wp:wrapTopAndBottom/>
+            <wp:docPr id="39" name="Image 39"/>
+            <wp:cNvGraphicFramePr>
+              <a:graphicFrameLocks xmlns:a="http://schemas.openxmlformats.org/drawingml/2006/main" noChangeAspect="1"/>
+            </wp:cNvGraphicFramePr>
+            <a:graphic xmlns:a="http://schemas.openxmlformats.org/drawingml/2006/main">
+              <a:graphicData uri="http://schemas.openxmlformats.org/drawingml/2006/picture">
+                <pic:pic xmlns:pic="http://schemas.openxmlformats.org/drawingml/2006/picture">
+                  <pic:nvPicPr>
+                    <pic:cNvPr id="39" name="oublie mot de passe.png"/>
+                    <pic:cNvPicPr/>
+                  </pic:nvPicPr>
+                  <pic:blipFill>
+                    <a:blip r:embed="rId16">
+                      <a:extLst>
+                        <a:ext uri="{28A0092B-C50C-407E-A947-70E740481C1C}">
+                          <a14:useLocalDpi xmlns:a14="http://schemas.microsoft.com/office/drawing/2010/main" val="0"/>
+                        </a:ext>
+                      </a:extLst>
+                    </a:blip>
+                    <a:stretch>
+                      <a:fillRect/>
+                    </a:stretch>
+                  </pic:blipFill>
+                  <pic:spPr>
+                    <a:xfrm>
+                      <a:off x="0" y="0"/>
+                      <a:ext cx="6052820" cy="3943350"/>
+                    </a:xfrm>
+                    <a:prstGeom prst="rect">
+                      <a:avLst/>
+                    </a:prstGeom>
+                  </pic:spPr>
+                </pic:pic>
+              </a:graphicData>
+            </a:graphic>
+            <wp14:sizeRelH relativeFrom="page">
+              <wp14:pctWidth>0</wp14:pctWidth>
+            </wp14:sizeRelH>
+            <wp14:sizeRelV relativeFrom="page">
+              <wp14:pctHeight>0</wp14:pctHeight>
+            </wp14:sizeRelV>
+          </wp:anchor>
+        </w:drawing>
+      </w:r>
+      <w:r>
+        <w:rPr>
+          <w:noProof/>
           <w:u w:val="single"/>
+          <w:lang w:eastAsia="fr-FR"/>
+        </w:rPr>
+        <w:drawing>
+          <wp:anchor distT="0" distB="0" distL="114300" distR="114300" simplePos="0" relativeHeight="251793408" behindDoc="0" locked="0" layoutInCell="1" allowOverlap="1" wp14:anchorId="360D000E" wp14:editId="2BC7F806">
+            <wp:simplePos x="0" y="0"/>
+            <wp:positionH relativeFrom="column">
+              <wp:posOffset>-311150</wp:posOffset>
+            </wp:positionH>
+            <wp:positionV relativeFrom="paragraph">
+              <wp:posOffset>357311</wp:posOffset>
+            </wp:positionV>
+            <wp:extent cx="6366510" cy="3315335"/>
+            <wp:effectExtent l="0" t="0" r="0" b="0"/>
+            <wp:wrapSquare wrapText="bothSides"/>
+            <wp:docPr id="38" name="Image 38"/>
+            <wp:cNvGraphicFramePr>
+              <a:graphicFrameLocks xmlns:a="http://schemas.openxmlformats.org/drawingml/2006/main" noChangeAspect="1"/>
+            </wp:cNvGraphicFramePr>
+            <a:graphic xmlns:a="http://schemas.openxmlformats.org/drawingml/2006/main">
+              <a:graphicData uri="http://schemas.openxmlformats.org/drawingml/2006/picture">
+                <pic:pic xmlns:pic="http://schemas.openxmlformats.org/drawingml/2006/picture">
+                  <pic:nvPicPr>
+                    <pic:cNvPr id="38" name="connexion.png"/>
+                    <pic:cNvPicPr/>
+                  </pic:nvPicPr>
+                  <pic:blipFill>
+                    <a:blip r:embed="rId17" cstate="print">
+                      <a:extLst>
+                        <a:ext uri="{28A0092B-C50C-407E-A947-70E740481C1C}">
+                          <a14:useLocalDpi xmlns:a14="http://schemas.microsoft.com/office/drawing/2010/main" val="0"/>
+                        </a:ext>
+                      </a:extLst>
+                    </a:blip>
+                    <a:stretch>
+                      <a:fillRect/>
+                    </a:stretch>
+                  </pic:blipFill>
+                  <pic:spPr>
+                    <a:xfrm>
+                      <a:off x="0" y="0"/>
+                      <a:ext cx="6366510" cy="3315335"/>
+                    </a:xfrm>
+                    <a:prstGeom prst="rect">
+                      <a:avLst/>
+                    </a:prstGeom>
+                  </pic:spPr>
+                </pic:pic>
+              </a:graphicData>
+            </a:graphic>
+            <wp14:sizeRelH relativeFrom="page">
+              <wp14:pctWidth>0</wp14:pctWidth>
+            </wp14:sizeRelH>
+            <wp14:sizeRelV relativeFrom="page">
+              <wp14:pctHeight>0</wp14:pctHeight>
+            </wp14:sizeRelV>
+          </wp:anchor>
+        </w:drawing>
+      </w:r>
+      <w:r>
+        <w:rPr>
+          <w:u w:val="single"/>
+        </w:rPr>
+        <w:t>Connexion</w:t>
+      </w:r>
+    </w:p>
+    <w:p>
+      <w:pPr>
+        <w:pStyle w:val="Paragraphedeliste"/>
+        <w:ind w:left="1080"/>
+        <w:jc w:val="both"/>
+      </w:pPr>
+      <w:proofErr w:type="spellStart"/>
+      <w:r>
+        <w:t>Text</w:t>
+      </w:r>
+      <w:bookmarkStart w:id="0" w:name="_GoBack"/>
+      <w:bookmarkEnd w:id="0"/>
+      <w:proofErr w:type="spellEnd"/>
+    </w:p>
+    <w:p>
+      <w:pPr>
+        <w:jc w:val="both"/>
+        <w:rPr>
+          <w:u w:val="single"/>
+        </w:rPr>
+      </w:pPr>
+    </w:p>
+    <w:p>
+      <w:pPr>
+        <w:pStyle w:val="Paragraphedeliste"/>
+        <w:ind w:left="1080"/>
+        <w:jc w:val="both"/>
+        <w:rPr>
+          <w:u w:val="single"/>
+        </w:rPr>
+      </w:pPr>
+    </w:p>
+    <w:p>
+      <w:pPr>
+        <w:pStyle w:val="Paragraphedeliste"/>
+        <w:ind w:left="1080"/>
+        <w:jc w:val="both"/>
+        <w:rPr>
+          <w:u w:val="single"/>
+        </w:rPr>
+      </w:pPr>
+    </w:p>
+    <w:p>
+      <w:pPr>
+        <w:pStyle w:val="Paragraphedeliste"/>
+        <w:ind w:left="1080"/>
+        <w:jc w:val="both"/>
+        <w:rPr>
+          <w:u w:val="single"/>
+        </w:rPr>
+      </w:pPr>
+    </w:p>
+    <w:p>
+      <w:pPr>
+        <w:pStyle w:val="Paragraphedeliste"/>
+        <w:ind w:left="1080"/>
+        <w:jc w:val="both"/>
+        <w:rPr>
+          <w:u w:val="single"/>
+        </w:rPr>
+      </w:pPr>
+    </w:p>
+    <w:p>
+      <w:pPr>
+        <w:pStyle w:val="Paragraphedeliste"/>
+        <w:numPr>
+          <w:ilvl w:val="1"/>
+          <w:numId w:val="1"/>
+        </w:numPr>
+        <w:jc w:val="both"/>
+        <w:rPr>
+          <w:u w:val="single"/>
+        </w:rPr>
+      </w:pPr>
+      <w:r>
+        <w:rPr>
+          <w:u w:val="single"/>
         </w:rPr>
         <w:t>Panneau d’a</w:t>
       </w:r>
@@ -3588,6 +3489,9 @@
         <w:ind w:left="1080"/>
         <w:jc w:val="both"/>
       </w:pPr>
+      <w:r>
+        <w:t>Le panneau d’administration du site du site sera accessible par les administrateurs seulement.</w:t>
+      </w:r>
     </w:p>
     <w:p>
       <w:pPr>
@@ -3596,10 +3500,86 @@
         <w:jc w:val="both"/>
       </w:pPr>
       <w:r>
+        <w:rPr>
+          <w:noProof/>
+          <w:lang w:eastAsia="fr-FR"/>
+        </w:rPr>
+        <w:drawing>
+          <wp:anchor distT="0" distB="0" distL="114300" distR="114300" simplePos="0" relativeHeight="251697152" behindDoc="0" locked="0" layoutInCell="1" allowOverlap="1" wp14:anchorId="5D9B65BE" wp14:editId="2D9B14A6">
+            <wp:simplePos x="0" y="0"/>
+            <wp:positionH relativeFrom="column">
+              <wp:posOffset>426886</wp:posOffset>
+            </wp:positionH>
+            <wp:positionV relativeFrom="paragraph">
+              <wp:posOffset>585470</wp:posOffset>
+            </wp:positionV>
+            <wp:extent cx="5760720" cy="2108200"/>
+            <wp:effectExtent l="0" t="0" r="0" b="6350"/>
+            <wp:wrapTopAndBottom/>
+            <wp:docPr id="28" name="Image 28"/>
+            <wp:cNvGraphicFramePr>
+              <a:graphicFrameLocks xmlns:a="http://schemas.openxmlformats.org/drawingml/2006/main" noChangeAspect="1"/>
+            </wp:cNvGraphicFramePr>
+            <a:graphic xmlns:a="http://schemas.openxmlformats.org/drawingml/2006/main">
+              <a:graphicData uri="http://schemas.openxmlformats.org/drawingml/2006/picture">
+                <pic:pic xmlns:pic="http://schemas.openxmlformats.org/drawingml/2006/picture">
+                  <pic:nvPicPr>
+                    <pic:cNvPr id="28" name="club_admin.png"/>
+                    <pic:cNvPicPr/>
+                  </pic:nvPicPr>
+                  <pic:blipFill>
+                    <a:blip r:embed="rId18">
+                      <a:extLst>
+                        <a:ext uri="{28A0092B-C50C-407E-A947-70E740481C1C}">
+                          <a14:useLocalDpi xmlns:a14="http://schemas.microsoft.com/office/drawing/2010/main" val="0"/>
+                        </a:ext>
+                      </a:extLst>
+                    </a:blip>
+                    <a:stretch>
+                      <a:fillRect/>
+                    </a:stretch>
+                  </pic:blipFill>
+                  <pic:spPr>
+                    <a:xfrm>
+                      <a:off x="0" y="0"/>
+                      <a:ext cx="5760720" cy="2108200"/>
+                    </a:xfrm>
+                    <a:prstGeom prst="rect">
+                      <a:avLst/>
+                    </a:prstGeom>
+                  </pic:spPr>
+                </pic:pic>
+              </a:graphicData>
+            </a:graphic>
+            <wp14:sizeRelH relativeFrom="page">
+              <wp14:pctWidth>0</wp14:pctWidth>
+            </wp14:sizeRelH>
+            <wp14:sizeRelV relativeFrom="page">
+              <wp14:pctHeight>0</wp14:pctHeight>
+            </wp14:sizeRelV>
+          </wp:anchor>
+        </w:drawing>
+      </w:r>
+      <w:r>
+        <w:rPr>
+          <w:b/>
+        </w:rPr>
+        <w:t>Club</w:t>
+      </w:r>
+      <w:r>
+        <w:t xml:space="preserve"> : </w:t>
+      </w:r>
+      <w:r>
+        <w:t xml:space="preserve">Dans cette partie, </w:t>
+      </w:r>
+      <w:r>
+        <w:t>les utilisateurs devraient pouvoir modifier les images du carrousel de la page d’accueil</w:t>
+      </w:r>
+      <w:r>
         <w:t xml:space="preserve"> </w:t>
       </w:r>
       <w:r>
-        <w:t>Créer un site internet pour une association de jeu. Ce site comprendra un calendrier événementiel, la liste des jeux du club, une partie utilisateur pour pouvoir poster des messages dans la partie forum.</w:t>
+        <w:t>du site, modifier les informations pour la page club et modifier les conditions générales d’utilisation du site.</w:t>
       </w:r>
     </w:p>
     <w:p>
@@ -3607,6 +3587,690 @@
         <w:pStyle w:val="Paragraphedeliste"/>
         <w:ind w:left="1080"/>
         <w:jc w:val="both"/>
+      </w:pPr>
+    </w:p>
+    <w:p>
+      <w:pPr>
+        <w:pStyle w:val="Paragraphedeliste"/>
+        <w:ind w:left="1080"/>
+        <w:jc w:val="both"/>
+      </w:pPr>
+      <w:r>
+        <w:rPr>
+          <w:b/>
+        </w:rPr>
+        <w:t>Forum </w:t>
+      </w:r>
+      <w:r>
+        <w:t>:</w:t>
+      </w:r>
+      <w:r>
+        <w:t xml:space="preserve"> L’utilisateur pourra créer, </w:t>
+      </w:r>
+      <w:r>
+        <w:t>modifier</w:t>
+      </w:r>
+      <w:r>
+        <w:t>, supprimer et changer l’ordre des forums.</w:t>
+      </w:r>
+    </w:p>
+    <w:p>
+      <w:pPr>
+        <w:pStyle w:val="Paragraphedeliste"/>
+        <w:ind w:left="1080"/>
+        <w:jc w:val="both"/>
+      </w:pPr>
+      <w:r>
+        <w:rPr>
+          <w:noProof/>
+          <w:lang w:eastAsia="fr-FR"/>
+        </w:rPr>
+        <w:drawing>
+          <wp:anchor distT="0" distB="0" distL="114300" distR="114300" simplePos="0" relativeHeight="251728896" behindDoc="0" locked="0" layoutInCell="1" allowOverlap="1" wp14:anchorId="26DF7A1D" wp14:editId="665C75E9">
+            <wp:simplePos x="0" y="0"/>
+            <wp:positionH relativeFrom="column">
+              <wp:posOffset>411480</wp:posOffset>
+            </wp:positionH>
+            <wp:positionV relativeFrom="paragraph">
+              <wp:posOffset>236883</wp:posOffset>
+            </wp:positionV>
+            <wp:extent cx="5760720" cy="2108200"/>
+            <wp:effectExtent l="0" t="0" r="0" b="6350"/>
+            <wp:wrapTopAndBottom/>
+            <wp:docPr id="29" name="Image 29"/>
+            <wp:cNvGraphicFramePr>
+              <a:graphicFrameLocks xmlns:a="http://schemas.openxmlformats.org/drawingml/2006/main" noChangeAspect="1"/>
+            </wp:cNvGraphicFramePr>
+            <a:graphic xmlns:a="http://schemas.openxmlformats.org/drawingml/2006/main">
+              <a:graphicData uri="http://schemas.openxmlformats.org/drawingml/2006/picture">
+                <pic:pic xmlns:pic="http://schemas.openxmlformats.org/drawingml/2006/picture">
+                  <pic:nvPicPr>
+                    <pic:cNvPr id="29" name="forum_admin.png"/>
+                    <pic:cNvPicPr/>
+                  </pic:nvPicPr>
+                  <pic:blipFill>
+                    <a:blip r:embed="rId19">
+                      <a:extLst>
+                        <a:ext uri="{28A0092B-C50C-407E-A947-70E740481C1C}">
+                          <a14:useLocalDpi xmlns:a14="http://schemas.microsoft.com/office/drawing/2010/main" val="0"/>
+                        </a:ext>
+                      </a:extLst>
+                    </a:blip>
+                    <a:stretch>
+                      <a:fillRect/>
+                    </a:stretch>
+                  </pic:blipFill>
+                  <pic:spPr>
+                    <a:xfrm>
+                      <a:off x="0" y="0"/>
+                      <a:ext cx="5760720" cy="2108200"/>
+                    </a:xfrm>
+                    <a:prstGeom prst="rect">
+                      <a:avLst/>
+                    </a:prstGeom>
+                  </pic:spPr>
+                </pic:pic>
+              </a:graphicData>
+            </a:graphic>
+            <wp14:sizeRelH relativeFrom="page">
+              <wp14:pctWidth>0</wp14:pctWidth>
+            </wp14:sizeRelH>
+            <wp14:sizeRelV relativeFrom="page">
+              <wp14:pctHeight>0</wp14:pctHeight>
+            </wp14:sizeRelV>
+          </wp:anchor>
+        </w:drawing>
+      </w:r>
+      <w:r>
+        <w:t>Il pourra changer les permissions générales d’un forum et ceux d’un utilisateur.</w:t>
+      </w:r>
+    </w:p>
+    <w:p>
+      <w:pPr>
+        <w:pStyle w:val="Paragraphedeliste"/>
+        <w:ind w:left="1080"/>
+        <w:jc w:val="both"/>
+      </w:pPr>
+    </w:p>
+    <w:p>
+      <w:pPr>
+        <w:pStyle w:val="Paragraphedeliste"/>
+        <w:ind w:left="1080"/>
+        <w:jc w:val="both"/>
+      </w:pPr>
+      <w:r>
+        <w:rPr>
+          <w:b/>
+        </w:rPr>
+        <w:t xml:space="preserve">Messages : </w:t>
+      </w:r>
+      <w:r>
+        <w:t xml:space="preserve">Dans cette partie, l’utilisateur pourra configurer les messages privés </w:t>
+      </w:r>
+      <w:r>
+        <w:t xml:space="preserve">envoyé reçu </w:t>
+      </w:r>
+      <w:r>
+        <w:t>entre les utilisateurs</w:t>
+      </w:r>
+      <w:r>
+        <w:t xml:space="preserve"> (taille maximum des messages, nombre maximum de message stocké dans la boîte mail de l’utilisateur</w:t>
+      </w:r>
+      <w:r>
+        <w:t>, l’activation des messages privés, l’autorisation des smileys, des fichiers joints, des signatures</w:t>
+      </w:r>
+      <w:r>
+        <w:t>, etc..</w:t>
+      </w:r>
+      <w:r>
+        <w:t>)</w:t>
+      </w:r>
+      <w:r>
+        <w:t>.</w:t>
+      </w:r>
+      <w:r>
+        <w:t xml:space="preserve"> Il pourra</w:t>
+      </w:r>
+      <w:r>
+        <w:t xml:space="preserve"> modifier les paramètres des postes du forum (taille maximum du texte, surveillance d’un forum ou d’un sujet, </w:t>
+      </w:r>
+      <w:r>
+        <w:t xml:space="preserve">autorisation des smiley, </w:t>
+      </w:r>
+      <w:proofErr w:type="spellStart"/>
+      <w:r>
+        <w:t>ect</w:t>
+      </w:r>
+      <w:proofErr w:type="spellEnd"/>
+      <w:r>
+        <w:t>…). Il pourra ajouter,</w:t>
+      </w:r>
+      <w:r>
+        <w:t xml:space="preserve"> modifier</w:t>
+      </w:r>
+      <w:r>
+        <w:t xml:space="preserve"> ou supprimer des icônes de sujet et des smiley.</w:t>
+      </w:r>
+    </w:p>
+    <w:p>
+      <w:pPr>
+        <w:pStyle w:val="Paragraphedeliste"/>
+        <w:ind w:left="1080"/>
+        <w:jc w:val="both"/>
+      </w:pPr>
+      <w:r>
+        <w:rPr>
+          <w:b/>
+          <w:noProof/>
+          <w:lang w:eastAsia="fr-FR"/>
+        </w:rPr>
+        <w:lastRenderedPageBreak/>
+        <w:drawing>
+          <wp:anchor distT="0" distB="0" distL="114300" distR="114300" simplePos="0" relativeHeight="251740160" behindDoc="0" locked="0" layoutInCell="1" allowOverlap="1" wp14:anchorId="3F10929F" wp14:editId="79D5AF35">
+            <wp:simplePos x="0" y="0"/>
+            <wp:positionH relativeFrom="column">
+              <wp:posOffset>180064</wp:posOffset>
+            </wp:positionH>
+            <wp:positionV relativeFrom="paragraph">
+              <wp:posOffset>862413</wp:posOffset>
+            </wp:positionV>
+            <wp:extent cx="5760720" cy="2403475"/>
+            <wp:effectExtent l="0" t="0" r="0" b="0"/>
+            <wp:wrapTopAndBottom/>
+            <wp:docPr id="30" name="Image 30"/>
+            <wp:cNvGraphicFramePr>
+              <a:graphicFrameLocks xmlns:a="http://schemas.openxmlformats.org/drawingml/2006/main" noChangeAspect="1"/>
+            </wp:cNvGraphicFramePr>
+            <a:graphic xmlns:a="http://schemas.openxmlformats.org/drawingml/2006/main">
+              <a:graphicData uri="http://schemas.openxmlformats.org/drawingml/2006/picture">
+                <pic:pic xmlns:pic="http://schemas.openxmlformats.org/drawingml/2006/picture">
+                  <pic:nvPicPr>
+                    <pic:cNvPr id="30" name="messages_admin.png"/>
+                    <pic:cNvPicPr/>
+                  </pic:nvPicPr>
+                  <pic:blipFill>
+                    <a:blip r:embed="rId20">
+                      <a:extLst>
+                        <a:ext uri="{28A0092B-C50C-407E-A947-70E740481C1C}">
+                          <a14:useLocalDpi xmlns:a14="http://schemas.microsoft.com/office/drawing/2010/main" val="0"/>
+                        </a:ext>
+                      </a:extLst>
+                    </a:blip>
+                    <a:stretch>
+                      <a:fillRect/>
+                    </a:stretch>
+                  </pic:blipFill>
+                  <pic:spPr>
+                    <a:xfrm>
+                      <a:off x="0" y="0"/>
+                      <a:ext cx="5760720" cy="2403475"/>
+                    </a:xfrm>
+                    <a:prstGeom prst="rect">
+                      <a:avLst/>
+                    </a:prstGeom>
+                  </pic:spPr>
+                </pic:pic>
+              </a:graphicData>
+            </a:graphic>
+            <wp14:sizeRelH relativeFrom="page">
+              <wp14:pctWidth>0</wp14:pctWidth>
+            </wp14:sizeRelH>
+            <wp14:sizeRelV relativeFrom="page">
+              <wp14:pctHeight>0</wp14:pctHeight>
+            </wp14:sizeRelV>
+          </wp:anchor>
+        </w:drawing>
+      </w:r>
+      <w:r>
+        <w:t xml:space="preserve">L‘utilisateur pourra changer les paramètres des fichiers joints (autorisation des fichiers joints pour les postes et les messages privés, taille maximum des fichiers joints, nombre maximum de fichier joint par message privé et postes, etc…). Et enfin, il pourra </w:t>
+      </w:r>
+      <w:r>
+        <w:t>consulter et supprimer les fichiers attachés à des messages et à des messages privés.</w:t>
+      </w:r>
+    </w:p>
+    <w:p>
+      <w:pPr>
+        <w:jc w:val="both"/>
+        <w:rPr>
+          <w:b/>
+        </w:rPr>
+      </w:pPr>
+    </w:p>
+    <w:p>
+      <w:pPr>
+        <w:pStyle w:val="Paragraphedeliste"/>
+        <w:ind w:left="1080"/>
+        <w:jc w:val="both"/>
+      </w:pPr>
+      <w:r>
+        <w:rPr>
+          <w:noProof/>
+          <w:lang w:eastAsia="fr-FR"/>
+        </w:rPr>
+        <w:drawing>
+          <wp:anchor distT="0" distB="0" distL="114300" distR="114300" simplePos="0" relativeHeight="251743232" behindDoc="0" locked="0" layoutInCell="1" allowOverlap="1" wp14:anchorId="6527C8CF" wp14:editId="424F968C">
+            <wp:simplePos x="0" y="0"/>
+            <wp:positionH relativeFrom="column">
+              <wp:posOffset>403695</wp:posOffset>
+            </wp:positionH>
+            <wp:positionV relativeFrom="paragraph">
+              <wp:posOffset>849188</wp:posOffset>
+            </wp:positionV>
+            <wp:extent cx="5760720" cy="1897380"/>
+            <wp:effectExtent l="0" t="0" r="0" b="7620"/>
+            <wp:wrapTopAndBottom/>
+            <wp:docPr id="31" name="Image 31"/>
+            <wp:cNvGraphicFramePr>
+              <a:graphicFrameLocks xmlns:a="http://schemas.openxmlformats.org/drawingml/2006/main" noChangeAspect="1"/>
+            </wp:cNvGraphicFramePr>
+            <a:graphic xmlns:a="http://schemas.openxmlformats.org/drawingml/2006/main">
+              <a:graphicData uri="http://schemas.openxmlformats.org/drawingml/2006/picture">
+                <pic:pic xmlns:pic="http://schemas.openxmlformats.org/drawingml/2006/picture">
+                  <pic:nvPicPr>
+                    <pic:cNvPr id="31" name="utilisateurs_admin.png"/>
+                    <pic:cNvPicPr/>
+                  </pic:nvPicPr>
+                  <pic:blipFill>
+                    <a:blip r:embed="rId21">
+                      <a:extLst>
+                        <a:ext uri="{28A0092B-C50C-407E-A947-70E740481C1C}">
+                          <a14:useLocalDpi xmlns:a14="http://schemas.microsoft.com/office/drawing/2010/main" val="0"/>
+                        </a:ext>
+                      </a:extLst>
+                    </a:blip>
+                    <a:stretch>
+                      <a:fillRect/>
+                    </a:stretch>
+                  </pic:blipFill>
+                  <pic:spPr>
+                    <a:xfrm>
+                      <a:off x="0" y="0"/>
+                      <a:ext cx="5760720" cy="1897380"/>
+                    </a:xfrm>
+                    <a:prstGeom prst="rect">
+                      <a:avLst/>
+                    </a:prstGeom>
+                  </pic:spPr>
+                </pic:pic>
+              </a:graphicData>
+            </a:graphic>
+            <wp14:sizeRelH relativeFrom="page">
+              <wp14:pctWidth>0</wp14:pctWidth>
+            </wp14:sizeRelH>
+            <wp14:sizeRelV relativeFrom="page">
+              <wp14:pctHeight>0</wp14:pctHeight>
+            </wp14:sizeRelV>
+          </wp:anchor>
+        </w:drawing>
+      </w:r>
+      <w:r>
+        <w:rPr>
+          <w:b/>
+        </w:rPr>
+        <w:t xml:space="preserve">Utilisateur : </w:t>
+      </w:r>
+      <w:r>
+        <w:t>Dans cette partie</w:t>
+      </w:r>
+      <w:r>
+        <w:t>, tous les utilisateurs seront affichés dans une liste. Les administrateurs auront la possibilité d’afficher les utilisateurs inactif depuis un certain temps, gérer les utilisateurs en les bannissant, en changeant le statut d’un utilisateur.</w:t>
+      </w:r>
+      <w:r>
+        <w:t xml:space="preserve"> C’est aussi dans cette partie que l’administrateur gérer les noms d’utilisateurs.</w:t>
+      </w:r>
+    </w:p>
+    <w:p>
+      <w:pPr>
+        <w:pStyle w:val="Paragraphedeliste"/>
+        <w:ind w:left="1080"/>
+        <w:jc w:val="both"/>
+      </w:pPr>
+    </w:p>
+    <w:p>
+      <w:pPr>
+        <w:pStyle w:val="Paragraphedeliste"/>
+        <w:ind w:left="1080"/>
+        <w:jc w:val="both"/>
+      </w:pPr>
+      <w:r>
+        <w:rPr>
+          <w:noProof/>
+          <w:lang w:eastAsia="fr-FR"/>
+        </w:rPr>
+        <w:lastRenderedPageBreak/>
+        <w:drawing>
+          <wp:anchor distT="0" distB="0" distL="114300" distR="114300" simplePos="0" relativeHeight="251755520" behindDoc="0" locked="0" layoutInCell="1" allowOverlap="1" wp14:anchorId="472EB317" wp14:editId="659942B5">
+            <wp:simplePos x="0" y="0"/>
+            <wp:positionH relativeFrom="column">
+              <wp:posOffset>401982</wp:posOffset>
+            </wp:positionH>
+            <wp:positionV relativeFrom="paragraph">
+              <wp:posOffset>1364174</wp:posOffset>
+            </wp:positionV>
+            <wp:extent cx="5760720" cy="4301490"/>
+            <wp:effectExtent l="0" t="0" r="0" b="3810"/>
+            <wp:wrapTopAndBottom/>
+            <wp:docPr id="32" name="Image 32"/>
+            <wp:cNvGraphicFramePr>
+              <a:graphicFrameLocks xmlns:a="http://schemas.openxmlformats.org/drawingml/2006/main" noChangeAspect="1"/>
+            </wp:cNvGraphicFramePr>
+            <a:graphic xmlns:a="http://schemas.openxmlformats.org/drawingml/2006/main">
+              <a:graphicData uri="http://schemas.openxmlformats.org/drawingml/2006/picture">
+                <pic:pic xmlns:pic="http://schemas.openxmlformats.org/drawingml/2006/picture">
+                  <pic:nvPicPr>
+                    <pic:cNvPr id="32" name="maintenance_admin.png"/>
+                    <pic:cNvPicPr/>
+                  </pic:nvPicPr>
+                  <pic:blipFill>
+                    <a:blip r:embed="rId22">
+                      <a:extLst>
+                        <a:ext uri="{28A0092B-C50C-407E-A947-70E740481C1C}">
+                          <a14:useLocalDpi xmlns:a14="http://schemas.microsoft.com/office/drawing/2010/main" val="0"/>
+                        </a:ext>
+                      </a:extLst>
+                    </a:blip>
+                    <a:stretch>
+                      <a:fillRect/>
+                    </a:stretch>
+                  </pic:blipFill>
+                  <pic:spPr>
+                    <a:xfrm>
+                      <a:off x="0" y="0"/>
+                      <a:ext cx="5760720" cy="4301490"/>
+                    </a:xfrm>
+                    <a:prstGeom prst="rect">
+                      <a:avLst/>
+                    </a:prstGeom>
+                  </pic:spPr>
+                </pic:pic>
+              </a:graphicData>
+            </a:graphic>
+            <wp14:sizeRelH relativeFrom="page">
+              <wp14:pctWidth>0</wp14:pctWidth>
+            </wp14:sizeRelH>
+            <wp14:sizeRelV relativeFrom="page">
+              <wp14:pctHeight>0</wp14:pctHeight>
+            </wp14:sizeRelV>
+          </wp:anchor>
+        </w:drawing>
+      </w:r>
+      <w:r>
+        <w:rPr>
+          <w:b/>
+        </w:rPr>
+        <w:t xml:space="preserve">Maintenance : </w:t>
+      </w:r>
+      <w:r>
+        <w:t xml:space="preserve">La partie maintenance permet de visualisé les modifications, création, suppression apporter par tous les utilisateurs. Suivant les liens, l’utilisateur pourra afficher les actions relatives </w:t>
+      </w:r>
+      <w:r>
+        <w:t xml:space="preserve">aux événements et les inscriptions, </w:t>
+      </w:r>
+      <w:r>
+        <w:t>aux forums, aux jeux et aux utilisateurs. L’utilisateur pourra trier cette liste par ordre de date, journal d’événement</w:t>
+      </w:r>
+      <w:r>
+        <w:t xml:space="preserve"> et par action croissant ou décroissant.</w:t>
+      </w:r>
+      <w:r>
+        <w:t xml:space="preserve"> </w:t>
+      </w:r>
+      <w:r>
+        <w:t>L’administrateur aura la possibilité d’afficher</w:t>
+      </w:r>
+      <w:r>
+        <w:t xml:space="preserve"> 10, 20, 30 ou 40 résultats par pages.</w:t>
+      </w:r>
+      <w:r>
+        <w:t xml:space="preserve"> </w:t>
+      </w:r>
+      <w:r>
+        <w:t>Par défaut, les actions seront triées par ordre de date décroissante à raison de 10 actions par pages.</w:t>
+      </w:r>
+    </w:p>
+    <w:p>
+      <w:pPr>
+        <w:pStyle w:val="Paragraphedeliste"/>
+        <w:ind w:left="1080"/>
+        <w:jc w:val="both"/>
+      </w:pPr>
+    </w:p>
+    <w:p>
+      <w:pPr>
+        <w:pStyle w:val="Paragraphedeliste"/>
+        <w:ind w:left="1080"/>
+        <w:jc w:val="both"/>
+        <w:rPr>
+          <w:b/>
+        </w:rPr>
+      </w:pPr>
+    </w:p>
+    <w:p>
+      <w:pPr>
+        <w:pStyle w:val="Paragraphedeliste"/>
+        <w:ind w:left="1080"/>
+        <w:jc w:val="both"/>
+        <w:rPr>
+          <w:sz w:val="20"/>
+        </w:rPr>
+      </w:pPr>
+      <w:r>
+        <w:rPr>
+          <w:b/>
+          <w:noProof/>
+          <w:lang w:eastAsia="fr-FR"/>
+        </w:rPr>
+        <w:drawing>
+          <wp:anchor distT="0" distB="0" distL="114300" distR="114300" simplePos="0" relativeHeight="251745280" behindDoc="0" locked="0" layoutInCell="1" allowOverlap="1" wp14:anchorId="12095C38" wp14:editId="0C2386AC">
+            <wp:simplePos x="0" y="0"/>
+            <wp:positionH relativeFrom="column">
+              <wp:posOffset>-112671</wp:posOffset>
+            </wp:positionH>
+            <wp:positionV relativeFrom="paragraph">
+              <wp:posOffset>1145567</wp:posOffset>
+            </wp:positionV>
+            <wp:extent cx="6384925" cy="3458210"/>
+            <wp:effectExtent l="0" t="0" r="0" b="8890"/>
+            <wp:wrapSquare wrapText="bothSides"/>
+            <wp:docPr id="20" name="Image 20"/>
+            <wp:cNvGraphicFramePr>
+              <a:graphicFrameLocks xmlns:a="http://schemas.openxmlformats.org/drawingml/2006/main" noChangeAspect="1"/>
+            </wp:cNvGraphicFramePr>
+            <a:graphic xmlns:a="http://schemas.openxmlformats.org/drawingml/2006/main">
+              <a:graphicData uri="http://schemas.openxmlformats.org/drawingml/2006/picture">
+                <pic:pic xmlns:pic="http://schemas.openxmlformats.org/drawingml/2006/picture">
+                  <pic:nvPicPr>
+                    <pic:cNvPr id="20" name="Ajouter un jeu.png"/>
+                    <pic:cNvPicPr/>
+                  </pic:nvPicPr>
+                  <pic:blipFill>
+                    <a:blip r:embed="rId23" cstate="print">
+                      <a:extLst>
+                        <a:ext uri="{28A0092B-C50C-407E-A947-70E740481C1C}">
+                          <a14:useLocalDpi xmlns:a14="http://schemas.microsoft.com/office/drawing/2010/main" val="0"/>
+                        </a:ext>
+                      </a:extLst>
+                    </a:blip>
+                    <a:stretch>
+                      <a:fillRect/>
+                    </a:stretch>
+                  </pic:blipFill>
+                  <pic:spPr>
+                    <a:xfrm>
+                      <a:off x="0" y="0"/>
+                      <a:ext cx="6384925" cy="3458210"/>
+                    </a:xfrm>
+                    <a:prstGeom prst="rect">
+                      <a:avLst/>
+                    </a:prstGeom>
+                  </pic:spPr>
+                </pic:pic>
+              </a:graphicData>
+            </a:graphic>
+            <wp14:sizeRelH relativeFrom="page">
+              <wp14:pctWidth>0</wp14:pctWidth>
+            </wp14:sizeRelH>
+            <wp14:sizeRelV relativeFrom="page">
+              <wp14:pctHeight>0</wp14:pctHeight>
+            </wp14:sizeRelV>
+          </wp:anchor>
+        </w:drawing>
+      </w:r>
+      <w:r>
+        <w:rPr>
+          <w:b/>
+        </w:rPr>
+        <w:t>Jeux</w:t>
+      </w:r>
+      <w:r>
+        <w:rPr>
+          <w:sz w:val="20"/>
+        </w:rPr>
+        <w:t> :</w:t>
+      </w:r>
+      <w:r>
+        <w:rPr>
+          <w:sz w:val="20"/>
+        </w:rPr>
+        <w:t xml:space="preserve"> </w:t>
+      </w:r>
+      <w:r>
+        <w:rPr>
+          <w:sz w:val="20"/>
+        </w:rPr>
+        <w:t xml:space="preserve">Les jeux pourront être ajouté, modifié ou supprimé de la base de données depuis le </w:t>
+      </w:r>
+      <w:r>
+        <w:rPr>
+          <w:sz w:val="20"/>
+        </w:rPr>
+        <w:lastRenderedPageBreak/>
+        <w:t>panneau d’administration. L’</w:t>
+      </w:r>
+      <w:r>
+        <w:rPr>
+          <w:b/>
+          <w:i/>
+          <w:color w:val="C00000"/>
+          <w:sz w:val="20"/>
+        </w:rPr>
+        <w:t>administrateur</w:t>
+      </w:r>
+      <w:r>
+        <w:rPr>
+          <w:sz w:val="20"/>
+        </w:rPr>
+        <w:t xml:space="preserve"> devra renseigner le titre du jeu, la catégorie à laquelle il appartient, mettre l’image du jeu ou laisser l’image par défaut qui sera redimensionné en rectangle avec une couleur de fond choisi par l’utilisateur lorsque l’image n’est pas assez haute ou pas assez large. Si un utilisateur ne remplis pas tous les champs obligatoire un message d’erreur apparaitra et l’utilisateur devra remplir le ou les champs</w:t>
+      </w:r>
+      <w:r>
+        <w:rPr>
+          <w:sz w:val="20"/>
+        </w:rPr>
+        <w:t xml:space="preserve"> manquant.</w:t>
+      </w:r>
+    </w:p>
+    <w:p>
+      <w:pPr>
+        <w:pStyle w:val="Paragraphedeliste"/>
+        <w:ind w:left="1080"/>
+        <w:jc w:val="both"/>
+        <w:rPr>
+          <w:sz w:val="20"/>
+        </w:rPr>
+      </w:pPr>
+      <w:r>
+        <w:rPr>
+          <w:sz w:val="20"/>
+        </w:rPr>
+        <w:t>La liste des jeux sera affichée et pourra être modifié. Cette liste pourra être triée par nom de jeu, par type de jeu</w:t>
+      </w:r>
+      <w:r>
+        <w:rPr>
+          <w:sz w:val="20"/>
+        </w:rPr>
+        <w:t xml:space="preserve"> ou par date de mise à jour</w:t>
+      </w:r>
+      <w:r>
+        <w:rPr>
+          <w:sz w:val="20"/>
+        </w:rPr>
+        <w:t xml:space="preserve"> par ordre croissant ou décroissant</w:t>
+      </w:r>
+      <w:r>
+        <w:rPr>
+          <w:sz w:val="20"/>
+        </w:rPr>
+        <w:t xml:space="preserve"> à raison de 10, 20, 30 ou 40 résultat</w:t>
+      </w:r>
+      <w:r>
+        <w:rPr>
+          <w:sz w:val="20"/>
+        </w:rPr>
+        <w:t>s</w:t>
+      </w:r>
+      <w:r>
+        <w:rPr>
+          <w:sz w:val="20"/>
+        </w:rPr>
+        <w:t xml:space="preserve"> par page</w:t>
+      </w:r>
+      <w:r>
+        <w:rPr>
+          <w:sz w:val="20"/>
+        </w:rPr>
+        <w:t>s. Par défaut la liste sera triée par nom de jeu croissant.</w:t>
+      </w:r>
+    </w:p>
+    <w:p>
+      <w:pPr>
+        <w:pStyle w:val="Paragraphedeliste"/>
+        <w:ind w:left="1080"/>
+        <w:jc w:val="both"/>
+        <w:rPr>
+          <w:sz w:val="20"/>
+        </w:rPr>
+      </w:pPr>
+    </w:p>
+    <w:p>
+      <w:pPr>
+        <w:pStyle w:val="Paragraphedeliste"/>
+        <w:ind w:left="1080"/>
+        <w:jc w:val="both"/>
+        <w:rPr>
+          <w:sz w:val="20"/>
+        </w:rPr>
+      </w:pPr>
+      <w:r>
+        <w:rPr>
+          <w:sz w:val="20"/>
+        </w:rPr>
+        <w:t>De nouvelles catégories de jeux pourront être ajoutées depuis le panneau d’administration. Une catégorie est caractérisée par son titre, sa description, son icône lors de l’affichage de la liste des jeux d’une catégorie, sa couleur de titre pour chaque jeu affiché dans cette catégorie et une image qui représentera sa catégorie pour l’affichage de l’ensemble des catégories et de leur description.</w:t>
+      </w:r>
+    </w:p>
+    <w:p>
+      <w:pPr>
+        <w:pStyle w:val="Paragraphedeliste"/>
+        <w:ind w:left="1080"/>
+        <w:jc w:val="both"/>
+        <w:rPr>
+          <w:sz w:val="20"/>
+        </w:rPr>
+      </w:pPr>
+      <w:r>
+        <w:rPr>
+          <w:sz w:val="20"/>
+        </w:rPr>
+        <w:t>Ces catégories pourront être affiché sans trie ou ordre particulier et être modifié.</w:t>
+      </w:r>
+    </w:p>
+    <w:p>
+      <w:pPr>
+        <w:pStyle w:val="Paragraphedeliste"/>
+        <w:ind w:left="1080"/>
+        <w:jc w:val="both"/>
+        <w:rPr>
+          <w:b/>
+        </w:rPr>
       </w:pPr>
     </w:p>
     <w:p>
@@ -3635,13 +4299,11 @@
         <w:jc w:val="both"/>
       </w:pPr>
       <w:r>
-        <w:t xml:space="preserve">Pour ce projet, les logiciels </w:t>
-      </w:r>
-      <w:proofErr w:type="gramStart"/>
-      <w:r>
-        <w:t>utilisé</w:t>
-      </w:r>
-      <w:proofErr w:type="gramEnd"/>
+        <w:t>Pour ce projet, les logiciels utilisé</w:t>
+      </w:r>
+      <w:r>
+        <w:t>s</w:t>
+      </w:r>
       <w:r>
         <w:t xml:space="preserve"> sont </w:t>
       </w:r>
@@ -3651,13 +4313,7 @@
       </w:r>
       <w:proofErr w:type="spellEnd"/>
       <w:r>
-        <w:t xml:space="preserve"> pour tester le site en local</w:t>
-      </w:r>
-      <w:r>
-        <w:t>,</w:t>
-      </w:r>
-      <w:r>
-        <w:t xml:space="preserve"> </w:t>
+        <w:t xml:space="preserve"> pour tester le site en local, </w:t>
       </w:r>
       <w:proofErr w:type="spellStart"/>
       <w:r>
@@ -3673,24 +4329,15 @@
       </w:r>
       <w:proofErr w:type="spellEnd"/>
       <w:r>
-        <w:t>++ pour écrire les programmes</w:t>
-      </w:r>
-      <w:r>
-        <w:t xml:space="preserve">. </w:t>
+        <w:t xml:space="preserve">++ pour écrire les programmes. </w:t>
       </w:r>
       <w:proofErr w:type="spellStart"/>
       <w:r>
-        <w:t>B</w:t>
-      </w:r>
-      <w:r>
-        <w:t>ootstrap</w:t>
+        <w:t>Bootstrap</w:t>
       </w:r>
       <w:proofErr w:type="spellEnd"/>
       <w:r>
-        <w:t xml:space="preserve"> a été utilisé pour mise en forme des pages. Et le logiciel </w:t>
-      </w:r>
-      <w:r>
-        <w:t xml:space="preserve">MySQL </w:t>
+        <w:t xml:space="preserve"> a été utilisé pour mise en forme des pages. Et le logiciel MySQL </w:t>
       </w:r>
       <w:proofErr w:type="spellStart"/>
       <w:r>
@@ -3703,16 +4350,6 @@
       <w:r>
         <w:t>r la base de donné.</w:t>
       </w:r>
-    </w:p>
-    <w:p>
-      <w:pPr>
-        <w:jc w:val="both"/>
-      </w:pPr>
-    </w:p>
-    <w:p>
-      <w:pPr>
-        <w:jc w:val="both"/>
-      </w:pPr>
     </w:p>
     <w:p>
       <w:pPr>
@@ -3728,31 +4365,21 @@
       </w:pPr>
       <w:r>
         <w:rPr>
-          <w:b/>
-        </w:rPr>
-        <w:lastRenderedPageBreak/>
-        <w:t>Base de donnée</w:t>
-      </w:r>
-      <w:r>
-        <w:rPr>
-          <w:b/>
-        </w:rPr>
-        <w:t>s</w:t>
-      </w:r>
-    </w:p>
-    <w:p>
-      <w:pPr>
-        <w:jc w:val="both"/>
-      </w:pPr>
-      <w:r>
-        <w:rPr>
           <w:noProof/>
           <w:lang w:eastAsia="fr-FR"/>
         </w:rPr>
         <w:drawing>
-          <wp:inline distT="0" distB="0" distL="0" distR="0" wp14:anchorId="1BAC7943" wp14:editId="42B4D25D">
+          <wp:anchor distT="0" distB="0" distL="114300" distR="114300" simplePos="0" relativeHeight="251758592" behindDoc="0" locked="0" layoutInCell="1" allowOverlap="1" wp14:anchorId="1C75111C" wp14:editId="521E2647">
+            <wp:simplePos x="0" y="0"/>
+            <wp:positionH relativeFrom="column">
+              <wp:posOffset>-8752</wp:posOffset>
+            </wp:positionH>
+            <wp:positionV relativeFrom="paragraph">
+              <wp:posOffset>335971</wp:posOffset>
+            </wp:positionV>
             <wp:extent cx="5763895" cy="5509895"/>
             <wp:effectExtent l="0" t="0" r="8255" b="0"/>
+            <wp:wrapTopAndBottom/>
             <wp:docPr id="18" name="Image 18" descr="C:\UwAmp\www\Machiavel-Fantasy\BDD\ModelBDD.png"/>
             <wp:cNvGraphicFramePr>
               <a:graphicFrameLocks xmlns:a="http://schemas.openxmlformats.org/drawingml/2006/main" noChangeAspect="1"/>
@@ -3767,7 +4394,7 @@
                     </pic:cNvPicPr>
                   </pic:nvPicPr>
                   <pic:blipFill rotWithShape="1">
-                    <a:blip r:embed="rId17">
+                    <a:blip r:embed="rId24">
                       <a:extLst>
                         <a:ext uri="{28A0092B-C50C-407E-A947-70E740481C1C}">
                           <a14:useLocalDpi xmlns:a14="http://schemas.microsoft.com/office/drawing/2010/main" val="0"/>
@@ -3780,7 +4407,7 @@
                   <pic:spPr bwMode="auto">
                     <a:xfrm>
                       <a:off x="0" y="0"/>
-                      <a:ext cx="5760720" cy="5507012"/>
+                      <a:ext cx="5763895" cy="5509895"/>
                     </a:xfrm>
                     <a:prstGeom prst="rect">
                       <a:avLst/>
@@ -3798,29 +4425,60 @@
                 </pic:pic>
               </a:graphicData>
             </a:graphic>
-          </wp:inline>
+            <wp14:sizeRelH relativeFrom="page">
+              <wp14:pctWidth>0</wp14:pctWidth>
+            </wp14:sizeRelH>
+            <wp14:sizeRelV relativeFrom="page">
+              <wp14:pctHeight>0</wp14:pctHeight>
+            </wp14:sizeRelV>
+          </wp:anchor>
         </w:drawing>
       </w:r>
-    </w:p>
-    <w:p>
-      <w:pPr>
-        <w:jc w:val="both"/>
-      </w:pPr>
-    </w:p>
-    <w:p>
-      <w:pPr>
-        <w:jc w:val="both"/>
-      </w:pPr>
-      <w:r>
-        <w:rPr>
+      <w:r>
+        <w:rPr>
+          <w:b/>
+        </w:rPr>
+        <w:t>Base de donnée</w:t>
+      </w:r>
+      <w:r>
+        <w:rPr>
+          <w:b/>
+        </w:rPr>
+        <w:t>s</w:t>
+      </w:r>
+    </w:p>
+    <w:p>
+      <w:pPr>
+        <w:pStyle w:val="Paragraphedeliste"/>
+        <w:numPr>
+          <w:ilvl w:val="0"/>
+          <w:numId w:val="1"/>
+        </w:numPr>
+        <w:jc w:val="both"/>
+        <w:rPr>
+          <w:b/>
+        </w:rPr>
+      </w:pPr>
+      <w:r>
+        <w:rPr>
+          <w:b/>
           <w:noProof/>
           <w:lang w:eastAsia="fr-FR"/>
         </w:rPr>
+        <w:lastRenderedPageBreak/>
         <w:drawing>
-          <wp:inline distT="0" distB="0" distL="0" distR="0" wp14:anchorId="16854F77" wp14:editId="13465124">
-            <wp:extent cx="2576480" cy="1246154"/>
-            <wp:effectExtent l="0" t="0" r="0" b="0"/>
-            <wp:docPr id="23" name="Image 23" descr="C:\UwAmp\www\Machiavel-Fantasy\BDD\MachiavelMySQL.png"/>
+          <wp:anchor distT="0" distB="0" distL="114300" distR="114300" simplePos="0" relativeHeight="251764736" behindDoc="0" locked="0" layoutInCell="1" allowOverlap="1" wp14:anchorId="7DDC6138" wp14:editId="0A8A9E2E">
+            <wp:simplePos x="0" y="0"/>
+            <wp:positionH relativeFrom="column">
+              <wp:posOffset>-152676</wp:posOffset>
+            </wp:positionH>
+            <wp:positionV relativeFrom="paragraph">
+              <wp:posOffset>316616</wp:posOffset>
+            </wp:positionV>
+            <wp:extent cx="6055360" cy="3784600"/>
+            <wp:effectExtent l="0" t="0" r="2540" b="6350"/>
+            <wp:wrapTopAndBottom/>
+            <wp:docPr id="34" name="Image 34"/>
             <wp:cNvGraphicFramePr>
               <a:graphicFrameLocks xmlns:a="http://schemas.openxmlformats.org/drawingml/2006/main" noChangeAspect="1"/>
             </wp:cNvGraphicFramePr>
@@ -3828,45 +4486,382 @@
               <a:graphicData uri="http://schemas.openxmlformats.org/drawingml/2006/picture">
                 <pic:pic xmlns:pic="http://schemas.openxmlformats.org/drawingml/2006/picture">
                   <pic:nvPicPr>
-                    <pic:cNvPr id="0" name="Picture 18" descr="C:\UwAmp\www\Machiavel-Fantasy\BDD\MachiavelMySQL.png"/>
-                    <pic:cNvPicPr>
-                      <a:picLocks noChangeAspect="1" noChangeArrowheads="1"/>
-                    </pic:cNvPicPr>
+                    <pic:cNvPr id="34" name="aspect_machiavel.png"/>
+                    <pic:cNvPicPr/>
                   </pic:nvPicPr>
                   <pic:blipFill>
-                    <a:blip r:embed="rId18">
+                    <a:blip r:embed="rId25" cstate="print">
                       <a:extLst>
                         <a:ext uri="{28A0092B-C50C-407E-A947-70E740481C1C}">
                           <a14:useLocalDpi xmlns:a14="http://schemas.microsoft.com/office/drawing/2010/main" val="0"/>
                         </a:ext>
                       </a:extLst>
                     </a:blip>
-                    <a:srcRect/>
                     <a:stretch>
                       <a:fillRect/>
                     </a:stretch>
                   </pic:blipFill>
-                  <pic:spPr bwMode="auto">
+                  <pic:spPr>
                     <a:xfrm>
                       <a:off x="0" y="0"/>
-                      <a:ext cx="2576648" cy="1246235"/>
+                      <a:ext cx="6055360" cy="3784600"/>
                     </a:xfrm>
                     <a:prstGeom prst="rect">
                       <a:avLst/>
                     </a:prstGeom>
-                    <a:noFill/>
-                    <a:ln>
-                      <a:noFill/>
-                    </a:ln>
                   </pic:spPr>
                 </pic:pic>
               </a:graphicData>
             </a:graphic>
-          </wp:inline>
+            <wp14:sizeRelH relativeFrom="page">
+              <wp14:pctWidth>0</wp14:pctWidth>
+            </wp14:sizeRelH>
+            <wp14:sizeRelV relativeFrom="page">
+              <wp14:pctHeight>0</wp14:pctHeight>
+            </wp14:sizeRelV>
+          </wp:anchor>
         </w:drawing>
       </w:r>
-      <w:bookmarkStart w:id="0" w:name="_GoBack"/>
-      <w:bookmarkEnd w:id="0"/>
+      <w:r>
+        <w:rPr>
+          <w:b/>
+        </w:rPr>
+        <w:t>Forme général du site et du panneau d’administration</w:t>
+      </w:r>
+    </w:p>
+    <w:p>
+      <w:pPr>
+        <w:pStyle w:val="Paragraphedeliste"/>
+        <w:jc w:val="both"/>
+        <w:rPr>
+          <w:b/>
+        </w:rPr>
+      </w:pPr>
+      <w:r>
+        <w:rPr>
+          <w:b/>
+          <w:noProof/>
+          <w:lang w:eastAsia="fr-FR"/>
+        </w:rPr>
+        <w:drawing>
+          <wp:anchor distT="0" distB="0" distL="114300" distR="114300" simplePos="0" relativeHeight="251768832" behindDoc="0" locked="0" layoutInCell="1" allowOverlap="1" wp14:anchorId="02E2EF81" wp14:editId="570AE275">
+            <wp:simplePos x="0" y="0"/>
+            <wp:positionH relativeFrom="column">
+              <wp:posOffset>-239892</wp:posOffset>
+            </wp:positionH>
+            <wp:positionV relativeFrom="paragraph">
+              <wp:posOffset>4147572</wp:posOffset>
+            </wp:positionV>
+            <wp:extent cx="6225540" cy="2861945"/>
+            <wp:effectExtent l="0" t="0" r="3810" b="0"/>
+            <wp:wrapTopAndBottom/>
+            <wp:docPr id="35" name="Image 35"/>
+            <wp:cNvGraphicFramePr>
+              <a:graphicFrameLocks xmlns:a="http://schemas.openxmlformats.org/drawingml/2006/main" noChangeAspect="1"/>
+            </wp:cNvGraphicFramePr>
+            <a:graphic xmlns:a="http://schemas.openxmlformats.org/drawingml/2006/main">
+              <a:graphicData uri="http://schemas.openxmlformats.org/drawingml/2006/picture">
+                <pic:pic xmlns:pic="http://schemas.openxmlformats.org/drawingml/2006/picture">
+                  <pic:nvPicPr>
+                    <pic:cNvPr id="35" name="aspect_maintenance.png"/>
+                    <pic:cNvPicPr/>
+                  </pic:nvPicPr>
+                  <pic:blipFill>
+                    <a:blip r:embed="rId26">
+                      <a:extLst>
+                        <a:ext uri="{28A0092B-C50C-407E-A947-70E740481C1C}">
+                          <a14:useLocalDpi xmlns:a14="http://schemas.microsoft.com/office/drawing/2010/main" val="0"/>
+                        </a:ext>
+                      </a:extLst>
+                    </a:blip>
+                    <a:stretch>
+                      <a:fillRect/>
+                    </a:stretch>
+                  </pic:blipFill>
+                  <pic:spPr>
+                    <a:xfrm>
+                      <a:off x="0" y="0"/>
+                      <a:ext cx="6225540" cy="2861945"/>
+                    </a:xfrm>
+                    <a:prstGeom prst="rect">
+                      <a:avLst/>
+                    </a:prstGeom>
+                  </pic:spPr>
+                </pic:pic>
+              </a:graphicData>
+            </a:graphic>
+            <wp14:sizeRelH relativeFrom="page">
+              <wp14:pctWidth>0</wp14:pctWidth>
+            </wp14:sizeRelH>
+            <wp14:sizeRelV relativeFrom="page">
+              <wp14:pctHeight>0</wp14:pctHeight>
+            </wp14:sizeRelV>
+          </wp:anchor>
+        </w:drawing>
+      </w:r>
+    </w:p>
+    <w:p>
+      <w:pPr>
+        <w:pStyle w:val="Paragraphedeliste"/>
+        <w:jc w:val="both"/>
+        <w:rPr>
+          <w:b/>
+        </w:rPr>
+      </w:pPr>
+    </w:p>
+    <w:p>
+      <w:pPr>
+        <w:pStyle w:val="Paragraphedeliste"/>
+        <w:jc w:val="both"/>
+        <w:rPr>
+          <w:b/>
+        </w:rPr>
+      </w:pPr>
+    </w:p>
+    <w:p>
+      <w:pPr>
+        <w:pStyle w:val="Paragraphedeliste"/>
+        <w:jc w:val="both"/>
+        <w:rPr>
+          <w:b/>
+        </w:rPr>
+      </w:pPr>
+    </w:p>
+    <w:p>
+      <w:pPr>
+        <w:pStyle w:val="Paragraphedeliste"/>
+        <w:jc w:val="both"/>
+        <w:rPr>
+          <w:b/>
+        </w:rPr>
+      </w:pPr>
+    </w:p>
+    <w:p>
+      <w:pPr>
+        <w:pStyle w:val="Paragraphedeliste"/>
+        <w:jc w:val="both"/>
+        <w:rPr>
+          <w:b/>
+        </w:rPr>
+      </w:pPr>
+    </w:p>
+    <w:p>
+      <w:pPr>
+        <w:pStyle w:val="Paragraphedeliste"/>
+        <w:jc w:val="both"/>
+        <w:rPr>
+          <w:b/>
+        </w:rPr>
+      </w:pPr>
+    </w:p>
+    <w:p>
+      <w:pPr>
+        <w:pStyle w:val="Paragraphedeliste"/>
+        <w:jc w:val="both"/>
+        <w:rPr>
+          <w:b/>
+        </w:rPr>
+      </w:pPr>
+    </w:p>
+    <w:p>
+      <w:pPr>
+        <w:pStyle w:val="Paragraphedeliste"/>
+        <w:jc w:val="both"/>
+        <w:rPr>
+          <w:b/>
+        </w:rPr>
+      </w:pPr>
+    </w:p>
+    <w:p>
+      <w:pPr>
+        <w:pStyle w:val="Paragraphedeliste"/>
+        <w:jc w:val="both"/>
+        <w:rPr>
+          <w:b/>
+        </w:rPr>
+      </w:pPr>
+    </w:p>
+    <w:p>
+      <w:pPr>
+        <w:pStyle w:val="Paragraphedeliste"/>
+        <w:numPr>
+          <w:ilvl w:val="0"/>
+          <w:numId w:val="1"/>
+        </w:numPr>
+        <w:jc w:val="both"/>
+        <w:rPr>
+          <w:b/>
+        </w:rPr>
+      </w:pPr>
+      <w:r>
+        <w:rPr>
+          <w:b/>
+        </w:rPr>
+        <w:lastRenderedPageBreak/>
+        <w:t>A</w:t>
+      </w:r>
+      <w:r>
+        <w:rPr>
+          <w:b/>
+        </w:rPr>
+        <w:t>rborescence</w:t>
+      </w:r>
+      <w:r>
+        <w:rPr>
+          <w:b/>
+        </w:rPr>
+        <w:t xml:space="preserve"> des </w:t>
+      </w:r>
+      <w:proofErr w:type="spellStart"/>
+      <w:r>
+        <w:rPr>
+          <w:b/>
+        </w:rPr>
+        <w:t>fichers</w:t>
+      </w:r>
+      <w:proofErr w:type="spellEnd"/>
+    </w:p>
+    <w:p>
+      <w:pPr>
+        <w:pStyle w:val="Paragraphedeliste"/>
+        <w:jc w:val="both"/>
+        <w:rPr>
+          <w:b/>
+        </w:rPr>
+      </w:pPr>
+      <w:r>
+        <w:rPr>
+          <w:b/>
+          <w:noProof/>
+          <w:lang w:eastAsia="fr-FR"/>
+        </w:rPr>
+        <w:drawing>
+          <wp:anchor distT="0" distB="0" distL="114300" distR="114300" simplePos="0" relativeHeight="251773952" behindDoc="0" locked="0" layoutInCell="1" allowOverlap="1" wp14:anchorId="20405D49" wp14:editId="60478B90">
+            <wp:simplePos x="0" y="0"/>
+            <wp:positionH relativeFrom="column">
+              <wp:posOffset>2495550</wp:posOffset>
+            </wp:positionH>
+            <wp:positionV relativeFrom="paragraph">
+              <wp:posOffset>225094</wp:posOffset>
+            </wp:positionV>
+            <wp:extent cx="2590800" cy="4763135"/>
+            <wp:effectExtent l="0" t="0" r="0" b="0"/>
+            <wp:wrapTopAndBottom/>
+            <wp:docPr id="37" name="Image 37"/>
+            <wp:cNvGraphicFramePr>
+              <a:graphicFrameLocks xmlns:a="http://schemas.openxmlformats.org/drawingml/2006/main" noChangeAspect="1"/>
+            </wp:cNvGraphicFramePr>
+            <a:graphic xmlns:a="http://schemas.openxmlformats.org/drawingml/2006/main">
+              <a:graphicData uri="http://schemas.openxmlformats.org/drawingml/2006/picture">
+                <pic:pic xmlns:pic="http://schemas.openxmlformats.org/drawingml/2006/picture">
+                  <pic:nvPicPr>
+                    <pic:cNvPr id="37" name="arboraissance_admin.png"/>
+                    <pic:cNvPicPr/>
+                  </pic:nvPicPr>
+                  <pic:blipFill>
+                    <a:blip r:embed="rId27">
+                      <a:extLst>
+                        <a:ext uri="{28A0092B-C50C-407E-A947-70E740481C1C}">
+                          <a14:useLocalDpi xmlns:a14="http://schemas.microsoft.com/office/drawing/2010/main" val="0"/>
+                        </a:ext>
+                      </a:extLst>
+                    </a:blip>
+                    <a:stretch>
+                      <a:fillRect/>
+                    </a:stretch>
+                  </pic:blipFill>
+                  <pic:spPr>
+                    <a:xfrm>
+                      <a:off x="0" y="0"/>
+                      <a:ext cx="2590800" cy="4763135"/>
+                    </a:xfrm>
+                    <a:prstGeom prst="rect">
+                      <a:avLst/>
+                    </a:prstGeom>
+                  </pic:spPr>
+                </pic:pic>
+              </a:graphicData>
+            </a:graphic>
+            <wp14:sizeRelH relativeFrom="page">
+              <wp14:pctWidth>0</wp14:pctWidth>
+            </wp14:sizeRelH>
+            <wp14:sizeRelV relativeFrom="page">
+              <wp14:pctHeight>0</wp14:pctHeight>
+            </wp14:sizeRelV>
+          </wp:anchor>
+        </w:drawing>
+      </w:r>
+      <w:r>
+        <w:rPr>
+          <w:b/>
+          <w:noProof/>
+          <w:lang w:eastAsia="fr-FR"/>
+        </w:rPr>
+        <w:drawing>
+          <wp:anchor distT="0" distB="0" distL="114300" distR="114300" simplePos="0" relativeHeight="251771904" behindDoc="0" locked="0" layoutInCell="1" allowOverlap="1" wp14:anchorId="54FCB196" wp14:editId="7D359ACF">
+            <wp:simplePos x="0" y="0"/>
+            <wp:positionH relativeFrom="column">
+              <wp:posOffset>0</wp:posOffset>
+            </wp:positionH>
+            <wp:positionV relativeFrom="paragraph">
+              <wp:posOffset>182245</wp:posOffset>
+            </wp:positionV>
+            <wp:extent cx="2383155" cy="8892540"/>
+            <wp:effectExtent l="0" t="0" r="0" b="3810"/>
+            <wp:wrapSquare wrapText="bothSides"/>
+            <wp:docPr id="36" name="Image 36"/>
+            <wp:cNvGraphicFramePr>
+              <a:graphicFrameLocks xmlns:a="http://schemas.openxmlformats.org/drawingml/2006/main" noChangeAspect="1"/>
+            </wp:cNvGraphicFramePr>
+            <a:graphic xmlns:a="http://schemas.openxmlformats.org/drawingml/2006/main">
+              <a:graphicData uri="http://schemas.openxmlformats.org/drawingml/2006/picture">
+                <pic:pic xmlns:pic="http://schemas.openxmlformats.org/drawingml/2006/picture">
+                  <pic:nvPicPr>
+                    <pic:cNvPr id="36" name="arboraissance_général.png"/>
+                    <pic:cNvPicPr/>
+                  </pic:nvPicPr>
+                  <pic:blipFill>
+                    <a:blip r:embed="rId28">
+                      <a:extLst>
+                        <a:ext uri="{28A0092B-C50C-407E-A947-70E740481C1C}">
+                          <a14:useLocalDpi xmlns:a14="http://schemas.microsoft.com/office/drawing/2010/main" val="0"/>
+                        </a:ext>
+                      </a:extLst>
+                    </a:blip>
+                    <a:stretch>
+                      <a:fillRect/>
+                    </a:stretch>
+                  </pic:blipFill>
+                  <pic:spPr>
+                    <a:xfrm>
+                      <a:off x="0" y="0"/>
+                      <a:ext cx="2383155" cy="8892540"/>
+                    </a:xfrm>
+                    <a:prstGeom prst="rect">
+                      <a:avLst/>
+                    </a:prstGeom>
+                  </pic:spPr>
+                </pic:pic>
+              </a:graphicData>
+            </a:graphic>
+            <wp14:sizeRelH relativeFrom="page">
+              <wp14:pctWidth>0</wp14:pctWidth>
+            </wp14:sizeRelH>
+            <wp14:sizeRelV relativeFrom="page">
+              <wp14:pctHeight>0</wp14:pctHeight>
+            </wp14:sizeRelV>
+          </wp:anchor>
+        </w:drawing>
+      </w:r>
+    </w:p>
+    <w:p>
+      <w:pPr>
+        <w:pStyle w:val="Paragraphedeliste"/>
+        <w:jc w:val="both"/>
+        <w:rPr>
+          <w:b/>
+        </w:rPr>
+      </w:pPr>
     </w:p>
     <w:sectPr>
       <w:pgSz w:w="11906" w:h="16838"/>
@@ -4744,7 +5739,7 @@
 </file>
 
 <file path=customXml/itemProps2.xml><?xml version="1.0" encoding="utf-8"?>
-<ds:datastoreItem xmlns:ds="http://schemas.openxmlformats.org/officeDocument/2006/customXml" ds:itemID="{A11FEA70-27D4-4C45-A90A-53EABA609664}">
+<ds:datastoreItem xmlns:ds="http://schemas.openxmlformats.org/officeDocument/2006/customXml" ds:itemID="{1E53D78E-E749-4BDD-BA0F-19BB70D6CD93}">
   <ds:schemaRefs>
     <ds:schemaRef ds:uri="http://schemas.openxmlformats.org/officeDocument/2006/bibliography"/>
   </ds:schemaRefs>

</xml_diff>

<commit_message>
doc du site mise à jour
</commit_message>
<xml_diff>
--- a/documentation_machiavel.docx
+++ b/documentation_machiavel.docx
@@ -1,6 +1,6 @@
 
 <file path=word/document.xml><?xml version="1.0" encoding="utf-8"?>
-<w:document xmlns:wpc="http://schemas.microsoft.com/office/word/2010/wordprocessingCanvas" xmlns:mc="http://schemas.openxmlformats.org/markup-compatibility/2006" xmlns:o="urn:schemas-microsoft-com:office:office" xmlns:r="http://schemas.openxmlformats.org/officeDocument/2006/relationships" xmlns:m="http://schemas.openxmlformats.org/officeDocument/2006/math" xmlns:v="urn:schemas-microsoft-com:vml" xmlns:wp14="http://schemas.microsoft.com/office/word/2010/wordprocessingDrawing" xmlns:wp="http://schemas.openxmlformats.org/drawingml/2006/wordprocessingDrawing" xmlns:w10="urn:schemas-microsoft-com:office:word" xmlns:w="http://schemas.openxmlformats.org/wordprocessingml/2006/main" xmlns:w14="http://schemas.microsoft.com/office/word/2010/wordml" xmlns:w15="http://schemas.microsoft.com/office/word/2012/wordml" xmlns:wpg="http://schemas.microsoft.com/office/word/2010/wordprocessingGroup" xmlns:wpi="http://schemas.microsoft.com/office/word/2010/wordprocessingInk" xmlns:wne="http://schemas.microsoft.com/office/word/2006/wordml" xmlns:wps="http://schemas.microsoft.com/office/word/2010/wordprocessingShape" mc:Ignorable="w14 w15 wp14">
+<w:document xmlns:wpc="http://schemas.microsoft.com/office/word/2010/wordprocessingCanvas" xmlns:mc="http://schemas.openxmlformats.org/markup-compatibility/2006" xmlns:o="urn:schemas-microsoft-com:office:office" xmlns:r="http://schemas.openxmlformats.org/officeDocument/2006/relationships" xmlns:m="http://schemas.openxmlformats.org/officeDocument/2006/math" xmlns:v="urn:schemas-microsoft-com:vml" xmlns:wp14="http://schemas.microsoft.com/office/word/2010/wordprocessingDrawing" xmlns:wp="http://schemas.openxmlformats.org/drawingml/2006/wordprocessingDrawing" xmlns:w10="urn:schemas-microsoft-com:office:word" xmlns:w="http://schemas.openxmlformats.org/wordprocessingml/2006/main" xmlns:w14="http://schemas.microsoft.com/office/word/2010/wordml" xmlns:wpg="http://schemas.microsoft.com/office/word/2010/wordprocessingGroup" xmlns:wpi="http://schemas.microsoft.com/office/word/2010/wordprocessingInk" xmlns:wne="http://schemas.microsoft.com/office/word/2006/wordml" xmlns:wps="http://schemas.microsoft.com/office/word/2010/wordprocessingShape" mc:Ignorable="w14 wp14">
   <w:body>
     <w:sdt>
       <w:sdtPr>
@@ -1133,7 +1133,7 @@
                   </wp:anchor>
                 </w:drawing>
               </mc:Choice>
-              <mc:Fallback>
+              <mc:Fallback xmlns:w15="http://schemas.microsoft.com/office/word/2012/wordml">
                 <w:pict>
                   <v:group id="Groupe 1" o:spid="_x0000_s1026" style="position:absolute;margin-left:0;margin-top:46.45pt;width:595.3pt;height:654pt;z-index:251654144;mso-width-percent:1000;mso-position-horizontal-relative:page;mso-position-vertical-relative:margin;mso-width-percent:1000;mso-height-relative:margin" coordorigin=",2294" coordsize="12239,12106" o:gfxdata="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" o:allowincell="f">
                     <v:group id="Group 3" o:spid="_x0000_s1027" style="position:absolute;top:9661;width:12239;height:4739" coordorigin="-6,3399" coordsize="12197,4253" o:gfxdata="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">
@@ -1379,13 +1379,27 @@
         <w:rPr>
           <w:sz w:val="20"/>
         </w:rPr>
-        <w:t xml:space="preserve">L’association des Clayes </w:t>
+        <w:t xml:space="preserve">L’association des </w:t>
       </w:r>
       <w:proofErr w:type="spellStart"/>
       <w:r>
         <w:rPr>
           <w:sz w:val="20"/>
         </w:rPr>
+        <w:t>Clayes</w:t>
+      </w:r>
+      <w:proofErr w:type="spellEnd"/>
+      <w:r>
+        <w:rPr>
+          <w:sz w:val="20"/>
+        </w:rPr>
+        <w:t xml:space="preserve"> </w:t>
+      </w:r>
+      <w:proofErr w:type="spellStart"/>
+      <w:r>
+        <w:rPr>
+          <w:sz w:val="20"/>
+        </w:rPr>
         <w:t>sous Bois</w:t>
       </w:r>
       <w:proofErr w:type="spellEnd"/>
@@ -1393,7 +1407,21 @@
         <w:rPr>
           <w:sz w:val="20"/>
         </w:rPr>
-        <w:t xml:space="preserve">, Machiavel Fantasy à besoin d’un nouveau site internet pour pouvoir </w:t>
+        <w:t xml:space="preserve">, Machiavel </w:t>
+      </w:r>
+      <w:proofErr w:type="spellStart"/>
+      <w:r>
+        <w:rPr>
+          <w:sz w:val="20"/>
+        </w:rPr>
+        <w:t>Fantasy</w:t>
+      </w:r>
+      <w:proofErr w:type="spellEnd"/>
+      <w:r>
+        <w:rPr>
+          <w:sz w:val="20"/>
+        </w:rPr>
+        <w:t xml:space="preserve"> à besoin d’un nouveau site internet pour pouvoir </w:t>
       </w:r>
       <w:r>
         <w:rPr>
@@ -1973,7 +2001,7 @@
                     <pic:cNvPicPr/>
                   </pic:nvPicPr>
                   <pic:blipFill>
-                    <a:blip r:embed="rId7" cstate="print">
+                    <a:blip r:embed="rId8" cstate="print">
                       <a:extLst>
                         <a:ext uri="{28A0092B-C50C-407E-A947-70E740481C1C}">
                           <a14:useLocalDpi xmlns:a14="http://schemas.microsoft.com/office/drawing/2010/main" val="0"/>
@@ -2164,7 +2192,7 @@
                     <pic:cNvPicPr/>
                   </pic:nvPicPr>
                   <pic:blipFill>
-                    <a:blip r:embed="rId8" cstate="print">
+                    <a:blip r:embed="rId9" cstate="print">
                       <a:extLst>
                         <a:ext uri="{28A0092B-C50C-407E-A947-70E740481C1C}">
                           <a14:useLocalDpi xmlns:a14="http://schemas.microsoft.com/office/drawing/2010/main" val="0"/>
@@ -2295,7 +2323,7 @@
                     <pic:cNvPicPr/>
                   </pic:nvPicPr>
                   <pic:blipFill>
-                    <a:blip r:embed="rId9" cstate="print">
+                    <a:blip r:embed="rId10" cstate="print">
                       <a:extLst>
                         <a:ext uri="{28A0092B-C50C-407E-A947-70E740481C1C}">
                           <a14:useLocalDpi xmlns:a14="http://schemas.microsoft.com/office/drawing/2010/main" val="0"/>
@@ -2470,7 +2498,7 @@
                     <pic:cNvPicPr/>
                   </pic:nvPicPr>
                   <pic:blipFill>
-                    <a:blip r:embed="rId10" cstate="print">
+                    <a:blip r:embed="rId11" cstate="print">
                       <a:extLst>
                         <a:ext uri="{28A0092B-C50C-407E-A947-70E740481C1C}">
                           <a14:useLocalDpi xmlns:a14="http://schemas.microsoft.com/office/drawing/2010/main" val="0"/>
@@ -2565,7 +2593,7 @@
                     <pic:cNvPicPr/>
                   </pic:nvPicPr>
                   <pic:blipFill>
-                    <a:blip r:embed="rId11" cstate="print">
+                    <a:blip r:embed="rId12" cstate="print">
                       <a:extLst>
                         <a:ext uri="{28A0092B-C50C-407E-A947-70E740481C1C}">
                           <a14:useLocalDpi xmlns:a14="http://schemas.microsoft.com/office/drawing/2010/main" val="0"/>
@@ -2671,7 +2699,7 @@
                     <pic:cNvPicPr/>
                   </pic:nvPicPr>
                   <pic:blipFill>
-                    <a:blip r:embed="rId12" cstate="print">
+                    <a:blip r:embed="rId13" cstate="print">
                       <a:extLst>
                         <a:ext uri="{28A0092B-C50C-407E-A947-70E740481C1C}">
                           <a14:useLocalDpi xmlns:a14="http://schemas.microsoft.com/office/drawing/2010/main" val="0"/>
@@ -2850,7 +2878,7 @@
                     <pic:cNvPicPr/>
                   </pic:nvPicPr>
                   <pic:blipFill>
-                    <a:blip r:embed="rId13" cstate="print">
+                    <a:blip r:embed="rId14" cstate="print">
                       <a:extLst>
                         <a:ext uri="{28A0092B-C50C-407E-A947-70E740481C1C}">
                           <a14:useLocalDpi xmlns:a14="http://schemas.microsoft.com/office/drawing/2010/main" val="0"/>
@@ -3014,7 +3042,7 @@
                     </pic:cNvPicPr>
                   </pic:nvPicPr>
                   <pic:blipFill>
-                    <a:blip r:embed="rId14">
+                    <a:blip r:embed="rId15">
                       <a:extLst>
                         <a:ext uri="{28A0092B-C50C-407E-A947-70E740481C1C}">
                           <a14:useLocalDpi xmlns:a14="http://schemas.microsoft.com/office/drawing/2010/main" val="0"/>
@@ -3130,7 +3158,7 @@
                     <pic:cNvPicPr/>
                   </pic:nvPicPr>
                   <pic:blipFill>
-                    <a:blip r:embed="rId15" cstate="print">
+                    <a:blip r:embed="rId16" cstate="print">
                       <a:extLst>
                         <a:ext uri="{28A0092B-C50C-407E-A947-70E740481C1C}">
                           <a14:useLocalDpi xmlns:a14="http://schemas.microsoft.com/office/drawing/2010/main" val="0"/>
@@ -3268,65 +3296,17 @@
       </w:pPr>
       <w:r>
         <w:rPr>
-          <w:noProof/>
-          <w:lang w:eastAsia="fr-FR"/>
-        </w:rPr>
-        <w:drawing>
-          <wp:anchor distT="0" distB="0" distL="114300" distR="114300" simplePos="0" relativeHeight="251800576" behindDoc="0" locked="0" layoutInCell="1" allowOverlap="1" wp14:anchorId="411DAC0E" wp14:editId="2A5E5BE5">
-            <wp:simplePos x="0" y="0"/>
-            <wp:positionH relativeFrom="column">
-              <wp:posOffset>-358223</wp:posOffset>
-            </wp:positionH>
-            <wp:positionV relativeFrom="paragraph">
-              <wp:posOffset>4412836</wp:posOffset>
-            </wp:positionV>
-            <wp:extent cx="6052820" cy="3943350"/>
-            <wp:effectExtent l="0" t="0" r="5080" b="0"/>
-            <wp:wrapTopAndBottom/>
-            <wp:docPr id="39" name="Image 39"/>
-            <wp:cNvGraphicFramePr>
-              <a:graphicFrameLocks xmlns:a="http://schemas.openxmlformats.org/drawingml/2006/main" noChangeAspect="1"/>
-            </wp:cNvGraphicFramePr>
-            <a:graphic xmlns:a="http://schemas.openxmlformats.org/drawingml/2006/main">
-              <a:graphicData uri="http://schemas.openxmlformats.org/drawingml/2006/picture">
-                <pic:pic xmlns:pic="http://schemas.openxmlformats.org/drawingml/2006/picture">
-                  <pic:nvPicPr>
-                    <pic:cNvPr id="39" name="oublie mot de passe.png"/>
-                    <pic:cNvPicPr/>
-                  </pic:nvPicPr>
-                  <pic:blipFill>
-                    <a:blip r:embed="rId16">
-                      <a:extLst>
-                        <a:ext uri="{28A0092B-C50C-407E-A947-70E740481C1C}">
-                          <a14:useLocalDpi xmlns:a14="http://schemas.microsoft.com/office/drawing/2010/main" val="0"/>
-                        </a:ext>
-                      </a:extLst>
-                    </a:blip>
-                    <a:stretch>
-                      <a:fillRect/>
-                    </a:stretch>
-                  </pic:blipFill>
-                  <pic:spPr>
-                    <a:xfrm>
-                      <a:off x="0" y="0"/>
-                      <a:ext cx="6052820" cy="3943350"/>
-                    </a:xfrm>
-                    <a:prstGeom prst="rect">
-                      <a:avLst/>
-                    </a:prstGeom>
-                  </pic:spPr>
-                </pic:pic>
-              </a:graphicData>
-            </a:graphic>
-            <wp14:sizeRelH relativeFrom="page">
-              <wp14:pctWidth>0</wp14:pctWidth>
-            </wp14:sizeRelH>
-            <wp14:sizeRelV relativeFrom="page">
-              <wp14:pctHeight>0</wp14:pctHeight>
-            </wp14:sizeRelV>
-          </wp:anchor>
-        </w:drawing>
-      </w:r>
+          <w:u w:val="single"/>
+        </w:rPr>
+        <w:t>Connexion</w:t>
+      </w:r>
+    </w:p>
+    <w:p>
+      <w:pPr>
+        <w:pStyle w:val="Paragraphedeliste"/>
+        <w:ind w:left="1080"/>
+        <w:jc w:val="both"/>
+      </w:pPr>
       <w:r>
         <w:rPr>
           <w:noProof/>
@@ -3334,13 +3314,13 @@
           <w:lang w:eastAsia="fr-FR"/>
         </w:rPr>
         <w:drawing>
-          <wp:anchor distT="0" distB="0" distL="114300" distR="114300" simplePos="0" relativeHeight="251793408" behindDoc="0" locked="0" layoutInCell="1" allowOverlap="1" wp14:anchorId="360D000E" wp14:editId="2BC7F806">
+          <wp:anchor distT="0" distB="0" distL="114300" distR="114300" simplePos="0" relativeHeight="251793408" behindDoc="0" locked="0" layoutInCell="1" allowOverlap="1" wp14:anchorId="7DDB7077" wp14:editId="66766EE1">
             <wp:simplePos x="0" y="0"/>
             <wp:positionH relativeFrom="column">
-              <wp:posOffset>-311150</wp:posOffset>
+              <wp:posOffset>-303530</wp:posOffset>
             </wp:positionH>
             <wp:positionV relativeFrom="paragraph">
-              <wp:posOffset>357311</wp:posOffset>
+              <wp:posOffset>751840</wp:posOffset>
             </wp:positionV>
             <wp:extent cx="6366510" cy="3315335"/>
             <wp:effectExtent l="0" t="0" r="0" b="0"/>
@@ -3390,10 +3370,7 @@
         </w:drawing>
       </w:r>
       <w:r>
-        <w:rPr>
-          <w:u w:val="single"/>
-        </w:rPr>
-        <w:t>Connexion</w:t>
+        <w:t>Pour accéder à son compte, l’utilisateur doit s’identifier à l’aide son adresse mail et de son mot de passe. Il peut également choisir de rester connecté ceci permettra à l’utilisateur de ne pas s’identifier quand il ferme son navigateur ni à avoir à se reconnecter après un certain temps d’inactivité.</w:t>
       </w:r>
     </w:p>
     <w:p>
@@ -3402,61 +3379,80 @@
         <w:ind w:left="1080"/>
         <w:jc w:val="both"/>
       </w:pPr>
-      <w:proofErr w:type="spellStart"/>
-      <w:r>
-        <w:t>Text</w:t>
-      </w:r>
-      <w:bookmarkStart w:id="0" w:name="_GoBack"/>
-      <w:bookmarkEnd w:id="0"/>
-      <w:proofErr w:type="spellEnd"/>
-    </w:p>
-    <w:p>
-      <w:pPr>
-        <w:jc w:val="both"/>
-        <w:rPr>
-          <w:u w:val="single"/>
-        </w:rPr>
-      </w:pPr>
     </w:p>
     <w:p>
       <w:pPr>
         <w:pStyle w:val="Paragraphedeliste"/>
         <w:ind w:left="1080"/>
         <w:jc w:val="both"/>
-        <w:rPr>
-          <w:u w:val="single"/>
-        </w:rPr>
-      </w:pPr>
-    </w:p>
-    <w:p>
-      <w:pPr>
-        <w:pStyle w:val="Paragraphedeliste"/>
-        <w:ind w:left="1080"/>
-        <w:jc w:val="both"/>
-        <w:rPr>
-          <w:u w:val="single"/>
-        </w:rPr>
-      </w:pPr>
-    </w:p>
-    <w:p>
-      <w:pPr>
-        <w:pStyle w:val="Paragraphedeliste"/>
-        <w:ind w:left="1080"/>
-        <w:jc w:val="both"/>
-        <w:rPr>
-          <w:u w:val="single"/>
-        </w:rPr>
-      </w:pPr>
-    </w:p>
-    <w:p>
-      <w:pPr>
-        <w:pStyle w:val="Paragraphedeliste"/>
-        <w:ind w:left="1080"/>
-        <w:jc w:val="both"/>
-        <w:rPr>
-          <w:u w:val="single"/>
-        </w:rPr>
-      </w:pPr>
+      </w:pPr>
+      <w:r>
+        <w:t>Si l’utilisateu</w:t>
+      </w:r>
+      <w:r>
+        <w:t>r à oublie son mot de passe, celui-ci devras insérer son adresse mail avec laquelle il s’est inscrit pour recevoir, par la suite, un lien de régénération du mot de passe qui le redirigera vers un formulaire où il pourra insérer un nouveau mot de passe.</w:t>
+      </w:r>
+      <w:r>
+        <w:rPr>
+          <w:noProof/>
+          <w:lang w:eastAsia="fr-FR"/>
+        </w:rPr>
+        <w:drawing>
+          <wp:anchor distT="0" distB="0" distL="114300" distR="114300" simplePos="0" relativeHeight="251800576" behindDoc="0" locked="0" layoutInCell="1" allowOverlap="1" wp14:anchorId="24AEF4FA" wp14:editId="66F8EC91">
+            <wp:simplePos x="0" y="0"/>
+            <wp:positionH relativeFrom="column">
+              <wp:posOffset>-128270</wp:posOffset>
+            </wp:positionH>
+            <wp:positionV relativeFrom="paragraph">
+              <wp:posOffset>693420</wp:posOffset>
+            </wp:positionV>
+            <wp:extent cx="6052820" cy="3943350"/>
+            <wp:effectExtent l="0" t="0" r="5080" b="0"/>
+            <wp:wrapTopAndBottom/>
+            <wp:docPr id="39" name="Image 39"/>
+            <wp:cNvGraphicFramePr>
+              <a:graphicFrameLocks xmlns:a="http://schemas.openxmlformats.org/drawingml/2006/main" noChangeAspect="1"/>
+            </wp:cNvGraphicFramePr>
+            <a:graphic xmlns:a="http://schemas.openxmlformats.org/drawingml/2006/main">
+              <a:graphicData uri="http://schemas.openxmlformats.org/drawingml/2006/picture">
+                <pic:pic xmlns:pic="http://schemas.openxmlformats.org/drawingml/2006/picture">
+                  <pic:nvPicPr>
+                    <pic:cNvPr id="39" name="oublie mot de passe.png"/>
+                    <pic:cNvPicPr/>
+                  </pic:nvPicPr>
+                  <pic:blipFill>
+                    <a:blip r:embed="rId18">
+                      <a:extLst>
+                        <a:ext uri="{28A0092B-C50C-407E-A947-70E740481C1C}">
+                          <a14:useLocalDpi xmlns:a14="http://schemas.microsoft.com/office/drawing/2010/main" val="0"/>
+                        </a:ext>
+                      </a:extLst>
+                    </a:blip>
+                    <a:stretch>
+                      <a:fillRect/>
+                    </a:stretch>
+                  </pic:blipFill>
+                  <pic:spPr>
+                    <a:xfrm>
+                      <a:off x="0" y="0"/>
+                      <a:ext cx="6052820" cy="3943350"/>
+                    </a:xfrm>
+                    <a:prstGeom prst="rect">
+                      <a:avLst/>
+                    </a:prstGeom>
+                  </pic:spPr>
+                </pic:pic>
+              </a:graphicData>
+            </a:graphic>
+            <wp14:sizeRelH relativeFrom="page">
+              <wp14:pctWidth>0</wp14:pctWidth>
+            </wp14:sizeRelH>
+            <wp14:sizeRelV relativeFrom="page">
+              <wp14:pctHeight>0</wp14:pctHeight>
+            </wp14:sizeRelV>
+          </wp:anchor>
+        </w:drawing>
+      </w:r>
     </w:p>
     <w:p>
       <w:pPr>
@@ -3474,6 +3470,7 @@
         <w:rPr>
           <w:u w:val="single"/>
         </w:rPr>
+        <w:lastRenderedPageBreak/>
         <w:t>Panneau d’a</w:t>
       </w:r>
       <w:r>
@@ -3525,127 +3522,6 @@
                 <pic:pic xmlns:pic="http://schemas.openxmlformats.org/drawingml/2006/picture">
                   <pic:nvPicPr>
                     <pic:cNvPr id="28" name="club_admin.png"/>
-                    <pic:cNvPicPr/>
-                  </pic:nvPicPr>
-                  <pic:blipFill>
-                    <a:blip r:embed="rId18">
-                      <a:extLst>
-                        <a:ext uri="{28A0092B-C50C-407E-A947-70E740481C1C}">
-                          <a14:useLocalDpi xmlns:a14="http://schemas.microsoft.com/office/drawing/2010/main" val="0"/>
-                        </a:ext>
-                      </a:extLst>
-                    </a:blip>
-                    <a:stretch>
-                      <a:fillRect/>
-                    </a:stretch>
-                  </pic:blipFill>
-                  <pic:spPr>
-                    <a:xfrm>
-                      <a:off x="0" y="0"/>
-                      <a:ext cx="5760720" cy="2108200"/>
-                    </a:xfrm>
-                    <a:prstGeom prst="rect">
-                      <a:avLst/>
-                    </a:prstGeom>
-                  </pic:spPr>
-                </pic:pic>
-              </a:graphicData>
-            </a:graphic>
-            <wp14:sizeRelH relativeFrom="page">
-              <wp14:pctWidth>0</wp14:pctWidth>
-            </wp14:sizeRelH>
-            <wp14:sizeRelV relativeFrom="page">
-              <wp14:pctHeight>0</wp14:pctHeight>
-            </wp14:sizeRelV>
-          </wp:anchor>
-        </w:drawing>
-      </w:r>
-      <w:r>
-        <w:rPr>
-          <w:b/>
-        </w:rPr>
-        <w:t>Club</w:t>
-      </w:r>
-      <w:r>
-        <w:t xml:space="preserve"> : </w:t>
-      </w:r>
-      <w:r>
-        <w:t xml:space="preserve">Dans cette partie, </w:t>
-      </w:r>
-      <w:r>
-        <w:t>les utilisateurs devraient pouvoir modifier les images du carrousel de la page d’accueil</w:t>
-      </w:r>
-      <w:r>
-        <w:t xml:space="preserve"> </w:t>
-      </w:r>
-      <w:r>
-        <w:t>du site, modifier les informations pour la page club et modifier les conditions générales d’utilisation du site.</w:t>
-      </w:r>
-    </w:p>
-    <w:p>
-      <w:pPr>
-        <w:pStyle w:val="Paragraphedeliste"/>
-        <w:ind w:left="1080"/>
-        <w:jc w:val="both"/>
-      </w:pPr>
-    </w:p>
-    <w:p>
-      <w:pPr>
-        <w:pStyle w:val="Paragraphedeliste"/>
-        <w:ind w:left="1080"/>
-        <w:jc w:val="both"/>
-      </w:pPr>
-      <w:r>
-        <w:rPr>
-          <w:b/>
-        </w:rPr>
-        <w:t>Forum </w:t>
-      </w:r>
-      <w:r>
-        <w:t>:</w:t>
-      </w:r>
-      <w:r>
-        <w:t xml:space="preserve"> L’utilisateur pourra créer, </w:t>
-      </w:r>
-      <w:r>
-        <w:t>modifier</w:t>
-      </w:r>
-      <w:r>
-        <w:t>, supprimer et changer l’ordre des forums.</w:t>
-      </w:r>
-    </w:p>
-    <w:p>
-      <w:pPr>
-        <w:pStyle w:val="Paragraphedeliste"/>
-        <w:ind w:left="1080"/>
-        <w:jc w:val="both"/>
-      </w:pPr>
-      <w:r>
-        <w:rPr>
-          <w:noProof/>
-          <w:lang w:eastAsia="fr-FR"/>
-        </w:rPr>
-        <w:drawing>
-          <wp:anchor distT="0" distB="0" distL="114300" distR="114300" simplePos="0" relativeHeight="251728896" behindDoc="0" locked="0" layoutInCell="1" allowOverlap="1" wp14:anchorId="26DF7A1D" wp14:editId="665C75E9">
-            <wp:simplePos x="0" y="0"/>
-            <wp:positionH relativeFrom="column">
-              <wp:posOffset>411480</wp:posOffset>
-            </wp:positionH>
-            <wp:positionV relativeFrom="paragraph">
-              <wp:posOffset>236883</wp:posOffset>
-            </wp:positionV>
-            <wp:extent cx="5760720" cy="2108200"/>
-            <wp:effectExtent l="0" t="0" r="0" b="6350"/>
-            <wp:wrapTopAndBottom/>
-            <wp:docPr id="29" name="Image 29"/>
-            <wp:cNvGraphicFramePr>
-              <a:graphicFrameLocks xmlns:a="http://schemas.openxmlformats.org/drawingml/2006/main" noChangeAspect="1"/>
-            </wp:cNvGraphicFramePr>
-            <a:graphic xmlns:a="http://schemas.openxmlformats.org/drawingml/2006/main">
-              <a:graphicData uri="http://schemas.openxmlformats.org/drawingml/2006/picture">
-                <pic:pic xmlns:pic="http://schemas.openxmlformats.org/drawingml/2006/picture">
-                  <pic:nvPicPr>
-                    <pic:cNvPr id="29" name="forum_admin.png"/>
                     <pic:cNvPicPr/>
                   </pic:nvPicPr>
                   <pic:blipFill>
@@ -3682,7 +3558,25 @@
         </w:drawing>
       </w:r>
       <w:r>
-        <w:t>Il pourra changer les permissions générales d’un forum et ceux d’un utilisateur.</w:t>
+        <w:rPr>
+          <w:b/>
+        </w:rPr>
+        <w:t>Club</w:t>
+      </w:r>
+      <w:r>
+        <w:t xml:space="preserve"> : </w:t>
+      </w:r>
+      <w:r>
+        <w:t xml:space="preserve">Dans cette partie, </w:t>
+      </w:r>
+      <w:r>
+        <w:t>les utilisateurs devraient pouvoir modifier les images du carrousel de la page d’accueil</w:t>
+      </w:r>
+      <w:r>
+        <w:t xml:space="preserve"> </w:t>
+      </w:r>
+      <w:r>
+        <w:t>du site, modifier les informations pour la page club et modifier les conditions générales d’utilisation du site.</w:t>
       </w:r>
     </w:p>
     <w:p>
@@ -3702,54 +3596,13 @@
         <w:rPr>
           <w:b/>
         </w:rPr>
-        <w:t xml:space="preserve">Messages : </w:t>
-      </w:r>
-      <w:r>
-        <w:t xml:space="preserve">Dans cette partie, l’utilisateur pourra configurer les messages privés </w:t>
-      </w:r>
-      <w:r>
-        <w:t xml:space="preserve">envoyé reçu </w:t>
-      </w:r>
-      <w:r>
-        <w:t>entre les utilisateurs</w:t>
-      </w:r>
-      <w:r>
-        <w:t xml:space="preserve"> (taille maximum des messages, nombre maximum de message stocké dans la boîte mail de l’utilisateur</w:t>
-      </w:r>
-      <w:r>
-        <w:t>, l’activation des messages privés, l’autorisation des smileys, des fichiers joints, des signatures</w:t>
-      </w:r>
-      <w:r>
-        <w:t>, etc..</w:t>
-      </w:r>
-      <w:r>
-        <w:t>)</w:t>
-      </w:r>
-      <w:r>
-        <w:t>.</w:t>
-      </w:r>
-      <w:r>
-        <w:t xml:space="preserve"> Il pourra</w:t>
-      </w:r>
-      <w:r>
-        <w:t xml:space="preserve"> modifier les paramètres des postes du forum (taille maximum du texte, surveillance d’un forum ou d’un sujet, </w:t>
-      </w:r>
-      <w:r>
-        <w:t xml:space="preserve">autorisation des smiley, </w:t>
-      </w:r>
-      <w:proofErr w:type="spellStart"/>
-      <w:r>
-        <w:t>ect</w:t>
-      </w:r>
-      <w:proofErr w:type="spellEnd"/>
-      <w:r>
-        <w:t>…). Il pourra ajouter,</w:t>
-      </w:r>
-      <w:r>
-        <w:t xml:space="preserve"> modifier</w:t>
-      </w:r>
-      <w:r>
-        <w:t xml:space="preserve"> ou supprimer des icônes de sujet et des smiley.</w:t>
+        <w:t>Forum </w:t>
+      </w:r>
+      <w:r>
+        <w:t>:</w:t>
+      </w:r>
+      <w:r>
+        <w:t xml:space="preserve"> L’utilisateur pourra créer, modifier, supprimer et changer l’ordre des forums.</w:t>
       </w:r>
     </w:p>
     <w:p>
@@ -3760,19 +3613,208 @@
       </w:pPr>
       <w:r>
         <w:rPr>
-          <w:b/>
           <w:noProof/>
           <w:lang w:eastAsia="fr-FR"/>
         </w:rPr>
+        <w:drawing>
+          <wp:anchor distT="0" distB="0" distL="114300" distR="114300" simplePos="0" relativeHeight="251728896" behindDoc="0" locked="0" layoutInCell="1" allowOverlap="1" wp14:anchorId="26DF7A1D" wp14:editId="665C75E9">
+            <wp:simplePos x="0" y="0"/>
+            <wp:positionH relativeFrom="column">
+              <wp:posOffset>411480</wp:posOffset>
+            </wp:positionH>
+            <wp:positionV relativeFrom="paragraph">
+              <wp:posOffset>236883</wp:posOffset>
+            </wp:positionV>
+            <wp:extent cx="5760720" cy="2108200"/>
+            <wp:effectExtent l="0" t="0" r="0" b="6350"/>
+            <wp:wrapTopAndBottom/>
+            <wp:docPr id="29" name="Image 29"/>
+            <wp:cNvGraphicFramePr>
+              <a:graphicFrameLocks xmlns:a="http://schemas.openxmlformats.org/drawingml/2006/main" noChangeAspect="1"/>
+            </wp:cNvGraphicFramePr>
+            <a:graphic xmlns:a="http://schemas.openxmlformats.org/drawingml/2006/main">
+              <a:graphicData uri="http://schemas.openxmlformats.org/drawingml/2006/picture">
+                <pic:pic xmlns:pic="http://schemas.openxmlformats.org/drawingml/2006/picture">
+                  <pic:nvPicPr>
+                    <pic:cNvPr id="29" name="forum_admin.png"/>
+                    <pic:cNvPicPr/>
+                  </pic:nvPicPr>
+                  <pic:blipFill>
+                    <a:blip r:embed="rId20">
+                      <a:extLst>
+                        <a:ext uri="{28A0092B-C50C-407E-A947-70E740481C1C}">
+                          <a14:useLocalDpi xmlns:a14="http://schemas.microsoft.com/office/drawing/2010/main" val="0"/>
+                        </a:ext>
+                      </a:extLst>
+                    </a:blip>
+                    <a:stretch>
+                      <a:fillRect/>
+                    </a:stretch>
+                  </pic:blipFill>
+                  <pic:spPr>
+                    <a:xfrm>
+                      <a:off x="0" y="0"/>
+                      <a:ext cx="5760720" cy="2108200"/>
+                    </a:xfrm>
+                    <a:prstGeom prst="rect">
+                      <a:avLst/>
+                    </a:prstGeom>
+                  </pic:spPr>
+                </pic:pic>
+              </a:graphicData>
+            </a:graphic>
+            <wp14:sizeRelH relativeFrom="page">
+              <wp14:pctWidth>0</wp14:pctWidth>
+            </wp14:sizeRelH>
+            <wp14:sizeRelV relativeFrom="page">
+              <wp14:pctHeight>0</wp14:pctHeight>
+            </wp14:sizeRelV>
+          </wp:anchor>
+        </w:drawing>
+      </w:r>
+      <w:r>
+        <w:t>Il pourra changer les permissions générales d’un forum et ceux d’un utilisateur.</w:t>
+      </w:r>
+    </w:p>
+    <w:p>
+      <w:pPr>
+        <w:pStyle w:val="Paragraphedeliste"/>
+        <w:ind w:left="1080"/>
+        <w:jc w:val="both"/>
+      </w:pPr>
+    </w:p>
+    <w:p>
+      <w:pPr>
+        <w:pStyle w:val="Paragraphedeliste"/>
+        <w:ind w:left="1080"/>
+        <w:jc w:val="both"/>
+      </w:pPr>
+      <w:r>
+        <w:rPr>
+          <w:b/>
+        </w:rPr>
+        <w:t xml:space="preserve">Messages : </w:t>
+      </w:r>
+      <w:r>
+        <w:rPr>
+          <w:sz w:val="20"/>
+        </w:rPr>
+        <w:t xml:space="preserve">Dans cette partie, l’utilisateur pourra configurer les messages privés </w:t>
+      </w:r>
+      <w:r>
+        <w:rPr>
+          <w:sz w:val="20"/>
+        </w:rPr>
+        <w:t xml:space="preserve">envoyé reçu </w:t>
+      </w:r>
+      <w:r>
+        <w:rPr>
+          <w:sz w:val="20"/>
+        </w:rPr>
+        <w:t>entre les utilisateurs</w:t>
+      </w:r>
+      <w:r>
+        <w:rPr>
+          <w:sz w:val="20"/>
+        </w:rPr>
+        <w:t xml:space="preserve"> (taille maximum des messages, nombre maximum de message stocké dans la boîte mail de l’utilisateur</w:t>
+      </w:r>
+      <w:r>
+        <w:rPr>
+          <w:sz w:val="20"/>
+        </w:rPr>
+        <w:t>, l’activation des messages privés, l’autorisation des smileys, des fichiers joints, des signatures</w:t>
+      </w:r>
+      <w:r>
+        <w:rPr>
+          <w:sz w:val="20"/>
+        </w:rPr>
+        <w:t>, etc..</w:t>
+      </w:r>
+      <w:r>
+        <w:rPr>
+          <w:sz w:val="20"/>
+        </w:rPr>
+        <w:t>)</w:t>
+      </w:r>
+      <w:r>
+        <w:rPr>
+          <w:sz w:val="20"/>
+        </w:rPr>
+        <w:t>.</w:t>
+      </w:r>
+      <w:r>
+        <w:rPr>
+          <w:sz w:val="20"/>
+        </w:rPr>
+        <w:t xml:space="preserve"> Il pourra</w:t>
+      </w:r>
+      <w:r>
+        <w:rPr>
+          <w:sz w:val="20"/>
+        </w:rPr>
+        <w:t xml:space="preserve"> modifier les paramètres des postes du forum (taille maximum du texte, surveillance d’un forum ou d’un sujet, </w:t>
+      </w:r>
+      <w:r>
+        <w:rPr>
+          <w:sz w:val="20"/>
+        </w:rPr>
+        <w:t xml:space="preserve">autorisation des smiley, </w:t>
+      </w:r>
+      <w:proofErr w:type="spellStart"/>
+      <w:r>
+        <w:rPr>
+          <w:sz w:val="20"/>
+        </w:rPr>
+        <w:t>ect</w:t>
+      </w:r>
+      <w:proofErr w:type="spellEnd"/>
+      <w:r>
+        <w:rPr>
+          <w:sz w:val="20"/>
+        </w:rPr>
+        <w:t>…). Il pourra ajouter, modifier ou supprimer des icônes de sujet et des smiley.</w:t>
+      </w:r>
+    </w:p>
+    <w:p>
+      <w:pPr>
+        <w:pStyle w:val="Paragraphedeliste"/>
+        <w:ind w:left="1080"/>
+        <w:jc w:val="both"/>
+        <w:rPr>
+          <w:sz w:val="20"/>
+        </w:rPr>
+      </w:pPr>
+      <w:r>
+        <w:rPr>
+          <w:sz w:val="20"/>
+        </w:rPr>
+        <w:t>L‘utilisateur pourra changer les paramètres des fichiers joints (autorisation des fichiers joints pour les postes et les messages privés, taille maximum des fichiers joints, nombre maximum de fichier joint par message privé et postes, etc…). Et enfin, il pourra consulter et supprimer les fichiers attachés à des messages et à des messages privés.</w:t>
+      </w:r>
+    </w:p>
+    <w:p>
+      <w:pPr>
+        <w:jc w:val="both"/>
+        <w:rPr>
+          <w:b/>
+        </w:rPr>
+      </w:pPr>
+      <w:r>
+        <w:rPr>
+          <w:b/>
+          <w:noProof/>
+          <w:sz w:val="20"/>
+          <w:lang w:eastAsia="fr-FR"/>
+        </w:rPr>
         <w:lastRenderedPageBreak/>
         <w:drawing>
-          <wp:anchor distT="0" distB="0" distL="114300" distR="114300" simplePos="0" relativeHeight="251740160" behindDoc="0" locked="0" layoutInCell="1" allowOverlap="1" wp14:anchorId="3F10929F" wp14:editId="79D5AF35">
+          <wp:anchor distT="0" distB="0" distL="114300" distR="114300" simplePos="0" relativeHeight="251740160" behindDoc="0" locked="0" layoutInCell="1" allowOverlap="1" wp14:anchorId="60D8A611" wp14:editId="7267BEF4">
             <wp:simplePos x="0" y="0"/>
             <wp:positionH relativeFrom="column">
-              <wp:posOffset>180064</wp:posOffset>
+              <wp:posOffset>131445</wp:posOffset>
             </wp:positionH>
             <wp:positionV relativeFrom="paragraph">
-              <wp:posOffset>862413</wp:posOffset>
+              <wp:posOffset>73025</wp:posOffset>
             </wp:positionV>
             <wp:extent cx="5760720" cy="2403475"/>
             <wp:effectExtent l="0" t="0" r="0" b="0"/>
@@ -3789,7 +3831,7 @@
                     <pic:cNvPicPr/>
                   </pic:nvPicPr>
                   <pic:blipFill>
-                    <a:blip r:embed="rId20">
+                    <a:blip r:embed="rId21">
                       <a:extLst>
                         <a:ext uri="{28A0092B-C50C-407E-A947-70E740481C1C}">
                           <a14:useLocalDpi xmlns:a14="http://schemas.microsoft.com/office/drawing/2010/main" val="0"/>
@@ -3821,20 +3863,6 @@
           </wp:anchor>
         </w:drawing>
       </w:r>
-      <w:r>
-        <w:t xml:space="preserve">L‘utilisateur pourra changer les paramètres des fichiers joints (autorisation des fichiers joints pour les postes et les messages privés, taille maximum des fichiers joints, nombre maximum de fichier joint par message privé et postes, etc…). Et enfin, il pourra </w:t>
-      </w:r>
-      <w:r>
-        <w:t>consulter et supprimer les fichiers attachés à des messages et à des messages privés.</w:t>
-      </w:r>
-    </w:p>
-    <w:p>
-      <w:pPr>
-        <w:jc w:val="both"/>
-        <w:rPr>
-          <w:b/>
-        </w:rPr>
-      </w:pPr>
     </w:p>
     <w:p>
       <w:pPr>
@@ -3842,19 +3870,20 @@
         <w:ind w:left="1080"/>
         <w:jc w:val="both"/>
       </w:pPr>
+      <w:bookmarkStart w:id="0" w:name="_GoBack"/>
       <w:r>
         <w:rPr>
           <w:noProof/>
           <w:lang w:eastAsia="fr-FR"/>
         </w:rPr>
         <w:drawing>
-          <wp:anchor distT="0" distB="0" distL="114300" distR="114300" simplePos="0" relativeHeight="251743232" behindDoc="0" locked="0" layoutInCell="1" allowOverlap="1" wp14:anchorId="6527C8CF" wp14:editId="424F968C">
+          <wp:anchor distT="0" distB="0" distL="114300" distR="114300" simplePos="0" relativeHeight="251743232" behindDoc="0" locked="0" layoutInCell="1" allowOverlap="1" wp14:anchorId="55C9A308" wp14:editId="33804279">
             <wp:simplePos x="0" y="0"/>
             <wp:positionH relativeFrom="column">
-              <wp:posOffset>403695</wp:posOffset>
+              <wp:posOffset>276860</wp:posOffset>
             </wp:positionH>
             <wp:positionV relativeFrom="paragraph">
-              <wp:posOffset>849188</wp:posOffset>
+              <wp:posOffset>706120</wp:posOffset>
             </wp:positionV>
             <wp:extent cx="5760720" cy="1897380"/>
             <wp:effectExtent l="0" t="0" r="0" b="7620"/>
@@ -3871,7 +3900,7 @@
                     <pic:cNvPicPr/>
                   </pic:nvPicPr>
                   <pic:blipFill>
-                    <a:blip r:embed="rId21">
+                    <a:blip r:embed="rId22">
                       <a:extLst>
                         <a:ext uri="{28A0092B-C50C-407E-A947-70E740481C1C}">
                           <a14:useLocalDpi xmlns:a14="http://schemas.microsoft.com/office/drawing/2010/main" val="0"/>
@@ -3903,6 +3932,7 @@
           </wp:anchor>
         </w:drawing>
       </w:r>
+      <w:bookmarkEnd w:id="0"/>
       <w:r>
         <w:rPr>
           <w:b/>
@@ -3910,12 +3940,21 @@
         <w:t xml:space="preserve">Utilisateur : </w:t>
       </w:r>
       <w:r>
+        <w:rPr>
+          <w:sz w:val="20"/>
+        </w:rPr>
         <w:t>Dans cette partie</w:t>
       </w:r>
       <w:r>
+        <w:rPr>
+          <w:sz w:val="20"/>
+        </w:rPr>
         <w:t>, tous les utilisateurs seront affichés dans une liste. Les administrateurs auront la possibilité d’afficher les utilisateurs inactif depuis un certain temps, gérer les utilisateurs en les bannissant, en changeant le statut d’un utilisateur.</w:t>
       </w:r>
       <w:r>
+        <w:rPr>
+          <w:sz w:val="20"/>
+        </w:rPr>
         <w:t xml:space="preserve"> C’est aussi dans cette partie que l’administrateur gérer les noms d’utilisateurs.</w:t>
       </w:r>
     </w:p>
@@ -3939,13 +3978,13 @@
         </w:rPr>
         <w:lastRenderedPageBreak/>
         <w:drawing>
-          <wp:anchor distT="0" distB="0" distL="114300" distR="114300" simplePos="0" relativeHeight="251755520" behindDoc="0" locked="0" layoutInCell="1" allowOverlap="1" wp14:anchorId="472EB317" wp14:editId="659942B5">
+          <wp:anchor distT="0" distB="0" distL="114300" distR="114300" simplePos="0" relativeHeight="251755520" behindDoc="0" locked="0" layoutInCell="1" allowOverlap="1" wp14:anchorId="37055D64" wp14:editId="63DC8CE2">
             <wp:simplePos x="0" y="0"/>
             <wp:positionH relativeFrom="column">
-              <wp:posOffset>401982</wp:posOffset>
+              <wp:posOffset>401955</wp:posOffset>
             </wp:positionH>
             <wp:positionV relativeFrom="paragraph">
-              <wp:posOffset>1364174</wp:posOffset>
+              <wp:posOffset>1220470</wp:posOffset>
             </wp:positionV>
             <wp:extent cx="5760720" cy="4301490"/>
             <wp:effectExtent l="0" t="0" r="0" b="3810"/>
@@ -3962,7 +4001,7 @@
                     <pic:cNvPicPr/>
                   </pic:nvPicPr>
                   <pic:blipFill>
-                    <a:blip r:embed="rId22">
+                    <a:blip r:embed="rId23">
                       <a:extLst>
                         <a:ext uri="{28A0092B-C50C-407E-A947-70E740481C1C}">
                           <a14:useLocalDpi xmlns:a14="http://schemas.microsoft.com/office/drawing/2010/main" val="0"/>
@@ -4001,31 +4040,140 @@
         <w:t xml:space="preserve">Maintenance : </w:t>
       </w:r>
       <w:r>
-        <w:t xml:space="preserve">La partie maintenance permet de visualisé les modifications, création, suppression apporter par tous les utilisateurs. Suivant les liens, l’utilisateur pourra afficher les actions relatives </w:t>
-      </w:r>
-      <w:r>
-        <w:t xml:space="preserve">aux événements et les inscriptions, </w:t>
-      </w:r>
-      <w:r>
-        <w:t>aux forums, aux jeux et aux utilisateurs. L’utilisateur pourra trier cette liste par ordre de date, journal d’événement</w:t>
-      </w:r>
-      <w:r>
+        <w:rPr>
+          <w:sz w:val="20"/>
+        </w:rPr>
+        <w:t>La partie maintenance permet de visualisé les modifications, création, suppression apporter par tous les utilisateurs. Suivant les liens, l’utilisateur pourra afficher les actions relatives aux événements et les inscriptions, aux forums, aux jeux et aux utilisateurs. L’utilisateur pourra trier cette liste par ordre de date, journal d’événement</w:t>
+      </w:r>
+      <w:r>
+        <w:rPr>
+          <w:sz w:val="20"/>
+        </w:rPr>
         <w:t xml:space="preserve"> et par action croissant ou décroissant.</w:t>
       </w:r>
       <w:r>
+        <w:rPr>
+          <w:sz w:val="20"/>
+        </w:rPr>
+        <w:t xml:space="preserve"> L’administrateur aura la possibilité d’afficher 10, 20, 30 ou 40 résultats par pages.</w:t>
+      </w:r>
+      <w:r>
+        <w:rPr>
+          <w:sz w:val="20"/>
+        </w:rPr>
         <w:t xml:space="preserve"> </w:t>
       </w:r>
       <w:r>
-        <w:t>L’administrateur aura la possibilité d’afficher</w:t>
-      </w:r>
-      <w:r>
-        <w:t xml:space="preserve"> 10, 20, 30 ou 40 résultats par pages.</w:t>
-      </w:r>
-      <w:r>
+        <w:rPr>
+          <w:sz w:val="20"/>
+        </w:rPr>
+        <w:t>Par défaut, les actions seront triées par ordre de date décroissante à raison de 10 actions par pages.</w:t>
+      </w:r>
+    </w:p>
+    <w:p>
+      <w:pPr>
+        <w:pStyle w:val="Paragraphedeliste"/>
+        <w:ind w:left="1080"/>
+        <w:jc w:val="both"/>
+      </w:pPr>
+    </w:p>
+    <w:p>
+      <w:pPr>
+        <w:pStyle w:val="Paragraphedeliste"/>
+        <w:ind w:left="1080"/>
+        <w:jc w:val="both"/>
+        <w:rPr>
+          <w:sz w:val="20"/>
+        </w:rPr>
+      </w:pPr>
+      <w:r>
+        <w:rPr>
+          <w:b/>
+        </w:rPr>
+        <w:t>Jeux</w:t>
+      </w:r>
+      <w:r>
+        <w:rPr>
+          <w:sz w:val="20"/>
+        </w:rPr>
+        <w:t> :</w:t>
+      </w:r>
+      <w:r>
+        <w:rPr>
+          <w:sz w:val="20"/>
+        </w:rPr>
         <w:t xml:space="preserve"> </w:t>
       </w:r>
       <w:r>
-        <w:t>Par défaut, les actions seront triées par ordre de date décroissante à raison de 10 actions par pages.</w:t>
+        <w:rPr>
+          <w:sz w:val="18"/>
+        </w:rPr>
+        <w:t>Les jeux pourront être ajouté, modifié ou supprimé de la base de données depuis le panneau d’administration. L’</w:t>
+      </w:r>
+      <w:r>
+        <w:rPr>
+          <w:b/>
+          <w:i/>
+          <w:color w:val="C00000"/>
+          <w:sz w:val="18"/>
+        </w:rPr>
+        <w:t>administrateur</w:t>
+      </w:r>
+      <w:r>
+        <w:rPr>
+          <w:sz w:val="18"/>
+        </w:rPr>
+        <w:t xml:space="preserve"> devra renseigner le titre du jeu, la catégorie à laquelle il appartient, mettre l’image du jeu ou laisser l’image par défaut qui sera redimensionné en rectangle avec une couleur de fond choisi par l’utilisateur lorsque l’image n’est pas assez haute ou pas assez large. Si un utilisateur ne remplis pas tous les champs obligatoire un message d’erreur apparaitra et l’utilisateur devra remplir le ou les champs </w:t>
+      </w:r>
+      <w:proofErr w:type="spellStart"/>
+      <w:r>
+        <w:rPr>
+          <w:sz w:val="18"/>
+        </w:rPr>
+        <w:t>manquant.</w:t>
+      </w:r>
+      <w:r>
+        <w:rPr>
+          <w:sz w:val="20"/>
+        </w:rPr>
+        <w:t>La</w:t>
+      </w:r>
+      <w:proofErr w:type="spellEnd"/>
+      <w:r>
+        <w:rPr>
+          <w:sz w:val="20"/>
+        </w:rPr>
+        <w:t xml:space="preserve"> liste des jeux sera affichée et pourra être modifié. Cette liste pourra être triée par nom de jeu, par type de jeu ou par date de mise à jour</w:t>
+      </w:r>
+      <w:r>
+        <w:rPr>
+          <w:sz w:val="20"/>
+        </w:rPr>
+        <w:t xml:space="preserve"> par ordre croissant ou décroissant</w:t>
+      </w:r>
+      <w:r>
+        <w:rPr>
+          <w:sz w:val="20"/>
+        </w:rPr>
+        <w:t xml:space="preserve"> à raison de 10, 20, 30 ou 40 résultat</w:t>
+      </w:r>
+      <w:r>
+        <w:rPr>
+          <w:sz w:val="20"/>
+        </w:rPr>
+        <w:t>s</w:t>
+      </w:r>
+      <w:r>
+        <w:rPr>
+          <w:sz w:val="20"/>
+        </w:rPr>
+        <w:t xml:space="preserve"> par page</w:t>
+      </w:r>
+      <w:r>
+        <w:rPr>
+          <w:sz w:val="20"/>
+        </w:rPr>
+        <w:t>s. Par défaut la liste sera triée par nom de jeu croissant.</w:t>
       </w:r>
     </w:p>
     <w:p>
@@ -4033,6 +4181,9 @@
         <w:pStyle w:val="Paragraphedeliste"/>
         <w:ind w:left="1080"/>
         <w:jc w:val="both"/>
+        <w:rPr>
+          <w:sz w:val="20"/>
+        </w:rPr>
       </w:pPr>
     </w:p>
     <w:p>
@@ -4041,9 +4192,15 @@
         <w:ind w:left="1080"/>
         <w:jc w:val="both"/>
         <w:rPr>
-          <w:b/>
-        </w:rPr>
-      </w:pPr>
+          <w:sz w:val="20"/>
+        </w:rPr>
+      </w:pPr>
+      <w:r>
+        <w:rPr>
+          <w:sz w:val="20"/>
+        </w:rPr>
+        <w:t>De nouvelles catégories de jeux pourront être ajoutées depuis le panneau d’administration. Une catégorie est caractérisée par son titre, sa description, son icône lors de l’affichage de la liste des jeux d’une catégorie, sa couleur de titre pour chaque jeu affiché dans cette catégorie et une image qui représentera sa catégorie pour l’affichage de l’ensemble des catégories et de leur description.</w:t>
+      </w:r>
     </w:p>
     <w:p>
       <w:pPr>
@@ -4053,6 +4210,78 @@
         <w:rPr>
           <w:sz w:val="20"/>
         </w:rPr>
+      </w:pPr>
+      <w:r>
+        <w:rPr>
+          <w:sz w:val="20"/>
+        </w:rPr>
+        <w:t>Ces catégories pourront être affiché sans trie ou ordre particulier et être modifié.</w:t>
+      </w:r>
+    </w:p>
+    <w:p>
+      <w:pPr>
+        <w:pStyle w:val="Paragraphedeliste"/>
+        <w:ind w:left="1080"/>
+        <w:jc w:val="both"/>
+        <w:rPr>
+          <w:b/>
+        </w:rPr>
+      </w:pPr>
+    </w:p>
+    <w:p>
+      <w:pPr>
+        <w:pStyle w:val="Paragraphedeliste"/>
+        <w:ind w:left="1080"/>
+        <w:jc w:val="both"/>
+        <w:rPr>
+          <w:b/>
+        </w:rPr>
+      </w:pPr>
+    </w:p>
+    <w:p>
+      <w:pPr>
+        <w:pStyle w:val="Paragraphedeliste"/>
+        <w:ind w:left="1080"/>
+        <w:jc w:val="both"/>
+        <w:rPr>
+          <w:b/>
+        </w:rPr>
+      </w:pPr>
+    </w:p>
+    <w:p>
+      <w:pPr>
+        <w:pStyle w:val="Paragraphedeliste"/>
+        <w:ind w:left="1080"/>
+        <w:jc w:val="both"/>
+        <w:rPr>
+          <w:b/>
+        </w:rPr>
+      </w:pPr>
+    </w:p>
+    <w:p>
+      <w:pPr>
+        <w:pStyle w:val="Paragraphedeliste"/>
+        <w:numPr>
+          <w:ilvl w:val="0"/>
+          <w:numId w:val="1"/>
+        </w:numPr>
+        <w:jc w:val="both"/>
+        <w:rPr>
+          <w:b/>
+        </w:rPr>
+      </w:pPr>
+      <w:r>
+        <w:rPr>
+          <w:b/>
+        </w:rPr>
+        <w:t>Technologie retenu</w:t>
+      </w:r>
+    </w:p>
+    <w:p>
+      <w:pPr>
+        <w:pStyle w:val="Paragraphedeliste"/>
+        <w:ind w:left="1080"/>
+        <w:jc w:val="both"/>
       </w:pPr>
       <w:r>
         <w:rPr>
@@ -4061,17 +4290,17 @@
           <w:lang w:eastAsia="fr-FR"/>
         </w:rPr>
         <w:drawing>
-          <wp:anchor distT="0" distB="0" distL="114300" distR="114300" simplePos="0" relativeHeight="251745280" behindDoc="0" locked="0" layoutInCell="1" allowOverlap="1" wp14:anchorId="12095C38" wp14:editId="0C2386AC">
+          <wp:anchor distT="0" distB="0" distL="114300" distR="114300" simplePos="0" relativeHeight="251745280" behindDoc="0" locked="0" layoutInCell="1" allowOverlap="1" wp14:anchorId="2EE14BE6" wp14:editId="142978DF">
             <wp:simplePos x="0" y="0"/>
             <wp:positionH relativeFrom="column">
-              <wp:posOffset>-112671</wp:posOffset>
+              <wp:posOffset>-333375</wp:posOffset>
             </wp:positionH>
             <wp:positionV relativeFrom="paragraph">
-              <wp:posOffset>1145567</wp:posOffset>
+              <wp:posOffset>-365760</wp:posOffset>
             </wp:positionV>
             <wp:extent cx="6384925" cy="3458210"/>
             <wp:effectExtent l="0" t="0" r="0" b="8890"/>
-            <wp:wrapSquare wrapText="bothSides"/>
+            <wp:wrapTopAndBottom/>
             <wp:docPr id="20" name="Image 20"/>
             <wp:cNvGraphicFramePr>
               <a:graphicFrameLocks xmlns:a="http://schemas.openxmlformats.org/drawingml/2006/main" noChangeAspect="1"/>
@@ -4084,7 +4313,7 @@
                     <pic:cNvPicPr/>
                   </pic:nvPicPr>
                   <pic:blipFill>
-                    <a:blip r:embed="rId23" cstate="print">
+                    <a:blip r:embed="rId24" cstate="print">
                       <a:extLst>
                         <a:ext uri="{28A0092B-C50C-407E-A947-70E740481C1C}">
                           <a14:useLocalDpi xmlns:a14="http://schemas.microsoft.com/office/drawing/2010/main" val="0"/>
@@ -4117,161 +4346,57 @@
         </w:drawing>
       </w:r>
       <w:r>
-        <w:rPr>
-          <w:b/>
-        </w:rPr>
-        <w:t>Jeux</w:t>
-      </w:r>
-      <w:r>
-        <w:rPr>
-          <w:sz w:val="20"/>
-        </w:rPr>
-        <w:t> :</w:t>
-      </w:r>
-      <w:r>
-        <w:rPr>
-          <w:sz w:val="20"/>
-        </w:rPr>
-        <w:t xml:space="preserve"> </w:t>
-      </w:r>
-      <w:r>
-        <w:rPr>
-          <w:sz w:val="20"/>
-        </w:rPr>
-        <w:t xml:space="preserve">Les jeux pourront être ajouté, modifié ou supprimé de la base de données depuis le </w:t>
-      </w:r>
-      <w:r>
-        <w:rPr>
-          <w:sz w:val="20"/>
-        </w:rPr>
-        <w:lastRenderedPageBreak/>
-        <w:t>panneau d’administration. L’</w:t>
-      </w:r>
-      <w:r>
-        <w:rPr>
-          <w:b/>
-          <w:i/>
-          <w:color w:val="C00000"/>
-          <w:sz w:val="20"/>
-        </w:rPr>
-        <w:t>administrateur</w:t>
-      </w:r>
-      <w:r>
-        <w:rPr>
-          <w:sz w:val="20"/>
-        </w:rPr>
-        <w:t xml:space="preserve"> devra renseigner le titre du jeu, la catégorie à laquelle il appartient, mettre l’image du jeu ou laisser l’image par défaut qui sera redimensionné en rectangle avec une couleur de fond choisi par l’utilisateur lorsque l’image n’est pas assez haute ou pas assez large. Si un utilisateur ne remplis pas tous les champs obligatoire un message d’erreur apparaitra et l’utilisateur devra remplir le ou les champs</w:t>
-      </w:r>
-      <w:r>
-        <w:rPr>
-          <w:sz w:val="20"/>
-        </w:rPr>
-        <w:t xml:space="preserve"> manquant.</w:t>
-      </w:r>
-    </w:p>
-    <w:p>
-      <w:pPr>
-        <w:pStyle w:val="Paragraphedeliste"/>
-        <w:ind w:left="1080"/>
-        <w:jc w:val="both"/>
-        <w:rPr>
-          <w:sz w:val="20"/>
-        </w:rPr>
-      </w:pPr>
-      <w:r>
-        <w:rPr>
-          <w:sz w:val="20"/>
-        </w:rPr>
-        <w:t>La liste des jeux sera affichée et pourra être modifié. Cette liste pourra être triée par nom de jeu, par type de jeu</w:t>
-      </w:r>
-      <w:r>
-        <w:rPr>
-          <w:sz w:val="20"/>
-        </w:rPr>
-        <w:t xml:space="preserve"> ou par date de mise à jour</w:t>
-      </w:r>
-      <w:r>
-        <w:rPr>
-          <w:sz w:val="20"/>
-        </w:rPr>
-        <w:t xml:space="preserve"> par ordre croissant ou décroissant</w:t>
-      </w:r>
-      <w:r>
-        <w:rPr>
-          <w:sz w:val="20"/>
-        </w:rPr>
-        <w:t xml:space="preserve"> à raison de 10, 20, 30 ou 40 résultat</w:t>
-      </w:r>
-      <w:r>
-        <w:rPr>
-          <w:sz w:val="20"/>
-        </w:rPr>
+        <w:t>Pour ce projet, les logiciels utilisé</w:t>
+      </w:r>
+      <w:r>
         <w:t>s</w:t>
       </w:r>
       <w:r>
-        <w:rPr>
-          <w:sz w:val="20"/>
-        </w:rPr>
-        <w:t xml:space="preserve"> par page</w:t>
-      </w:r>
-      <w:r>
-        <w:rPr>
-          <w:sz w:val="20"/>
-        </w:rPr>
-        <w:t>s. Par défaut la liste sera triée par nom de jeu croissant.</w:t>
-      </w:r>
-    </w:p>
-    <w:p>
-      <w:pPr>
-        <w:pStyle w:val="Paragraphedeliste"/>
-        <w:ind w:left="1080"/>
-        <w:jc w:val="both"/>
-        <w:rPr>
-          <w:sz w:val="20"/>
-        </w:rPr>
-      </w:pPr>
-    </w:p>
-    <w:p>
-      <w:pPr>
-        <w:pStyle w:val="Paragraphedeliste"/>
-        <w:ind w:left="1080"/>
-        <w:jc w:val="both"/>
-        <w:rPr>
-          <w:sz w:val="20"/>
-        </w:rPr>
-      </w:pPr>
-      <w:r>
-        <w:rPr>
-          <w:sz w:val="20"/>
-        </w:rPr>
-        <w:t>De nouvelles catégories de jeux pourront être ajoutées depuis le panneau d’administration. Une catégorie est caractérisée par son titre, sa description, son icône lors de l’affichage de la liste des jeux d’une catégorie, sa couleur de titre pour chaque jeu affiché dans cette catégorie et une image qui représentera sa catégorie pour l’affichage de l’ensemble des catégories et de leur description.</w:t>
-      </w:r>
-    </w:p>
-    <w:p>
-      <w:pPr>
-        <w:pStyle w:val="Paragraphedeliste"/>
-        <w:ind w:left="1080"/>
-        <w:jc w:val="both"/>
-        <w:rPr>
-          <w:sz w:val="20"/>
-        </w:rPr>
-      </w:pPr>
-      <w:r>
-        <w:rPr>
-          <w:sz w:val="20"/>
-        </w:rPr>
-        <w:t>Ces catégories pourront être affiché sans trie ou ordre particulier et être modifié.</w:t>
-      </w:r>
-    </w:p>
-    <w:p>
-      <w:pPr>
-        <w:pStyle w:val="Paragraphedeliste"/>
-        <w:ind w:left="1080"/>
-        <w:jc w:val="both"/>
-        <w:rPr>
-          <w:b/>
-        </w:rPr>
-      </w:pPr>
+        <w:t xml:space="preserve"> sont </w:t>
+      </w:r>
+      <w:proofErr w:type="spellStart"/>
+      <w:r>
+        <w:t>Wampserver</w:t>
+      </w:r>
+      <w:proofErr w:type="spellEnd"/>
+      <w:r>
+        <w:t xml:space="preserve"> pour tester le site en local, </w:t>
+      </w:r>
+      <w:proofErr w:type="spellStart"/>
+      <w:r>
+        <w:t>phpstorm</w:t>
+      </w:r>
+      <w:proofErr w:type="spellEnd"/>
+      <w:r>
+        <w:t xml:space="preserve"> et de </w:t>
+      </w:r>
+      <w:proofErr w:type="spellStart"/>
+      <w:r>
+        <w:t>notepad</w:t>
+      </w:r>
+      <w:proofErr w:type="spellEnd"/>
+      <w:r>
+        <w:t xml:space="preserve">++ pour écrire les programmes. </w:t>
+      </w:r>
+      <w:proofErr w:type="spellStart"/>
+      <w:r>
+        <w:t>Bootstrap</w:t>
+      </w:r>
+      <w:proofErr w:type="spellEnd"/>
+      <w:r>
+        <w:t xml:space="preserve"> a été utilisé pour mise en forme des pages. Et le logiciel MySQL </w:t>
+      </w:r>
+      <w:proofErr w:type="spellStart"/>
+      <w:r>
+        <w:t>workbench</w:t>
+      </w:r>
+      <w:proofErr w:type="spellEnd"/>
+      <w:r>
+        <w:t xml:space="preserve"> pour crée</w:t>
+      </w:r>
+      <w:r>
+        <w:t>r la base de donné.</w:t>
+      </w:r>
     </w:p>
     <w:p>
       <w:pPr>
@@ -4287,89 +4412,12 @@
       </w:pPr>
       <w:r>
         <w:rPr>
-          <w:b/>
-        </w:rPr>
-        <w:t>Technologie retenu</w:t>
-      </w:r>
-    </w:p>
-    <w:p>
-      <w:pPr>
-        <w:pStyle w:val="Paragraphedeliste"/>
-        <w:ind w:left="1080"/>
-        <w:jc w:val="both"/>
-      </w:pPr>
-      <w:r>
-        <w:t>Pour ce projet, les logiciels utilisé</w:t>
-      </w:r>
-      <w:r>
-        <w:t>s</w:t>
-      </w:r>
-      <w:r>
-        <w:t xml:space="preserve"> sont </w:t>
-      </w:r>
-      <w:proofErr w:type="spellStart"/>
-      <w:r>
-        <w:t>Wampserver</w:t>
-      </w:r>
-      <w:proofErr w:type="spellEnd"/>
-      <w:r>
-        <w:t xml:space="preserve"> pour tester le site en local, </w:t>
-      </w:r>
-      <w:proofErr w:type="spellStart"/>
-      <w:r>
-        <w:t>phpstorm</w:t>
-      </w:r>
-      <w:proofErr w:type="spellEnd"/>
-      <w:r>
-        <w:t xml:space="preserve"> et de </w:t>
-      </w:r>
-      <w:proofErr w:type="spellStart"/>
-      <w:r>
-        <w:t>notepad</w:t>
-      </w:r>
-      <w:proofErr w:type="spellEnd"/>
-      <w:r>
-        <w:t xml:space="preserve">++ pour écrire les programmes. </w:t>
-      </w:r>
-      <w:proofErr w:type="spellStart"/>
-      <w:r>
-        <w:t>Bootstrap</w:t>
-      </w:r>
-      <w:proofErr w:type="spellEnd"/>
-      <w:r>
-        <w:t xml:space="preserve"> a été utilisé pour mise en forme des pages. Et le logiciel MySQL </w:t>
-      </w:r>
-      <w:proofErr w:type="spellStart"/>
-      <w:r>
-        <w:t>workbench</w:t>
-      </w:r>
-      <w:proofErr w:type="spellEnd"/>
-      <w:r>
-        <w:t xml:space="preserve"> pour crée</w:t>
-      </w:r>
-      <w:r>
-        <w:t>r la base de donné.</w:t>
-      </w:r>
-    </w:p>
-    <w:p>
-      <w:pPr>
-        <w:pStyle w:val="Paragraphedeliste"/>
-        <w:numPr>
-          <w:ilvl w:val="0"/>
-          <w:numId w:val="1"/>
-        </w:numPr>
-        <w:jc w:val="both"/>
-        <w:rPr>
-          <w:b/>
-        </w:rPr>
-      </w:pPr>
-      <w:r>
-        <w:rPr>
           <w:noProof/>
           <w:lang w:eastAsia="fr-FR"/>
         </w:rPr>
+        <w:lastRenderedPageBreak/>
         <w:drawing>
-          <wp:anchor distT="0" distB="0" distL="114300" distR="114300" simplePos="0" relativeHeight="251758592" behindDoc="0" locked="0" layoutInCell="1" allowOverlap="1" wp14:anchorId="1C75111C" wp14:editId="521E2647">
+          <wp:anchor distT="0" distB="0" distL="114300" distR="114300" simplePos="0" relativeHeight="251758592" behindDoc="0" locked="0" layoutInCell="1" allowOverlap="1" wp14:anchorId="4CBA64BF" wp14:editId="25B7C0B7">
             <wp:simplePos x="0" y="0"/>
             <wp:positionH relativeFrom="column">
               <wp:posOffset>-8752</wp:posOffset>
@@ -4394,7 +4442,7 @@
                     </pic:cNvPicPr>
                   </pic:nvPicPr>
                   <pic:blipFill rotWithShape="1">
-                    <a:blip r:embed="rId24">
+                    <a:blip r:embed="rId25">
                       <a:extLst>
                         <a:ext uri="{28A0092B-C50C-407E-A947-70E740481C1C}">
                           <a14:useLocalDpi xmlns:a14="http://schemas.microsoft.com/office/drawing/2010/main" val="0"/>
@@ -4462,95 +4510,32 @@
       <w:r>
         <w:rPr>
           <w:b/>
+        </w:rPr>
+        <w:t>Forme général du site et du panneau d’administration</w:t>
+      </w:r>
+    </w:p>
+    <w:p>
+      <w:pPr>
+        <w:pStyle w:val="Paragraphedeliste"/>
+        <w:jc w:val="both"/>
+        <w:rPr>
+          <w:b/>
+        </w:rPr>
+      </w:pPr>
+      <w:r>
+        <w:rPr>
+          <w:b/>
           <w:noProof/>
           <w:lang w:eastAsia="fr-FR"/>
         </w:rPr>
-        <w:lastRenderedPageBreak/>
         <w:drawing>
-          <wp:anchor distT="0" distB="0" distL="114300" distR="114300" simplePos="0" relativeHeight="251764736" behindDoc="0" locked="0" layoutInCell="1" allowOverlap="1" wp14:anchorId="7DDC6138" wp14:editId="0A8A9E2E">
+          <wp:anchor distT="0" distB="0" distL="114300" distR="114300" simplePos="0" relativeHeight="251768832" behindDoc="0" locked="0" layoutInCell="1" allowOverlap="1" wp14:anchorId="3ADC562D" wp14:editId="31E2C3FB">
             <wp:simplePos x="0" y="0"/>
             <wp:positionH relativeFrom="column">
-              <wp:posOffset>-152676</wp:posOffset>
+              <wp:posOffset>-145415</wp:posOffset>
             </wp:positionH>
             <wp:positionV relativeFrom="paragraph">
-              <wp:posOffset>316616</wp:posOffset>
-            </wp:positionV>
-            <wp:extent cx="6055360" cy="3784600"/>
-            <wp:effectExtent l="0" t="0" r="2540" b="6350"/>
-            <wp:wrapTopAndBottom/>
-            <wp:docPr id="34" name="Image 34"/>
-            <wp:cNvGraphicFramePr>
-              <a:graphicFrameLocks xmlns:a="http://schemas.openxmlformats.org/drawingml/2006/main" noChangeAspect="1"/>
-            </wp:cNvGraphicFramePr>
-            <a:graphic xmlns:a="http://schemas.openxmlformats.org/drawingml/2006/main">
-              <a:graphicData uri="http://schemas.openxmlformats.org/drawingml/2006/picture">
-                <pic:pic xmlns:pic="http://schemas.openxmlformats.org/drawingml/2006/picture">
-                  <pic:nvPicPr>
-                    <pic:cNvPr id="34" name="aspect_machiavel.png"/>
-                    <pic:cNvPicPr/>
-                  </pic:nvPicPr>
-                  <pic:blipFill>
-                    <a:blip r:embed="rId25" cstate="print">
-                      <a:extLst>
-                        <a:ext uri="{28A0092B-C50C-407E-A947-70E740481C1C}">
-                          <a14:useLocalDpi xmlns:a14="http://schemas.microsoft.com/office/drawing/2010/main" val="0"/>
-                        </a:ext>
-                      </a:extLst>
-                    </a:blip>
-                    <a:stretch>
-                      <a:fillRect/>
-                    </a:stretch>
-                  </pic:blipFill>
-                  <pic:spPr>
-                    <a:xfrm>
-                      <a:off x="0" y="0"/>
-                      <a:ext cx="6055360" cy="3784600"/>
-                    </a:xfrm>
-                    <a:prstGeom prst="rect">
-                      <a:avLst/>
-                    </a:prstGeom>
-                  </pic:spPr>
-                </pic:pic>
-              </a:graphicData>
-            </a:graphic>
-            <wp14:sizeRelH relativeFrom="page">
-              <wp14:pctWidth>0</wp14:pctWidth>
-            </wp14:sizeRelH>
-            <wp14:sizeRelV relativeFrom="page">
-              <wp14:pctHeight>0</wp14:pctHeight>
-            </wp14:sizeRelV>
-          </wp:anchor>
-        </w:drawing>
-      </w:r>
-      <w:r>
-        <w:rPr>
-          <w:b/>
-        </w:rPr>
-        <w:t>Forme général du site et du panneau d’administration</w:t>
-      </w:r>
-    </w:p>
-    <w:p>
-      <w:pPr>
-        <w:pStyle w:val="Paragraphedeliste"/>
-        <w:jc w:val="both"/>
-        <w:rPr>
-          <w:b/>
-        </w:rPr>
-      </w:pPr>
-      <w:r>
-        <w:rPr>
-          <w:b/>
-          <w:noProof/>
-          <w:lang w:eastAsia="fr-FR"/>
-        </w:rPr>
-        <w:drawing>
-          <wp:anchor distT="0" distB="0" distL="114300" distR="114300" simplePos="0" relativeHeight="251768832" behindDoc="0" locked="0" layoutInCell="1" allowOverlap="1" wp14:anchorId="02E2EF81" wp14:editId="570AE275">
-            <wp:simplePos x="0" y="0"/>
-            <wp:positionH relativeFrom="column">
-              <wp:posOffset>-239892</wp:posOffset>
-            </wp:positionH>
-            <wp:positionV relativeFrom="paragraph">
-              <wp:posOffset>4147572</wp:posOffset>
+              <wp:posOffset>191135</wp:posOffset>
             </wp:positionV>
             <wp:extent cx="6225540" cy="2861945"/>
             <wp:effectExtent l="0" t="0" r="3810" b="0"/>
@@ -4608,6 +4593,249 @@
           <w:b/>
         </w:rPr>
       </w:pPr>
+      <w:r>
+        <w:rPr>
+          <w:b/>
+          <w:noProof/>
+          <w:lang w:eastAsia="fr-FR"/>
+        </w:rPr>
+        <w:lastRenderedPageBreak/>
+        <w:drawing>
+          <wp:anchor distT="0" distB="0" distL="114300" distR="114300" simplePos="0" relativeHeight="251764736" behindDoc="0" locked="0" layoutInCell="1" allowOverlap="1" wp14:anchorId="7415BD8D" wp14:editId="0115B5F9">
+            <wp:simplePos x="0" y="0"/>
+            <wp:positionH relativeFrom="column">
+              <wp:posOffset>-74930</wp:posOffset>
+            </wp:positionH>
+            <wp:positionV relativeFrom="paragraph">
+              <wp:posOffset>-387350</wp:posOffset>
+            </wp:positionV>
+            <wp:extent cx="6055360" cy="3784600"/>
+            <wp:effectExtent l="0" t="0" r="2540" b="6350"/>
+            <wp:wrapTopAndBottom/>
+            <wp:docPr id="34" name="Image 34"/>
+            <wp:cNvGraphicFramePr>
+              <a:graphicFrameLocks xmlns:a="http://schemas.openxmlformats.org/drawingml/2006/main" noChangeAspect="1"/>
+            </wp:cNvGraphicFramePr>
+            <a:graphic xmlns:a="http://schemas.openxmlformats.org/drawingml/2006/main">
+              <a:graphicData uri="http://schemas.openxmlformats.org/drawingml/2006/picture">
+                <pic:pic xmlns:pic="http://schemas.openxmlformats.org/drawingml/2006/picture">
+                  <pic:nvPicPr>
+                    <pic:cNvPr id="34" name="aspect_machiavel.png"/>
+                    <pic:cNvPicPr/>
+                  </pic:nvPicPr>
+                  <pic:blipFill>
+                    <a:blip r:embed="rId27" cstate="print">
+                      <a:extLst>
+                        <a:ext uri="{28A0092B-C50C-407E-A947-70E740481C1C}">
+                          <a14:useLocalDpi xmlns:a14="http://schemas.microsoft.com/office/drawing/2010/main" val="0"/>
+                        </a:ext>
+                      </a:extLst>
+                    </a:blip>
+                    <a:stretch>
+                      <a:fillRect/>
+                    </a:stretch>
+                  </pic:blipFill>
+                  <pic:spPr>
+                    <a:xfrm>
+                      <a:off x="0" y="0"/>
+                      <a:ext cx="6055360" cy="3784600"/>
+                    </a:xfrm>
+                    <a:prstGeom prst="rect">
+                      <a:avLst/>
+                    </a:prstGeom>
+                  </pic:spPr>
+                </pic:pic>
+              </a:graphicData>
+            </a:graphic>
+            <wp14:sizeRelH relativeFrom="page">
+              <wp14:pctWidth>0</wp14:pctWidth>
+            </wp14:sizeRelH>
+            <wp14:sizeRelV relativeFrom="page">
+              <wp14:pctHeight>0</wp14:pctHeight>
+            </wp14:sizeRelV>
+          </wp:anchor>
+        </w:drawing>
+      </w:r>
+    </w:p>
+    <w:p>
+      <w:pPr>
+        <w:pStyle w:val="Paragraphedeliste"/>
+        <w:jc w:val="both"/>
+        <w:rPr>
+          <w:b/>
+        </w:rPr>
+      </w:pPr>
+    </w:p>
+    <w:p>
+      <w:pPr>
+        <w:pStyle w:val="Paragraphedeliste"/>
+        <w:jc w:val="both"/>
+        <w:rPr>
+          <w:b/>
+        </w:rPr>
+      </w:pPr>
+    </w:p>
+    <w:p>
+      <w:pPr>
+        <w:pStyle w:val="Paragraphedeliste"/>
+        <w:jc w:val="both"/>
+        <w:rPr>
+          <w:b/>
+        </w:rPr>
+      </w:pPr>
+    </w:p>
+    <w:p>
+      <w:pPr>
+        <w:pStyle w:val="Paragraphedeliste"/>
+        <w:jc w:val="both"/>
+        <w:rPr>
+          <w:b/>
+        </w:rPr>
+      </w:pPr>
+    </w:p>
+    <w:p>
+      <w:pPr>
+        <w:pStyle w:val="Paragraphedeliste"/>
+        <w:jc w:val="both"/>
+        <w:rPr>
+          <w:b/>
+        </w:rPr>
+      </w:pPr>
+    </w:p>
+    <w:p>
+      <w:pPr>
+        <w:pStyle w:val="Paragraphedeliste"/>
+        <w:jc w:val="both"/>
+        <w:rPr>
+          <w:b/>
+        </w:rPr>
+      </w:pPr>
+    </w:p>
+    <w:p>
+      <w:pPr>
+        <w:pStyle w:val="Paragraphedeliste"/>
+        <w:jc w:val="both"/>
+        <w:rPr>
+          <w:b/>
+        </w:rPr>
+      </w:pPr>
+    </w:p>
+    <w:p>
+      <w:pPr>
+        <w:pStyle w:val="Paragraphedeliste"/>
+        <w:jc w:val="both"/>
+        <w:rPr>
+          <w:b/>
+        </w:rPr>
+      </w:pPr>
+    </w:p>
+    <w:p>
+      <w:pPr>
+        <w:pStyle w:val="Paragraphedeliste"/>
+        <w:jc w:val="both"/>
+        <w:rPr>
+          <w:b/>
+        </w:rPr>
+      </w:pPr>
+    </w:p>
+    <w:p>
+      <w:pPr>
+        <w:pStyle w:val="Paragraphedeliste"/>
+        <w:jc w:val="both"/>
+        <w:rPr>
+          <w:b/>
+        </w:rPr>
+      </w:pPr>
+    </w:p>
+    <w:p>
+      <w:pPr>
+        <w:pStyle w:val="Paragraphedeliste"/>
+        <w:jc w:val="both"/>
+        <w:rPr>
+          <w:b/>
+        </w:rPr>
+      </w:pPr>
+    </w:p>
+    <w:p>
+      <w:pPr>
+        <w:pStyle w:val="Paragraphedeliste"/>
+        <w:jc w:val="both"/>
+        <w:rPr>
+          <w:b/>
+        </w:rPr>
+      </w:pPr>
+    </w:p>
+    <w:p>
+      <w:pPr>
+        <w:pStyle w:val="Paragraphedeliste"/>
+        <w:jc w:val="both"/>
+        <w:rPr>
+          <w:b/>
+        </w:rPr>
+      </w:pPr>
+    </w:p>
+    <w:p>
+      <w:pPr>
+        <w:pStyle w:val="Paragraphedeliste"/>
+        <w:jc w:val="both"/>
+        <w:rPr>
+          <w:b/>
+        </w:rPr>
+      </w:pPr>
+    </w:p>
+    <w:p>
+      <w:pPr>
+        <w:pStyle w:val="Paragraphedeliste"/>
+        <w:jc w:val="both"/>
+        <w:rPr>
+          <w:b/>
+        </w:rPr>
+      </w:pPr>
+    </w:p>
+    <w:p>
+      <w:pPr>
+        <w:pStyle w:val="Paragraphedeliste"/>
+        <w:jc w:val="both"/>
+        <w:rPr>
+          <w:b/>
+        </w:rPr>
+      </w:pPr>
+    </w:p>
+    <w:p>
+      <w:pPr>
+        <w:pStyle w:val="Paragraphedeliste"/>
+        <w:jc w:val="both"/>
+        <w:rPr>
+          <w:b/>
+        </w:rPr>
+      </w:pPr>
+    </w:p>
+    <w:p>
+      <w:pPr>
+        <w:pStyle w:val="Paragraphedeliste"/>
+        <w:jc w:val="both"/>
+        <w:rPr>
+          <w:b/>
+        </w:rPr>
+      </w:pPr>
+    </w:p>
+    <w:p>
+      <w:pPr>
+        <w:pStyle w:val="Paragraphedeliste"/>
+        <w:jc w:val="both"/>
+        <w:rPr>
+          <w:b/>
+        </w:rPr>
+      </w:pPr>
+    </w:p>
+    <w:p>
+      <w:pPr>
+        <w:pStyle w:val="Paragraphedeliste"/>
+        <w:jc w:val="both"/>
+        <w:rPr>
+          <w:b/>
+        </w:rPr>
+      </w:pPr>
     </w:p>
     <w:p>
       <w:pPr>
@@ -4736,7 +4964,7 @@
           <w:lang w:eastAsia="fr-FR"/>
         </w:rPr>
         <w:drawing>
-          <wp:anchor distT="0" distB="0" distL="114300" distR="114300" simplePos="0" relativeHeight="251773952" behindDoc="0" locked="0" layoutInCell="1" allowOverlap="1" wp14:anchorId="20405D49" wp14:editId="60478B90">
+          <wp:anchor distT="0" distB="0" distL="114300" distR="114300" simplePos="0" relativeHeight="251773952" behindDoc="0" locked="0" layoutInCell="1" allowOverlap="1" wp14:anchorId="3B1FDE6E" wp14:editId="50A4E386">
             <wp:simplePos x="0" y="0"/>
             <wp:positionH relativeFrom="column">
               <wp:posOffset>2495550</wp:posOffset>
@@ -4759,7 +4987,7 @@
                     <pic:cNvPicPr/>
                   </pic:nvPicPr>
                   <pic:blipFill>
-                    <a:blip r:embed="rId27">
+                    <a:blip r:embed="rId28">
                       <a:extLst>
                         <a:ext uri="{28A0092B-C50C-407E-A947-70E740481C1C}">
                           <a14:useLocalDpi xmlns:a14="http://schemas.microsoft.com/office/drawing/2010/main" val="0"/>
@@ -4798,7 +5026,7 @@
           <w:lang w:eastAsia="fr-FR"/>
         </w:rPr>
         <w:drawing>
-          <wp:anchor distT="0" distB="0" distL="114300" distR="114300" simplePos="0" relativeHeight="251771904" behindDoc="0" locked="0" layoutInCell="1" allowOverlap="1" wp14:anchorId="54FCB196" wp14:editId="7D359ACF">
+          <wp:anchor distT="0" distB="0" distL="114300" distR="114300" simplePos="0" relativeHeight="251771904" behindDoc="0" locked="0" layoutInCell="1" allowOverlap="1" wp14:anchorId="7DEC4A14" wp14:editId="6CE2D122">
             <wp:simplePos x="0" y="0"/>
             <wp:positionH relativeFrom="column">
               <wp:posOffset>0</wp:posOffset>
@@ -4821,7 +5049,7 @@
                     <pic:cNvPicPr/>
                   </pic:nvPicPr>
                   <pic:blipFill>
-                    <a:blip r:embed="rId28">
+                    <a:blip r:embed="rId29">
                       <a:extLst>
                         <a:ext uri="{28A0092B-C50C-407E-A947-70E740481C1C}">
                           <a14:useLocalDpi xmlns:a14="http://schemas.microsoft.com/office/drawing/2010/main" val="0"/>
@@ -4876,8 +5104,8 @@
 </file>
 
 <file path=word/numbering.xml><?xml version="1.0" encoding="utf-8"?>
-<w:numbering xmlns:wpc="http://schemas.microsoft.com/office/word/2010/wordprocessingCanvas" xmlns:mc="http://schemas.openxmlformats.org/markup-compatibility/2006" xmlns:o="urn:schemas-microsoft-com:office:office" xmlns:r="http://schemas.openxmlformats.org/officeDocument/2006/relationships" xmlns:m="http://schemas.openxmlformats.org/officeDocument/2006/math" xmlns:v="urn:schemas-microsoft-com:vml" xmlns:wp14="http://schemas.microsoft.com/office/word/2010/wordprocessingDrawing" xmlns:wp="http://schemas.openxmlformats.org/drawingml/2006/wordprocessingDrawing" xmlns:w10="urn:schemas-microsoft-com:office:word" xmlns:w="http://schemas.openxmlformats.org/wordprocessingml/2006/main" xmlns:w14="http://schemas.microsoft.com/office/word/2010/wordml" xmlns:w15="http://schemas.microsoft.com/office/word/2012/wordml" xmlns:wpg="http://schemas.microsoft.com/office/word/2010/wordprocessingGroup" xmlns:wpi="http://schemas.microsoft.com/office/word/2010/wordprocessingInk" xmlns:wne="http://schemas.microsoft.com/office/word/2006/wordml" xmlns:wps="http://schemas.microsoft.com/office/word/2010/wordprocessingShape" mc:Ignorable="w14 w15 wp14">
-  <w:abstractNum w:abstractNumId="0" w15:restartNumberingAfterBreak="0">
+<w:numbering xmlns:wpc="http://schemas.microsoft.com/office/word/2010/wordprocessingCanvas" xmlns:mc="http://schemas.openxmlformats.org/markup-compatibility/2006" xmlns:o="urn:schemas-microsoft-com:office:office" xmlns:r="http://schemas.openxmlformats.org/officeDocument/2006/relationships" xmlns:m="http://schemas.openxmlformats.org/officeDocument/2006/math" xmlns:v="urn:schemas-microsoft-com:vml" xmlns:wp14="http://schemas.microsoft.com/office/word/2010/wordprocessingDrawing" xmlns:wp="http://schemas.openxmlformats.org/drawingml/2006/wordprocessingDrawing" xmlns:w10="urn:schemas-microsoft-com:office:word" xmlns:w="http://schemas.openxmlformats.org/wordprocessingml/2006/main" xmlns:w14="http://schemas.microsoft.com/office/word/2010/wordml" xmlns:wpg="http://schemas.microsoft.com/office/word/2010/wordprocessingGroup" xmlns:wpi="http://schemas.microsoft.com/office/word/2010/wordprocessingInk" xmlns:wne="http://schemas.microsoft.com/office/word/2006/wordml" xmlns:wps="http://schemas.microsoft.com/office/word/2010/wordprocessingShape" mc:Ignorable="w14 wp14">
+  <w:abstractNum w:abstractNumId="0">
     <w:nsid w:val="703B5395"/>
     <w:multiLevelType w:val="hybridMultilevel"/>
     <w:tmpl w:val="C428CB2E"/>
@@ -4973,7 +5201,7 @@
 </file>
 
 <file path=word/styles.xml><?xml version="1.0" encoding="utf-8"?>
-<w:styles xmlns:mc="http://schemas.openxmlformats.org/markup-compatibility/2006" xmlns:r="http://schemas.openxmlformats.org/officeDocument/2006/relationships" xmlns:w="http://schemas.openxmlformats.org/wordprocessingml/2006/main" xmlns:w14="http://schemas.microsoft.com/office/word/2010/wordml" xmlns:w15="http://schemas.microsoft.com/office/word/2012/wordml" mc:Ignorable="w14 w15">
+<w:styles xmlns:mc="http://schemas.openxmlformats.org/markup-compatibility/2006" xmlns:r="http://schemas.openxmlformats.org/officeDocument/2006/relationships" xmlns:w="http://schemas.openxmlformats.org/wordprocessingml/2006/main" xmlns:w14="http://schemas.microsoft.com/office/word/2010/wordml" mc:Ignorable="w14">
   <w:docDefaults>
     <w:rPrDefault>
       <w:rPr>
@@ -4989,378 +5217,392 @@
       </w:pPr>
     </w:pPrDefault>
   </w:docDefaults>
-  <w:latentStyles w:defLockedState="0" w:defUIPriority="99" w:defSemiHidden="0" w:defUnhideWhenUsed="0" w:defQFormat="0" w:count="371">
-    <w:lsdException w:name="Normal" w:uiPriority="0" w:qFormat="1"/>
-    <w:lsdException w:name="heading 1" w:uiPriority="9" w:qFormat="1"/>
-    <w:lsdException w:name="heading 2" w:semiHidden="1" w:uiPriority="9" w:unhideWhenUsed="1" w:qFormat="1"/>
-    <w:lsdException w:name="heading 3" w:semiHidden="1" w:uiPriority="9" w:unhideWhenUsed="1" w:qFormat="1"/>
-    <w:lsdException w:name="heading 4" w:semiHidden="1" w:uiPriority="9" w:unhideWhenUsed="1" w:qFormat="1"/>
-    <w:lsdException w:name="heading 5" w:semiHidden="1" w:uiPriority="9" w:unhideWhenUsed="1" w:qFormat="1"/>
-    <w:lsdException w:name="heading 6" w:semiHidden="1" w:uiPriority="9" w:unhideWhenUsed="1" w:qFormat="1"/>
-    <w:lsdException w:name="heading 7" w:semiHidden="1" w:uiPriority="9" w:unhideWhenUsed="1" w:qFormat="1"/>
-    <w:lsdException w:name="heading 8" w:semiHidden="1" w:uiPriority="9" w:unhideWhenUsed="1" w:qFormat="1"/>
-    <w:lsdException w:name="heading 9" w:semiHidden="1" w:uiPriority="9" w:unhideWhenUsed="1" w:qFormat="1"/>
-    <w:lsdException w:name="index 1" w:semiHidden="1" w:unhideWhenUsed="1"/>
-    <w:lsdException w:name="index 2" w:semiHidden="1" w:unhideWhenUsed="1"/>
-    <w:lsdException w:name="index 3" w:semiHidden="1" w:unhideWhenUsed="1"/>
-    <w:lsdException w:name="index 4" w:semiHidden="1" w:unhideWhenUsed="1"/>
-    <w:lsdException w:name="index 5" w:semiHidden="1" w:unhideWhenUsed="1"/>
-    <w:lsdException w:name="index 6" w:semiHidden="1" w:unhideWhenUsed="1"/>
-    <w:lsdException w:name="index 7" w:semiHidden="1" w:unhideWhenUsed="1"/>
-    <w:lsdException w:name="index 8" w:semiHidden="1" w:unhideWhenUsed="1"/>
-    <w:lsdException w:name="index 9" w:semiHidden="1" w:unhideWhenUsed="1"/>
-    <w:lsdException w:name="toc 1" w:semiHidden="1" w:uiPriority="39" w:unhideWhenUsed="1"/>
-    <w:lsdException w:name="toc 2" w:semiHidden="1" w:uiPriority="39" w:unhideWhenUsed="1"/>
-    <w:lsdException w:name="toc 3" w:semiHidden="1" w:uiPriority="39" w:unhideWhenUsed="1"/>
-    <w:lsdException w:name="toc 4" w:semiHidden="1" w:uiPriority="39" w:unhideWhenUsed="1"/>
-    <w:lsdException w:name="toc 5" w:semiHidden="1" w:uiPriority="39" w:unhideWhenUsed="1"/>
-    <w:lsdException w:name="toc 6" w:semiHidden="1" w:uiPriority="39" w:unhideWhenUsed="1"/>
-    <w:lsdException w:name="toc 7" w:semiHidden="1" w:uiPriority="39" w:unhideWhenUsed="1"/>
-    <w:lsdException w:name="toc 8" w:semiHidden="1" w:uiPriority="39" w:unhideWhenUsed="1"/>
-    <w:lsdException w:name="toc 9" w:semiHidden="1" w:uiPriority="39" w:unhideWhenUsed="1"/>
-    <w:lsdException w:name="Normal Indent" w:semiHidden="1" w:unhideWhenUsed="1"/>
-    <w:lsdException w:name="footnote text" w:semiHidden="1" w:unhideWhenUsed="1"/>
-    <w:lsdException w:name="annotation text" w:semiHidden="1" w:unhideWhenUsed="1"/>
-    <w:lsdException w:name="header" w:semiHidden="1" w:unhideWhenUsed="1"/>
-    <w:lsdException w:name="footer" w:semiHidden="1" w:unhideWhenUsed="1"/>
-    <w:lsdException w:name="index heading" w:semiHidden="1" w:unhideWhenUsed="1"/>
-    <w:lsdException w:name="caption" w:semiHidden="1" w:uiPriority="35" w:unhideWhenUsed="1" w:qFormat="1"/>
-    <w:lsdException w:name="table of figures" w:semiHidden="1" w:unhideWhenUsed="1"/>
-    <w:lsdException w:name="envelope address" w:semiHidden="1" w:unhideWhenUsed="1"/>
-    <w:lsdException w:name="envelope return" w:semiHidden="1" w:unhideWhenUsed="1"/>
-    <w:lsdException w:name="footnote reference" w:semiHidden="1" w:unhideWhenUsed="1"/>
-    <w:lsdException w:name="annotation reference" w:semiHidden="1" w:unhideWhenUsed="1"/>
-    <w:lsdException w:name="line number" w:semiHidden="1" w:unhideWhenUsed="1"/>
-    <w:lsdException w:name="page number" w:semiHidden="1" w:unhideWhenUsed="1"/>
-    <w:lsdException w:name="endnote reference" w:semiHidden="1" w:unhideWhenUsed="1"/>
-    <w:lsdException w:name="endnote text" w:semiHidden="1" w:unhideWhenUsed="1"/>
-    <w:lsdException w:name="table of authorities" w:semiHidden="1" w:unhideWhenUsed="1"/>
-    <w:lsdException w:name="macro" w:semiHidden="1" w:unhideWhenUsed="1"/>
-    <w:lsdException w:name="toa heading" w:semiHidden="1" w:unhideWhenUsed="1"/>
-    <w:lsdException w:name="List" w:semiHidden="1" w:unhideWhenUsed="1"/>
-    <w:lsdException w:name="List Bullet" w:semiHidden="1" w:unhideWhenUsed="1"/>
-    <w:lsdException w:name="List Number" w:semiHidden="1" w:unhideWhenUsed="1"/>
-    <w:lsdException w:name="List 2" w:semiHidden="1" w:unhideWhenUsed="1"/>
-    <w:lsdException w:name="List 3" w:semiHidden="1" w:unhideWhenUsed="1"/>
-    <w:lsdException w:name="List 4" w:semiHidden="1" w:unhideWhenUsed="1"/>
-    <w:lsdException w:name="List 5" w:semiHidden="1" w:unhideWhenUsed="1"/>
-    <w:lsdException w:name="List Bullet 2" w:semiHidden="1" w:unhideWhenUsed="1"/>
-    <w:lsdException w:name="List Bullet 3" w:semiHidden="1" w:unhideWhenUsed="1"/>
-    <w:lsdException w:name="List Bullet 4" w:semiHidden="1" w:unhideWhenUsed="1"/>
-    <w:lsdException w:name="List Bullet 5" w:semiHidden="1" w:unhideWhenUsed="1"/>
-    <w:lsdException w:name="List Number 2" w:semiHidden="1" w:unhideWhenUsed="1"/>
-    <w:lsdException w:name="List Number 3" w:semiHidden="1" w:unhideWhenUsed="1"/>
-    <w:lsdException w:name="List Number 4" w:semiHidden="1" w:unhideWhenUsed="1"/>
-    <w:lsdException w:name="List Number 5" w:semiHidden="1" w:unhideWhenUsed="1"/>
-    <w:lsdException w:name="Title" w:uiPriority="10" w:qFormat="1"/>
-    <w:lsdException w:name="Closing" w:semiHidden="1" w:unhideWhenUsed="1"/>
-    <w:lsdException w:name="Signature" w:semiHidden="1" w:unhideWhenUsed="1"/>
-    <w:lsdException w:name="Default Paragraph Font" w:semiHidden="1" w:uiPriority="1" w:unhideWhenUsed="1"/>
-    <w:lsdException w:name="Body Text" w:semiHidden="1" w:unhideWhenUsed="1"/>
-    <w:lsdException w:name="Body Text Indent" w:semiHidden="1" w:unhideWhenUsed="1"/>
-    <w:lsdException w:name="List Continue" w:semiHidden="1" w:unhideWhenUsed="1"/>
-    <w:lsdException w:name="List Continue 2" w:semiHidden="1" w:unhideWhenUsed="1"/>
-    <w:lsdException w:name="List Continue 3" w:semiHidden="1" w:unhideWhenUsed="1"/>
-    <w:lsdException w:name="List Continue 4" w:semiHidden="1" w:unhideWhenUsed="1"/>
-    <w:lsdException w:name="List Continue 5" w:semiHidden="1" w:unhideWhenUsed="1"/>
-    <w:lsdException w:name="Message Header" w:semiHidden="1" w:unhideWhenUsed="1"/>
-    <w:lsdException w:name="Subtitle" w:uiPriority="11" w:qFormat="1"/>
-    <w:lsdException w:name="Salutation" w:semiHidden="1" w:unhideWhenUsed="1"/>
-    <w:lsdException w:name="Date" w:semiHidden="1" w:unhideWhenUsed="1"/>
-    <w:lsdException w:name="Body Text First Indent" w:semiHidden="1" w:unhideWhenUsed="1"/>
-    <w:lsdException w:name="Body Text First Indent 2" w:semiHidden="1" w:unhideWhenUsed="1"/>
-    <w:lsdException w:name="Note Heading" w:semiHidden="1" w:unhideWhenUsed="1"/>
-    <w:lsdException w:name="Body Text 2" w:semiHidden="1" w:unhideWhenUsed="1"/>
-    <w:lsdException w:name="Body Text 3" w:semiHidden="1" w:unhideWhenUsed="1"/>
-    <w:lsdException w:name="Body Text Indent 2" w:semiHidden="1" w:unhideWhenUsed="1"/>
-    <w:lsdException w:name="Body Text Indent 3" w:semiHidden="1" w:unhideWhenUsed="1"/>
-    <w:lsdException w:name="Block Text" w:semiHidden="1" w:unhideWhenUsed="1"/>
-    <w:lsdException w:name="Hyperlink" w:semiHidden="1" w:unhideWhenUsed="1"/>
-    <w:lsdException w:name="FollowedHyperlink" w:semiHidden="1" w:unhideWhenUsed="1"/>
-    <w:lsdException w:name="Strong" w:uiPriority="22" w:qFormat="1"/>
-    <w:lsdException w:name="Emphasis" w:uiPriority="20" w:qFormat="1"/>
-    <w:lsdException w:name="Document Map" w:semiHidden="1" w:unhideWhenUsed="1"/>
-    <w:lsdException w:name="Plain Text" w:semiHidden="1" w:unhideWhenUsed="1"/>
-    <w:lsdException w:name="E-mail Signature" w:semiHidden="1" w:unhideWhenUsed="1"/>
-    <w:lsdException w:name="HTML Top of Form" w:semiHidden="1" w:unhideWhenUsed="1"/>
-    <w:lsdException w:name="HTML Bottom of Form" w:semiHidden="1" w:unhideWhenUsed="1"/>
-    <w:lsdException w:name="Normal (Web)" w:semiHidden="1" w:unhideWhenUsed="1"/>
-    <w:lsdException w:name="HTML Acronym" w:semiHidden="1" w:unhideWhenUsed="1"/>
-    <w:lsdException w:name="HTML Address" w:semiHidden="1" w:unhideWhenUsed="1"/>
-    <w:lsdException w:name="HTML Cite" w:semiHidden="1" w:unhideWhenUsed="1"/>
-    <w:lsdException w:name="HTML Code" w:semiHidden="1" w:unhideWhenUsed="1"/>
-    <w:lsdException w:name="HTML Definition" w:semiHidden="1" w:unhideWhenUsed="1"/>
-    <w:lsdException w:name="HTML Keyboard" w:semiHidden="1" w:unhideWhenUsed="1"/>
-    <w:lsdException w:name="HTML Preformatted" w:semiHidden="1" w:unhideWhenUsed="1"/>
-    <w:lsdException w:name="HTML Sample" w:semiHidden="1" w:unhideWhenUsed="1"/>
-    <w:lsdException w:name="HTML Typewriter" w:semiHidden="1" w:unhideWhenUsed="1"/>
-    <w:lsdException w:name="HTML Variable" w:semiHidden="1" w:unhideWhenUsed="1"/>
-    <w:lsdException w:name="Normal Table" w:semiHidden="1" w:unhideWhenUsed="1"/>
-    <w:lsdException w:name="annotation subject" w:semiHidden="1" w:unhideWhenUsed="1"/>
-    <w:lsdException w:name="No List" w:semiHidden="1" w:unhideWhenUsed="1"/>
-    <w:lsdException w:name="Outline List 1" w:semiHidden="1" w:unhideWhenUsed="1"/>
-    <w:lsdException w:name="Outline List 2" w:semiHidden="1" w:unhideWhenUsed="1"/>
-    <w:lsdException w:name="Outline List 3" w:semiHidden="1" w:unhideWhenUsed="1"/>
-    <w:lsdException w:name="Table Simple 1" w:semiHidden="1" w:unhideWhenUsed="1"/>
-    <w:lsdException w:name="Table Simple 2" w:semiHidden="1" w:unhideWhenUsed="1"/>
-    <w:lsdException w:name="Table Simple 3" w:semiHidden="1" w:unhideWhenUsed="1"/>
-    <w:lsdException w:name="Table Classic 1" w:semiHidden="1" w:unhideWhenUsed="1"/>
-    <w:lsdException w:name="Table Classic 2" w:semiHidden="1" w:unhideWhenUsed="1"/>
-    <w:lsdException w:name="Table Classic 3" w:semiHidden="1" w:unhideWhenUsed="1"/>
-    <w:lsdException w:name="Table Classic 4" w:semiHidden="1" w:unhideWhenUsed="1"/>
-    <w:lsdException w:name="Table Colorful 1" w:semiHidden="1" w:unhideWhenUsed="1"/>
-    <w:lsdException w:name="Table Colorful 2" w:semiHidden="1" w:unhideWhenUsed="1"/>
-    <w:lsdException w:name="Table Colorful 3" w:semiHidden="1" w:unhideWhenUsed="1"/>
-    <w:lsdException w:name="Table Columns 1" w:semiHidden="1" w:unhideWhenUsed="1"/>
-    <w:lsdException w:name="Table Columns 2" w:semiHidden="1" w:unhideWhenUsed="1"/>
-    <w:lsdException w:name="Table Columns 3" w:semiHidden="1" w:unhideWhenUsed="1"/>
-    <w:lsdException w:name="Table Columns 4" w:semiHidden="1" w:unhideWhenUsed="1"/>
-    <w:lsdException w:name="Table Columns 5" w:semiHidden="1" w:unhideWhenUsed="1"/>
-    <w:lsdException w:name="Table Grid 1" w:semiHidden="1" w:unhideWhenUsed="1"/>
-    <w:lsdException w:name="Table Grid 2" w:semiHidden="1" w:unhideWhenUsed="1"/>
-    <w:lsdException w:name="Table Grid 3" w:semiHidden="1" w:unhideWhenUsed="1"/>
-    <w:lsdException w:name="Table Grid 4" w:semiHidden="1" w:unhideWhenUsed="1"/>
-    <w:lsdException w:name="Table Grid 5" w:semiHidden="1" w:unhideWhenUsed="1"/>
-    <w:lsdException w:name="Table Grid 6" w:semiHidden="1" w:unhideWhenUsed="1"/>
-    <w:lsdException w:name="Table Grid 7" w:semiHidden="1" w:unhideWhenUsed="1"/>
-    <w:lsdException w:name="Table Grid 8" w:semiHidden="1" w:unhideWhenUsed="1"/>
-    <w:lsdException w:name="Table List 1" w:semiHidden="1" w:unhideWhenUsed="1"/>
-    <w:lsdException w:name="Table List 2" w:semiHidden="1" w:unhideWhenUsed="1"/>
-    <w:lsdException w:name="Table List 3" w:semiHidden="1" w:unhideWhenUsed="1"/>
-    <w:lsdException w:name="Table List 4" w:semiHidden="1" w:unhideWhenUsed="1"/>
-    <w:lsdException w:name="Table List 5" w:semiHidden="1" w:unhideWhenUsed="1"/>
-    <w:lsdException w:name="Table List 6" w:semiHidden="1" w:unhideWhenUsed="1"/>
-    <w:lsdException w:name="Table List 7" w:semiHidden="1" w:unhideWhenUsed="1"/>
-    <w:lsdException w:name="Table List 8" w:semiHidden="1" w:unhideWhenUsed="1"/>
-    <w:lsdException w:name="Table 3D effects 1" w:semiHidden="1" w:unhideWhenUsed="1"/>
-    <w:lsdException w:name="Table 3D effects 2" w:semiHidden="1" w:unhideWhenUsed="1"/>
-    <w:lsdException w:name="Table 3D effects 3" w:semiHidden="1" w:unhideWhenUsed="1"/>
-    <w:lsdException w:name="Table Contemporary" w:semiHidden="1" w:unhideWhenUsed="1"/>
-    <w:lsdException w:name="Table Elegant" w:semiHidden="1" w:unhideWhenUsed="1"/>
-    <w:lsdException w:name="Table Professional" w:semiHidden="1" w:unhideWhenUsed="1"/>
-    <w:lsdException w:name="Table Subtle 1" w:semiHidden="1" w:unhideWhenUsed="1"/>
-    <w:lsdException w:name="Table Subtle 2" w:semiHidden="1" w:unhideWhenUsed="1"/>
-    <w:lsdException w:name="Table Web 1" w:semiHidden="1" w:unhideWhenUsed="1"/>
-    <w:lsdException w:name="Table Web 2" w:semiHidden="1" w:unhideWhenUsed="1"/>
-    <w:lsdException w:name="Table Web 3" w:semiHidden="1" w:unhideWhenUsed="1"/>
-    <w:lsdException w:name="Balloon Text" w:semiHidden="1" w:unhideWhenUsed="1"/>
-    <w:lsdException w:name="Table Grid" w:uiPriority="39"/>
-    <w:lsdException w:name="Table Theme" w:semiHidden="1" w:unhideWhenUsed="1"/>
-    <w:lsdException w:name="Placeholder Text" w:semiHidden="1"/>
-    <w:lsdException w:name="No Spacing" w:uiPriority="1" w:qFormat="1"/>
-    <w:lsdException w:name="Light Shading" w:uiPriority="60"/>
-    <w:lsdException w:name="Light List" w:uiPriority="61"/>
-    <w:lsdException w:name="Light Grid" w:uiPriority="62"/>
-    <w:lsdException w:name="Medium Shading 1" w:uiPriority="63"/>
-    <w:lsdException w:name="Medium Shading 2" w:uiPriority="64"/>
-    <w:lsdException w:name="Medium List 1" w:uiPriority="65"/>
-    <w:lsdException w:name="Medium List 2" w:uiPriority="66"/>
-    <w:lsdException w:name="Medium Grid 1" w:uiPriority="67"/>
-    <w:lsdException w:name="Medium Grid 2" w:uiPriority="68"/>
-    <w:lsdException w:name="Medium Grid 3" w:uiPriority="69"/>
-    <w:lsdException w:name="Dark List" w:uiPriority="70"/>
-    <w:lsdException w:name="Colorful Shading" w:uiPriority="71"/>
-    <w:lsdException w:name="Colorful List" w:uiPriority="72"/>
-    <w:lsdException w:name="Colorful Grid" w:uiPriority="73"/>
-    <w:lsdException w:name="Light Shading Accent 1" w:uiPriority="60"/>
-    <w:lsdException w:name="Light List Accent 1" w:uiPriority="61"/>
-    <w:lsdException w:name="Light Grid Accent 1" w:uiPriority="62"/>
-    <w:lsdException w:name="Medium Shading 1 Accent 1" w:uiPriority="63"/>
-    <w:lsdException w:name="Medium Shading 2 Accent 1" w:uiPriority="64"/>
-    <w:lsdException w:name="Medium List 1 Accent 1" w:uiPriority="65"/>
-    <w:lsdException w:name="Revision" w:semiHidden="1"/>
-    <w:lsdException w:name="List Paragraph" w:uiPriority="34" w:qFormat="1"/>
-    <w:lsdException w:name="Quote" w:uiPriority="29" w:qFormat="1"/>
-    <w:lsdException w:name="Intense Quote" w:uiPriority="30" w:qFormat="1"/>
-    <w:lsdException w:name="Medium List 2 Accent 1" w:uiPriority="66"/>
-    <w:lsdException w:name="Medium Grid 1 Accent 1" w:uiPriority="67"/>
-    <w:lsdException w:name="Medium Grid 2 Accent 1" w:uiPriority="68"/>
-    <w:lsdException w:name="Medium Grid 3 Accent 1" w:uiPriority="69"/>
-    <w:lsdException w:name="Dark List Accent 1" w:uiPriority="70"/>
-    <w:lsdException w:name="Colorful Shading Accent 1" w:uiPriority="71"/>
-    <w:lsdException w:name="Colorful List Accent 1" w:uiPriority="72"/>
-    <w:lsdException w:name="Colorful Grid Accent 1" w:uiPriority="73"/>
-    <w:lsdException w:name="Light Shading Accent 2" w:uiPriority="60"/>
-    <w:lsdException w:name="Light List Accent 2" w:uiPriority="61"/>
-    <w:lsdException w:name="Light Grid Accent 2" w:uiPriority="62"/>
-    <w:lsdException w:name="Medium Shading 1 Accent 2" w:uiPriority="63"/>
-    <w:lsdException w:name="Medium Shading 2 Accent 2" w:uiPriority="64"/>
-    <w:lsdException w:name="Medium List 1 Accent 2" w:uiPriority="65"/>
-    <w:lsdException w:name="Medium List 2 Accent 2" w:uiPriority="66"/>
-    <w:lsdException w:name="Medium Grid 1 Accent 2" w:uiPriority="67"/>
-    <w:lsdException w:name="Medium Grid 2 Accent 2" w:uiPriority="68"/>
-    <w:lsdException w:name="Medium Grid 3 Accent 2" w:uiPriority="69"/>
-    <w:lsdException w:name="Dark List Accent 2" w:uiPriority="70"/>
-    <w:lsdException w:name="Colorful Shading Accent 2" w:uiPriority="71"/>
-    <w:lsdException w:name="Colorful List Accent 2" w:uiPriority="72"/>
-    <w:lsdException w:name="Colorful Grid Accent 2" w:uiPriority="73"/>
-    <w:lsdException w:name="Light Shading Accent 3" w:uiPriority="60"/>
-    <w:lsdException w:name="Light List Accent 3" w:uiPriority="61"/>
-    <w:lsdException w:name="Light Grid Accent 3" w:uiPriority="62"/>
-    <w:lsdException w:name="Medium Shading 1 Accent 3" w:uiPriority="63"/>
-    <w:lsdException w:name="Medium Shading 2 Accent 3" w:uiPriority="64"/>
-    <w:lsdException w:name="Medium List 1 Accent 3" w:uiPriority="65"/>
-    <w:lsdException w:name="Medium List 2 Accent 3" w:uiPriority="66"/>
-    <w:lsdException w:name="Medium Grid 1 Accent 3" w:uiPriority="67"/>
-    <w:lsdException w:name="Medium Grid 2 Accent 3" w:uiPriority="68"/>
-    <w:lsdException w:name="Medium Grid 3 Accent 3" w:uiPriority="69"/>
-    <w:lsdException w:name="Dark List Accent 3" w:uiPriority="70"/>
-    <w:lsdException w:name="Colorful Shading Accent 3" w:uiPriority="71"/>
-    <w:lsdException w:name="Colorful List Accent 3" w:uiPriority="72"/>
-    <w:lsdException w:name="Colorful Grid Accent 3" w:uiPriority="73"/>
-    <w:lsdException w:name="Light Shading Accent 4" w:uiPriority="60"/>
-    <w:lsdException w:name="Light List Accent 4" w:uiPriority="61"/>
-    <w:lsdException w:name="Light Grid Accent 4" w:uiPriority="62"/>
-    <w:lsdException w:name="Medium Shading 1 Accent 4" w:uiPriority="63"/>
-    <w:lsdException w:name="Medium Shading 2 Accent 4" w:uiPriority="64"/>
-    <w:lsdException w:name="Medium List 1 Accent 4" w:uiPriority="65"/>
-    <w:lsdException w:name="Medium List 2 Accent 4" w:uiPriority="66"/>
-    <w:lsdException w:name="Medium Grid 1 Accent 4" w:uiPriority="67"/>
-    <w:lsdException w:name="Medium Grid 2 Accent 4" w:uiPriority="68"/>
-    <w:lsdException w:name="Medium Grid 3 Accent 4" w:uiPriority="69"/>
-    <w:lsdException w:name="Dark List Accent 4" w:uiPriority="70"/>
-    <w:lsdException w:name="Colorful Shading Accent 4" w:uiPriority="71"/>
-    <w:lsdException w:name="Colorful List Accent 4" w:uiPriority="72"/>
-    <w:lsdException w:name="Colorful Grid Accent 4" w:uiPriority="73"/>
-    <w:lsdException w:name="Light Shading Accent 5" w:uiPriority="60"/>
-    <w:lsdException w:name="Light List Accent 5" w:uiPriority="61"/>
-    <w:lsdException w:name="Light Grid Accent 5" w:uiPriority="62"/>
-    <w:lsdException w:name="Medium Shading 1 Accent 5" w:uiPriority="63"/>
-    <w:lsdException w:name="Medium Shading 2 Accent 5" w:uiPriority="64"/>
-    <w:lsdException w:name="Medium List 1 Accent 5" w:uiPriority="65"/>
-    <w:lsdException w:name="Medium List 2 Accent 5" w:uiPriority="66"/>
-    <w:lsdException w:name="Medium Grid 1 Accent 5" w:uiPriority="67"/>
-    <w:lsdException w:name="Medium Grid 2 Accent 5" w:uiPriority="68"/>
-    <w:lsdException w:name="Medium Grid 3 Accent 5" w:uiPriority="69"/>
-    <w:lsdException w:name="Dark List Accent 5" w:uiPriority="70"/>
-    <w:lsdException w:name="Colorful Shading Accent 5" w:uiPriority="71"/>
-    <w:lsdException w:name="Colorful List Accent 5" w:uiPriority="72"/>
-    <w:lsdException w:name="Colorful Grid Accent 5" w:uiPriority="73"/>
-    <w:lsdException w:name="Light Shading Accent 6" w:uiPriority="60"/>
-    <w:lsdException w:name="Light List Accent 6" w:uiPriority="61"/>
-    <w:lsdException w:name="Light Grid Accent 6" w:uiPriority="62"/>
-    <w:lsdException w:name="Medium Shading 1 Accent 6" w:uiPriority="63"/>
-    <w:lsdException w:name="Medium Shading 2 Accent 6" w:uiPriority="64"/>
-    <w:lsdException w:name="Medium List 1 Accent 6" w:uiPriority="65"/>
-    <w:lsdException w:name="Medium List 2 Accent 6" w:uiPriority="66"/>
-    <w:lsdException w:name="Medium Grid 1 Accent 6" w:uiPriority="67"/>
-    <w:lsdException w:name="Medium Grid 2 Accent 6" w:uiPriority="68"/>
-    <w:lsdException w:name="Medium Grid 3 Accent 6" w:uiPriority="69"/>
-    <w:lsdException w:name="Dark List Accent 6" w:uiPriority="70"/>
-    <w:lsdException w:name="Colorful Shading Accent 6" w:uiPriority="71"/>
-    <w:lsdException w:name="Colorful List Accent 6" w:uiPriority="72"/>
-    <w:lsdException w:name="Colorful Grid Accent 6" w:uiPriority="73"/>
-    <w:lsdException w:name="Subtle Emphasis" w:uiPriority="19" w:qFormat="1"/>
-    <w:lsdException w:name="Intense Emphasis" w:uiPriority="21" w:qFormat="1"/>
-    <w:lsdException w:name="Subtle Reference" w:uiPriority="31" w:qFormat="1"/>
-    <w:lsdException w:name="Intense Reference" w:uiPriority="32" w:qFormat="1"/>
-    <w:lsdException w:name="Book Title" w:uiPriority="33" w:qFormat="1"/>
-    <w:lsdException w:name="Bibliography" w:semiHidden="1" w:uiPriority="37" w:unhideWhenUsed="1"/>
-    <w:lsdException w:name="TOC Heading" w:semiHidden="1" w:uiPriority="39" w:unhideWhenUsed="1" w:qFormat="1"/>
-    <w:lsdException w:name="Plain Table 1" w:uiPriority="41"/>
-    <w:lsdException w:name="Plain Table 2" w:uiPriority="42"/>
-    <w:lsdException w:name="Plain Table 3" w:uiPriority="43"/>
-    <w:lsdException w:name="Plain Table 4" w:uiPriority="44"/>
-    <w:lsdException w:name="Plain Table 5" w:uiPriority="45"/>
-    <w:lsdException w:name="Grid Table Light" w:uiPriority="40"/>
-    <w:lsdException w:name="Grid Table 1 Light" w:uiPriority="46"/>
-    <w:lsdException w:name="Grid Table 2" w:uiPriority="47"/>
-    <w:lsdException w:name="Grid Table 3" w:uiPriority="48"/>
-    <w:lsdException w:name="Grid Table 4" w:uiPriority="49"/>
-    <w:lsdException w:name="Grid Table 5 Dark" w:uiPriority="50"/>
-    <w:lsdException w:name="Grid Table 6 Colorful" w:uiPriority="51"/>
-    <w:lsdException w:name="Grid Table 7 Colorful" w:uiPriority="52"/>
-    <w:lsdException w:name="Grid Table 1 Light Accent 1" w:uiPriority="46"/>
-    <w:lsdException w:name="Grid Table 2 Accent 1" w:uiPriority="47"/>
-    <w:lsdException w:name="Grid Table 3 Accent 1" w:uiPriority="48"/>
-    <w:lsdException w:name="Grid Table 4 Accent 1" w:uiPriority="49"/>
-    <w:lsdException w:name="Grid Table 5 Dark Accent 1" w:uiPriority="50"/>
-    <w:lsdException w:name="Grid Table 6 Colorful Accent 1" w:uiPriority="51"/>
-    <w:lsdException w:name="Grid Table 7 Colorful Accent 1" w:uiPriority="52"/>
-    <w:lsdException w:name="Grid Table 1 Light Accent 2" w:uiPriority="46"/>
-    <w:lsdException w:name="Grid Table 2 Accent 2" w:uiPriority="47"/>
-    <w:lsdException w:name="Grid Table 3 Accent 2" w:uiPriority="48"/>
-    <w:lsdException w:name="Grid Table 4 Accent 2" w:uiPriority="49"/>
-    <w:lsdException w:name="Grid Table 5 Dark Accent 2" w:uiPriority="50"/>
-    <w:lsdException w:name="Grid Table 6 Colorful Accent 2" w:uiPriority="51"/>
-    <w:lsdException w:name="Grid Table 7 Colorful Accent 2" w:uiPriority="52"/>
-    <w:lsdException w:name="Grid Table 1 Light Accent 3" w:uiPriority="46"/>
-    <w:lsdException w:name="Grid Table 2 Accent 3" w:uiPriority="47"/>
-    <w:lsdException w:name="Grid Table 3 Accent 3" w:uiPriority="48"/>
-    <w:lsdException w:name="Grid Table 4 Accent 3" w:uiPriority="49"/>
-    <w:lsdException w:name="Grid Table 5 Dark Accent 3" w:uiPriority="50"/>
-    <w:lsdException w:name="Grid Table 6 Colorful Accent 3" w:uiPriority="51"/>
-    <w:lsdException w:name="Grid Table 7 Colorful Accent 3" w:uiPriority="52"/>
-    <w:lsdException w:name="Grid Table 1 Light Accent 4" w:uiPriority="46"/>
-    <w:lsdException w:name="Grid Table 2 Accent 4" w:uiPriority="47"/>
-    <w:lsdException w:name="Grid Table 3 Accent 4" w:uiPriority="48"/>
-    <w:lsdException w:name="Grid Table 4 Accent 4" w:uiPriority="49"/>
-    <w:lsdException w:name="Grid Table 5 Dark Accent 4" w:uiPriority="50"/>
-    <w:lsdException w:name="Grid Table 6 Colorful Accent 4" w:uiPriority="51"/>
-    <w:lsdException w:name="Grid Table 7 Colorful Accent 4" w:uiPriority="52"/>
-    <w:lsdException w:name="Grid Table 1 Light Accent 5" w:uiPriority="46"/>
-    <w:lsdException w:name="Grid Table 2 Accent 5" w:uiPriority="47"/>
-    <w:lsdException w:name="Grid Table 3 Accent 5" w:uiPriority="48"/>
-    <w:lsdException w:name="Grid Table 4 Accent 5" w:uiPriority="49"/>
-    <w:lsdException w:name="Grid Table 5 Dark Accent 5" w:uiPriority="50"/>
-    <w:lsdException w:name="Grid Table 6 Colorful Accent 5" w:uiPriority="51"/>
-    <w:lsdException w:name="Grid Table 7 Colorful Accent 5" w:uiPriority="52"/>
-    <w:lsdException w:name="Grid Table 1 Light Accent 6" w:uiPriority="46"/>
-    <w:lsdException w:name="Grid Table 2 Accent 6" w:uiPriority="47"/>
-    <w:lsdException w:name="Grid Table 3 Accent 6" w:uiPriority="48"/>
-    <w:lsdException w:name="Grid Table 4 Accent 6" w:uiPriority="49"/>
-    <w:lsdException w:name="Grid Table 5 Dark Accent 6" w:uiPriority="50"/>
-    <w:lsdException w:name="Grid Table 6 Colorful Accent 6" w:uiPriority="51"/>
-    <w:lsdException w:name="Grid Table 7 Colorful Accent 6" w:uiPriority="52"/>
-    <w:lsdException w:name="List Table 1 Light" w:uiPriority="46"/>
-    <w:lsdException w:name="List Table 2" w:uiPriority="47"/>
-    <w:lsdException w:name="List Table 3" w:uiPriority="48"/>
-    <w:lsdException w:name="List Table 4" w:uiPriority="49"/>
-    <w:lsdException w:name="List Table 5 Dark" w:uiPriority="50"/>
-    <w:lsdException w:name="List Table 6 Colorful" w:uiPriority="51"/>
-    <w:lsdException w:name="List Table 7 Colorful" w:uiPriority="52"/>
-    <w:lsdException w:name="List Table 1 Light Accent 1" w:uiPriority="46"/>
-    <w:lsdException w:name="List Table 2 Accent 1" w:uiPriority="47"/>
-    <w:lsdException w:name="List Table 3 Accent 1" w:uiPriority="48"/>
-    <w:lsdException w:name="List Table 4 Accent 1" w:uiPriority="49"/>
-    <w:lsdException w:name="List Table 5 Dark Accent 1" w:uiPriority="50"/>
-    <w:lsdException w:name="List Table 6 Colorful Accent 1" w:uiPriority="51"/>
-    <w:lsdException w:name="List Table 7 Colorful Accent 1" w:uiPriority="52"/>
-    <w:lsdException w:name="List Table 1 Light Accent 2" w:uiPriority="46"/>
-    <w:lsdException w:name="List Table 2 Accent 2" w:uiPriority="47"/>
-    <w:lsdException w:name="List Table 3 Accent 2" w:uiPriority="48"/>
-    <w:lsdException w:name="List Table 4 Accent 2" w:uiPriority="49"/>
-    <w:lsdException w:name="List Table 5 Dark Accent 2" w:uiPriority="50"/>
-    <w:lsdException w:name="List Table 6 Colorful Accent 2" w:uiPriority="51"/>
-    <w:lsdException w:name="List Table 7 Colorful Accent 2" w:uiPriority="52"/>
-    <w:lsdException w:name="List Table 1 Light Accent 3" w:uiPriority="46"/>
-    <w:lsdException w:name="List Table 2 Accent 3" w:uiPriority="47"/>
-    <w:lsdException w:name="List Table 3 Accent 3" w:uiPriority="48"/>
-    <w:lsdException w:name="List Table 4 Accent 3" w:uiPriority="49"/>
-    <w:lsdException w:name="List Table 5 Dark Accent 3" w:uiPriority="50"/>
-    <w:lsdException w:name="List Table 6 Colorful Accent 3" w:uiPriority="51"/>
-    <w:lsdException w:name="List Table 7 Colorful Accent 3" w:uiPriority="52"/>
-    <w:lsdException w:name="List Table 1 Light Accent 4" w:uiPriority="46"/>
-    <w:lsdException w:name="List Table 2 Accent 4" w:uiPriority="47"/>
-    <w:lsdException w:name="List Table 3 Accent 4" w:uiPriority="48"/>
-    <w:lsdException w:name="List Table 4 Accent 4" w:uiPriority="49"/>
-    <w:lsdException w:name="List Table 5 Dark Accent 4" w:uiPriority="50"/>
-    <w:lsdException w:name="List Table 6 Colorful Accent 4" w:uiPriority="51"/>
-    <w:lsdException w:name="List Table 7 Colorful Accent 4" w:uiPriority="52"/>
-    <w:lsdException w:name="List Table 1 Light Accent 5" w:uiPriority="46"/>
-    <w:lsdException w:name="List Table 2 Accent 5" w:uiPriority="47"/>
-    <w:lsdException w:name="List Table 3 Accent 5" w:uiPriority="48"/>
-    <w:lsdException w:name="List Table 4 Accent 5" w:uiPriority="49"/>
-    <w:lsdException w:name="List Table 5 Dark Accent 5" w:uiPriority="50"/>
-    <w:lsdException w:name="List Table 6 Colorful Accent 5" w:uiPriority="51"/>
-    <w:lsdException w:name="List Table 7 Colorful Accent 5" w:uiPriority="52"/>
-    <w:lsdException w:name="List Table 1 Light Accent 6" w:uiPriority="46"/>
-    <w:lsdException w:name="List Table 2 Accent 6" w:uiPriority="47"/>
-    <w:lsdException w:name="List Table 3 Accent 6" w:uiPriority="48"/>
-    <w:lsdException w:name="List Table 4 Accent 6" w:uiPriority="49"/>
-    <w:lsdException w:name="List Table 5 Dark Accent 6" w:uiPriority="50"/>
-    <w:lsdException w:name="List Table 6 Colorful Accent 6" w:uiPriority="51"/>
-    <w:lsdException w:name="List Table 7 Colorful Accent 6" w:uiPriority="52"/>
+  <w:latentStyles w:defLockedState="0" w:defUIPriority="99" w:defSemiHidden="1" w:defUnhideWhenUsed="1" w:defQFormat="0" w:count="267">
+    <w:lsdException w:name="Normal" w:semiHidden="0" w:uiPriority="0" w:unhideWhenUsed="0" w:qFormat="1"/>
+    <w:lsdException w:name="heading 1" w:semiHidden="0" w:uiPriority="9" w:unhideWhenUsed="0" w:qFormat="1"/>
+    <w:lsdException w:name="heading 2" w:uiPriority="9" w:qFormat="1"/>
+    <w:lsdException w:name="heading 3" w:uiPriority="9" w:qFormat="1"/>
+    <w:lsdException w:name="heading 4" w:uiPriority="9" w:qFormat="1"/>
+    <w:lsdException w:name="heading 5" w:uiPriority="9" w:qFormat="1"/>
+    <w:lsdException w:name="heading 6" w:uiPriority="9" w:qFormat="1"/>
+    <w:lsdException w:name="heading 7" w:uiPriority="9" w:qFormat="1"/>
+    <w:lsdException w:name="heading 8" w:uiPriority="9" w:qFormat="1"/>
+    <w:lsdException w:name="heading 9" w:uiPriority="9" w:qFormat="1"/>
+    <w:lsdException w:name="toc 1" w:uiPriority="39"/>
+    <w:lsdException w:name="toc 2" w:uiPriority="39"/>
+    <w:lsdException w:name="toc 3" w:uiPriority="39"/>
+    <w:lsdException w:name="toc 4" w:uiPriority="39"/>
+    <w:lsdException w:name="toc 5" w:uiPriority="39"/>
+    <w:lsdException w:name="toc 6" w:uiPriority="39"/>
+    <w:lsdException w:name="toc 7" w:uiPriority="39"/>
+    <w:lsdException w:name="toc 8" w:uiPriority="39"/>
+    <w:lsdException w:name="toc 9" w:uiPriority="39"/>
+    <w:lsdException w:name="caption" w:uiPriority="35" w:qFormat="1"/>
+    <w:lsdException w:name="Title" w:semiHidden="0" w:uiPriority="10" w:unhideWhenUsed="0" w:qFormat="1"/>
+    <w:lsdException w:name="Default Paragraph Font" w:uiPriority="1"/>
+    <w:lsdException w:name="Subtitle" w:semiHidden="0" w:uiPriority="11" w:unhideWhenUsed="0" w:qFormat="1"/>
+    <w:lsdException w:name="Strong" w:semiHidden="0" w:uiPriority="22" w:unhideWhenUsed="0" w:qFormat="1"/>
+    <w:lsdException w:name="Emphasis" w:semiHidden="0" w:uiPriority="20" w:unhideWhenUsed="0" w:qFormat="1"/>
+    <w:lsdException w:name="Table Grid" w:semiHidden="0" w:uiPriority="39" w:unhideWhenUsed="0"/>
+    <w:lsdException w:name="Placeholder Text" w:unhideWhenUsed="0"/>
+    <w:lsdException w:name="No Spacing" w:semiHidden="0" w:uiPriority="1" w:unhideWhenUsed="0" w:qFormat="1"/>
+    <w:lsdException w:name="Light Shading" w:semiHidden="0" w:uiPriority="60" w:unhideWhenUsed="0"/>
+    <w:lsdException w:name="Light List" w:semiHidden="0" w:uiPriority="61" w:unhideWhenUsed="0"/>
+    <w:lsdException w:name="Light Grid" w:semiHidden="0" w:uiPriority="62" w:unhideWhenUsed="0"/>
+    <w:lsdException w:name="Medium Shading 1" w:semiHidden="0" w:uiPriority="63" w:unhideWhenUsed="0"/>
+    <w:lsdException w:name="Medium Shading 2" w:semiHidden="0" w:uiPriority="64" w:unhideWhenUsed="0"/>
+    <w:lsdException w:name="Medium List 1" w:semiHidden="0" w:uiPriority="65" w:unhideWhenUsed="0"/>
+    <w:lsdException w:name="Medium List 2" w:semiHidden="0" w:uiPriority="66" w:unhideWhenUsed="0"/>
+    <w:lsdException w:name="Medium Grid 1" w:semiHidden="0" w:uiPriority="67" w:unhideWhenUsed="0"/>
+    <w:lsdException w:name="Medium Grid 2" w:semiHidden="0" w:uiPriority="68" w:unhideWhenUsed="0"/>
+    <w:lsdException w:name="Medium Grid 3" w:semiHidden="0" w:uiPriority="69" w:unhideWhenUsed="0"/>
+    <w:lsdException w:name="Dark List" w:semiHidden="0" w:uiPriority="70" w:unhideWhenUsed="0"/>
+    <w:lsdException w:name="Colorful Shading" w:semiHidden="0" w:uiPriority="71" w:unhideWhenUsed="0"/>
+    <w:lsdException w:name="Colorful List" w:semiHidden="0" w:uiPriority="72" w:unhideWhenUsed="0"/>
+    <w:lsdException w:name="Colorful Grid" w:semiHidden="0" w:uiPriority="73" w:unhideWhenUsed="0"/>
+    <w:lsdException w:name="Light Shading Accent 1" w:semiHidden="0" w:uiPriority="60" w:unhideWhenUsed="0"/>
+    <w:lsdException w:name="Light List Accent 1" w:semiHidden="0" w:uiPriority="61" w:unhideWhenUsed="0"/>
+    <w:lsdException w:name="Light Grid Accent 1" w:semiHidden="0" w:uiPriority="62" w:unhideWhenUsed="0"/>
+    <w:lsdException w:name="Medium Shading 1 Accent 1" w:semiHidden="0" w:uiPriority="63" w:unhideWhenUsed="0"/>
+    <w:lsdException w:name="Medium Shading 2 Accent 1" w:semiHidden="0" w:uiPriority="64" w:unhideWhenUsed="0"/>
+    <w:lsdException w:name="Medium List 1 Accent 1" w:semiHidden="0" w:uiPriority="65" w:unhideWhenUsed="0"/>
+    <w:lsdException w:name="Revision" w:unhideWhenUsed="0"/>
+    <w:lsdException w:name="List Paragraph" w:semiHidden="0" w:uiPriority="34" w:unhideWhenUsed="0" w:qFormat="1"/>
+    <w:lsdException w:name="Quote" w:semiHidden="0" w:uiPriority="29" w:unhideWhenUsed="0" w:qFormat="1"/>
+    <w:lsdException w:name="Intense Quote" w:semiHidden="0" w:uiPriority="30" w:unhideWhenUsed="0" w:qFormat="1"/>
+    <w:lsdException w:name="Medium List 2 Accent 1" w:semiHidden="0" w:uiPriority="66" w:unhideWhenUsed="0"/>
+    <w:lsdException w:name="Medium Grid 1 Accent 1" w:semiHidden="0" w:uiPriority="67" w:unhideWhenUsed="0"/>
+    <w:lsdException w:name="Medium Grid 2 Accent 1" w:semiHidden="0" w:uiPriority="68" w:unhideWhenUsed="0"/>
+    <w:lsdException w:name="Medium Grid 3 Accent 1" w:semiHidden="0" w:uiPriority="69" w:unhideWhenUsed="0"/>
+    <w:lsdException w:name="Dark List Accent 1" w:semiHidden="0" w:uiPriority="70" w:unhideWhenUsed="0"/>
+    <w:lsdException w:name="Colorful Shading Accent 1" w:semiHidden="0" w:uiPriority="71" w:unhideWhenUsed="0"/>
+    <w:lsdException w:name="Colorful List Accent 1" w:semiHidden="0" w:uiPriority="72" w:unhideWhenUsed="0"/>
+    <w:lsdException w:name="Colorful Grid Accent 1" w:semiHidden="0" w:uiPriority="73" w:unhideWhenUsed="0"/>
+    <w:lsdException w:name="Light Shading Accent 2" w:semiHidden="0" w:uiPriority="60" w:unhideWhenUsed="0"/>
+    <w:lsdException w:name="Light List Accent 2" w:semiHidden="0" w:uiPriority="61" w:unhideWhenUsed="0"/>
+    <w:lsdException w:name="Light Grid Accent 2" w:semiHidden="0" w:uiPriority="62" w:unhideWhenUsed="0"/>
+    <w:lsdException w:name="Medium Shading 1 Accent 2" w:semiHidden="0" w:uiPriority="63" w:unhideWhenUsed="0"/>
+    <w:lsdException w:name="Medium Shading 2 Accent 2" w:semiHidden="0" w:uiPriority="64" w:unhideWhenUsed="0"/>
+    <w:lsdException w:name="Medium List 1 Accent 2" w:semiHidden="0" w:uiPriority="65" w:unhideWhenUsed="0"/>
+    <w:lsdException w:name="Medium List 2 Accent 2" w:semiHidden="0" w:uiPriority="66" w:unhideWhenUsed="0"/>
+    <w:lsdException w:name="Medium Grid 1 Accent 2" w:semiHidden="0" w:uiPriority="67" w:unhideWhenUsed="0"/>
+    <w:lsdException w:name="Medium Grid 2 Accent 2" w:semiHidden="0" w:uiPriority="68" w:unhideWhenUsed="0"/>
+    <w:lsdException w:name="Medium Grid 3 Accent 2" w:semiHidden="0" w:uiPriority="69" w:unhideWhenUsed="0"/>
+    <w:lsdException w:name="Dark List Accent 2" w:semiHidden="0" w:uiPriority="70" w:unhideWhenUsed="0"/>
+    <w:lsdException w:name="Colorful Shading Accent 2" w:semiHidden="0" w:uiPriority="71" w:unhideWhenUsed="0"/>
+    <w:lsdException w:name="Colorful List Accent 2" w:semiHidden="0" w:uiPriority="72" w:unhideWhenUsed="0"/>
+    <w:lsdException w:name="Colorful Grid Accent 2" w:semiHidden="0" w:uiPriority="73" w:unhideWhenUsed="0"/>
+    <w:lsdException w:name="Light Shading Accent 3" w:semiHidden="0" w:uiPriority="60" w:unhideWhenUsed="0"/>
+    <w:lsdException w:name="Light List Accent 3" w:semiHidden="0" w:uiPriority="61" w:unhideWhenUsed="0"/>
+    <w:lsdException w:name="Light Grid Accent 3" w:semiHidden="0" w:uiPriority="62" w:unhideWhenUsed="0"/>
+    <w:lsdException w:name="Medium Shading 1 Accent 3" w:semiHidden="0" w:uiPriority="63" w:unhideWhenUsed="0"/>
+    <w:lsdException w:name="Medium Shading 2 Accent 3" w:semiHidden="0" w:uiPriority="64" w:unhideWhenUsed="0"/>
+    <w:lsdException w:name="Medium List 1 Accent 3" w:semiHidden="0" w:uiPriority="65" w:unhideWhenUsed="0"/>
+    <w:lsdException w:name="Medium List 2 Accent 3" w:semiHidden="0" w:uiPriority="66" w:unhideWhenUsed="0"/>
+    <w:lsdException w:name="Medium Grid 1 Accent 3" w:semiHidden="0" w:uiPriority="67" w:unhideWhenUsed="0"/>
+    <w:lsdException w:name="Medium Grid 2 Accent 3" w:semiHidden="0" w:uiPriority="68" w:unhideWhenUsed="0"/>
+    <w:lsdException w:name="Medium Grid 3 Accent 3" w:semiHidden="0" w:uiPriority="69" w:unhideWhenUsed="0"/>
+    <w:lsdException w:name="Dark List Accent 3" w:semiHidden="0" w:uiPriority="70" w:unhideWhenUsed="0"/>
+    <w:lsdException w:name="Colorful Shading Accent 3" w:semiHidden="0" w:uiPriority="71" w:unhideWhenUsed="0"/>
+    <w:lsdException w:name="Colorful List Accent 3" w:semiHidden="0" w:uiPriority="72" w:unhideWhenUsed="0"/>
+    <w:lsdException w:name="Colorful Grid Accent 3" w:semiHidden="0" w:uiPriority="73" w:unhideWhenUsed="0"/>
+    <w:lsdException w:name="Light Shading Accent 4" w:semiHidden="0" w:uiPriority="60" w:unhideWhenUsed="0"/>
+    <w:lsdException w:name="Light List Accent 4" w:semiHidden="0" w:uiPriority="61" w:unhideWhenUsed="0"/>
+    <w:lsdException w:name="Light Grid Accent 4" w:semiHidden="0" w:uiPriority="62" w:unhideWhenUsed="0"/>
+    <w:lsdException w:name="Medium Shading 1 Accent 4" w:semiHidden="0" w:uiPriority="63" w:unhideWhenUsed="0"/>
+    <w:lsdException w:name="Medium Shading 2 Accent 4" w:semiHidden="0" w:uiPriority="64" w:unhideWhenUsed="0"/>
+    <w:lsdException w:name="Medium List 1 Accent 4" w:semiHidden="0" w:uiPriority="65" w:unhideWhenUsed="0"/>
+    <w:lsdException w:name="Medium List 2 Accent 4" w:semiHidden="0" w:uiPriority="66" w:unhideWhenUsed="0"/>
+    <w:lsdException w:name="Medium Grid 1 Accent 4" w:semiHidden="0" w:uiPriority="67" w:unhideWhenUsed="0"/>
+    <w:lsdException w:name="Medium Grid 2 Accent 4" w:semiHidden="0" w:uiPriority="68" w:unhideWhenUsed="0"/>
+    <w:lsdException w:name="Medium Grid 3 Accent 4" w:semiHidden="0" w:uiPriority="69" w:unhideWhenUsed="0"/>
+    <w:lsdException w:name="Dark List Accent 4" w:semiHidden="0" w:uiPriority="70" w:unhideWhenUsed="0"/>
+    <w:lsdException w:name="Colorful Shading Accent 4" w:semiHidden="0" w:uiPriority="71" w:unhideWhenUsed="0"/>
+    <w:lsdException w:name="Colorful List Accent 4" w:semiHidden="0" w:uiPriority="72" w:unhideWhenUsed="0"/>
+    <w:lsdException w:name="Colorful Grid Accent 4" w:semiHidden="0" w:uiPriority="73" w:unhideWhenUsed="0"/>
+    <w:lsdException w:name="Light Shading Accent 5" w:semiHidden="0" w:uiPriority="60" w:unhideWhenUsed="0"/>
+    <w:lsdException w:name="Light List Accent 5" w:semiHidden="0" w:uiPriority="61" w:unhideWhenUsed="0"/>
+    <w:lsdException w:name="Light Grid Accent 5" w:semiHidden="0" w:uiPriority="62" w:unhideWhenUsed="0"/>
+    <w:lsdException w:name="Medium Shading 1 Accent 5" w:semiHidden="0" w:uiPriority="63" w:unhideWhenUsed="0"/>
+    <w:lsdException w:name="Medium Shading 2 Accent 5" w:semiHidden="0" w:uiPriority="64" w:unhideWhenUsed="0"/>
+    <w:lsdException w:name="Medium List 1 Accent 5" w:semiHidden="0" w:uiPriority="65" w:unhideWhenUsed="0"/>
+    <w:lsdException w:name="Medium List 2 Accent 5" w:semiHidden="0" w:uiPriority="66" w:unhideWhenUsed="0"/>
+    <w:lsdException w:name="Medium Grid 1 Accent 5" w:semiHidden="0" w:uiPriority="67" w:unhideWhenUsed="0"/>
+    <w:lsdException w:name="Medium Grid 2 Accent 5" w:semiHidden="0" w:uiPriority="68" w:unhideWhenUsed="0"/>
+    <w:lsdException w:name="Medium Grid 3 Accent 5" w:semiHidden="0" w:uiPriority="69" w:unhideWhenUsed="0"/>
+    <w:lsdException w:name="Dark List Accent 5" w:semiHidden="0" w:uiPriority="70" w:unhideWhenUsed="0"/>
+    <w:lsdException w:name="Colorful Shading Accent 5" w:semiHidden="0" w:uiPriority="71" w:unhideWhenUsed="0"/>
+    <w:lsdException w:name="Colorful List Accent 5" w:semiHidden="0" w:uiPriority="72" w:unhideWhenUsed="0"/>
+    <w:lsdException w:name="Colorful Grid Accent 5" w:semiHidden="0" w:uiPriority="73" w:unhideWhenUsed="0"/>
+    <w:lsdException w:name="Light Shading Accent 6" w:semiHidden="0" w:uiPriority="60" w:unhideWhenUsed="0"/>
+    <w:lsdException w:name="Light List Accent 6" w:semiHidden="0" w:uiPriority="61" w:unhideWhenUsed="0"/>
+    <w:lsdException w:name="Light Grid Accent 6" w:semiHidden="0" w:uiPriority="62" w:unhideWhenUsed="0"/>
+    <w:lsdException w:name="Medium Shading 1 Accent 6" w:semiHidden="0" w:uiPriority="63" w:unhideWhenUsed="0"/>
+    <w:lsdException w:name="Medium Shading 2 Accent 6" w:semiHidden="0" w:uiPriority="64" w:unhideWhenUsed="0"/>
+    <w:lsdException w:name="Medium List 1 Accent 6" w:semiHidden="0" w:uiPriority="65" w:unhideWhenUsed="0"/>
+    <w:lsdException w:name="Medium List 2 Accent 6" w:semiHidden="0" w:uiPriority="66" w:unhideWhenUsed="0"/>
+    <w:lsdException w:name="Medium Grid 1 Accent 6" w:semiHidden="0" w:uiPriority="67" w:unhideWhenUsed="0"/>
+    <w:lsdException w:name="Medium Grid 2 Accent 6" w:semiHidden="0" w:uiPriority="68" w:unhideWhenUsed="0"/>
+    <w:lsdException w:name="Medium Grid 3 Accent 6" w:semiHidden="0" w:uiPriority="69" w:unhideWhenUsed="0"/>
+    <w:lsdException w:name="Dark List Accent 6" w:semiHidden="0" w:uiPriority="70" w:unhideWhenUsed="0"/>
+    <w:lsdException w:name="Colorful Shading Accent 6" w:semiHidden="0" w:uiPriority="71" w:unhideWhenUsed="0"/>
+    <w:lsdException w:name="Colorful List Accent 6" w:semiHidden="0" w:uiPriority="72" w:unhideWhenUsed="0"/>
+    <w:lsdException w:name="Colorful Grid Accent 6" w:semiHidden="0" w:uiPriority="73" w:unhideWhenUsed="0"/>
+    <w:lsdException w:name="Subtle Emphasis" w:semiHidden="0" w:uiPriority="19" w:unhideWhenUsed="0" w:qFormat="1"/>
+    <w:lsdException w:name="Intense Emphasis" w:semiHidden="0" w:uiPriority="21" w:unhideWhenUsed="0" w:qFormat="1"/>
+    <w:lsdException w:name="Subtle Reference" w:semiHidden="0" w:uiPriority="31" w:unhideWhenUsed="0" w:qFormat="1"/>
+    <w:lsdException w:name="Intense Reference" w:semiHidden="0" w:uiPriority="32" w:unhideWhenUsed="0" w:qFormat="1"/>
+    <w:lsdException w:name="Book Title" w:semiHidden="0" w:uiPriority="33" w:unhideWhenUsed="0" w:qFormat="1"/>
+    <w:lsdException w:name="Bibliography" w:uiPriority="37"/>
+    <w:lsdException w:name="TOC Heading" w:uiPriority="39" w:qFormat="1"/>
+  </w:latentStyles>
+  <w:style w:type="paragraph" w:default="1" w:styleId="Normal">
+    <w:name w:val="Normal"/>
+    <w:qFormat/>
+  </w:style>
+  <w:style w:type="character" w:default="1" w:styleId="Policepardfaut">
+    <w:name w:val="Default Paragraph Font"/>
+    <w:uiPriority w:val="1"/>
+    <w:semiHidden/>
+    <w:unhideWhenUsed/>
+  </w:style>
+  <w:style w:type="table" w:default="1" w:styleId="TableauNormal">
+    <w:name w:val="Normal Table"/>
+    <w:uiPriority w:val="99"/>
+    <w:semiHidden/>
+    <w:unhideWhenUsed/>
+    <w:tblPr>
+      <w:tblInd w:w="0" w:type="dxa"/>
+      <w:tblCellMar>
+        <w:top w:w="0" w:type="dxa"/>
+        <w:left w:w="108" w:type="dxa"/>
+        <w:bottom w:w="0" w:type="dxa"/>
+        <w:right w:w="108" w:type="dxa"/>
+      </w:tblCellMar>
+    </w:tblPr>
+  </w:style>
+  <w:style w:type="numbering" w:default="1" w:styleId="Aucuneliste">
+    <w:name w:val="No List"/>
+    <w:uiPriority w:val="99"/>
+    <w:semiHidden/>
+    <w:unhideWhenUsed/>
+  </w:style>
+  <w:style w:type="paragraph" w:styleId="Paragraphedeliste">
+    <w:name w:val="List Paragraph"/>
+    <w:basedOn w:val="Normal"/>
+    <w:uiPriority w:val="34"/>
+    <w:qFormat/>
+    <w:rsid w:val="00D91200"/>
+    <w:pPr>
+      <w:ind w:left="720"/>
+      <w:contextualSpacing/>
+    </w:pPr>
+  </w:style>
+  <w:style w:type="paragraph" w:styleId="Textedebulles">
+    <w:name w:val="Balloon Text"/>
+    <w:basedOn w:val="Normal"/>
+    <w:link w:val="TextedebullesCar"/>
+    <w:uiPriority w:val="99"/>
+    <w:semiHidden/>
+    <w:unhideWhenUsed/>
+    <w:rsid w:val="00865BB1"/>
+    <w:pPr>
+      <w:spacing w:after="0" w:line="240" w:lineRule="auto"/>
+    </w:pPr>
+    <w:rPr>
+      <w:rFonts w:ascii="Tahoma" w:hAnsi="Tahoma" w:cs="Tahoma"/>
+      <w:sz w:val="16"/>
+      <w:szCs w:val="16"/>
+    </w:rPr>
+  </w:style>
+  <w:style w:type="character" w:customStyle="1" w:styleId="TextedebullesCar">
+    <w:name w:val="Texte de bulles Car"/>
+    <w:basedOn w:val="Policepardfaut"/>
+    <w:link w:val="Textedebulles"/>
+    <w:uiPriority w:val="99"/>
+    <w:semiHidden/>
+    <w:rsid w:val="00865BB1"/>
+    <w:rPr>
+      <w:rFonts w:ascii="Tahoma" w:hAnsi="Tahoma" w:cs="Tahoma"/>
+      <w:sz w:val="16"/>
+      <w:szCs w:val="16"/>
+    </w:rPr>
+  </w:style>
+  <w:style w:type="character" w:customStyle="1" w:styleId="apple-converted-space">
+    <w:name w:val="apple-converted-space"/>
+    <w:basedOn w:val="Policepardfaut"/>
+    <w:rsid w:val="001B2E52"/>
+  </w:style>
+  <w:style w:type="character" w:styleId="Lienhypertexte">
+    <w:name w:val="Hyperlink"/>
+    <w:basedOn w:val="Policepardfaut"/>
+    <w:uiPriority w:val="99"/>
+    <w:semiHidden/>
+    <w:unhideWhenUsed/>
+    <w:rsid w:val="001B2E52"/>
+    <w:rPr>
+      <w:color w:val="0000FF"/>
+      <w:u w:val="single"/>
+    </w:rPr>
+  </w:style>
+</w:styles>
+</file>
+
+<file path=word/stylesWithEffects.xml><?xml version="1.0" encoding="utf-8"?>
+<w:styles xmlns:wpc="http://schemas.microsoft.com/office/word/2010/wordprocessingCanvas" xmlns:mc="http://schemas.openxmlformats.org/markup-compatibility/2006" xmlns:o="urn:schemas-microsoft-com:office:office" xmlns:r="http://schemas.openxmlformats.org/officeDocument/2006/relationships" xmlns:m="http://schemas.openxmlformats.org/officeDocument/2006/math" xmlns:v="urn:schemas-microsoft-com:vml" xmlns:wp14="http://schemas.microsoft.com/office/word/2010/wordprocessingDrawing" xmlns:wp="http://schemas.openxmlformats.org/drawingml/2006/wordprocessingDrawing" xmlns:w10="urn:schemas-microsoft-com:office:word" xmlns:w="http://schemas.openxmlformats.org/wordprocessingml/2006/main" xmlns:w14="http://schemas.microsoft.com/office/word/2010/wordml" xmlns:wpg="http://schemas.microsoft.com/office/word/2010/wordprocessingGroup" xmlns:wpi="http://schemas.microsoft.com/office/word/2010/wordprocessingInk" xmlns:wne="http://schemas.microsoft.com/office/word/2006/wordml" xmlns:wps="http://schemas.microsoft.com/office/word/2010/wordprocessingShape" mc:Ignorable="w14 wp14">
+  <w:docDefaults>
+    <w:rPrDefault>
+      <w:rPr>
+        <w:rFonts w:asciiTheme="minorHAnsi" w:eastAsiaTheme="minorHAnsi" w:hAnsiTheme="minorHAnsi" w:cstheme="minorBidi"/>
+        <w:sz w:val="22"/>
+        <w:szCs w:val="22"/>
+        <w:lang w:val="fr-FR" w:eastAsia="en-US" w:bidi="ar-SA"/>
+      </w:rPr>
+    </w:rPrDefault>
+    <w:pPrDefault>
+      <w:pPr>
+        <w:spacing w:after="160" w:line="259" w:lineRule="auto"/>
+      </w:pPr>
+    </w:pPrDefault>
+  </w:docDefaults>
+  <w:latentStyles w:defLockedState="0" w:defUIPriority="99" w:defSemiHidden="1" w:defUnhideWhenUsed="1" w:defQFormat="0" w:count="267">
+    <w:lsdException w:name="Normal" w:semiHidden="0" w:uiPriority="0" w:unhideWhenUsed="0" w:qFormat="1"/>
+    <w:lsdException w:name="heading 1" w:semiHidden="0" w:uiPriority="9" w:unhideWhenUsed="0" w:qFormat="1"/>
+    <w:lsdException w:name="heading 2" w:uiPriority="9" w:qFormat="1"/>
+    <w:lsdException w:name="heading 3" w:uiPriority="9" w:qFormat="1"/>
+    <w:lsdException w:name="heading 4" w:uiPriority="9" w:qFormat="1"/>
+    <w:lsdException w:name="heading 5" w:uiPriority="9" w:qFormat="1"/>
+    <w:lsdException w:name="heading 6" w:uiPriority="9" w:qFormat="1"/>
+    <w:lsdException w:name="heading 7" w:uiPriority="9" w:qFormat="1"/>
+    <w:lsdException w:name="heading 8" w:uiPriority="9" w:qFormat="1"/>
+    <w:lsdException w:name="heading 9" w:uiPriority="9" w:qFormat="1"/>
+    <w:lsdException w:name="toc 1" w:uiPriority="39"/>
+    <w:lsdException w:name="toc 2" w:uiPriority="39"/>
+    <w:lsdException w:name="toc 3" w:uiPriority="39"/>
+    <w:lsdException w:name="toc 4" w:uiPriority="39"/>
+    <w:lsdException w:name="toc 5" w:uiPriority="39"/>
+    <w:lsdException w:name="toc 6" w:uiPriority="39"/>
+    <w:lsdException w:name="toc 7" w:uiPriority="39"/>
+    <w:lsdException w:name="toc 8" w:uiPriority="39"/>
+    <w:lsdException w:name="toc 9" w:uiPriority="39"/>
+    <w:lsdException w:name="caption" w:uiPriority="35" w:qFormat="1"/>
+    <w:lsdException w:name="Title" w:semiHidden="0" w:uiPriority="10" w:unhideWhenUsed="0" w:qFormat="1"/>
+    <w:lsdException w:name="Default Paragraph Font" w:uiPriority="1"/>
+    <w:lsdException w:name="Subtitle" w:semiHidden="0" w:uiPriority="11" w:unhideWhenUsed="0" w:qFormat="1"/>
+    <w:lsdException w:name="Strong" w:semiHidden="0" w:uiPriority="22" w:unhideWhenUsed="0" w:qFormat="1"/>
+    <w:lsdException w:name="Emphasis" w:semiHidden="0" w:uiPriority="20" w:unhideWhenUsed="0" w:qFormat="1"/>
+    <w:lsdException w:name="Table Grid" w:semiHidden="0" w:uiPriority="39" w:unhideWhenUsed="0"/>
+    <w:lsdException w:name="Placeholder Text" w:unhideWhenUsed="0"/>
+    <w:lsdException w:name="No Spacing" w:semiHidden="0" w:uiPriority="1" w:unhideWhenUsed="0" w:qFormat="1"/>
+    <w:lsdException w:name="Light Shading" w:semiHidden="0" w:uiPriority="60" w:unhideWhenUsed="0"/>
+    <w:lsdException w:name="Light List" w:semiHidden="0" w:uiPriority="61" w:unhideWhenUsed="0"/>
+    <w:lsdException w:name="Light Grid" w:semiHidden="0" w:uiPriority="62" w:unhideWhenUsed="0"/>
+    <w:lsdException w:name="Medium Shading 1" w:semiHidden="0" w:uiPriority="63" w:unhideWhenUsed="0"/>
+    <w:lsdException w:name="Medium Shading 2" w:semiHidden="0" w:uiPriority="64" w:unhideWhenUsed="0"/>
+    <w:lsdException w:name="Medium List 1" w:semiHidden="0" w:uiPriority="65" w:unhideWhenUsed="0"/>
+    <w:lsdException w:name="Medium List 2" w:semiHidden="0" w:uiPriority="66" w:unhideWhenUsed="0"/>
+    <w:lsdException w:name="Medium Grid 1" w:semiHidden="0" w:uiPriority="67" w:unhideWhenUsed="0"/>
+    <w:lsdException w:name="Medium Grid 2" w:semiHidden="0" w:uiPriority="68" w:unhideWhenUsed="0"/>
+    <w:lsdException w:name="Medium Grid 3" w:semiHidden="0" w:uiPriority="69" w:unhideWhenUsed="0"/>
+    <w:lsdException w:name="Dark List" w:semiHidden="0" w:uiPriority="70" w:unhideWhenUsed="0"/>
+    <w:lsdException w:name="Colorful Shading" w:semiHidden="0" w:uiPriority="71" w:unhideWhenUsed="0"/>
+    <w:lsdException w:name="Colorful List" w:semiHidden="0" w:uiPriority="72" w:unhideWhenUsed="0"/>
+    <w:lsdException w:name="Colorful Grid" w:semiHidden="0" w:uiPriority="73" w:unhideWhenUsed="0"/>
+    <w:lsdException w:name="Light Shading Accent 1" w:semiHidden="0" w:uiPriority="60" w:unhideWhenUsed="0"/>
+    <w:lsdException w:name="Light List Accent 1" w:semiHidden="0" w:uiPriority="61" w:unhideWhenUsed="0"/>
+    <w:lsdException w:name="Light Grid Accent 1" w:semiHidden="0" w:uiPriority="62" w:unhideWhenUsed="0"/>
+    <w:lsdException w:name="Medium Shading 1 Accent 1" w:semiHidden="0" w:uiPriority="63" w:unhideWhenUsed="0"/>
+    <w:lsdException w:name="Medium Shading 2 Accent 1" w:semiHidden="0" w:uiPriority="64" w:unhideWhenUsed="0"/>
+    <w:lsdException w:name="Medium List 1 Accent 1" w:semiHidden="0" w:uiPriority="65" w:unhideWhenUsed="0"/>
+    <w:lsdException w:name="Revision" w:unhideWhenUsed="0"/>
+    <w:lsdException w:name="List Paragraph" w:semiHidden="0" w:uiPriority="34" w:unhideWhenUsed="0" w:qFormat="1"/>
+    <w:lsdException w:name="Quote" w:semiHidden="0" w:uiPriority="29" w:unhideWhenUsed="0" w:qFormat="1"/>
+    <w:lsdException w:name="Intense Quote" w:semiHidden="0" w:uiPriority="30" w:unhideWhenUsed="0" w:qFormat="1"/>
+    <w:lsdException w:name="Medium List 2 Accent 1" w:semiHidden="0" w:uiPriority="66" w:unhideWhenUsed="0"/>
+    <w:lsdException w:name="Medium Grid 1 Accent 1" w:semiHidden="0" w:uiPriority="67" w:unhideWhenUsed="0"/>
+    <w:lsdException w:name="Medium Grid 2 Accent 1" w:semiHidden="0" w:uiPriority="68" w:unhideWhenUsed="0"/>
+    <w:lsdException w:name="Medium Grid 3 Accent 1" w:semiHidden="0" w:uiPriority="69" w:unhideWhenUsed="0"/>
+    <w:lsdException w:name="Dark List Accent 1" w:semiHidden="0" w:uiPriority="70" w:unhideWhenUsed="0"/>
+    <w:lsdException w:name="Colorful Shading Accent 1" w:semiHidden="0" w:uiPriority="71" w:unhideWhenUsed="0"/>
+    <w:lsdException w:name="Colorful List Accent 1" w:semiHidden="0" w:uiPriority="72" w:unhideWhenUsed="0"/>
+    <w:lsdException w:name="Colorful Grid Accent 1" w:semiHidden="0" w:uiPriority="73" w:unhideWhenUsed="0"/>
+    <w:lsdException w:name="Light Shading Accent 2" w:semiHidden="0" w:uiPriority="60" w:unhideWhenUsed="0"/>
+    <w:lsdException w:name="Light List Accent 2" w:semiHidden="0" w:uiPriority="61" w:unhideWhenUsed="0"/>
+    <w:lsdException w:name="Light Grid Accent 2" w:semiHidden="0" w:uiPriority="62" w:unhideWhenUsed="0"/>
+    <w:lsdException w:name="Medium Shading 1 Accent 2" w:semiHidden="0" w:uiPriority="63" w:unhideWhenUsed="0"/>
+    <w:lsdException w:name="Medium Shading 2 Accent 2" w:semiHidden="0" w:uiPriority="64" w:unhideWhenUsed="0"/>
+    <w:lsdException w:name="Medium List 1 Accent 2" w:semiHidden="0" w:uiPriority="65" w:unhideWhenUsed="0"/>
+    <w:lsdException w:name="Medium List 2 Accent 2" w:semiHidden="0" w:uiPriority="66" w:unhideWhenUsed="0"/>
+    <w:lsdException w:name="Medium Grid 1 Accent 2" w:semiHidden="0" w:uiPriority="67" w:unhideWhenUsed="0"/>
+    <w:lsdException w:name="Medium Grid 2 Accent 2" w:semiHidden="0" w:uiPriority="68" w:unhideWhenUsed="0"/>
+    <w:lsdException w:name="Medium Grid 3 Accent 2" w:semiHidden="0" w:uiPriority="69" w:unhideWhenUsed="0"/>
+    <w:lsdException w:name="Dark List Accent 2" w:semiHidden="0" w:uiPriority="70" w:unhideWhenUsed="0"/>
+    <w:lsdException w:name="Colorful Shading Accent 2" w:semiHidden="0" w:uiPriority="71" w:unhideWhenUsed="0"/>
+    <w:lsdException w:name="Colorful List Accent 2" w:semiHidden="0" w:uiPriority="72" w:unhideWhenUsed="0"/>
+    <w:lsdException w:name="Colorful Grid Accent 2" w:semiHidden="0" w:uiPriority="73" w:unhideWhenUsed="0"/>
+    <w:lsdException w:name="Light Shading Accent 3" w:semiHidden="0" w:uiPriority="60" w:unhideWhenUsed="0"/>
+    <w:lsdException w:name="Light List Accent 3" w:semiHidden="0" w:uiPriority="61" w:unhideWhenUsed="0"/>
+    <w:lsdException w:name="Light Grid Accent 3" w:semiHidden="0" w:uiPriority="62" w:unhideWhenUsed="0"/>
+    <w:lsdException w:name="Medium Shading 1 Accent 3" w:semiHidden="0" w:uiPriority="63" w:unhideWhenUsed="0"/>
+    <w:lsdException w:name="Medium Shading 2 Accent 3" w:semiHidden="0" w:uiPriority="64" w:unhideWhenUsed="0"/>
+    <w:lsdException w:name="Medium List 1 Accent 3" w:semiHidden="0" w:uiPriority="65" w:unhideWhenUsed="0"/>
+    <w:lsdException w:name="Medium List 2 Accent 3" w:semiHidden="0" w:uiPriority="66" w:unhideWhenUsed="0"/>
+    <w:lsdException w:name="Medium Grid 1 Accent 3" w:semiHidden="0" w:uiPriority="67" w:unhideWhenUsed="0"/>
+    <w:lsdException w:name="Medium Grid 2 Accent 3" w:semiHidden="0" w:uiPriority="68" w:unhideWhenUsed="0"/>
+    <w:lsdException w:name="Medium Grid 3 Accent 3" w:semiHidden="0" w:uiPriority="69" w:unhideWhenUsed="0"/>
+    <w:lsdException w:name="Dark List Accent 3" w:semiHidden="0" w:uiPriority="70" w:unhideWhenUsed="0"/>
+    <w:lsdException w:name="Colorful Shading Accent 3" w:semiHidden="0" w:uiPriority="71" w:unhideWhenUsed="0"/>
+    <w:lsdException w:name="Colorful List Accent 3" w:semiHidden="0" w:uiPriority="72" w:unhideWhenUsed="0"/>
+    <w:lsdException w:name="Colorful Grid Accent 3" w:semiHidden="0" w:uiPriority="73" w:unhideWhenUsed="0"/>
+    <w:lsdException w:name="Light Shading Accent 4" w:semiHidden="0" w:uiPriority="60" w:unhideWhenUsed="0"/>
+    <w:lsdException w:name="Light List Accent 4" w:semiHidden="0" w:uiPriority="61" w:unhideWhenUsed="0"/>
+    <w:lsdException w:name="Light Grid Accent 4" w:semiHidden="0" w:uiPriority="62" w:unhideWhenUsed="0"/>
+    <w:lsdException w:name="Medium Shading 1 Accent 4" w:semiHidden="0" w:uiPriority="63" w:unhideWhenUsed="0"/>
+    <w:lsdException w:name="Medium Shading 2 Accent 4" w:semiHidden="0" w:uiPriority="64" w:unhideWhenUsed="0"/>
+    <w:lsdException w:name="Medium List 1 Accent 4" w:semiHidden="0" w:uiPriority="65" w:unhideWhenUsed="0"/>
+    <w:lsdException w:name="Medium List 2 Accent 4" w:semiHidden="0" w:uiPriority="66" w:unhideWhenUsed="0"/>
+    <w:lsdException w:name="Medium Grid 1 Accent 4" w:semiHidden="0" w:uiPriority="67" w:unhideWhenUsed="0"/>
+    <w:lsdException w:name="Medium Grid 2 Accent 4" w:semiHidden="0" w:uiPriority="68" w:unhideWhenUsed="0"/>
+    <w:lsdException w:name="Medium Grid 3 Accent 4" w:semiHidden="0" w:uiPriority="69" w:unhideWhenUsed="0"/>
+    <w:lsdException w:name="Dark List Accent 4" w:semiHidden="0" w:uiPriority="70" w:unhideWhenUsed="0"/>
+    <w:lsdException w:name="Colorful Shading Accent 4" w:semiHidden="0" w:uiPriority="71" w:unhideWhenUsed="0"/>
+    <w:lsdException w:name="Colorful List Accent 4" w:semiHidden="0" w:uiPriority="72" w:unhideWhenUsed="0"/>
+    <w:lsdException w:name="Colorful Grid Accent 4" w:semiHidden="0" w:uiPriority="73" w:unhideWhenUsed="0"/>
+    <w:lsdException w:name="Light Shading Accent 5" w:semiHidden="0" w:uiPriority="60" w:unhideWhenUsed="0"/>
+    <w:lsdException w:name="Light List Accent 5" w:semiHidden="0" w:uiPriority="61" w:unhideWhenUsed="0"/>
+    <w:lsdException w:name="Light Grid Accent 5" w:semiHidden="0" w:uiPriority="62" w:unhideWhenUsed="0"/>
+    <w:lsdException w:name="Medium Shading 1 Accent 5" w:semiHidden="0" w:uiPriority="63" w:unhideWhenUsed="0"/>
+    <w:lsdException w:name="Medium Shading 2 Accent 5" w:semiHidden="0" w:uiPriority="64" w:unhideWhenUsed="0"/>
+    <w:lsdException w:name="Medium List 1 Accent 5" w:semiHidden="0" w:uiPriority="65" w:unhideWhenUsed="0"/>
+    <w:lsdException w:name="Medium List 2 Accent 5" w:semiHidden="0" w:uiPriority="66" w:unhideWhenUsed="0"/>
+    <w:lsdException w:name="Medium Grid 1 Accent 5" w:semiHidden="0" w:uiPriority="67" w:unhideWhenUsed="0"/>
+    <w:lsdException w:name="Medium Grid 2 Accent 5" w:semiHidden="0" w:uiPriority="68" w:unhideWhenUsed="0"/>
+    <w:lsdException w:name="Medium Grid 3 Accent 5" w:semiHidden="0" w:uiPriority="69" w:unhideWhenUsed="0"/>
+    <w:lsdException w:name="Dark List Accent 5" w:semiHidden="0" w:uiPriority="70" w:unhideWhenUsed="0"/>
+    <w:lsdException w:name="Colorful Shading Accent 5" w:semiHidden="0" w:uiPriority="71" w:unhideWhenUsed="0"/>
+    <w:lsdException w:name="Colorful List Accent 5" w:semiHidden="0" w:uiPriority="72" w:unhideWhenUsed="0"/>
+    <w:lsdException w:name="Colorful Grid Accent 5" w:semiHidden="0" w:uiPriority="73" w:unhideWhenUsed="0"/>
+    <w:lsdException w:name="Light Shading Accent 6" w:semiHidden="0" w:uiPriority="60" w:unhideWhenUsed="0"/>
+    <w:lsdException w:name="Light List Accent 6" w:semiHidden="0" w:uiPriority="61" w:unhideWhenUsed="0"/>
+    <w:lsdException w:name="Light Grid Accent 6" w:semiHidden="0" w:uiPriority="62" w:unhideWhenUsed="0"/>
+    <w:lsdException w:name="Medium Shading 1 Accent 6" w:semiHidden="0" w:uiPriority="63" w:unhideWhenUsed="0"/>
+    <w:lsdException w:name="Medium Shading 2 Accent 6" w:semiHidden="0" w:uiPriority="64" w:unhideWhenUsed="0"/>
+    <w:lsdException w:name="Medium List 1 Accent 6" w:semiHidden="0" w:uiPriority="65" w:unhideWhenUsed="0"/>
+    <w:lsdException w:name="Medium List 2 Accent 6" w:semiHidden="0" w:uiPriority="66" w:unhideWhenUsed="0"/>
+    <w:lsdException w:name="Medium Grid 1 Accent 6" w:semiHidden="0" w:uiPriority="67" w:unhideWhenUsed="0"/>
+    <w:lsdException w:name="Medium Grid 2 Accent 6" w:semiHidden="0" w:uiPriority="68" w:unhideWhenUsed="0"/>
+    <w:lsdException w:name="Medium Grid 3 Accent 6" w:semiHidden="0" w:uiPriority="69" w:unhideWhenUsed="0"/>
+    <w:lsdException w:name="Dark List Accent 6" w:semiHidden="0" w:uiPriority="70" w:unhideWhenUsed="0"/>
+    <w:lsdException w:name="Colorful Shading Accent 6" w:semiHidden="0" w:uiPriority="71" w:unhideWhenUsed="0"/>
+    <w:lsdException w:name="Colorful List Accent 6" w:semiHidden="0" w:uiPriority="72" w:unhideWhenUsed="0"/>
+    <w:lsdException w:name="Colorful Grid Accent 6" w:semiHidden="0" w:uiPriority="73" w:unhideWhenUsed="0"/>
+    <w:lsdException w:name="Subtle Emphasis" w:semiHidden="0" w:uiPriority="19" w:unhideWhenUsed="0" w:qFormat="1"/>
+    <w:lsdException w:name="Intense Emphasis" w:semiHidden="0" w:uiPriority="21" w:unhideWhenUsed="0" w:qFormat="1"/>
+    <w:lsdException w:name="Subtle Reference" w:semiHidden="0" w:uiPriority="31" w:unhideWhenUsed="0" w:qFormat="1"/>
+    <w:lsdException w:name="Intense Reference" w:semiHidden="0" w:uiPriority="32" w:unhideWhenUsed="0" w:qFormat="1"/>
+    <w:lsdException w:name="Book Title" w:semiHidden="0" w:uiPriority="33" w:unhideWhenUsed="0" w:qFormat="1"/>
+    <w:lsdException w:name="Bibliography" w:uiPriority="37"/>
+    <w:lsdException w:name="TOC Heading" w:uiPriority="39" w:qFormat="1"/>
   </w:latentStyles>
   <w:style w:type="paragraph" w:default="1" w:styleId="Normal">
     <w:name w:val="Normal"/>
@@ -5709,7 +5951,7 @@
   <a:extraClrSchemeLst/>
   <a:extLst>
     <a:ext uri="{05A4C25C-085E-4340-85A3-A5531E510DB2}">
-      <thm15:themeFamily xmlns:thm15="http://schemas.microsoft.com/office/thememl/2012/main" name="Office Theme" id="{62F939B6-93AF-4DB8-9C6B-D6C7DFDC589F}" vid="{4A3C46E8-61CC-4603-A589-7422A47A8E4A}"/>
+      <thm15:themeFamily xmlns:thm15="http://schemas.microsoft.com/office/thememl/2012/main" xmlns="" name="Office Theme" id="{62F939B6-93AF-4DB8-9C6B-D6C7DFDC589F}" vid="{4A3C46E8-61CC-4603-A589-7422A47A8E4A}"/>
     </a:ext>
   </a:extLst>
 </a:theme>
@@ -5739,7 +5981,7 @@
 </file>
 
 <file path=customXml/itemProps2.xml><?xml version="1.0" encoding="utf-8"?>
-<ds:datastoreItem xmlns:ds="http://schemas.openxmlformats.org/officeDocument/2006/customXml" ds:itemID="{1E53D78E-E749-4BDD-BA0F-19BB70D6CD93}">
+<ds:datastoreItem xmlns:ds="http://schemas.openxmlformats.org/officeDocument/2006/customXml" ds:itemID="{A233D1DB-B497-4E5E-B8A5-8F6149888921}">
   <ds:schemaRefs>
     <ds:schemaRef ds:uri="http://schemas.openxmlformats.org/officeDocument/2006/bibliography"/>
   </ds:schemaRefs>

</xml_diff>